<commit_message>
Corrected mistake in requirement 9 parameters in traceability diagram and Class Diagram.
</commit_message>
<xml_diff>
--- a/docs/Traceability diagram.docx
+++ b/docs/Traceability diagram.docx
@@ -14254,6 +14254,16 @@
               <w:t>(</w:t>
             </w:r>
             <w:proofErr w:type="gramEnd"/>
+            <w:r>
+              <w:rPr>
+                <w:rFonts w:ascii="Arial" w:eastAsia="Times New Roman" w:hAnsi="Arial" w:cs="Arial"/>
+                <w:color w:val="000000"/>
+                <w:kern w:val="0"/>
+                <w:lang w:eastAsia="es-CO"/>
+                <w14:ligatures w14:val="none"/>
+              </w:rPr>
+              <w:t>challenge1 : Challenge, challenge2 : Challenge</w:t>
+            </w:r>
             <w:r>
               <w:rPr>
                 <w:rFonts w:ascii="Arial" w:eastAsia="Times New Roman" w:hAnsi="Arial" w:cs="Arial"/>

</xml_diff>

<commit_message>
Added functionality to register a place. Started documentation of the methods and made a few adjustments to the Problem analysis and Traceability Diagram.
</commit_message>
<xml_diff>
--- a/docs/Traceability diagram.docx
+++ b/docs/Traceability diagram.docx
@@ -147,7 +147,7 @@
         </w:tc>
         <w:tc>
           <w:tcPr>
-            <w:tcW w:w="0" w:type="auto"/>
+            <w:tcW w:w="1802" w:type="dxa"/>
             <w:tcBorders>
               <w:top w:val="single" w:sz="8" w:space="0" w:color="000000"/>
               <w:left w:val="single" w:sz="8" w:space="0" w:color="000000"/>
@@ -324,7 +324,7 @@
         </w:tc>
         <w:tc>
           <w:tcPr>
-            <w:tcW w:w="0" w:type="auto"/>
+            <w:tcW w:w="1802" w:type="dxa"/>
             <w:tcBorders>
               <w:top w:val="single" w:sz="8" w:space="0" w:color="000000"/>
               <w:left w:val="single" w:sz="8" w:space="0" w:color="000000"/>
@@ -528,7 +528,7 @@
         </w:tc>
         <w:tc>
           <w:tcPr>
-            <w:tcW w:w="0" w:type="auto"/>
+            <w:tcW w:w="1802" w:type="dxa"/>
             <w:tcBorders>
               <w:top w:val="single" w:sz="8" w:space="0" w:color="000000"/>
               <w:left w:val="single" w:sz="8" w:space="0" w:color="000000"/>
@@ -714,7 +714,7 @@
         </w:tc>
         <w:tc>
           <w:tcPr>
-            <w:tcW w:w="0" w:type="auto"/>
+            <w:tcW w:w="1802" w:type="dxa"/>
             <w:tcBorders>
               <w:top w:val="single" w:sz="8" w:space="0" w:color="000000"/>
               <w:left w:val="single" w:sz="8" w:space="0" w:color="000000"/>
@@ -895,7 +895,7 @@
         </w:tc>
         <w:tc>
           <w:tcPr>
-            <w:tcW w:w="0" w:type="auto"/>
+            <w:tcW w:w="1802" w:type="dxa"/>
             <w:tcBorders>
               <w:top w:val="single" w:sz="8" w:space="0" w:color="000000"/>
               <w:left w:val="single" w:sz="8" w:space="0" w:color="000000"/>
@@ -1088,7 +1088,7 @@
         </w:tc>
         <w:tc>
           <w:tcPr>
-            <w:tcW w:w="0" w:type="auto"/>
+            <w:tcW w:w="1802" w:type="dxa"/>
             <w:tcBorders>
               <w:top w:val="single" w:sz="8" w:space="0" w:color="000000"/>
               <w:left w:val="single" w:sz="8" w:space="0" w:color="000000"/>
@@ -1266,7 +1266,7 @@
         </w:tc>
         <w:tc>
           <w:tcPr>
-            <w:tcW w:w="0" w:type="auto"/>
+            <w:tcW w:w="1802" w:type="dxa"/>
             <w:tcBorders>
               <w:top w:val="single" w:sz="8" w:space="0" w:color="000000"/>
               <w:left w:val="single" w:sz="8" w:space="0" w:color="000000"/>
@@ -1440,7 +1440,7 @@
         </w:tc>
         <w:tc>
           <w:tcPr>
-            <w:tcW w:w="0" w:type="auto"/>
+            <w:tcW w:w="1802" w:type="dxa"/>
             <w:tcBorders>
               <w:top w:val="single" w:sz="8" w:space="0" w:color="000000"/>
               <w:left w:val="single" w:sz="8" w:space="0" w:color="000000"/>
@@ -1515,17 +1515,7 @@
                 <w:lang w:eastAsia="es-CO"/>
                 <w14:ligatures w14:val="none"/>
               </w:rPr>
-              <w:t>display</w:t>
-            </w:r>
-            <w:r>
-              <w:rPr>
-                <w:rFonts w:ascii="Arial" w:eastAsia="Times New Roman" w:hAnsi="Arial" w:cs="Arial"/>
-                <w:color w:val="000000"/>
-                <w:kern w:val="0"/>
-                <w:lang w:eastAsia="es-CO"/>
-                <w14:ligatures w14:val="none"/>
-              </w:rPr>
-              <w:t>Challenges</w:t>
+              <w:t>displayChallenges</w:t>
             </w:r>
             <w:proofErr w:type="spellEnd"/>
             <w:r>
@@ -1624,7 +1614,7 @@
         </w:tc>
         <w:tc>
           <w:tcPr>
-            <w:tcW w:w="0" w:type="auto"/>
+            <w:tcW w:w="1802" w:type="dxa"/>
             <w:tcBorders>
               <w:top w:val="single" w:sz="8" w:space="0" w:color="000000"/>
               <w:left w:val="single" w:sz="8" w:space="0" w:color="000000"/>
@@ -1798,7 +1788,7 @@
         </w:tc>
         <w:tc>
           <w:tcPr>
-            <w:tcW w:w="0" w:type="auto"/>
+            <w:tcW w:w="1802" w:type="dxa"/>
             <w:tcBorders>
               <w:top w:val="single" w:sz="8" w:space="0" w:color="000000"/>
               <w:left w:val="single" w:sz="8" w:space="0" w:color="000000"/>
@@ -1972,7 +1962,7 @@
         </w:tc>
         <w:tc>
           <w:tcPr>
-            <w:tcW w:w="0" w:type="auto"/>
+            <w:tcW w:w="1802" w:type="dxa"/>
             <w:tcBorders>
               <w:top w:val="single" w:sz="8" w:space="0" w:color="000000"/>
               <w:left w:val="single" w:sz="8" w:space="0" w:color="000000"/>
@@ -2134,7 +2124,7 @@
         </w:tc>
         <w:tc>
           <w:tcPr>
-            <w:tcW w:w="0" w:type="auto"/>
+            <w:tcW w:w="1802" w:type="dxa"/>
             <w:tcBorders>
               <w:top w:val="single" w:sz="8" w:space="0" w:color="000000"/>
               <w:left w:val="single" w:sz="8" w:space="0" w:color="000000"/>
@@ -2308,7 +2298,7 @@
         </w:tc>
         <w:tc>
           <w:tcPr>
-            <w:tcW w:w="0" w:type="auto"/>
+            <w:tcW w:w="1802" w:type="dxa"/>
             <w:tcBorders>
               <w:top w:val="single" w:sz="8" w:space="0" w:color="000000"/>
               <w:left w:val="single" w:sz="8" w:space="0" w:color="000000"/>
@@ -2482,7 +2472,7 @@
         </w:tc>
         <w:tc>
           <w:tcPr>
-            <w:tcW w:w="0" w:type="auto"/>
+            <w:tcW w:w="1802" w:type="dxa"/>
             <w:tcBorders>
               <w:top w:val="single" w:sz="8" w:space="0" w:color="000000"/>
               <w:left w:val="single" w:sz="8" w:space="0" w:color="000000"/>
@@ -2656,7 +2646,7 @@
         </w:tc>
         <w:tc>
           <w:tcPr>
-            <w:tcW w:w="0" w:type="auto"/>
+            <w:tcW w:w="1802" w:type="dxa"/>
             <w:tcBorders>
               <w:top w:val="single" w:sz="8" w:space="0" w:color="000000"/>
               <w:left w:val="single" w:sz="8" w:space="0" w:color="000000"/>
@@ -2832,7 +2822,7 @@
         </w:tc>
         <w:tc>
           <w:tcPr>
-            <w:tcW w:w="0" w:type="auto"/>
+            <w:tcW w:w="1802" w:type="dxa"/>
             <w:tcBorders>
               <w:top w:val="single" w:sz="8" w:space="0" w:color="000000"/>
               <w:left w:val="single" w:sz="8" w:space="0" w:color="000000"/>
@@ -3008,7 +2998,7 @@
         </w:tc>
         <w:tc>
           <w:tcPr>
-            <w:tcW w:w="0" w:type="auto"/>
+            <w:tcW w:w="1802" w:type="dxa"/>
             <w:tcBorders>
               <w:top w:val="single" w:sz="8" w:space="0" w:color="000000"/>
               <w:left w:val="single" w:sz="8" w:space="0" w:color="000000"/>
@@ -3184,7 +3174,7 @@
         </w:tc>
         <w:tc>
           <w:tcPr>
-            <w:tcW w:w="0" w:type="auto"/>
+            <w:tcW w:w="1802" w:type="dxa"/>
             <w:tcBorders>
               <w:top w:val="single" w:sz="8" w:space="0" w:color="000000"/>
               <w:left w:val="single" w:sz="8" w:space="0" w:color="000000"/>
@@ -3368,7 +3358,7 @@
         </w:tc>
         <w:tc>
           <w:tcPr>
-            <w:tcW w:w="0" w:type="auto"/>
+            <w:tcW w:w="1802" w:type="dxa"/>
             <w:tcBorders>
               <w:top w:val="single" w:sz="8" w:space="0" w:color="000000"/>
               <w:left w:val="single" w:sz="8" w:space="0" w:color="000000"/>
@@ -3557,7 +3547,7 @@
         </w:tc>
         <w:tc>
           <w:tcPr>
-            <w:tcW w:w="0" w:type="auto"/>
+            <w:tcW w:w="1802" w:type="dxa"/>
             <w:tcBorders>
               <w:top w:val="single" w:sz="8" w:space="0" w:color="000000"/>
               <w:left w:val="single" w:sz="8" w:space="0" w:color="000000"/>
@@ -3866,7 +3856,7 @@
         </w:tc>
         <w:tc>
           <w:tcPr>
-            <w:tcW w:w="0" w:type="auto"/>
+            <w:tcW w:w="1802" w:type="dxa"/>
             <w:tcBorders>
               <w:top w:val="single" w:sz="8" w:space="0" w:color="000000"/>
               <w:left w:val="single" w:sz="8" w:space="0" w:color="000000"/>
@@ -4180,7 +4170,7 @@
         </w:tc>
         <w:tc>
           <w:tcPr>
-            <w:tcW w:w="0" w:type="auto"/>
+            <w:tcW w:w="1802" w:type="dxa"/>
             <w:tcBorders>
               <w:top w:val="single" w:sz="8" w:space="0" w:color="000000"/>
               <w:left w:val="single" w:sz="8" w:space="0" w:color="000000"/>
@@ -4361,7 +4351,7 @@
         </w:tc>
         <w:tc>
           <w:tcPr>
-            <w:tcW w:w="0" w:type="auto"/>
+            <w:tcW w:w="1802" w:type="dxa"/>
             <w:tcBorders>
               <w:top w:val="single" w:sz="8" w:space="0" w:color="000000"/>
               <w:left w:val="single" w:sz="8" w:space="0" w:color="000000"/>
@@ -4554,7 +4544,7 @@
         </w:tc>
         <w:tc>
           <w:tcPr>
-            <w:tcW w:w="0" w:type="auto"/>
+            <w:tcW w:w="1802" w:type="dxa"/>
             <w:tcBorders>
               <w:top w:val="single" w:sz="8" w:space="0" w:color="000000"/>
               <w:left w:val="single" w:sz="8" w:space="0" w:color="000000"/>
@@ -4735,7 +4725,7 @@
         </w:tc>
         <w:tc>
           <w:tcPr>
-            <w:tcW w:w="0" w:type="auto"/>
+            <w:tcW w:w="1802" w:type="dxa"/>
             <w:tcBorders>
               <w:top w:val="single" w:sz="8" w:space="0" w:color="000000"/>
               <w:left w:val="single" w:sz="8" w:space="0" w:color="000000"/>
@@ -4928,7 +4918,7 @@
         </w:tc>
         <w:tc>
           <w:tcPr>
-            <w:tcW w:w="0" w:type="auto"/>
+            <w:tcW w:w="1802" w:type="dxa"/>
             <w:tcBorders>
               <w:top w:val="single" w:sz="8" w:space="0" w:color="000000"/>
               <w:left w:val="single" w:sz="8" w:space="0" w:color="000000"/>
@@ -5109,7 +5099,7 @@
         </w:tc>
         <w:tc>
           <w:tcPr>
-            <w:tcW w:w="0" w:type="auto"/>
+            <w:tcW w:w="1802" w:type="dxa"/>
             <w:tcBorders>
               <w:top w:val="single" w:sz="8" w:space="0" w:color="000000"/>
               <w:left w:val="single" w:sz="8" w:space="0" w:color="000000"/>
@@ -5211,7 +5201,7 @@
                 <w:lang w:eastAsia="es-CO"/>
                 <w14:ligatures w14:val="none"/>
               </w:rPr>
-              <w:t>communityName</w:t>
+              <w:t>intCommunity</w:t>
             </w:r>
             <w:proofErr w:type="spellEnd"/>
             <w:r>
@@ -5222,7 +5212,27 @@
                 <w:lang w:eastAsia="es-CO"/>
                 <w14:ligatures w14:val="none"/>
               </w:rPr>
-              <w:t xml:space="preserve"> : String, </w:t>
+              <w:t xml:space="preserve">: </w:t>
+            </w:r>
+            <w:r>
+              <w:rPr>
+                <w:rFonts w:ascii="Arial" w:eastAsia="Times New Roman" w:hAnsi="Arial" w:cs="Arial"/>
+                <w:color w:val="000000"/>
+                <w:kern w:val="0"/>
+                <w:lang w:eastAsia="es-CO"/>
+                <w14:ligatures w14:val="none"/>
+              </w:rPr>
+              <w:t>int</w:t>
+            </w:r>
+            <w:r>
+              <w:rPr>
+                <w:rFonts w:ascii="Arial" w:eastAsia="Times New Roman" w:hAnsi="Arial" w:cs="Arial"/>
+                <w:color w:val="000000"/>
+                <w:kern w:val="0"/>
+                <w:lang w:eastAsia="es-CO"/>
+                <w14:ligatures w14:val="none"/>
+              </w:rPr>
+              <w:t xml:space="preserve">, </w:t>
             </w:r>
             <w:proofErr w:type="spellStart"/>
             <w:r>
@@ -5244,7 +5254,7 @@
                 <w:lang w:eastAsia="es-CO"/>
                 <w14:ligatures w14:val="none"/>
               </w:rPr>
-              <w:t xml:space="preserve"> : String, area : double, photo : String, resources : double, department : Department, type : </w:t>
+              <w:t xml:space="preserve"> : String, area : double, photo : String, resources : double, </w:t>
             </w:r>
             <w:proofErr w:type="spellStart"/>
             <w:r>
@@ -5255,9 +5265,91 @@
                 <w:lang w:eastAsia="es-CO"/>
                 <w14:ligatures w14:val="none"/>
               </w:rPr>
-              <w:t>PlaceType</w:t>
+              <w:t>intDepartment</w:t>
             </w:r>
             <w:proofErr w:type="spellEnd"/>
+            <w:r>
+              <w:rPr>
+                <w:rFonts w:ascii="Arial" w:eastAsia="Times New Roman" w:hAnsi="Arial" w:cs="Arial"/>
+                <w:color w:val="000000"/>
+                <w:kern w:val="0"/>
+                <w:lang w:eastAsia="es-CO"/>
+                <w14:ligatures w14:val="none"/>
+              </w:rPr>
+              <w:t xml:space="preserve"> </w:t>
+            </w:r>
+            <w:r>
+              <w:rPr>
+                <w:rFonts w:ascii="Arial" w:eastAsia="Times New Roman" w:hAnsi="Arial" w:cs="Arial"/>
+                <w:color w:val="000000"/>
+                <w:kern w:val="0"/>
+                <w:lang w:eastAsia="es-CO"/>
+                <w14:ligatures w14:val="none"/>
+              </w:rPr>
+              <w:t>:</w:t>
+            </w:r>
+            <w:r>
+              <w:rPr>
+                <w:rFonts w:ascii="Arial" w:eastAsia="Times New Roman" w:hAnsi="Arial" w:cs="Arial"/>
+                <w:color w:val="000000"/>
+                <w:kern w:val="0"/>
+                <w:lang w:eastAsia="es-CO"/>
+                <w14:ligatures w14:val="none"/>
+              </w:rPr>
+              <w:t xml:space="preserve"> int</w:t>
+            </w:r>
+            <w:r>
+              <w:rPr>
+                <w:rFonts w:ascii="Arial" w:eastAsia="Times New Roman" w:hAnsi="Arial" w:cs="Arial"/>
+                <w:color w:val="000000"/>
+                <w:kern w:val="0"/>
+                <w:lang w:eastAsia="es-CO"/>
+                <w14:ligatures w14:val="none"/>
+              </w:rPr>
+              <w:t xml:space="preserve">, </w:t>
+            </w:r>
+            <w:proofErr w:type="spellStart"/>
+            <w:r>
+              <w:rPr>
+                <w:rFonts w:ascii="Arial" w:eastAsia="Times New Roman" w:hAnsi="Arial" w:cs="Arial"/>
+                <w:color w:val="000000"/>
+                <w:kern w:val="0"/>
+                <w:lang w:eastAsia="es-CO"/>
+                <w14:ligatures w14:val="none"/>
+              </w:rPr>
+              <w:t>intT</w:t>
+            </w:r>
+            <w:r>
+              <w:rPr>
+                <w:rFonts w:ascii="Arial" w:eastAsia="Times New Roman" w:hAnsi="Arial" w:cs="Arial"/>
+                <w:color w:val="000000"/>
+                <w:kern w:val="0"/>
+                <w:lang w:eastAsia="es-CO"/>
+                <w14:ligatures w14:val="none"/>
+              </w:rPr>
+              <w:t>ype</w:t>
+            </w:r>
+            <w:proofErr w:type="spellEnd"/>
+            <w:r>
+              <w:rPr>
+                <w:rFonts w:ascii="Arial" w:eastAsia="Times New Roman" w:hAnsi="Arial" w:cs="Arial"/>
+                <w:color w:val="000000"/>
+                <w:kern w:val="0"/>
+                <w:lang w:eastAsia="es-CO"/>
+                <w14:ligatures w14:val="none"/>
+              </w:rPr>
+              <w:t xml:space="preserve"> :</w:t>
+            </w:r>
+            <w:r>
+              <w:rPr>
+                <w:rFonts w:ascii="Arial" w:eastAsia="Times New Roman" w:hAnsi="Arial" w:cs="Arial"/>
+                <w:color w:val="000000"/>
+                <w:kern w:val="0"/>
+                <w:lang w:eastAsia="es-CO"/>
+                <w14:ligatures w14:val="none"/>
+              </w:rPr>
+              <w:t xml:space="preserve"> int</w:t>
+            </w:r>
             <w:r>
               <w:rPr>
                 <w:rFonts w:ascii="Arial" w:eastAsia="Times New Roman" w:hAnsi="Arial" w:cs="Arial"/>
@@ -5346,7 +5438,7 @@
         </w:tc>
         <w:tc>
           <w:tcPr>
-            <w:tcW w:w="0" w:type="auto"/>
+            <w:tcW w:w="1802" w:type="dxa"/>
             <w:tcBorders>
               <w:top w:val="single" w:sz="8" w:space="0" w:color="000000"/>
               <w:left w:val="single" w:sz="8" w:space="0" w:color="000000"/>
@@ -5576,7 +5668,7 @@
         </w:tc>
         <w:tc>
           <w:tcPr>
-            <w:tcW w:w="0" w:type="auto"/>
+            <w:tcW w:w="1802" w:type="dxa"/>
             <w:tcBorders>
               <w:top w:val="single" w:sz="8" w:space="0" w:color="000000"/>
               <w:left w:val="single" w:sz="8" w:space="0" w:color="000000"/>
@@ -5757,7 +5849,7 @@
         </w:tc>
         <w:tc>
           <w:tcPr>
-            <w:tcW w:w="0" w:type="auto"/>
+            <w:tcW w:w="1802" w:type="dxa"/>
             <w:tcBorders>
               <w:top w:val="single" w:sz="8" w:space="0" w:color="000000"/>
               <w:left w:val="single" w:sz="8" w:space="0" w:color="000000"/>
@@ -5950,7 +6042,7 @@
         </w:tc>
         <w:tc>
           <w:tcPr>
-            <w:tcW w:w="0" w:type="auto"/>
+            <w:tcW w:w="1802" w:type="dxa"/>
             <w:tcBorders>
               <w:top w:val="single" w:sz="8" w:space="0" w:color="000000"/>
               <w:left w:val="single" w:sz="8" w:space="0" w:color="000000"/>
@@ -6131,7 +6223,7 @@
         </w:tc>
         <w:tc>
           <w:tcPr>
-            <w:tcW w:w="0" w:type="auto"/>
+            <w:tcW w:w="1802" w:type="dxa"/>
             <w:tcBorders>
               <w:top w:val="single" w:sz="8" w:space="0" w:color="000000"/>
               <w:left w:val="single" w:sz="8" w:space="0" w:color="000000"/>
@@ -6312,7 +6404,7 @@
         </w:tc>
         <w:tc>
           <w:tcPr>
-            <w:tcW w:w="0" w:type="auto"/>
+            <w:tcW w:w="1802" w:type="dxa"/>
             <w:tcBorders>
               <w:top w:val="single" w:sz="8" w:space="0" w:color="000000"/>
               <w:left w:val="single" w:sz="8" w:space="0" w:color="000000"/>
@@ -6505,7 +6597,7 @@
         </w:tc>
         <w:tc>
           <w:tcPr>
-            <w:tcW w:w="0" w:type="auto"/>
+            <w:tcW w:w="1802" w:type="dxa"/>
             <w:tcBorders>
               <w:top w:val="single" w:sz="8" w:space="0" w:color="000000"/>
               <w:left w:val="single" w:sz="8" w:space="0" w:color="000000"/>
@@ -6686,7 +6778,7 @@
         </w:tc>
         <w:tc>
           <w:tcPr>
-            <w:tcW w:w="0" w:type="auto"/>
+            <w:tcW w:w="1802" w:type="dxa"/>
             <w:tcBorders>
               <w:top w:val="single" w:sz="8" w:space="0" w:color="000000"/>
               <w:left w:val="single" w:sz="8" w:space="0" w:color="000000"/>
@@ -6945,7 +7037,7 @@
         </w:tc>
         <w:tc>
           <w:tcPr>
-            <w:tcW w:w="0" w:type="auto"/>
+            <w:tcW w:w="1802" w:type="dxa"/>
             <w:tcBorders>
               <w:top w:val="single" w:sz="8" w:space="0" w:color="000000"/>
               <w:left w:val="single" w:sz="8" w:space="0" w:color="000000"/>
@@ -7182,7 +7274,7 @@
         </w:tc>
         <w:tc>
           <w:tcPr>
-            <w:tcW w:w="0" w:type="auto"/>
+            <w:tcW w:w="1802" w:type="dxa"/>
             <w:tcBorders>
               <w:top w:val="single" w:sz="8" w:space="0" w:color="000000"/>
               <w:left w:val="single" w:sz="8" w:space="0" w:color="000000"/>
@@ -7412,7 +7504,7 @@
         </w:tc>
         <w:tc>
           <w:tcPr>
-            <w:tcW w:w="0" w:type="auto"/>
+            <w:tcW w:w="1802" w:type="dxa"/>
             <w:tcBorders>
               <w:top w:val="single" w:sz="8" w:space="0" w:color="000000"/>
               <w:left w:val="single" w:sz="8" w:space="0" w:color="000000"/>
@@ -7593,7 +7685,7 @@
         </w:tc>
         <w:tc>
           <w:tcPr>
-            <w:tcW w:w="0" w:type="auto"/>
+            <w:tcW w:w="1802" w:type="dxa"/>
             <w:tcBorders>
               <w:top w:val="single" w:sz="8" w:space="0" w:color="000000"/>
               <w:left w:val="single" w:sz="8" w:space="0" w:color="000000"/>
@@ -7786,7 +7878,7 @@
         </w:tc>
         <w:tc>
           <w:tcPr>
-            <w:tcW w:w="0" w:type="auto"/>
+            <w:tcW w:w="1802" w:type="dxa"/>
             <w:tcBorders>
               <w:top w:val="single" w:sz="8" w:space="0" w:color="000000"/>
               <w:left w:val="single" w:sz="8" w:space="0" w:color="000000"/>
@@ -7967,7 +8059,7 @@
         </w:tc>
         <w:tc>
           <w:tcPr>
-            <w:tcW w:w="0" w:type="auto"/>
+            <w:tcW w:w="1802" w:type="dxa"/>
             <w:tcBorders>
               <w:top w:val="single" w:sz="8" w:space="0" w:color="000000"/>
               <w:left w:val="single" w:sz="8" w:space="0" w:color="000000"/>
@@ -8160,7 +8252,7 @@
         </w:tc>
         <w:tc>
           <w:tcPr>
-            <w:tcW w:w="0" w:type="auto"/>
+            <w:tcW w:w="1802" w:type="dxa"/>
             <w:tcBorders>
               <w:top w:val="single" w:sz="8" w:space="0" w:color="000000"/>
               <w:left w:val="single" w:sz="8" w:space="0" w:color="000000"/>
@@ -8341,7 +8433,7 @@
         </w:tc>
         <w:tc>
           <w:tcPr>
-            <w:tcW w:w="0" w:type="auto"/>
+            <w:tcW w:w="1802" w:type="dxa"/>
             <w:tcBorders>
               <w:top w:val="single" w:sz="8" w:space="0" w:color="000000"/>
               <w:left w:val="single" w:sz="8" w:space="0" w:color="000000"/>
@@ -8556,7 +8648,7 @@
         </w:tc>
         <w:tc>
           <w:tcPr>
-            <w:tcW w:w="0" w:type="auto"/>
+            <w:tcW w:w="1802" w:type="dxa"/>
             <w:tcBorders>
               <w:top w:val="single" w:sz="8" w:space="0" w:color="000000"/>
               <w:left w:val="single" w:sz="8" w:space="0" w:color="000000"/>
@@ -8766,7 +8858,7 @@
         </w:tc>
         <w:tc>
           <w:tcPr>
-            <w:tcW w:w="0" w:type="auto"/>
+            <w:tcW w:w="1802" w:type="dxa"/>
             <w:tcBorders>
               <w:top w:val="single" w:sz="8" w:space="0" w:color="000000"/>
               <w:left w:val="single" w:sz="8" w:space="0" w:color="000000"/>
@@ -8947,7 +9039,7 @@
         </w:tc>
         <w:tc>
           <w:tcPr>
-            <w:tcW w:w="0" w:type="auto"/>
+            <w:tcW w:w="1802" w:type="dxa"/>
             <w:tcBorders>
               <w:top w:val="single" w:sz="8" w:space="0" w:color="000000"/>
               <w:left w:val="single" w:sz="8" w:space="0" w:color="000000"/>
@@ -9140,7 +9232,7 @@
         </w:tc>
         <w:tc>
           <w:tcPr>
-            <w:tcW w:w="0" w:type="auto"/>
+            <w:tcW w:w="1802" w:type="dxa"/>
             <w:tcBorders>
               <w:top w:val="single" w:sz="8" w:space="0" w:color="000000"/>
               <w:left w:val="single" w:sz="8" w:space="0" w:color="000000"/>
@@ -9321,7 +9413,7 @@
         </w:tc>
         <w:tc>
           <w:tcPr>
-            <w:tcW w:w="0" w:type="auto"/>
+            <w:tcW w:w="1802" w:type="dxa"/>
             <w:tcBorders>
               <w:top w:val="single" w:sz="8" w:space="0" w:color="000000"/>
               <w:left w:val="single" w:sz="8" w:space="0" w:color="000000"/>
@@ -9502,7 +9594,7 @@
         </w:tc>
         <w:tc>
           <w:tcPr>
-            <w:tcW w:w="0" w:type="auto"/>
+            <w:tcW w:w="1802" w:type="dxa"/>
             <w:tcBorders>
               <w:top w:val="single" w:sz="8" w:space="0" w:color="000000"/>
               <w:left w:val="single" w:sz="8" w:space="0" w:color="000000"/>
@@ -9695,7 +9787,7 @@
         </w:tc>
         <w:tc>
           <w:tcPr>
-            <w:tcW w:w="0" w:type="auto"/>
+            <w:tcW w:w="1802" w:type="dxa"/>
             <w:tcBorders>
               <w:top w:val="single" w:sz="8" w:space="0" w:color="000000"/>
               <w:left w:val="single" w:sz="8" w:space="0" w:color="000000"/>
@@ -9876,7 +9968,7 @@
         </w:tc>
         <w:tc>
           <w:tcPr>
-            <w:tcW w:w="0" w:type="auto"/>
+            <w:tcW w:w="1802" w:type="dxa"/>
             <w:tcBorders>
               <w:top w:val="single" w:sz="8" w:space="0" w:color="000000"/>
               <w:left w:val="single" w:sz="8" w:space="0" w:color="000000"/>
@@ -10135,7 +10227,7 @@
         </w:tc>
         <w:tc>
           <w:tcPr>
-            <w:tcW w:w="0" w:type="auto"/>
+            <w:tcW w:w="1802" w:type="dxa"/>
             <w:tcBorders>
               <w:top w:val="single" w:sz="8" w:space="0" w:color="000000"/>
               <w:left w:val="single" w:sz="8" w:space="0" w:color="000000"/>
@@ -10372,7 +10464,7 @@
         </w:tc>
         <w:tc>
           <w:tcPr>
-            <w:tcW w:w="0" w:type="auto"/>
+            <w:tcW w:w="1802" w:type="dxa"/>
             <w:tcBorders>
               <w:top w:val="single" w:sz="8" w:space="0" w:color="000000"/>
               <w:left w:val="single" w:sz="8" w:space="0" w:color="000000"/>
@@ -10602,7 +10694,7 @@
         </w:tc>
         <w:tc>
           <w:tcPr>
-            <w:tcW w:w="0" w:type="auto"/>
+            <w:tcW w:w="1802" w:type="dxa"/>
             <w:tcBorders>
               <w:top w:val="single" w:sz="8" w:space="0" w:color="000000"/>
               <w:left w:val="single" w:sz="8" w:space="0" w:color="000000"/>
@@ -10783,7 +10875,7 @@
         </w:tc>
         <w:tc>
           <w:tcPr>
-            <w:tcW w:w="0" w:type="auto"/>
+            <w:tcW w:w="1802" w:type="dxa"/>
             <w:tcBorders>
               <w:top w:val="single" w:sz="8" w:space="0" w:color="000000"/>
               <w:left w:val="single" w:sz="8" w:space="0" w:color="000000"/>
@@ -10976,7 +11068,7 @@
         </w:tc>
         <w:tc>
           <w:tcPr>
-            <w:tcW w:w="0" w:type="auto"/>
+            <w:tcW w:w="1802" w:type="dxa"/>
             <w:tcBorders>
               <w:top w:val="single" w:sz="8" w:space="0" w:color="000000"/>
               <w:left w:val="single" w:sz="8" w:space="0" w:color="000000"/>
@@ -11157,7 +11249,7 @@
         </w:tc>
         <w:tc>
           <w:tcPr>
-            <w:tcW w:w="0" w:type="auto"/>
+            <w:tcW w:w="1802" w:type="dxa"/>
             <w:tcBorders>
               <w:top w:val="single" w:sz="8" w:space="0" w:color="000000"/>
               <w:left w:val="single" w:sz="8" w:space="0" w:color="000000"/>
@@ -11350,7 +11442,7 @@
         </w:tc>
         <w:tc>
           <w:tcPr>
-            <w:tcW w:w="0" w:type="auto"/>
+            <w:tcW w:w="1802" w:type="dxa"/>
             <w:tcBorders>
               <w:top w:val="single" w:sz="8" w:space="0" w:color="000000"/>
               <w:left w:val="single" w:sz="8" w:space="0" w:color="000000"/>
@@ -11531,7 +11623,7 @@
         </w:tc>
         <w:tc>
           <w:tcPr>
-            <w:tcW w:w="0" w:type="auto"/>
+            <w:tcW w:w="1802" w:type="dxa"/>
             <w:tcBorders>
               <w:top w:val="single" w:sz="8" w:space="0" w:color="000000"/>
               <w:left w:val="single" w:sz="8" w:space="0" w:color="000000"/>
@@ -11812,7 +11904,7 @@
         </w:tc>
         <w:tc>
           <w:tcPr>
-            <w:tcW w:w="0" w:type="auto"/>
+            <w:tcW w:w="1802" w:type="dxa"/>
             <w:tcBorders>
               <w:top w:val="single" w:sz="8" w:space="0" w:color="000000"/>
               <w:left w:val="single" w:sz="8" w:space="0" w:color="000000"/>
@@ -12071,7 +12163,7 @@
         </w:tc>
         <w:tc>
           <w:tcPr>
-            <w:tcW w:w="0" w:type="auto"/>
+            <w:tcW w:w="1802" w:type="dxa"/>
             <w:tcBorders>
               <w:top w:val="single" w:sz="8" w:space="0" w:color="000000"/>
               <w:left w:val="single" w:sz="8" w:space="0" w:color="000000"/>
@@ -12264,7 +12356,7 @@
         </w:tc>
         <w:tc>
           <w:tcPr>
-            <w:tcW w:w="0" w:type="auto"/>
+            <w:tcW w:w="1802" w:type="dxa"/>
             <w:tcBorders>
               <w:top w:val="single" w:sz="8" w:space="0" w:color="000000"/>
               <w:left w:val="single" w:sz="8" w:space="0" w:color="000000"/>
@@ -12445,7 +12537,7 @@
         </w:tc>
         <w:tc>
           <w:tcPr>
-            <w:tcW w:w="0" w:type="auto"/>
+            <w:tcW w:w="1802" w:type="dxa"/>
             <w:tcBorders>
               <w:top w:val="single" w:sz="8" w:space="0" w:color="000000"/>
               <w:left w:val="single" w:sz="8" w:space="0" w:color="000000"/>
@@ -12638,7 +12730,7 @@
         </w:tc>
         <w:tc>
           <w:tcPr>
-            <w:tcW w:w="0" w:type="auto"/>
+            <w:tcW w:w="1802" w:type="dxa"/>
             <w:tcBorders>
               <w:top w:val="single" w:sz="8" w:space="0" w:color="000000"/>
               <w:left w:val="single" w:sz="8" w:space="0" w:color="000000"/>
@@ -12841,7 +12933,7 @@
         </w:tc>
         <w:tc>
           <w:tcPr>
-            <w:tcW w:w="0" w:type="auto"/>
+            <w:tcW w:w="1802" w:type="dxa"/>
             <w:tcBorders>
               <w:top w:val="single" w:sz="8" w:space="0" w:color="000000"/>
               <w:left w:val="single" w:sz="8" w:space="0" w:color="000000"/>
@@ -13022,7 +13114,7 @@
         </w:tc>
         <w:tc>
           <w:tcPr>
-            <w:tcW w:w="0" w:type="auto"/>
+            <w:tcW w:w="1802" w:type="dxa"/>
             <w:tcBorders>
               <w:top w:val="single" w:sz="8" w:space="0" w:color="000000"/>
               <w:left w:val="single" w:sz="8" w:space="0" w:color="000000"/>
@@ -13203,7 +13295,7 @@
         </w:tc>
         <w:tc>
           <w:tcPr>
-            <w:tcW w:w="0" w:type="auto"/>
+            <w:tcW w:w="1802" w:type="dxa"/>
             <w:tcBorders>
               <w:top w:val="single" w:sz="8" w:space="0" w:color="000000"/>
               <w:left w:val="single" w:sz="8" w:space="0" w:color="000000"/>
@@ -13435,7 +13527,7 @@
         </w:tc>
         <w:tc>
           <w:tcPr>
-            <w:tcW w:w="0" w:type="auto"/>
+            <w:tcW w:w="1802" w:type="dxa"/>
             <w:tcBorders>
               <w:top w:val="single" w:sz="8" w:space="0" w:color="000000"/>
               <w:left w:val="single" w:sz="8" w:space="0" w:color="000000"/>
@@ -13616,7 +13708,7 @@
         </w:tc>
         <w:tc>
           <w:tcPr>
-            <w:tcW w:w="0" w:type="auto"/>
+            <w:tcW w:w="1802" w:type="dxa"/>
             <w:tcBorders>
               <w:top w:val="single" w:sz="8" w:space="0" w:color="000000"/>
               <w:left w:val="single" w:sz="8" w:space="0" w:color="000000"/>
@@ -13797,7 +13889,7 @@
         </w:tc>
         <w:tc>
           <w:tcPr>
-            <w:tcW w:w="0" w:type="auto"/>
+            <w:tcW w:w="1802" w:type="dxa"/>
             <w:tcBorders>
               <w:top w:val="single" w:sz="8" w:space="0" w:color="000000"/>
               <w:left w:val="single" w:sz="8" w:space="0" w:color="000000"/>
@@ -13978,7 +14070,7 @@
         </w:tc>
         <w:tc>
           <w:tcPr>
-            <w:tcW w:w="0" w:type="auto"/>
+            <w:tcW w:w="1802" w:type="dxa"/>
             <w:tcBorders>
               <w:top w:val="single" w:sz="8" w:space="0" w:color="000000"/>
               <w:left w:val="single" w:sz="8" w:space="0" w:color="000000"/>
@@ -14171,7 +14263,7 @@
         </w:tc>
         <w:tc>
           <w:tcPr>
-            <w:tcW w:w="0" w:type="auto"/>
+            <w:tcW w:w="1802" w:type="dxa"/>
             <w:tcBorders>
               <w:top w:val="single" w:sz="8" w:space="0" w:color="000000"/>
               <w:left w:val="single" w:sz="8" w:space="0" w:color="000000"/>
@@ -14352,7 +14444,7 @@
         </w:tc>
         <w:tc>
           <w:tcPr>
-            <w:tcW w:w="0" w:type="auto"/>
+            <w:tcW w:w="1802" w:type="dxa"/>
             <w:tcBorders>
               <w:top w:val="single" w:sz="8" w:space="0" w:color="000000"/>
               <w:left w:val="single" w:sz="8" w:space="0" w:color="000000"/>
@@ -14500,7 +14592,6 @@
                 <w:lang w:eastAsia="es-CO"/>
                 <w14:ligatures w14:val="none"/>
               </w:rPr>
-              <w:lastRenderedPageBreak/>
               <w:t>Req#8: Access the information of the communities in a department. </w:t>
             </w:r>
           </w:p>
@@ -14551,7 +14642,7 @@
         </w:tc>
         <w:tc>
           <w:tcPr>
-            <w:tcW w:w="0" w:type="auto"/>
+            <w:tcW w:w="1802" w:type="dxa"/>
             <w:tcBorders>
               <w:top w:val="single" w:sz="8" w:space="0" w:color="000000"/>
               <w:left w:val="single" w:sz="8" w:space="0" w:color="000000"/>
@@ -14732,7 +14823,7 @@
         </w:tc>
         <w:tc>
           <w:tcPr>
-            <w:tcW w:w="0" w:type="auto"/>
+            <w:tcW w:w="1802" w:type="dxa"/>
             <w:tcBorders>
               <w:top w:val="single" w:sz="8" w:space="0" w:color="000000"/>
               <w:left w:val="single" w:sz="8" w:space="0" w:color="000000"/>
@@ -14913,7 +15004,7 @@
         </w:tc>
         <w:tc>
           <w:tcPr>
-            <w:tcW w:w="0" w:type="auto"/>
+            <w:tcW w:w="1802" w:type="dxa"/>
             <w:tcBorders>
               <w:top w:val="single" w:sz="8" w:space="0" w:color="000000"/>
               <w:left w:val="single" w:sz="8" w:space="0" w:color="000000"/>
@@ -15094,7 +15185,7 @@
         </w:tc>
         <w:tc>
           <w:tcPr>
-            <w:tcW w:w="0" w:type="auto"/>
+            <w:tcW w:w="1802" w:type="dxa"/>
             <w:tcBorders>
               <w:top w:val="single" w:sz="8" w:space="0" w:color="000000"/>
               <w:left w:val="single" w:sz="8" w:space="0" w:color="000000"/>
@@ -15287,7 +15378,7 @@
         </w:tc>
         <w:tc>
           <w:tcPr>
-            <w:tcW w:w="0" w:type="auto"/>
+            <w:tcW w:w="1802" w:type="dxa"/>
             <w:tcBorders>
               <w:top w:val="single" w:sz="8" w:space="0" w:color="000000"/>
               <w:left w:val="single" w:sz="8" w:space="0" w:color="000000"/>
@@ -15468,7 +15559,7 @@
         </w:tc>
         <w:tc>
           <w:tcPr>
-            <w:tcW w:w="0" w:type="auto"/>
+            <w:tcW w:w="1802" w:type="dxa"/>
             <w:tcBorders>
               <w:top w:val="single" w:sz="8" w:space="0" w:color="000000"/>
               <w:left w:val="single" w:sz="8" w:space="0" w:color="000000"/>
@@ -15649,7 +15740,7 @@
         </w:tc>
         <w:tc>
           <w:tcPr>
-            <w:tcW w:w="0" w:type="auto"/>
+            <w:tcW w:w="1802" w:type="dxa"/>
             <w:tcBorders>
               <w:top w:val="single" w:sz="8" w:space="0" w:color="000000"/>
               <w:left w:val="single" w:sz="8" w:space="0" w:color="000000"/>
@@ -15830,7 +15921,7 @@
         </w:tc>
         <w:tc>
           <w:tcPr>
-            <w:tcW w:w="0" w:type="auto"/>
+            <w:tcW w:w="1802" w:type="dxa"/>
             <w:tcBorders>
               <w:top w:val="single" w:sz="8" w:space="0" w:color="000000"/>
               <w:left w:val="single" w:sz="8" w:space="0" w:color="000000"/>
@@ -16028,7 +16119,7 @@
         </w:tc>
         <w:tc>
           <w:tcPr>
-            <w:tcW w:w="0" w:type="auto"/>
+            <w:tcW w:w="1802" w:type="dxa"/>
             <w:tcBorders>
               <w:top w:val="single" w:sz="8" w:space="0" w:color="000000"/>
               <w:left w:val="single" w:sz="8" w:space="0" w:color="000000"/>
@@ -16209,7 +16300,7 @@
         </w:tc>
         <w:tc>
           <w:tcPr>
-            <w:tcW w:w="0" w:type="auto"/>
+            <w:tcW w:w="1802" w:type="dxa"/>
             <w:tcBorders>
               <w:top w:val="single" w:sz="8" w:space="0" w:color="000000"/>
               <w:left w:val="single" w:sz="8" w:space="0" w:color="000000"/>
@@ -16402,7 +16493,7 @@
         </w:tc>
         <w:tc>
           <w:tcPr>
-            <w:tcW w:w="0" w:type="auto"/>
+            <w:tcW w:w="1802" w:type="dxa"/>
             <w:tcBorders>
               <w:top w:val="single" w:sz="8" w:space="0" w:color="000000"/>
               <w:left w:val="single" w:sz="8" w:space="0" w:color="000000"/>
@@ -16583,7 +16674,7 @@
         </w:tc>
         <w:tc>
           <w:tcPr>
-            <w:tcW w:w="0" w:type="auto"/>
+            <w:tcW w:w="1802" w:type="dxa"/>
             <w:tcBorders>
               <w:top w:val="single" w:sz="8" w:space="0" w:color="000000"/>
               <w:left w:val="single" w:sz="8" w:space="0" w:color="000000"/>
@@ -16774,7 +16865,7 @@
         </w:tc>
         <w:tc>
           <w:tcPr>
-            <w:tcW w:w="0" w:type="auto"/>
+            <w:tcW w:w="1802" w:type="dxa"/>
             <w:tcBorders>
               <w:top w:val="single" w:sz="8" w:space="0" w:color="000000"/>
               <w:left w:val="single" w:sz="8" w:space="0" w:color="000000"/>
@@ -16972,7 +17063,7 @@
         </w:tc>
         <w:tc>
           <w:tcPr>
-            <w:tcW w:w="0" w:type="auto"/>
+            <w:tcW w:w="1802" w:type="dxa"/>
             <w:tcBorders>
               <w:top w:val="single" w:sz="8" w:space="0" w:color="000000"/>
               <w:left w:val="single" w:sz="8" w:space="0" w:color="000000"/>
@@ -17153,7 +17244,7 @@
         </w:tc>
         <w:tc>
           <w:tcPr>
-            <w:tcW w:w="0" w:type="auto"/>
+            <w:tcW w:w="1802" w:type="dxa"/>
             <w:tcBorders>
               <w:top w:val="single" w:sz="8" w:space="0" w:color="000000"/>
               <w:left w:val="single" w:sz="8" w:space="0" w:color="000000"/>
@@ -17334,7 +17425,7 @@
         </w:tc>
         <w:tc>
           <w:tcPr>
-            <w:tcW w:w="0" w:type="auto"/>
+            <w:tcW w:w="1802" w:type="dxa"/>
             <w:tcBorders>
               <w:top w:val="single" w:sz="8" w:space="0" w:color="000000"/>
               <w:left w:val="single" w:sz="8" w:space="0" w:color="000000"/>
@@ -17515,7 +17606,7 @@
         </w:tc>
         <w:tc>
           <w:tcPr>
-            <w:tcW w:w="0" w:type="auto"/>
+            <w:tcW w:w="1802" w:type="dxa"/>
             <w:tcBorders>
               <w:top w:val="single" w:sz="8" w:space="0" w:color="000000"/>
               <w:left w:val="single" w:sz="8" w:space="0" w:color="000000"/>
@@ -17713,7 +17804,7 @@
         </w:tc>
         <w:tc>
           <w:tcPr>
-            <w:tcW w:w="0" w:type="auto"/>
+            <w:tcW w:w="1802" w:type="dxa"/>
             <w:tcBorders>
               <w:top w:val="single" w:sz="8" w:space="0" w:color="000000"/>
               <w:left w:val="single" w:sz="8" w:space="0" w:color="000000"/>
@@ -17894,7 +17985,7 @@
         </w:tc>
         <w:tc>
           <w:tcPr>
-            <w:tcW w:w="0" w:type="auto"/>
+            <w:tcW w:w="1802" w:type="dxa"/>
             <w:tcBorders>
               <w:top w:val="single" w:sz="8" w:space="0" w:color="000000"/>
               <w:left w:val="single" w:sz="8" w:space="0" w:color="000000"/>
@@ -18075,7 +18166,7 @@
         </w:tc>
         <w:tc>
           <w:tcPr>
-            <w:tcW w:w="0" w:type="auto"/>
+            <w:tcW w:w="1802" w:type="dxa"/>
             <w:tcBorders>
               <w:top w:val="single" w:sz="8" w:space="0" w:color="000000"/>
               <w:left w:val="single" w:sz="8" w:space="0" w:color="000000"/>
@@ -18256,7 +18347,7 @@
         </w:tc>
         <w:tc>
           <w:tcPr>
-            <w:tcW w:w="0" w:type="auto"/>
+            <w:tcW w:w="1802" w:type="dxa"/>
             <w:tcBorders>
               <w:top w:val="single" w:sz="8" w:space="0" w:color="000000"/>
               <w:left w:val="single" w:sz="8" w:space="0" w:color="000000"/>

</xml_diff>

<commit_message>
Added functionality to add a product to a community. Changed a typo in the enumerations. Small change in traceability diagram.
</commit_message>
<xml_diff>
--- a/docs/Traceability diagram.docx
+++ b/docs/Traceability diagram.docx
@@ -4559,7 +4559,7 @@
                 <w:lang w:eastAsia="es-CO"/>
                 <w14:ligatures w14:val="none"/>
               </w:rPr>
-              <w:t>Place</w:t>
+              <w:t>Community</w:t>
             </w:r>
           </w:p>
         </w:tc>
@@ -8620,7 +8620,7 @@
                 <w:lang w:eastAsia="es-CO"/>
                 <w14:ligatures w14:val="none"/>
               </w:rPr>
-              <w:t>searchCommunity</w:t>
+              <w:t>getCommunities</w:t>
             </w:r>
             <w:proofErr w:type="spellEnd"/>
             <w:r>
@@ -8633,7 +8633,6 @@
               </w:rPr>
               <w:t>(</w:t>
             </w:r>
-            <w:proofErr w:type="spellStart"/>
             <w:proofErr w:type="gramEnd"/>
             <w:r>
               <w:rPr>
@@ -8643,18 +8642,7 @@
                 <w:lang w:eastAsia="es-CO"/>
                 <w14:ligatures w14:val="none"/>
               </w:rPr>
-              <w:t>communityName</w:t>
-            </w:r>
-            <w:proofErr w:type="spellEnd"/>
-            <w:r>
-              <w:rPr>
-                <w:rFonts w:ascii="Arial" w:eastAsia="Times New Roman" w:hAnsi="Arial" w:cs="Arial"/>
-                <w:color w:val="000000"/>
-                <w:kern w:val="0"/>
-                <w:lang w:eastAsia="es-CO"/>
-                <w14:ligatures w14:val="none"/>
-              </w:rPr>
-              <w:t>: String)</w:t>
+              <w:t>)</w:t>
             </w:r>
           </w:p>
         </w:tc>
@@ -8855,7 +8843,6 @@
               <w:right w:val="single" w:sz="8" w:space="0" w:color="000000"/>
             </w:tcBorders>
             <w:vAlign w:val="center"/>
-            <w:hideMark/>
           </w:tcPr>
           <w:p>
             <w:pPr>
@@ -8886,17 +8873,15 @@
               <w:bottom w:w="100" w:type="dxa"/>
               <w:right w:w="100" w:type="dxa"/>
             </w:tcMar>
-            <w:hideMark/>
           </w:tcPr>
           <w:p>
             <w:pPr>
               <w:spacing w:after="0" w:line="240" w:lineRule="auto"/>
               <w:jc w:val="center"/>
               <w:rPr>
-                <w:rFonts w:ascii="Times New Roman" w:eastAsia="Times New Roman" w:hAnsi="Times New Roman" w:cs="Times New Roman"/>
-                <w:kern w:val="0"/>
-                <w:sz w:val="24"/>
-                <w:szCs w:val="24"/>
+                <w:rFonts w:ascii="Arial" w:eastAsia="Times New Roman" w:hAnsi="Arial" w:cs="Arial"/>
+                <w:color w:val="000000"/>
+                <w:kern w:val="0"/>
                 <w:lang w:eastAsia="es-CO"/>
                 <w14:ligatures w14:val="none"/>
               </w:rPr>
@@ -8928,30 +8913,28 @@
               <w:bottom w:w="100" w:type="dxa"/>
               <w:right w:w="100" w:type="dxa"/>
             </w:tcMar>
-            <w:hideMark/>
           </w:tcPr>
           <w:p>
             <w:pPr>
               <w:spacing w:after="0" w:line="240" w:lineRule="auto"/>
               <w:jc w:val="center"/>
               <w:rPr>
-                <w:rFonts w:ascii="Times New Roman" w:eastAsia="Times New Roman" w:hAnsi="Times New Roman" w:cs="Times New Roman"/>
-                <w:kern w:val="0"/>
-                <w:sz w:val="24"/>
-                <w:szCs w:val="24"/>
-                <w:lang w:eastAsia="es-CO"/>
-                <w14:ligatures w14:val="none"/>
-              </w:rPr>
-            </w:pPr>
-            <w:r>
-              <w:rPr>
-                <w:rFonts w:ascii="Arial" w:eastAsia="Times New Roman" w:hAnsi="Arial" w:cs="Arial"/>
-                <w:color w:val="000000"/>
-                <w:kern w:val="0"/>
-                <w:lang w:eastAsia="es-CO"/>
-                <w14:ligatures w14:val="none"/>
-              </w:rPr>
-              <w:t>Community</w:t>
+                <w:rFonts w:ascii="Arial" w:eastAsia="Times New Roman" w:hAnsi="Arial" w:cs="Arial"/>
+                <w:color w:val="000000"/>
+                <w:kern w:val="0"/>
+                <w:lang w:eastAsia="es-CO"/>
+                <w14:ligatures w14:val="none"/>
+              </w:rPr>
+            </w:pPr>
+            <w:r>
+              <w:rPr>
+                <w:rFonts w:ascii="Arial" w:eastAsia="Times New Roman" w:hAnsi="Arial" w:cs="Arial"/>
+                <w:color w:val="000000"/>
+                <w:kern w:val="0"/>
+                <w:lang w:eastAsia="es-CO"/>
+                <w14:ligatures w14:val="none"/>
+              </w:rPr>
+              <w:t>Controller</w:t>
             </w:r>
           </w:p>
         </w:tc>
@@ -8970,16 +8953,14 @@
               <w:bottom w:w="100" w:type="dxa"/>
               <w:right w:w="100" w:type="dxa"/>
             </w:tcMar>
-            <w:hideMark/>
-          </w:tcPr>
-          <w:p>
-            <w:pPr>
-              <w:spacing w:after="0" w:line="240" w:lineRule="auto"/>
-              <w:rPr>
-                <w:rFonts w:ascii="Times New Roman" w:eastAsia="Times New Roman" w:hAnsi="Times New Roman" w:cs="Times New Roman"/>
-                <w:kern w:val="0"/>
-                <w:sz w:val="24"/>
-                <w:szCs w:val="24"/>
+          </w:tcPr>
+          <w:p>
+            <w:pPr>
+              <w:spacing w:after="0" w:line="240" w:lineRule="auto"/>
+              <w:rPr>
+                <w:rFonts w:ascii="Arial" w:eastAsia="Times New Roman" w:hAnsi="Arial" w:cs="Arial"/>
+                <w:color w:val="000000"/>
+                <w:kern w:val="0"/>
                 <w:lang w:eastAsia="es-CO"/>
                 <w14:ligatures w14:val="none"/>
               </w:rPr>
@@ -8994,7 +8975,7 @@
                 <w:lang w:eastAsia="es-CO"/>
                 <w14:ligatures w14:val="none"/>
               </w:rPr>
-              <w:t>availableProduct</w:t>
+              <w:t>oneMinCommunity</w:t>
             </w:r>
             <w:proofErr w:type="spellEnd"/>
             <w:r>
@@ -9036,7 +9017,6 @@
               <w:right w:val="single" w:sz="8" w:space="0" w:color="000000"/>
             </w:tcBorders>
             <w:vAlign w:val="center"/>
-            <w:hideMark/>
           </w:tcPr>
           <w:p>
             <w:pPr>
@@ -9067,17 +9047,15 @@
               <w:bottom w:w="100" w:type="dxa"/>
               <w:right w:w="100" w:type="dxa"/>
             </w:tcMar>
-            <w:hideMark/>
           </w:tcPr>
           <w:p>
             <w:pPr>
               <w:spacing w:after="0" w:line="240" w:lineRule="auto"/>
               <w:jc w:val="center"/>
               <w:rPr>
-                <w:rFonts w:ascii="Times New Roman" w:eastAsia="Times New Roman" w:hAnsi="Times New Roman" w:cs="Times New Roman"/>
-                <w:kern w:val="0"/>
-                <w:sz w:val="24"/>
-                <w:szCs w:val="24"/>
+                <w:rFonts w:ascii="Arial" w:eastAsia="Times New Roman" w:hAnsi="Arial" w:cs="Arial"/>
+                <w:color w:val="000000"/>
+                <w:kern w:val="0"/>
                 <w:lang w:eastAsia="es-CO"/>
                 <w14:ligatures w14:val="none"/>
               </w:rPr>
@@ -9109,30 +9087,28 @@
               <w:bottom w:w="100" w:type="dxa"/>
               <w:right w:w="100" w:type="dxa"/>
             </w:tcMar>
-            <w:hideMark/>
           </w:tcPr>
           <w:p>
             <w:pPr>
               <w:spacing w:after="0" w:line="240" w:lineRule="auto"/>
               <w:jc w:val="center"/>
               <w:rPr>
-                <w:rFonts w:ascii="Times New Roman" w:eastAsia="Times New Roman" w:hAnsi="Times New Roman" w:cs="Times New Roman"/>
-                <w:kern w:val="0"/>
-                <w:sz w:val="24"/>
-                <w:szCs w:val="24"/>
-                <w:lang w:eastAsia="es-CO"/>
-                <w14:ligatures w14:val="none"/>
-              </w:rPr>
-            </w:pPr>
-            <w:r>
-              <w:rPr>
-                <w:rFonts w:ascii="Arial" w:eastAsia="Times New Roman" w:hAnsi="Arial" w:cs="Arial"/>
-                <w:color w:val="000000"/>
-                <w:kern w:val="0"/>
-                <w:lang w:eastAsia="es-CO"/>
-                <w14:ligatures w14:val="none"/>
-              </w:rPr>
-              <w:t>Community</w:t>
+                <w:rFonts w:ascii="Arial" w:eastAsia="Times New Roman" w:hAnsi="Arial" w:cs="Arial"/>
+                <w:color w:val="000000"/>
+                <w:kern w:val="0"/>
+                <w:lang w:eastAsia="es-CO"/>
+                <w14:ligatures w14:val="none"/>
+              </w:rPr>
+            </w:pPr>
+            <w:r>
+              <w:rPr>
+                <w:rFonts w:ascii="Arial" w:eastAsia="Times New Roman" w:hAnsi="Arial" w:cs="Arial"/>
+                <w:color w:val="000000"/>
+                <w:kern w:val="0"/>
+                <w:lang w:eastAsia="es-CO"/>
+                <w14:ligatures w14:val="none"/>
+              </w:rPr>
+              <w:t>Controller</w:t>
             </w:r>
           </w:p>
         </w:tc>
@@ -9151,16 +9127,14 @@
               <w:bottom w:w="100" w:type="dxa"/>
               <w:right w:w="100" w:type="dxa"/>
             </w:tcMar>
-            <w:hideMark/>
-          </w:tcPr>
-          <w:p>
-            <w:pPr>
-              <w:spacing w:after="0" w:line="240" w:lineRule="auto"/>
-              <w:rPr>
-                <w:rFonts w:ascii="Times New Roman" w:eastAsia="Times New Roman" w:hAnsi="Times New Roman" w:cs="Times New Roman"/>
-                <w:kern w:val="0"/>
-                <w:sz w:val="24"/>
-                <w:szCs w:val="24"/>
+          </w:tcPr>
+          <w:p>
+            <w:pPr>
+              <w:spacing w:after="0" w:line="240" w:lineRule="auto"/>
+              <w:rPr>
+                <w:rFonts w:ascii="Arial" w:eastAsia="Times New Roman" w:hAnsi="Arial" w:cs="Arial"/>
+                <w:color w:val="000000"/>
+                <w:kern w:val="0"/>
                 <w:lang w:eastAsia="es-CO"/>
                 <w14:ligatures w14:val="none"/>
               </w:rPr>
@@ -9175,7 +9149,7 @@
                 <w:lang w:eastAsia="es-CO"/>
                 <w14:ligatures w14:val="none"/>
               </w:rPr>
-              <w:t>searchProduct</w:t>
+              <w:t>intToCommunity</w:t>
             </w:r>
             <w:proofErr w:type="spellEnd"/>
             <w:r>
@@ -9188,7 +9162,6 @@
               </w:rPr>
               <w:t>(</w:t>
             </w:r>
-            <w:proofErr w:type="spellStart"/>
             <w:proofErr w:type="gramEnd"/>
             <w:r>
               <w:rPr>
@@ -9198,18 +9171,7 @@
                 <w:lang w:eastAsia="es-CO"/>
                 <w14:ligatures w14:val="none"/>
               </w:rPr>
-              <w:t>productName</w:t>
-            </w:r>
-            <w:proofErr w:type="spellEnd"/>
-            <w:r>
-              <w:rPr>
-                <w:rFonts w:ascii="Arial" w:eastAsia="Times New Roman" w:hAnsi="Arial" w:cs="Arial"/>
-                <w:color w:val="000000"/>
-                <w:kern w:val="0"/>
-                <w:lang w:eastAsia="es-CO"/>
-                <w14:ligatures w14:val="none"/>
-              </w:rPr>
-              <w:t xml:space="preserve"> : String)</w:t>
+              <w:t>)</w:t>
             </w:r>
           </w:p>
         </w:tc>
@@ -9229,7 +9191,6 @@
               <w:right w:val="single" w:sz="8" w:space="0" w:color="000000"/>
             </w:tcBorders>
             <w:vAlign w:val="center"/>
-            <w:hideMark/>
           </w:tcPr>
           <w:p>
             <w:pPr>
@@ -9260,17 +9221,15 @@
               <w:bottom w:w="100" w:type="dxa"/>
               <w:right w:w="100" w:type="dxa"/>
             </w:tcMar>
-            <w:hideMark/>
           </w:tcPr>
           <w:p>
             <w:pPr>
               <w:spacing w:after="0" w:line="240" w:lineRule="auto"/>
               <w:jc w:val="center"/>
               <w:rPr>
-                <w:rFonts w:ascii="Times New Roman" w:eastAsia="Times New Roman" w:hAnsi="Times New Roman" w:cs="Times New Roman"/>
-                <w:kern w:val="0"/>
-                <w:sz w:val="24"/>
-                <w:szCs w:val="24"/>
+                <w:rFonts w:ascii="Arial" w:eastAsia="Times New Roman" w:hAnsi="Arial" w:cs="Arial"/>
+                <w:color w:val="000000"/>
+                <w:kern w:val="0"/>
                 <w:lang w:eastAsia="es-CO"/>
                 <w14:ligatures w14:val="none"/>
               </w:rPr>
@@ -9302,30 +9261,28 @@
               <w:bottom w:w="100" w:type="dxa"/>
               <w:right w:w="100" w:type="dxa"/>
             </w:tcMar>
-            <w:hideMark/>
           </w:tcPr>
           <w:p>
             <w:pPr>
               <w:spacing w:after="0" w:line="240" w:lineRule="auto"/>
               <w:jc w:val="center"/>
               <w:rPr>
-                <w:rFonts w:ascii="Times New Roman" w:eastAsia="Times New Roman" w:hAnsi="Times New Roman" w:cs="Times New Roman"/>
-                <w:kern w:val="0"/>
-                <w:sz w:val="24"/>
-                <w:szCs w:val="24"/>
-                <w:lang w:eastAsia="es-CO"/>
-                <w14:ligatures w14:val="none"/>
-              </w:rPr>
-            </w:pPr>
-            <w:r>
-              <w:rPr>
-                <w:rFonts w:ascii="Arial" w:eastAsia="Times New Roman" w:hAnsi="Arial" w:cs="Arial"/>
-                <w:color w:val="000000"/>
-                <w:kern w:val="0"/>
-                <w:lang w:eastAsia="es-CO"/>
-                <w14:ligatures w14:val="none"/>
-              </w:rPr>
-              <w:t>Product</w:t>
+                <w:rFonts w:ascii="Arial" w:eastAsia="Times New Roman" w:hAnsi="Arial" w:cs="Arial"/>
+                <w:color w:val="000000"/>
+                <w:kern w:val="0"/>
+                <w:lang w:eastAsia="es-CO"/>
+                <w14:ligatures w14:val="none"/>
+              </w:rPr>
+            </w:pPr>
+            <w:r>
+              <w:rPr>
+                <w:rFonts w:ascii="Arial" w:eastAsia="Times New Roman" w:hAnsi="Arial" w:cs="Arial"/>
+                <w:color w:val="000000"/>
+                <w:kern w:val="0"/>
+                <w:lang w:eastAsia="es-CO"/>
+                <w14:ligatures w14:val="none"/>
+              </w:rPr>
+              <w:t>Community</w:t>
             </w:r>
           </w:p>
         </w:tc>
@@ -9344,16 +9301,14 @@
               <w:bottom w:w="100" w:type="dxa"/>
               <w:right w:w="100" w:type="dxa"/>
             </w:tcMar>
-            <w:hideMark/>
-          </w:tcPr>
-          <w:p>
-            <w:pPr>
-              <w:spacing w:after="0" w:line="240" w:lineRule="auto"/>
-              <w:rPr>
-                <w:rFonts w:ascii="Times New Roman" w:eastAsia="Times New Roman" w:hAnsi="Times New Roman" w:cs="Times New Roman"/>
-                <w:kern w:val="0"/>
-                <w:sz w:val="24"/>
-                <w:szCs w:val="24"/>
+          </w:tcPr>
+          <w:p>
+            <w:pPr>
+              <w:spacing w:after="0" w:line="240" w:lineRule="auto"/>
+              <w:rPr>
+                <w:rFonts w:ascii="Arial" w:eastAsia="Times New Roman" w:hAnsi="Arial" w:cs="Arial"/>
+                <w:color w:val="000000"/>
+                <w:kern w:val="0"/>
                 <w:lang w:eastAsia="es-CO"/>
                 <w14:ligatures w14:val="none"/>
               </w:rPr>
@@ -9368,6 +9323,398 @@
                 <w:lang w:eastAsia="es-CO"/>
                 <w14:ligatures w14:val="none"/>
               </w:rPr>
+              <w:t>searchProduct</w:t>
+            </w:r>
+            <w:proofErr w:type="spellEnd"/>
+            <w:r>
+              <w:rPr>
+                <w:rFonts w:ascii="Arial" w:eastAsia="Times New Roman" w:hAnsi="Arial" w:cs="Arial"/>
+                <w:color w:val="000000"/>
+                <w:kern w:val="0"/>
+                <w:lang w:eastAsia="es-CO"/>
+                <w14:ligatures w14:val="none"/>
+              </w:rPr>
+              <w:t>(</w:t>
+            </w:r>
+            <w:proofErr w:type="gramEnd"/>
+            <w:r>
+              <w:rPr>
+                <w:rFonts w:ascii="Arial" w:eastAsia="Times New Roman" w:hAnsi="Arial" w:cs="Arial"/>
+                <w:color w:val="000000"/>
+                <w:kern w:val="0"/>
+                <w:lang w:eastAsia="es-CO"/>
+                <w14:ligatures w14:val="none"/>
+              </w:rPr>
+              <w:t xml:space="preserve">Community </w:t>
+            </w:r>
+            <w:proofErr w:type="spellStart"/>
+            <w:r>
+              <w:rPr>
+                <w:rFonts w:ascii="Arial" w:eastAsia="Times New Roman" w:hAnsi="Arial" w:cs="Arial"/>
+                <w:color w:val="000000"/>
+                <w:kern w:val="0"/>
+                <w:lang w:eastAsia="es-CO"/>
+                <w14:ligatures w14:val="none"/>
+              </w:rPr>
+              <w:t>productCommunity</w:t>
+            </w:r>
+            <w:proofErr w:type="spellEnd"/>
+            <w:r>
+              <w:rPr>
+                <w:rFonts w:ascii="Arial" w:eastAsia="Times New Roman" w:hAnsi="Arial" w:cs="Arial"/>
+                <w:color w:val="000000"/>
+                <w:kern w:val="0"/>
+                <w:lang w:eastAsia="es-CO"/>
+                <w14:ligatures w14:val="none"/>
+              </w:rPr>
+              <w:t xml:space="preserve">, </w:t>
+            </w:r>
+            <w:proofErr w:type="spellStart"/>
+            <w:r>
+              <w:rPr>
+                <w:rFonts w:ascii="Arial" w:eastAsia="Times New Roman" w:hAnsi="Arial" w:cs="Arial"/>
+                <w:color w:val="000000"/>
+                <w:kern w:val="0"/>
+                <w:lang w:eastAsia="es-CO"/>
+                <w14:ligatures w14:val="none"/>
+              </w:rPr>
+              <w:t>productName</w:t>
+            </w:r>
+            <w:proofErr w:type="spellEnd"/>
+            <w:r>
+              <w:rPr>
+                <w:rFonts w:ascii="Arial" w:eastAsia="Times New Roman" w:hAnsi="Arial" w:cs="Arial"/>
+                <w:color w:val="000000"/>
+                <w:kern w:val="0"/>
+                <w:lang w:eastAsia="es-CO"/>
+                <w14:ligatures w14:val="none"/>
+              </w:rPr>
+              <w:t xml:space="preserve"> : String)</w:t>
+            </w:r>
+          </w:p>
+        </w:tc>
+      </w:tr>
+      <w:tr>
+        <w:trPr>
+          <w:trHeight w:val="420"/>
+        </w:trPr>
+        <w:tc>
+          <w:tcPr>
+            <w:tcW w:w="1770" w:type="dxa"/>
+            <w:vMerge/>
+            <w:tcBorders>
+              <w:top w:val="single" w:sz="8" w:space="0" w:color="000000"/>
+              <w:left w:val="single" w:sz="8" w:space="0" w:color="000000"/>
+              <w:bottom w:val="single" w:sz="8" w:space="0" w:color="000000"/>
+              <w:right w:val="single" w:sz="8" w:space="0" w:color="000000"/>
+            </w:tcBorders>
+            <w:vAlign w:val="center"/>
+          </w:tcPr>
+          <w:p>
+            <w:pPr>
+              <w:spacing w:after="0" w:line="240" w:lineRule="auto"/>
+              <w:rPr>
+                <w:rFonts w:ascii="Times New Roman" w:eastAsia="Times New Roman" w:hAnsi="Times New Roman" w:cs="Times New Roman"/>
+                <w:kern w:val="0"/>
+                <w:sz w:val="24"/>
+                <w:szCs w:val="24"/>
+                <w:lang w:eastAsia="es-CO"/>
+                <w14:ligatures w14:val="none"/>
+              </w:rPr>
+            </w:pPr>
+          </w:p>
+        </w:tc>
+        <w:tc>
+          <w:tcPr>
+            <w:tcW w:w="0" w:type="auto"/>
+            <w:tcBorders>
+              <w:top w:val="single" w:sz="8" w:space="0" w:color="000000"/>
+              <w:left w:val="single" w:sz="8" w:space="0" w:color="000000"/>
+              <w:bottom w:val="single" w:sz="8" w:space="0" w:color="000000"/>
+              <w:right w:val="single" w:sz="8" w:space="0" w:color="000000"/>
+            </w:tcBorders>
+            <w:tcMar>
+              <w:top w:w="100" w:type="dxa"/>
+              <w:left w:w="100" w:type="dxa"/>
+              <w:bottom w:w="100" w:type="dxa"/>
+              <w:right w:w="100" w:type="dxa"/>
+            </w:tcMar>
+          </w:tcPr>
+          <w:p>
+            <w:pPr>
+              <w:spacing w:after="0" w:line="240" w:lineRule="auto"/>
+              <w:jc w:val="center"/>
+              <w:rPr>
+                <w:rFonts w:ascii="Arial" w:eastAsia="Times New Roman" w:hAnsi="Arial" w:cs="Arial"/>
+                <w:color w:val="000000"/>
+                <w:kern w:val="0"/>
+                <w:lang w:eastAsia="es-CO"/>
+                <w14:ligatures w14:val="none"/>
+              </w:rPr>
+            </w:pPr>
+            <w:r>
+              <w:rPr>
+                <w:rFonts w:ascii="Arial" w:eastAsia="Times New Roman" w:hAnsi="Arial" w:cs="Arial"/>
+                <w:color w:val="000000"/>
+                <w:kern w:val="0"/>
+                <w:lang w:eastAsia="es-CO"/>
+                <w14:ligatures w14:val="none"/>
+              </w:rPr>
+              <w:t>model</w:t>
+            </w:r>
+          </w:p>
+        </w:tc>
+        <w:tc>
+          <w:tcPr>
+            <w:tcW w:w="1802" w:type="dxa"/>
+            <w:tcBorders>
+              <w:top w:val="single" w:sz="8" w:space="0" w:color="000000"/>
+              <w:left w:val="single" w:sz="8" w:space="0" w:color="000000"/>
+              <w:bottom w:val="single" w:sz="8" w:space="0" w:color="000000"/>
+              <w:right w:val="single" w:sz="8" w:space="0" w:color="000000"/>
+            </w:tcBorders>
+            <w:tcMar>
+              <w:top w:w="100" w:type="dxa"/>
+              <w:left w:w="100" w:type="dxa"/>
+              <w:bottom w:w="100" w:type="dxa"/>
+              <w:right w:w="100" w:type="dxa"/>
+            </w:tcMar>
+          </w:tcPr>
+          <w:p>
+            <w:pPr>
+              <w:spacing w:after="0" w:line="240" w:lineRule="auto"/>
+              <w:jc w:val="center"/>
+              <w:rPr>
+                <w:rFonts w:ascii="Arial" w:eastAsia="Times New Roman" w:hAnsi="Arial" w:cs="Arial"/>
+                <w:color w:val="000000"/>
+                <w:kern w:val="0"/>
+                <w:lang w:eastAsia="es-CO"/>
+                <w14:ligatures w14:val="none"/>
+              </w:rPr>
+            </w:pPr>
+            <w:r>
+              <w:rPr>
+                <w:rFonts w:ascii="Arial" w:eastAsia="Times New Roman" w:hAnsi="Arial" w:cs="Arial"/>
+                <w:color w:val="000000"/>
+                <w:kern w:val="0"/>
+                <w:lang w:eastAsia="es-CO"/>
+                <w14:ligatures w14:val="none"/>
+              </w:rPr>
+              <w:t>Community</w:t>
+            </w:r>
+          </w:p>
+        </w:tc>
+        <w:tc>
+          <w:tcPr>
+            <w:tcW w:w="5135" w:type="dxa"/>
+            <w:tcBorders>
+              <w:top w:val="single" w:sz="8" w:space="0" w:color="000000"/>
+              <w:left w:val="single" w:sz="8" w:space="0" w:color="000000"/>
+              <w:bottom w:val="single" w:sz="8" w:space="0" w:color="000000"/>
+              <w:right w:val="single" w:sz="8" w:space="0" w:color="000000"/>
+            </w:tcBorders>
+            <w:tcMar>
+              <w:top w:w="100" w:type="dxa"/>
+              <w:left w:w="100" w:type="dxa"/>
+              <w:bottom w:w="100" w:type="dxa"/>
+              <w:right w:w="100" w:type="dxa"/>
+            </w:tcMar>
+          </w:tcPr>
+          <w:p>
+            <w:pPr>
+              <w:spacing w:after="0" w:line="240" w:lineRule="auto"/>
+              <w:rPr>
+                <w:rFonts w:ascii="Arial" w:eastAsia="Times New Roman" w:hAnsi="Arial" w:cs="Arial"/>
+                <w:color w:val="000000"/>
+                <w:kern w:val="0"/>
+                <w:lang w:eastAsia="es-CO"/>
+                <w14:ligatures w14:val="none"/>
+              </w:rPr>
+            </w:pPr>
+            <w:proofErr w:type="spellStart"/>
+            <w:proofErr w:type="gramStart"/>
+            <w:r>
+              <w:rPr>
+                <w:rFonts w:ascii="Arial" w:eastAsia="Times New Roman" w:hAnsi="Arial" w:cs="Arial"/>
+                <w:color w:val="000000"/>
+                <w:kern w:val="0"/>
+                <w:lang w:eastAsia="es-CO"/>
+                <w14:ligatures w14:val="none"/>
+              </w:rPr>
+              <w:t>getProducts</w:t>
+            </w:r>
+            <w:proofErr w:type="spellEnd"/>
+            <w:r>
+              <w:rPr>
+                <w:rFonts w:ascii="Arial" w:eastAsia="Times New Roman" w:hAnsi="Arial" w:cs="Arial"/>
+                <w:color w:val="000000"/>
+                <w:kern w:val="0"/>
+                <w:lang w:eastAsia="es-CO"/>
+                <w14:ligatures w14:val="none"/>
+              </w:rPr>
+              <w:t>(</w:t>
+            </w:r>
+            <w:proofErr w:type="gramEnd"/>
+            <w:r>
+              <w:rPr>
+                <w:rFonts w:ascii="Arial" w:eastAsia="Times New Roman" w:hAnsi="Arial" w:cs="Arial"/>
+                <w:color w:val="000000"/>
+                <w:kern w:val="0"/>
+                <w:lang w:eastAsia="es-CO"/>
+                <w14:ligatures w14:val="none"/>
+              </w:rPr>
+              <w:t>)</w:t>
+            </w:r>
+          </w:p>
+        </w:tc>
+      </w:tr>
+      <w:tr>
+        <w:trPr>
+          <w:trHeight w:val="420"/>
+        </w:trPr>
+        <w:tc>
+          <w:tcPr>
+            <w:tcW w:w="1770" w:type="dxa"/>
+            <w:vMerge/>
+            <w:tcBorders>
+              <w:top w:val="single" w:sz="8" w:space="0" w:color="000000"/>
+              <w:left w:val="single" w:sz="8" w:space="0" w:color="000000"/>
+              <w:bottom w:val="single" w:sz="8" w:space="0" w:color="000000"/>
+              <w:right w:val="single" w:sz="8" w:space="0" w:color="000000"/>
+            </w:tcBorders>
+            <w:vAlign w:val="center"/>
+          </w:tcPr>
+          <w:p>
+            <w:pPr>
+              <w:spacing w:after="0" w:line="240" w:lineRule="auto"/>
+              <w:rPr>
+                <w:rFonts w:ascii="Times New Roman" w:eastAsia="Times New Roman" w:hAnsi="Times New Roman" w:cs="Times New Roman"/>
+                <w:kern w:val="0"/>
+                <w:sz w:val="24"/>
+                <w:szCs w:val="24"/>
+                <w:lang w:eastAsia="es-CO"/>
+                <w14:ligatures w14:val="none"/>
+              </w:rPr>
+            </w:pPr>
+          </w:p>
+        </w:tc>
+        <w:tc>
+          <w:tcPr>
+            <w:tcW w:w="0" w:type="auto"/>
+            <w:tcBorders>
+              <w:top w:val="single" w:sz="8" w:space="0" w:color="000000"/>
+              <w:left w:val="single" w:sz="8" w:space="0" w:color="000000"/>
+              <w:bottom w:val="single" w:sz="8" w:space="0" w:color="000000"/>
+              <w:right w:val="single" w:sz="8" w:space="0" w:color="000000"/>
+            </w:tcBorders>
+            <w:tcMar>
+              <w:top w:w="100" w:type="dxa"/>
+              <w:left w:w="100" w:type="dxa"/>
+              <w:bottom w:w="100" w:type="dxa"/>
+              <w:right w:w="100" w:type="dxa"/>
+            </w:tcMar>
+          </w:tcPr>
+          <w:p>
+            <w:pPr>
+              <w:spacing w:after="0" w:line="240" w:lineRule="auto"/>
+              <w:jc w:val="center"/>
+              <w:rPr>
+                <w:rFonts w:ascii="Arial" w:eastAsia="Times New Roman" w:hAnsi="Arial" w:cs="Arial"/>
+                <w:color w:val="000000"/>
+                <w:kern w:val="0"/>
+                <w:lang w:eastAsia="es-CO"/>
+                <w14:ligatures w14:val="none"/>
+              </w:rPr>
+            </w:pPr>
+            <w:r>
+              <w:rPr>
+                <w:rFonts w:ascii="Arial" w:eastAsia="Times New Roman" w:hAnsi="Arial" w:cs="Arial"/>
+                <w:color w:val="000000"/>
+                <w:kern w:val="0"/>
+                <w:lang w:eastAsia="es-CO"/>
+                <w14:ligatures w14:val="none"/>
+              </w:rPr>
+              <w:t>model</w:t>
+            </w:r>
+          </w:p>
+        </w:tc>
+        <w:tc>
+          <w:tcPr>
+            <w:tcW w:w="1802" w:type="dxa"/>
+            <w:tcBorders>
+              <w:top w:val="single" w:sz="8" w:space="0" w:color="000000"/>
+              <w:left w:val="single" w:sz="8" w:space="0" w:color="000000"/>
+              <w:bottom w:val="single" w:sz="8" w:space="0" w:color="000000"/>
+              <w:right w:val="single" w:sz="8" w:space="0" w:color="000000"/>
+            </w:tcBorders>
+            <w:tcMar>
+              <w:top w:w="100" w:type="dxa"/>
+              <w:left w:w="100" w:type="dxa"/>
+              <w:bottom w:w="100" w:type="dxa"/>
+              <w:right w:w="100" w:type="dxa"/>
+            </w:tcMar>
+          </w:tcPr>
+          <w:p>
+            <w:pPr>
+              <w:spacing w:after="0" w:line="240" w:lineRule="auto"/>
+              <w:jc w:val="center"/>
+              <w:rPr>
+                <w:rFonts w:ascii="Arial" w:eastAsia="Times New Roman" w:hAnsi="Arial" w:cs="Arial"/>
+                <w:color w:val="000000"/>
+                <w:kern w:val="0"/>
+                <w:lang w:eastAsia="es-CO"/>
+                <w14:ligatures w14:val="none"/>
+              </w:rPr>
+            </w:pPr>
+            <w:r>
+              <w:rPr>
+                <w:rFonts w:ascii="Arial" w:eastAsia="Times New Roman" w:hAnsi="Arial" w:cs="Arial"/>
+                <w:color w:val="000000"/>
+                <w:kern w:val="0"/>
+                <w:lang w:eastAsia="es-CO"/>
+                <w14:ligatures w14:val="none"/>
+              </w:rPr>
+              <w:t>Product</w:t>
+            </w:r>
+          </w:p>
+        </w:tc>
+        <w:tc>
+          <w:tcPr>
+            <w:tcW w:w="5135" w:type="dxa"/>
+            <w:tcBorders>
+              <w:top w:val="single" w:sz="8" w:space="0" w:color="000000"/>
+              <w:left w:val="single" w:sz="8" w:space="0" w:color="000000"/>
+              <w:bottom w:val="single" w:sz="8" w:space="0" w:color="000000"/>
+              <w:right w:val="single" w:sz="8" w:space="0" w:color="000000"/>
+            </w:tcBorders>
+            <w:tcMar>
+              <w:top w:w="100" w:type="dxa"/>
+              <w:left w:w="100" w:type="dxa"/>
+              <w:bottom w:w="100" w:type="dxa"/>
+              <w:right w:w="100" w:type="dxa"/>
+            </w:tcMar>
+          </w:tcPr>
+          <w:p>
+            <w:pPr>
+              <w:spacing w:after="0" w:line="240" w:lineRule="auto"/>
+              <w:rPr>
+                <w:rFonts w:ascii="Arial" w:eastAsia="Times New Roman" w:hAnsi="Arial" w:cs="Arial"/>
+                <w:color w:val="000000"/>
+                <w:kern w:val="0"/>
+                <w:lang w:eastAsia="es-CO"/>
+                <w14:ligatures w14:val="none"/>
+              </w:rPr>
+            </w:pPr>
+            <w:proofErr w:type="spellStart"/>
+            <w:proofErr w:type="gramStart"/>
+            <w:r>
+              <w:rPr>
+                <w:rFonts w:ascii="Arial" w:eastAsia="Times New Roman" w:hAnsi="Arial" w:cs="Arial"/>
+                <w:color w:val="000000"/>
+                <w:kern w:val="0"/>
+                <w:lang w:eastAsia="es-CO"/>
+                <w14:ligatures w14:val="none"/>
+              </w:rPr>
               <w:t>getName</w:t>
             </w:r>
             <w:proofErr w:type="spellEnd"/>
@@ -9382,6 +9729,219 @@
               <w:t>(</w:t>
             </w:r>
             <w:proofErr w:type="gramEnd"/>
+            <w:r>
+              <w:rPr>
+                <w:rFonts w:ascii="Arial" w:eastAsia="Times New Roman" w:hAnsi="Arial" w:cs="Arial"/>
+                <w:color w:val="000000"/>
+                <w:kern w:val="0"/>
+                <w:lang w:eastAsia="es-CO"/>
+                <w14:ligatures w14:val="none"/>
+              </w:rPr>
+              <w:t>)</w:t>
+            </w:r>
+          </w:p>
+        </w:tc>
+      </w:tr>
+      <w:tr>
+        <w:trPr>
+          <w:trHeight w:val="420"/>
+        </w:trPr>
+        <w:tc>
+          <w:tcPr>
+            <w:tcW w:w="1770" w:type="dxa"/>
+            <w:vMerge/>
+            <w:tcBorders>
+              <w:top w:val="single" w:sz="8" w:space="0" w:color="000000"/>
+              <w:left w:val="single" w:sz="8" w:space="0" w:color="000000"/>
+              <w:bottom w:val="single" w:sz="8" w:space="0" w:color="000000"/>
+              <w:right w:val="single" w:sz="8" w:space="0" w:color="000000"/>
+            </w:tcBorders>
+            <w:vAlign w:val="center"/>
+            <w:hideMark/>
+          </w:tcPr>
+          <w:p>
+            <w:pPr>
+              <w:spacing w:after="0" w:line="240" w:lineRule="auto"/>
+              <w:rPr>
+                <w:rFonts w:ascii="Times New Roman" w:eastAsia="Times New Roman" w:hAnsi="Times New Roman" w:cs="Times New Roman"/>
+                <w:kern w:val="0"/>
+                <w:sz w:val="24"/>
+                <w:szCs w:val="24"/>
+                <w:lang w:eastAsia="es-CO"/>
+                <w14:ligatures w14:val="none"/>
+              </w:rPr>
+            </w:pPr>
+          </w:p>
+        </w:tc>
+        <w:tc>
+          <w:tcPr>
+            <w:tcW w:w="0" w:type="auto"/>
+            <w:tcBorders>
+              <w:top w:val="single" w:sz="8" w:space="0" w:color="000000"/>
+              <w:left w:val="single" w:sz="8" w:space="0" w:color="000000"/>
+              <w:bottom w:val="single" w:sz="8" w:space="0" w:color="000000"/>
+              <w:right w:val="single" w:sz="8" w:space="0" w:color="000000"/>
+            </w:tcBorders>
+            <w:tcMar>
+              <w:top w:w="100" w:type="dxa"/>
+              <w:left w:w="100" w:type="dxa"/>
+              <w:bottom w:w="100" w:type="dxa"/>
+              <w:right w:w="100" w:type="dxa"/>
+            </w:tcMar>
+            <w:hideMark/>
+          </w:tcPr>
+          <w:p>
+            <w:pPr>
+              <w:spacing w:after="0" w:line="240" w:lineRule="auto"/>
+              <w:jc w:val="center"/>
+              <w:rPr>
+                <w:rFonts w:ascii="Times New Roman" w:eastAsia="Times New Roman" w:hAnsi="Times New Roman" w:cs="Times New Roman"/>
+                <w:kern w:val="0"/>
+                <w:sz w:val="24"/>
+                <w:szCs w:val="24"/>
+                <w:lang w:eastAsia="es-CO"/>
+                <w14:ligatures w14:val="none"/>
+              </w:rPr>
+            </w:pPr>
+            <w:r>
+              <w:rPr>
+                <w:rFonts w:ascii="Arial" w:eastAsia="Times New Roman" w:hAnsi="Arial" w:cs="Arial"/>
+                <w:color w:val="000000"/>
+                <w:kern w:val="0"/>
+                <w:lang w:eastAsia="es-CO"/>
+                <w14:ligatures w14:val="none"/>
+              </w:rPr>
+              <w:t>m</w:t>
+            </w:r>
+            <w:r>
+              <w:rPr>
+                <w:rFonts w:ascii="Arial" w:eastAsia="Times New Roman" w:hAnsi="Arial" w:cs="Arial"/>
+                <w:color w:val="000000"/>
+                <w:kern w:val="0"/>
+                <w:lang w:eastAsia="es-CO"/>
+                <w14:ligatures w14:val="none"/>
+              </w:rPr>
+              <w:t>odel</w:t>
+            </w:r>
+          </w:p>
+        </w:tc>
+        <w:tc>
+          <w:tcPr>
+            <w:tcW w:w="1802" w:type="dxa"/>
+            <w:tcBorders>
+              <w:top w:val="single" w:sz="8" w:space="0" w:color="000000"/>
+              <w:left w:val="single" w:sz="8" w:space="0" w:color="000000"/>
+              <w:bottom w:val="single" w:sz="8" w:space="0" w:color="000000"/>
+              <w:right w:val="single" w:sz="8" w:space="0" w:color="000000"/>
+            </w:tcBorders>
+            <w:tcMar>
+              <w:top w:w="100" w:type="dxa"/>
+              <w:left w:w="100" w:type="dxa"/>
+              <w:bottom w:w="100" w:type="dxa"/>
+              <w:right w:w="100" w:type="dxa"/>
+            </w:tcMar>
+            <w:hideMark/>
+          </w:tcPr>
+          <w:p>
+            <w:pPr>
+              <w:spacing w:after="0" w:line="240" w:lineRule="auto"/>
+              <w:jc w:val="center"/>
+              <w:rPr>
+                <w:rFonts w:ascii="Times New Roman" w:eastAsia="Times New Roman" w:hAnsi="Times New Roman" w:cs="Times New Roman"/>
+                <w:kern w:val="0"/>
+                <w:sz w:val="24"/>
+                <w:szCs w:val="24"/>
+                <w:lang w:eastAsia="es-CO"/>
+                <w14:ligatures w14:val="none"/>
+              </w:rPr>
+            </w:pPr>
+            <w:r>
+              <w:rPr>
+                <w:rFonts w:ascii="Arial" w:eastAsia="Times New Roman" w:hAnsi="Arial" w:cs="Arial"/>
+                <w:color w:val="000000"/>
+                <w:kern w:val="0"/>
+                <w:lang w:eastAsia="es-CO"/>
+                <w14:ligatures w14:val="none"/>
+              </w:rPr>
+              <w:t>Community</w:t>
+            </w:r>
+          </w:p>
+        </w:tc>
+        <w:tc>
+          <w:tcPr>
+            <w:tcW w:w="5135" w:type="dxa"/>
+            <w:tcBorders>
+              <w:top w:val="single" w:sz="8" w:space="0" w:color="000000"/>
+              <w:left w:val="single" w:sz="8" w:space="0" w:color="000000"/>
+              <w:bottom w:val="single" w:sz="8" w:space="0" w:color="000000"/>
+              <w:right w:val="single" w:sz="8" w:space="0" w:color="000000"/>
+            </w:tcBorders>
+            <w:tcMar>
+              <w:top w:w="100" w:type="dxa"/>
+              <w:left w:w="100" w:type="dxa"/>
+              <w:bottom w:w="100" w:type="dxa"/>
+              <w:right w:w="100" w:type="dxa"/>
+            </w:tcMar>
+            <w:hideMark/>
+          </w:tcPr>
+          <w:p>
+            <w:pPr>
+              <w:spacing w:after="0" w:line="240" w:lineRule="auto"/>
+              <w:rPr>
+                <w:rFonts w:ascii="Times New Roman" w:eastAsia="Times New Roman" w:hAnsi="Times New Roman" w:cs="Times New Roman"/>
+                <w:kern w:val="0"/>
+                <w:sz w:val="24"/>
+                <w:szCs w:val="24"/>
+                <w:lang w:eastAsia="es-CO"/>
+                <w14:ligatures w14:val="none"/>
+              </w:rPr>
+            </w:pPr>
+            <w:proofErr w:type="spellStart"/>
+            <w:proofErr w:type="gramStart"/>
+            <w:r>
+              <w:rPr>
+                <w:rFonts w:ascii="Arial" w:eastAsia="Times New Roman" w:hAnsi="Arial" w:cs="Arial"/>
+                <w:color w:val="000000"/>
+                <w:kern w:val="0"/>
+                <w:lang w:eastAsia="es-CO"/>
+                <w14:ligatures w14:val="none"/>
+              </w:rPr>
+              <w:t>availableProduct</w:t>
+            </w:r>
+            <w:proofErr w:type="spellEnd"/>
+            <w:r>
+              <w:rPr>
+                <w:rFonts w:ascii="Arial" w:eastAsia="Times New Roman" w:hAnsi="Arial" w:cs="Arial"/>
+                <w:color w:val="000000"/>
+                <w:kern w:val="0"/>
+                <w:lang w:eastAsia="es-CO"/>
+                <w14:ligatures w14:val="none"/>
+              </w:rPr>
+              <w:t>(</w:t>
+            </w:r>
+            <w:proofErr w:type="gramEnd"/>
+            <w:r>
+              <w:rPr>
+                <w:rFonts w:ascii="Arial" w:eastAsia="Times New Roman" w:hAnsi="Arial" w:cs="Arial"/>
+                <w:color w:val="000000"/>
+                <w:kern w:val="0"/>
+                <w:lang w:eastAsia="es-CO"/>
+                <w14:ligatures w14:val="none"/>
+              </w:rPr>
+              <w:t xml:space="preserve">Community </w:t>
+            </w:r>
+            <w:proofErr w:type="spellStart"/>
+            <w:r>
+              <w:rPr>
+                <w:rFonts w:ascii="Arial" w:eastAsia="Times New Roman" w:hAnsi="Arial" w:cs="Arial"/>
+                <w:color w:val="000000"/>
+                <w:kern w:val="0"/>
+                <w:lang w:eastAsia="es-CO"/>
+                <w14:ligatures w14:val="none"/>
+              </w:rPr>
+              <w:t>productCommunity</w:t>
+            </w:r>
+            <w:proofErr w:type="spellEnd"/>
             <w:r>
               <w:rPr>
                 <w:rFonts w:ascii="Arial" w:eastAsia="Times New Roman" w:hAnsi="Arial" w:cs="Arial"/>

</xml_diff>

<commit_message>
Added functionality to delete a product from a community. Added the information for the functionality to the Traceability diagram. Corrected some responsability issues between classes.
</commit_message>
<xml_diff>
--- a/docs/Traceability diagram.docx
+++ b/docs/Traceability diagram.docx
@@ -1,6 +1,6 @@
 
 <file path=word/document.xml><?xml version="1.0" encoding="utf-8"?>
-<w:document xmlns:wpc="http://schemas.microsoft.com/office/word/2010/wordprocessingCanvas" xmlns:cx="http://schemas.microsoft.com/office/drawing/2014/chartex" xmlns:cx1="http://schemas.microsoft.com/office/drawing/2015/9/8/chartex" xmlns:cx2="http://schemas.microsoft.com/office/drawing/2015/10/21/chartex" xmlns:cx3="http://schemas.microsoft.com/office/drawing/2016/5/9/chartex" xmlns:cx4="http://schemas.microsoft.com/office/drawing/2016/5/10/chartex" xmlns:cx5="http://schemas.microsoft.com/office/drawing/2016/5/11/chartex" xmlns:cx6="http://schemas.microsoft.com/office/drawing/2016/5/12/chartex" xmlns:cx7="http://schemas.microsoft.com/office/drawing/2016/5/13/chartex" xmlns:cx8="http://schemas.microsoft.com/office/drawing/2016/5/14/chartex" xmlns:mc="http://schemas.openxmlformats.org/markup-compatibility/2006" xmlns:aink="http://schemas.microsoft.com/office/drawing/2016/ink" xmlns:am3d="http://schemas.microsoft.com/office/drawing/2017/model3d" xmlns:o="urn:schemas-microsoft-com:office:office" xmlns:oel="http://schemas.microsoft.com/office/2019/extlst" xmlns:r="http://schemas.openxmlformats.org/officeDocument/2006/relationships" xmlns:m="http://schemas.openxmlformats.org/officeDocument/2006/math" xmlns:v="urn:schemas-microsoft-com:vml" xmlns:wp14="http://schemas.microsoft.com/office/word/2010/wordprocessingDrawing" xmlns:wp="http://schemas.openxmlformats.org/drawingml/2006/wordprocessingDrawing" xmlns:w10="urn:schemas-microsoft-com:office:word" xmlns:w="http://schemas.openxmlformats.org/wordprocessingml/2006/main" xmlns:w14="http://schemas.microsoft.com/office/word/2010/wordml" xmlns:w15="http://schemas.microsoft.com/office/word/2012/wordml" xmlns:w16cex="http://schemas.microsoft.com/office/word/2018/wordml/cex" xmlns:w16cid="http://schemas.microsoft.com/office/word/2016/wordml/cid" xmlns:w16="http://schemas.microsoft.com/office/word/2018/wordml" xmlns:w16du="http://schemas.microsoft.com/office/word/2023/wordml/word16du" xmlns:w16sdtdh="http://schemas.microsoft.com/office/word/2020/wordml/sdtdatahash" xmlns:w16se="http://schemas.microsoft.com/office/word/2015/wordml/symex" xmlns:wpg="http://schemas.microsoft.com/office/word/2010/wordprocessingGroup" xmlns:wpi="http://schemas.microsoft.com/office/word/2010/wordprocessingInk" xmlns:wne="http://schemas.microsoft.com/office/word/2006/wordml" xmlns:wps="http://schemas.microsoft.com/office/word/2010/wordprocessingShape" mc:Ignorable="w14 w15 w16se w16cid w16 w16cex w16sdtdh w16du wp14">
+<w:document xmlns:wpc="http://schemas.microsoft.com/office/word/2010/wordprocessingCanvas" xmlns:cx="http://schemas.microsoft.com/office/drawing/2014/chartex" xmlns:cx1="http://schemas.microsoft.com/office/drawing/2015/9/8/chartex" xmlns:cx2="http://schemas.microsoft.com/office/drawing/2015/10/21/chartex" xmlns:cx3="http://schemas.microsoft.com/office/drawing/2016/5/9/chartex" xmlns:cx4="http://schemas.microsoft.com/office/drawing/2016/5/10/chartex" xmlns:cx5="http://schemas.microsoft.com/office/drawing/2016/5/11/chartex" xmlns:cx6="http://schemas.microsoft.com/office/drawing/2016/5/12/chartex" xmlns:cx7="http://schemas.microsoft.com/office/drawing/2016/5/13/chartex" xmlns:cx8="http://schemas.microsoft.com/office/drawing/2016/5/14/chartex" xmlns:mc="http://schemas.openxmlformats.org/markup-compatibility/2006" xmlns:aink="http://schemas.microsoft.com/office/drawing/2016/ink" xmlns:am3d="http://schemas.microsoft.com/office/drawing/2017/model3d" xmlns:o="urn:schemas-microsoft-com:office:office" xmlns:r="http://schemas.openxmlformats.org/officeDocument/2006/relationships" xmlns:m="http://schemas.openxmlformats.org/officeDocument/2006/math" xmlns:v="urn:schemas-microsoft-com:vml" xmlns:wp14="http://schemas.microsoft.com/office/word/2010/wordprocessingDrawing" xmlns:wp="http://schemas.openxmlformats.org/drawingml/2006/wordprocessingDrawing" xmlns:w10="urn:schemas-microsoft-com:office:word" xmlns:w="http://schemas.openxmlformats.org/wordprocessingml/2006/main" xmlns:w14="http://schemas.microsoft.com/office/word/2010/wordml" xmlns:w15="http://schemas.microsoft.com/office/word/2012/wordml" xmlns:w16cex="http://schemas.microsoft.com/office/word/2018/wordml/cex" xmlns:w16cid="http://schemas.microsoft.com/office/word/2016/wordml/cid" xmlns:w16="http://schemas.microsoft.com/office/word/2018/wordml" xmlns:w16sdtdh="http://schemas.microsoft.com/office/word/2020/wordml/sdtdatahash" xmlns:w16se="http://schemas.microsoft.com/office/word/2015/wordml/symex" xmlns:wpg="http://schemas.microsoft.com/office/word/2010/wordprocessingGroup" xmlns:wpi="http://schemas.microsoft.com/office/word/2010/wordprocessingInk" xmlns:wne="http://schemas.microsoft.com/office/word/2006/wordml" xmlns:wps="http://schemas.microsoft.com/office/word/2010/wordprocessingShape" mc:Ignorable="w14 w15 w16se w16cid w16 w16cex w16sdtdh wp14">
   <w:body>
     <w:p>
       <w:pPr>
@@ -4424,7 +4424,7 @@
                 <w:lang w:eastAsia="es-CO"/>
                 <w14:ligatures w14:val="none"/>
               </w:rPr>
-              <w:t>getCommunities</w:t>
+              <w:t>displayCommunities</w:t>
             </w:r>
             <w:proofErr w:type="spellEnd"/>
             <w:r>
@@ -8798,7 +8798,7 @@
                 <w:lang w:eastAsia="es-CO"/>
                 <w14:ligatures w14:val="none"/>
               </w:rPr>
-              <w:t>getCommunities</w:t>
+              <w:t>displayCommunities</w:t>
             </w:r>
             <w:proofErr w:type="spellEnd"/>
             <w:r>
@@ -10691,17 +10691,7 @@
                 <w:lang w:eastAsia="es-CO"/>
                 <w14:ligatures w14:val="none"/>
               </w:rPr>
-              <w:t xml:space="preserve"> : double, handcraft : String,</w:t>
-            </w:r>
-            <w:r>
-              <w:rPr>
-                <w:rFonts w:ascii="Arial" w:eastAsia="Times New Roman" w:hAnsi="Arial" w:cs="Arial"/>
-                <w:color w:val="000000"/>
-                <w:kern w:val="0"/>
-                <w:lang w:eastAsia="es-CO"/>
-                <w14:ligatures w14:val="none"/>
-              </w:rPr>
-              <w:t xml:space="preserve"> </w:t>
+              <w:t xml:space="preserve"> : double, handcraft : String, </w:t>
             </w:r>
             <w:proofErr w:type="spellStart"/>
             <w:r>
@@ -10723,17 +10713,7 @@
                 <w:lang w:eastAsia="es-CO"/>
                 <w14:ligatures w14:val="none"/>
               </w:rPr>
-              <w:t>: int</w:t>
-            </w:r>
-            <w:r>
-              <w:rPr>
-                <w:rFonts w:ascii="Arial" w:eastAsia="Times New Roman" w:hAnsi="Arial" w:cs="Arial"/>
-                <w:color w:val="000000"/>
-                <w:kern w:val="0"/>
-                <w:lang w:eastAsia="es-CO"/>
-                <w14:ligatures w14:val="none"/>
-              </w:rPr>
-              <w:t>)</w:t>
+              <w:t>: int)</w:t>
             </w:r>
           </w:p>
         </w:tc>
@@ -11725,7 +11705,27 @@
                 <w:lang w:eastAsia="es-CO"/>
                 <w14:ligatures w14:val="none"/>
               </w:rPr>
-              <w:t>Req#4: Eliminate a product from a community</w:t>
+              <w:t xml:space="preserve">Req#4: </w:t>
+            </w:r>
+            <w:r>
+              <w:rPr>
+                <w:rFonts w:ascii="Arial" w:eastAsia="Times New Roman" w:hAnsi="Arial" w:cs="Arial"/>
+                <w:color w:val="000000"/>
+                <w:kern w:val="0"/>
+                <w:lang w:eastAsia="es-CO"/>
+                <w14:ligatures w14:val="none"/>
+              </w:rPr>
+              <w:t>Delete</w:t>
+            </w:r>
+            <w:r>
+              <w:rPr>
+                <w:rFonts w:ascii="Arial" w:eastAsia="Times New Roman" w:hAnsi="Arial" w:cs="Arial"/>
+                <w:color w:val="000000"/>
+                <w:kern w:val="0"/>
+                <w:lang w:eastAsia="es-CO"/>
+                <w14:ligatures w14:val="none"/>
+              </w:rPr>
+              <w:t xml:space="preserve"> a product from a community</w:t>
             </w:r>
           </w:p>
         </w:tc>
@@ -11895,17 +11895,20 @@
               <w:bottom w:val="single" w:sz="8" w:space="0" w:color="000000"/>
               <w:right w:val="single" w:sz="8" w:space="0" w:color="000000"/>
             </w:tcBorders>
-            <w:vAlign w:val="center"/>
-            <w:hideMark/>
-          </w:tcPr>
-          <w:p>
-            <w:pPr>
-              <w:spacing w:after="0" w:line="240" w:lineRule="auto"/>
-              <w:rPr>
-                <w:rFonts w:ascii="Times New Roman" w:eastAsia="Times New Roman" w:hAnsi="Times New Roman" w:cs="Times New Roman"/>
-                <w:kern w:val="0"/>
-                <w:sz w:val="24"/>
-                <w:szCs w:val="24"/>
+            <w:tcMar>
+              <w:top w:w="100" w:type="dxa"/>
+              <w:left w:w="100" w:type="dxa"/>
+              <w:bottom w:w="100" w:type="dxa"/>
+              <w:right w:w="100" w:type="dxa"/>
+            </w:tcMar>
+          </w:tcPr>
+          <w:p>
+            <w:pPr>
+              <w:spacing w:after="0" w:line="240" w:lineRule="auto"/>
+              <w:rPr>
+                <w:rFonts w:ascii="Arial" w:eastAsia="Times New Roman" w:hAnsi="Arial" w:cs="Arial"/>
+                <w:color w:val="000000"/>
+                <w:kern w:val="0"/>
                 <w:lang w:eastAsia="es-CO"/>
                 <w14:ligatures w14:val="none"/>
               </w:rPr>
@@ -11927,17 +11930,15 @@
               <w:bottom w:w="100" w:type="dxa"/>
               <w:right w:w="100" w:type="dxa"/>
             </w:tcMar>
-            <w:hideMark/>
           </w:tcPr>
           <w:p>
             <w:pPr>
               <w:spacing w:after="0" w:line="240" w:lineRule="auto"/>
               <w:jc w:val="center"/>
               <w:rPr>
-                <w:rFonts w:ascii="Times New Roman" w:eastAsia="Times New Roman" w:hAnsi="Times New Roman" w:cs="Times New Roman"/>
-                <w:kern w:val="0"/>
-                <w:sz w:val="24"/>
-                <w:szCs w:val="24"/>
+                <w:rFonts w:ascii="Arial" w:eastAsia="Times New Roman" w:hAnsi="Arial" w:cs="Arial"/>
+                <w:color w:val="000000"/>
+                <w:kern w:val="0"/>
                 <w:lang w:eastAsia="es-CO"/>
                 <w14:ligatures w14:val="none"/>
               </w:rPr>
@@ -11969,17 +11970,15 @@
               <w:bottom w:w="100" w:type="dxa"/>
               <w:right w:w="100" w:type="dxa"/>
             </w:tcMar>
-            <w:hideMark/>
           </w:tcPr>
           <w:p>
             <w:pPr>
               <w:spacing w:after="0" w:line="240" w:lineRule="auto"/>
               <w:jc w:val="center"/>
               <w:rPr>
-                <w:rFonts w:ascii="Times New Roman" w:eastAsia="Times New Roman" w:hAnsi="Times New Roman" w:cs="Times New Roman"/>
-                <w:kern w:val="0"/>
-                <w:sz w:val="24"/>
-                <w:szCs w:val="24"/>
+                <w:rFonts w:ascii="Arial" w:eastAsia="Times New Roman" w:hAnsi="Arial" w:cs="Arial"/>
+                <w:color w:val="000000"/>
+                <w:kern w:val="0"/>
                 <w:lang w:eastAsia="es-CO"/>
                 <w14:ligatures w14:val="none"/>
               </w:rPr>
@@ -12011,42 +12010,18 @@
               <w:bottom w:w="100" w:type="dxa"/>
               <w:right w:w="100" w:type="dxa"/>
             </w:tcMar>
-            <w:hideMark/>
-          </w:tcPr>
-          <w:p>
-            <w:pPr>
-              <w:spacing w:after="0" w:line="240" w:lineRule="auto"/>
-              <w:rPr>
-                <w:rFonts w:ascii="Times New Roman" w:eastAsia="Times New Roman" w:hAnsi="Times New Roman" w:cs="Times New Roman"/>
-                <w:kern w:val="0"/>
-                <w:sz w:val="24"/>
-                <w:szCs w:val="24"/>
-                <w:lang w:eastAsia="es-CO"/>
-                <w14:ligatures w14:val="none"/>
-              </w:rPr>
-            </w:pPr>
-            <w:proofErr w:type="spellStart"/>
-            <w:r>
-              <w:rPr>
-                <w:rFonts w:ascii="Arial" w:eastAsia="Times New Roman" w:hAnsi="Arial" w:cs="Arial"/>
-                <w:color w:val="000000"/>
-                <w:kern w:val="0"/>
-                <w:lang w:eastAsia="es-CO"/>
-                <w14:ligatures w14:val="none"/>
-              </w:rPr>
-              <w:t>searchCommunity</w:t>
-            </w:r>
-            <w:proofErr w:type="spellEnd"/>
-            <w:r>
-              <w:rPr>
-                <w:rFonts w:ascii="Arial" w:eastAsia="Times New Roman" w:hAnsi="Arial" w:cs="Arial"/>
-                <w:color w:val="000000"/>
-                <w:kern w:val="0"/>
-                <w:lang w:eastAsia="es-CO"/>
-                <w14:ligatures w14:val="none"/>
-              </w:rPr>
-              <w:t>(</w:t>
-            </w:r>
+          </w:tcPr>
+          <w:p>
+            <w:pPr>
+              <w:spacing w:after="0" w:line="240" w:lineRule="auto"/>
+              <w:rPr>
+                <w:rFonts w:ascii="Arial" w:eastAsia="Times New Roman" w:hAnsi="Arial" w:cs="Arial"/>
+                <w:color w:val="000000"/>
+                <w:kern w:val="0"/>
+                <w:lang w:eastAsia="es-CO"/>
+                <w14:ligatures w14:val="none"/>
+              </w:rPr>
+            </w:pPr>
             <w:proofErr w:type="spellStart"/>
             <w:proofErr w:type="gramStart"/>
             <w:r>
@@ -12057,9 +12032,19 @@
                 <w:lang w:eastAsia="es-CO"/>
                 <w14:ligatures w14:val="none"/>
               </w:rPr>
-              <w:t>communityName:String</w:t>
+              <w:t>oneMinCommunity</w:t>
             </w:r>
             <w:proofErr w:type="spellEnd"/>
+            <w:r>
+              <w:rPr>
+                <w:rFonts w:ascii="Arial" w:eastAsia="Times New Roman" w:hAnsi="Arial" w:cs="Arial"/>
+                <w:color w:val="000000"/>
+                <w:kern w:val="0"/>
+                <w:lang w:eastAsia="es-CO"/>
+                <w14:ligatures w14:val="none"/>
+              </w:rPr>
+              <w:t>(</w:t>
+            </w:r>
             <w:proofErr w:type="gramEnd"/>
             <w:r>
               <w:rPr>
@@ -12069,7 +12054,7 @@
                 <w:lang w:eastAsia="es-CO"/>
                 <w14:ligatures w14:val="none"/>
               </w:rPr>
-              <w:t>)</w:t>
+              <w:t>community : Community)</w:t>
             </w:r>
           </w:p>
         </w:tc>
@@ -12088,17 +12073,20 @@
               <w:bottom w:val="single" w:sz="8" w:space="0" w:color="000000"/>
               <w:right w:val="single" w:sz="8" w:space="0" w:color="000000"/>
             </w:tcBorders>
-            <w:vAlign w:val="center"/>
-            <w:hideMark/>
-          </w:tcPr>
-          <w:p>
-            <w:pPr>
-              <w:spacing w:after="0" w:line="240" w:lineRule="auto"/>
-              <w:rPr>
-                <w:rFonts w:ascii="Times New Roman" w:eastAsia="Times New Roman" w:hAnsi="Times New Roman" w:cs="Times New Roman"/>
-                <w:kern w:val="0"/>
-                <w:sz w:val="24"/>
-                <w:szCs w:val="24"/>
+            <w:tcMar>
+              <w:top w:w="100" w:type="dxa"/>
+              <w:left w:w="100" w:type="dxa"/>
+              <w:bottom w:w="100" w:type="dxa"/>
+              <w:right w:w="100" w:type="dxa"/>
+            </w:tcMar>
+          </w:tcPr>
+          <w:p>
+            <w:pPr>
+              <w:spacing w:after="0" w:line="240" w:lineRule="auto"/>
+              <w:rPr>
+                <w:rFonts w:ascii="Arial" w:eastAsia="Times New Roman" w:hAnsi="Arial" w:cs="Arial"/>
+                <w:color w:val="000000"/>
+                <w:kern w:val="0"/>
                 <w:lang w:eastAsia="es-CO"/>
                 <w14:ligatures w14:val="none"/>
               </w:rPr>
@@ -12120,17 +12108,15 @@
               <w:bottom w:w="100" w:type="dxa"/>
               <w:right w:w="100" w:type="dxa"/>
             </w:tcMar>
-            <w:hideMark/>
           </w:tcPr>
           <w:p>
             <w:pPr>
               <w:spacing w:after="0" w:line="240" w:lineRule="auto"/>
               <w:jc w:val="center"/>
               <w:rPr>
-                <w:rFonts w:ascii="Times New Roman" w:eastAsia="Times New Roman" w:hAnsi="Times New Roman" w:cs="Times New Roman"/>
-                <w:kern w:val="0"/>
-                <w:sz w:val="24"/>
-                <w:szCs w:val="24"/>
+                <w:rFonts w:ascii="Arial" w:eastAsia="Times New Roman" w:hAnsi="Arial" w:cs="Arial"/>
+                <w:color w:val="000000"/>
+                <w:kern w:val="0"/>
                 <w:lang w:eastAsia="es-CO"/>
                 <w14:ligatures w14:val="none"/>
               </w:rPr>
@@ -12162,17 +12148,15 @@
               <w:bottom w:w="100" w:type="dxa"/>
               <w:right w:w="100" w:type="dxa"/>
             </w:tcMar>
-            <w:hideMark/>
           </w:tcPr>
           <w:p>
             <w:pPr>
               <w:spacing w:after="0" w:line="240" w:lineRule="auto"/>
               <w:jc w:val="center"/>
               <w:rPr>
-                <w:rFonts w:ascii="Times New Roman" w:eastAsia="Times New Roman" w:hAnsi="Times New Roman" w:cs="Times New Roman"/>
-                <w:kern w:val="0"/>
-                <w:sz w:val="24"/>
-                <w:szCs w:val="24"/>
+                <w:rFonts w:ascii="Arial" w:eastAsia="Times New Roman" w:hAnsi="Arial" w:cs="Arial"/>
+                <w:color w:val="000000"/>
+                <w:kern w:val="0"/>
                 <w:lang w:eastAsia="es-CO"/>
                 <w14:ligatures w14:val="none"/>
               </w:rPr>
@@ -12204,16 +12188,14 @@
               <w:bottom w:w="100" w:type="dxa"/>
               <w:right w:w="100" w:type="dxa"/>
             </w:tcMar>
-            <w:hideMark/>
-          </w:tcPr>
-          <w:p>
-            <w:pPr>
-              <w:spacing w:after="0" w:line="240" w:lineRule="auto"/>
-              <w:rPr>
-                <w:rFonts w:ascii="Times New Roman" w:eastAsia="Times New Roman" w:hAnsi="Times New Roman" w:cs="Times New Roman"/>
-                <w:kern w:val="0"/>
-                <w:sz w:val="24"/>
-                <w:szCs w:val="24"/>
+          </w:tcPr>
+          <w:p>
+            <w:pPr>
+              <w:spacing w:after="0" w:line="240" w:lineRule="auto"/>
+              <w:rPr>
+                <w:rFonts w:ascii="Arial" w:eastAsia="Times New Roman" w:hAnsi="Arial" w:cs="Arial"/>
+                <w:color w:val="000000"/>
+                <w:kern w:val="0"/>
                 <w:lang w:eastAsia="es-CO"/>
                 <w14:ligatures w14:val="none"/>
               </w:rPr>
@@ -12228,7 +12210,7 @@
                 <w:lang w:eastAsia="es-CO"/>
                 <w14:ligatures w14:val="none"/>
               </w:rPr>
-              <w:t>getName</w:t>
+              <w:t>oneMinProduct</w:t>
             </w:r>
             <w:proofErr w:type="spellEnd"/>
             <w:r>
@@ -12269,17 +12251,20 @@
               <w:bottom w:val="single" w:sz="8" w:space="0" w:color="000000"/>
               <w:right w:val="single" w:sz="8" w:space="0" w:color="000000"/>
             </w:tcBorders>
-            <w:vAlign w:val="center"/>
-            <w:hideMark/>
-          </w:tcPr>
-          <w:p>
-            <w:pPr>
-              <w:spacing w:after="0" w:line="240" w:lineRule="auto"/>
-              <w:rPr>
-                <w:rFonts w:ascii="Times New Roman" w:eastAsia="Times New Roman" w:hAnsi="Times New Roman" w:cs="Times New Roman"/>
-                <w:kern w:val="0"/>
-                <w:sz w:val="24"/>
-                <w:szCs w:val="24"/>
+            <w:tcMar>
+              <w:top w:w="100" w:type="dxa"/>
+              <w:left w:w="100" w:type="dxa"/>
+              <w:bottom w:w="100" w:type="dxa"/>
+              <w:right w:w="100" w:type="dxa"/>
+            </w:tcMar>
+          </w:tcPr>
+          <w:p>
+            <w:pPr>
+              <w:spacing w:after="0" w:line="240" w:lineRule="auto"/>
+              <w:rPr>
+                <w:rFonts w:ascii="Arial" w:eastAsia="Times New Roman" w:hAnsi="Arial" w:cs="Arial"/>
+                <w:color w:val="000000"/>
+                <w:kern w:val="0"/>
                 <w:lang w:eastAsia="es-CO"/>
                 <w14:ligatures w14:val="none"/>
               </w:rPr>
@@ -12301,17 +12286,15 @@
               <w:bottom w:w="100" w:type="dxa"/>
               <w:right w:w="100" w:type="dxa"/>
             </w:tcMar>
-            <w:hideMark/>
           </w:tcPr>
           <w:p>
             <w:pPr>
               <w:spacing w:after="0" w:line="240" w:lineRule="auto"/>
               <w:jc w:val="center"/>
               <w:rPr>
-                <w:rFonts w:ascii="Times New Roman" w:eastAsia="Times New Roman" w:hAnsi="Times New Roman" w:cs="Times New Roman"/>
-                <w:kern w:val="0"/>
-                <w:sz w:val="24"/>
-                <w:szCs w:val="24"/>
+                <w:rFonts w:ascii="Arial" w:eastAsia="Times New Roman" w:hAnsi="Arial" w:cs="Arial"/>
+                <w:color w:val="000000"/>
+                <w:kern w:val="0"/>
                 <w:lang w:eastAsia="es-CO"/>
                 <w14:ligatures w14:val="none"/>
               </w:rPr>
@@ -12343,30 +12326,28 @@
               <w:bottom w:w="100" w:type="dxa"/>
               <w:right w:w="100" w:type="dxa"/>
             </w:tcMar>
-            <w:hideMark/>
           </w:tcPr>
           <w:p>
             <w:pPr>
               <w:spacing w:after="0" w:line="240" w:lineRule="auto"/>
               <w:jc w:val="center"/>
               <w:rPr>
-                <w:rFonts w:ascii="Times New Roman" w:eastAsia="Times New Roman" w:hAnsi="Times New Roman" w:cs="Times New Roman"/>
-                <w:kern w:val="0"/>
-                <w:sz w:val="24"/>
-                <w:szCs w:val="24"/>
-                <w:lang w:eastAsia="es-CO"/>
-                <w14:ligatures w14:val="none"/>
-              </w:rPr>
-            </w:pPr>
-            <w:r>
-              <w:rPr>
-                <w:rFonts w:ascii="Arial" w:eastAsia="Times New Roman" w:hAnsi="Arial" w:cs="Arial"/>
-                <w:color w:val="000000"/>
-                <w:kern w:val="0"/>
-                <w:lang w:eastAsia="es-CO"/>
-                <w14:ligatures w14:val="none"/>
-              </w:rPr>
-              <w:t>Community</w:t>
+                <w:rFonts w:ascii="Arial" w:eastAsia="Times New Roman" w:hAnsi="Arial" w:cs="Arial"/>
+                <w:color w:val="000000"/>
+                <w:kern w:val="0"/>
+                <w:lang w:eastAsia="es-CO"/>
+                <w14:ligatures w14:val="none"/>
+              </w:rPr>
+            </w:pPr>
+            <w:r>
+              <w:rPr>
+                <w:rFonts w:ascii="Arial" w:eastAsia="Times New Roman" w:hAnsi="Arial" w:cs="Arial"/>
+                <w:color w:val="000000"/>
+                <w:kern w:val="0"/>
+                <w:lang w:eastAsia="es-CO"/>
+                <w14:ligatures w14:val="none"/>
+              </w:rPr>
+              <w:t>Controller</w:t>
             </w:r>
           </w:p>
         </w:tc>
@@ -12385,16 +12366,14 @@
               <w:bottom w:w="100" w:type="dxa"/>
               <w:right w:w="100" w:type="dxa"/>
             </w:tcMar>
-            <w:hideMark/>
-          </w:tcPr>
-          <w:p>
-            <w:pPr>
-              <w:spacing w:after="0" w:line="240" w:lineRule="auto"/>
-              <w:rPr>
-                <w:rFonts w:ascii="Times New Roman" w:eastAsia="Times New Roman" w:hAnsi="Times New Roman" w:cs="Times New Roman"/>
-                <w:kern w:val="0"/>
-                <w:sz w:val="24"/>
-                <w:szCs w:val="24"/>
+          </w:tcPr>
+          <w:p>
+            <w:pPr>
+              <w:spacing w:after="0" w:line="240" w:lineRule="auto"/>
+              <w:rPr>
+                <w:rFonts w:ascii="Arial" w:eastAsia="Times New Roman" w:hAnsi="Arial" w:cs="Arial"/>
+                <w:color w:val="000000"/>
+                <w:kern w:val="0"/>
                 <w:lang w:eastAsia="es-CO"/>
                 <w14:ligatures w14:val="none"/>
               </w:rPr>
@@ -12409,7 +12388,7 @@
                 <w:lang w:eastAsia="es-CO"/>
                 <w14:ligatures w14:val="none"/>
               </w:rPr>
-              <w:t>searchProduct</w:t>
+              <w:t>intToCommunity</w:t>
             </w:r>
             <w:proofErr w:type="spellEnd"/>
             <w:r>
@@ -12432,7 +12411,7 @@
                 <w:lang w:eastAsia="es-CO"/>
                 <w14:ligatures w14:val="none"/>
               </w:rPr>
-              <w:t>productName</w:t>
+              <w:t>intCommunity</w:t>
             </w:r>
             <w:proofErr w:type="spellEnd"/>
             <w:r>
@@ -12443,7 +12422,7 @@
                 <w:lang w:eastAsia="es-CO"/>
                 <w14:ligatures w14:val="none"/>
               </w:rPr>
-              <w:t>: String)</w:t>
+              <w:t xml:space="preserve"> : int)</w:t>
             </w:r>
           </w:p>
         </w:tc>
@@ -12462,17 +12441,20 @@
               <w:bottom w:val="single" w:sz="8" w:space="0" w:color="000000"/>
               <w:right w:val="single" w:sz="8" w:space="0" w:color="000000"/>
             </w:tcBorders>
-            <w:vAlign w:val="center"/>
-            <w:hideMark/>
-          </w:tcPr>
-          <w:p>
-            <w:pPr>
-              <w:spacing w:after="0" w:line="240" w:lineRule="auto"/>
-              <w:rPr>
-                <w:rFonts w:ascii="Times New Roman" w:eastAsia="Times New Roman" w:hAnsi="Times New Roman" w:cs="Times New Roman"/>
-                <w:kern w:val="0"/>
-                <w:sz w:val="24"/>
-                <w:szCs w:val="24"/>
+            <w:tcMar>
+              <w:top w:w="100" w:type="dxa"/>
+              <w:left w:w="100" w:type="dxa"/>
+              <w:bottom w:w="100" w:type="dxa"/>
+              <w:right w:w="100" w:type="dxa"/>
+            </w:tcMar>
+          </w:tcPr>
+          <w:p>
+            <w:pPr>
+              <w:spacing w:after="0" w:line="240" w:lineRule="auto"/>
+              <w:rPr>
+                <w:rFonts w:ascii="Arial" w:eastAsia="Times New Roman" w:hAnsi="Arial" w:cs="Arial"/>
+                <w:color w:val="000000"/>
+                <w:kern w:val="0"/>
                 <w:lang w:eastAsia="es-CO"/>
                 <w14:ligatures w14:val="none"/>
               </w:rPr>
@@ -12494,17 +12476,15 @@
               <w:bottom w:w="100" w:type="dxa"/>
               <w:right w:w="100" w:type="dxa"/>
             </w:tcMar>
-            <w:hideMark/>
           </w:tcPr>
           <w:p>
             <w:pPr>
               <w:spacing w:after="0" w:line="240" w:lineRule="auto"/>
               <w:jc w:val="center"/>
               <w:rPr>
-                <w:rFonts w:ascii="Times New Roman" w:eastAsia="Times New Roman" w:hAnsi="Times New Roman" w:cs="Times New Roman"/>
-                <w:kern w:val="0"/>
-                <w:sz w:val="24"/>
-                <w:szCs w:val="24"/>
+                <w:rFonts w:ascii="Arial" w:eastAsia="Times New Roman" w:hAnsi="Arial" w:cs="Arial"/>
+                <w:color w:val="000000"/>
+                <w:kern w:val="0"/>
                 <w:lang w:eastAsia="es-CO"/>
                 <w14:ligatures w14:val="none"/>
               </w:rPr>
@@ -12536,30 +12516,28 @@
               <w:bottom w:w="100" w:type="dxa"/>
               <w:right w:w="100" w:type="dxa"/>
             </w:tcMar>
-            <w:hideMark/>
           </w:tcPr>
           <w:p>
             <w:pPr>
               <w:spacing w:after="0" w:line="240" w:lineRule="auto"/>
               <w:jc w:val="center"/>
               <w:rPr>
-                <w:rFonts w:ascii="Times New Roman" w:eastAsia="Times New Roman" w:hAnsi="Times New Roman" w:cs="Times New Roman"/>
-                <w:kern w:val="0"/>
-                <w:sz w:val="24"/>
-                <w:szCs w:val="24"/>
-                <w:lang w:eastAsia="es-CO"/>
-                <w14:ligatures w14:val="none"/>
-              </w:rPr>
-            </w:pPr>
-            <w:r>
-              <w:rPr>
-                <w:rFonts w:ascii="Arial" w:eastAsia="Times New Roman" w:hAnsi="Arial" w:cs="Arial"/>
-                <w:color w:val="000000"/>
-                <w:kern w:val="0"/>
-                <w:lang w:eastAsia="es-CO"/>
-                <w14:ligatures w14:val="none"/>
-              </w:rPr>
-              <w:t>Product</w:t>
+                <w:rFonts w:ascii="Arial" w:eastAsia="Times New Roman" w:hAnsi="Arial" w:cs="Arial"/>
+                <w:color w:val="000000"/>
+                <w:kern w:val="0"/>
+                <w:lang w:eastAsia="es-CO"/>
+                <w14:ligatures w14:val="none"/>
+              </w:rPr>
+            </w:pPr>
+            <w:r>
+              <w:rPr>
+                <w:rFonts w:ascii="Arial" w:eastAsia="Times New Roman" w:hAnsi="Arial" w:cs="Arial"/>
+                <w:color w:val="000000"/>
+                <w:kern w:val="0"/>
+                <w:lang w:eastAsia="es-CO"/>
+                <w14:ligatures w14:val="none"/>
+              </w:rPr>
+              <w:t>Controller</w:t>
             </w:r>
           </w:p>
         </w:tc>
@@ -12578,16 +12556,14 @@
               <w:bottom w:w="100" w:type="dxa"/>
               <w:right w:w="100" w:type="dxa"/>
             </w:tcMar>
-            <w:hideMark/>
-          </w:tcPr>
-          <w:p>
-            <w:pPr>
-              <w:spacing w:after="0" w:line="240" w:lineRule="auto"/>
-              <w:rPr>
-                <w:rFonts w:ascii="Times New Roman" w:eastAsia="Times New Roman" w:hAnsi="Times New Roman" w:cs="Times New Roman"/>
-                <w:kern w:val="0"/>
-                <w:sz w:val="24"/>
-                <w:szCs w:val="24"/>
+          </w:tcPr>
+          <w:p>
+            <w:pPr>
+              <w:spacing w:after="0" w:line="240" w:lineRule="auto"/>
+              <w:rPr>
+                <w:rFonts w:ascii="Arial" w:eastAsia="Times New Roman" w:hAnsi="Arial" w:cs="Arial"/>
+                <w:color w:val="000000"/>
+                <w:kern w:val="0"/>
                 <w:lang w:eastAsia="es-CO"/>
                 <w14:ligatures w14:val="none"/>
               </w:rPr>
@@ -12602,7 +12578,7 @@
                 <w:lang w:eastAsia="es-CO"/>
                 <w14:ligatures w14:val="none"/>
               </w:rPr>
-              <w:t>getName</w:t>
+              <w:t>displayProducts</w:t>
             </w:r>
             <w:proofErr w:type="spellEnd"/>
             <w:r>
@@ -12624,7 +12600,7 @@
                 <w:lang w:eastAsia="es-CO"/>
                 <w14:ligatures w14:val="none"/>
               </w:rPr>
-              <w:t>)</w:t>
+              <w:t>community : Community)</w:t>
             </w:r>
           </w:p>
         </w:tc>
@@ -12643,17 +12619,20 @@
               <w:bottom w:val="single" w:sz="8" w:space="0" w:color="000000"/>
               <w:right w:val="single" w:sz="8" w:space="0" w:color="000000"/>
             </w:tcBorders>
-            <w:vAlign w:val="center"/>
-            <w:hideMark/>
-          </w:tcPr>
-          <w:p>
-            <w:pPr>
-              <w:spacing w:after="0" w:line="240" w:lineRule="auto"/>
-              <w:rPr>
-                <w:rFonts w:ascii="Times New Roman" w:eastAsia="Times New Roman" w:hAnsi="Times New Roman" w:cs="Times New Roman"/>
-                <w:kern w:val="0"/>
-                <w:sz w:val="24"/>
-                <w:szCs w:val="24"/>
+            <w:tcMar>
+              <w:top w:w="100" w:type="dxa"/>
+              <w:left w:w="100" w:type="dxa"/>
+              <w:bottom w:w="100" w:type="dxa"/>
+              <w:right w:w="100" w:type="dxa"/>
+            </w:tcMar>
+          </w:tcPr>
+          <w:p>
+            <w:pPr>
+              <w:spacing w:after="0" w:line="240" w:lineRule="auto"/>
+              <w:rPr>
+                <w:rFonts w:ascii="Arial" w:eastAsia="Times New Roman" w:hAnsi="Arial" w:cs="Arial"/>
+                <w:color w:val="000000"/>
+                <w:kern w:val="0"/>
                 <w:lang w:eastAsia="es-CO"/>
                 <w14:ligatures w14:val="none"/>
               </w:rPr>
@@ -12675,17 +12654,15 @@
               <w:bottom w:w="100" w:type="dxa"/>
               <w:right w:w="100" w:type="dxa"/>
             </w:tcMar>
-            <w:hideMark/>
           </w:tcPr>
           <w:p>
             <w:pPr>
               <w:spacing w:after="0" w:line="240" w:lineRule="auto"/>
               <w:jc w:val="center"/>
               <w:rPr>
-                <w:rFonts w:ascii="Times New Roman" w:eastAsia="Times New Roman" w:hAnsi="Times New Roman" w:cs="Times New Roman"/>
-                <w:kern w:val="0"/>
-                <w:sz w:val="24"/>
-                <w:szCs w:val="24"/>
+                <w:rFonts w:ascii="Arial" w:eastAsia="Times New Roman" w:hAnsi="Arial" w:cs="Arial"/>
+                <w:color w:val="000000"/>
+                <w:kern w:val="0"/>
                 <w:lang w:eastAsia="es-CO"/>
                 <w14:ligatures w14:val="none"/>
               </w:rPr>
@@ -12717,30 +12694,28 @@
               <w:bottom w:w="100" w:type="dxa"/>
               <w:right w:w="100" w:type="dxa"/>
             </w:tcMar>
-            <w:hideMark/>
           </w:tcPr>
           <w:p>
             <w:pPr>
               <w:spacing w:after="0" w:line="240" w:lineRule="auto"/>
               <w:jc w:val="center"/>
               <w:rPr>
-                <w:rFonts w:ascii="Times New Roman" w:eastAsia="Times New Roman" w:hAnsi="Times New Roman" w:cs="Times New Roman"/>
-                <w:kern w:val="0"/>
-                <w:sz w:val="24"/>
-                <w:szCs w:val="24"/>
-                <w:lang w:eastAsia="es-CO"/>
-                <w14:ligatures w14:val="none"/>
-              </w:rPr>
-            </w:pPr>
-            <w:r>
-              <w:rPr>
-                <w:rFonts w:ascii="Arial" w:eastAsia="Times New Roman" w:hAnsi="Arial" w:cs="Arial"/>
-                <w:color w:val="000000"/>
-                <w:kern w:val="0"/>
-                <w:lang w:eastAsia="es-CO"/>
-                <w14:ligatures w14:val="none"/>
-              </w:rPr>
-              <w:t>Controller</w:t>
+                <w:rFonts w:ascii="Arial" w:eastAsia="Times New Roman" w:hAnsi="Arial" w:cs="Arial"/>
+                <w:color w:val="000000"/>
+                <w:kern w:val="0"/>
+                <w:lang w:eastAsia="es-CO"/>
+                <w14:ligatures w14:val="none"/>
+              </w:rPr>
+            </w:pPr>
+            <w:r>
+              <w:rPr>
+                <w:rFonts w:ascii="Arial" w:eastAsia="Times New Roman" w:hAnsi="Arial" w:cs="Arial"/>
+                <w:color w:val="000000"/>
+                <w:kern w:val="0"/>
+                <w:lang w:eastAsia="es-CO"/>
+                <w14:ligatures w14:val="none"/>
+              </w:rPr>
+              <w:t>Community</w:t>
             </w:r>
           </w:p>
         </w:tc>
@@ -12759,16 +12734,14 @@
               <w:bottom w:w="100" w:type="dxa"/>
               <w:right w:w="100" w:type="dxa"/>
             </w:tcMar>
-            <w:hideMark/>
-          </w:tcPr>
-          <w:p>
-            <w:pPr>
-              <w:spacing w:after="0" w:line="240" w:lineRule="auto"/>
-              <w:rPr>
-                <w:rFonts w:ascii="Times New Roman" w:eastAsia="Times New Roman" w:hAnsi="Times New Roman" w:cs="Times New Roman"/>
-                <w:kern w:val="0"/>
-                <w:sz w:val="24"/>
-                <w:szCs w:val="24"/>
+          </w:tcPr>
+          <w:p>
+            <w:pPr>
+              <w:spacing w:after="0" w:line="240" w:lineRule="auto"/>
+              <w:rPr>
+                <w:rFonts w:ascii="Arial" w:eastAsia="Times New Roman" w:hAnsi="Arial" w:cs="Arial"/>
+                <w:color w:val="000000"/>
+                <w:kern w:val="0"/>
                 <w:lang w:eastAsia="es-CO"/>
                 <w14:ligatures w14:val="none"/>
               </w:rPr>
@@ -12783,7 +12756,7 @@
                 <w:lang w:eastAsia="es-CO"/>
                 <w14:ligatures w14:val="none"/>
               </w:rPr>
-              <w:t>deleteProduct</w:t>
+              <w:t>displayProducts</w:t>
             </w:r>
             <w:proofErr w:type="spellEnd"/>
             <w:r>
@@ -12796,7 +12769,6 @@
               </w:rPr>
               <w:t>(</w:t>
             </w:r>
-            <w:proofErr w:type="spellStart"/>
             <w:proofErr w:type="gramEnd"/>
             <w:r>
               <w:rPr>
@@ -12806,40 +12778,7 @@
                 <w:lang w:eastAsia="es-CO"/>
                 <w14:ligatures w14:val="none"/>
               </w:rPr>
-              <w:t>communityName:String</w:t>
-            </w:r>
-            <w:proofErr w:type="spellEnd"/>
-            <w:r>
-              <w:rPr>
-                <w:rFonts w:ascii="Arial" w:eastAsia="Times New Roman" w:hAnsi="Arial" w:cs="Arial"/>
-                <w:color w:val="000000"/>
-                <w:kern w:val="0"/>
-                <w:lang w:eastAsia="es-CO"/>
-                <w14:ligatures w14:val="none"/>
-              </w:rPr>
-              <w:t xml:space="preserve">, </w:t>
-            </w:r>
-            <w:proofErr w:type="spellStart"/>
-            <w:r>
-              <w:rPr>
-                <w:rFonts w:ascii="Arial" w:eastAsia="Times New Roman" w:hAnsi="Arial" w:cs="Arial"/>
-                <w:color w:val="000000"/>
-                <w:kern w:val="0"/>
-                <w:lang w:eastAsia="es-CO"/>
-                <w14:ligatures w14:val="none"/>
-              </w:rPr>
-              <w:t>productName</w:t>
-            </w:r>
-            <w:proofErr w:type="spellEnd"/>
-            <w:r>
-              <w:rPr>
-                <w:rFonts w:ascii="Arial" w:eastAsia="Times New Roman" w:hAnsi="Arial" w:cs="Arial"/>
-                <w:color w:val="000000"/>
-                <w:kern w:val="0"/>
-                <w:lang w:eastAsia="es-CO"/>
-                <w14:ligatures w14:val="none"/>
-              </w:rPr>
-              <w:t>: String)</w:t>
+              <w:t>)</w:t>
             </w:r>
           </w:p>
         </w:tc>
@@ -12858,17 +12797,20 @@
               <w:bottom w:val="single" w:sz="8" w:space="0" w:color="000000"/>
               <w:right w:val="single" w:sz="8" w:space="0" w:color="000000"/>
             </w:tcBorders>
-            <w:vAlign w:val="center"/>
-            <w:hideMark/>
-          </w:tcPr>
-          <w:p>
-            <w:pPr>
-              <w:spacing w:after="0" w:line="240" w:lineRule="auto"/>
-              <w:rPr>
-                <w:rFonts w:ascii="Times New Roman" w:eastAsia="Times New Roman" w:hAnsi="Times New Roman" w:cs="Times New Roman"/>
-                <w:kern w:val="0"/>
-                <w:sz w:val="24"/>
-                <w:szCs w:val="24"/>
+            <w:tcMar>
+              <w:top w:w="100" w:type="dxa"/>
+              <w:left w:w="100" w:type="dxa"/>
+              <w:bottom w:w="100" w:type="dxa"/>
+              <w:right w:w="100" w:type="dxa"/>
+            </w:tcMar>
+          </w:tcPr>
+          <w:p>
+            <w:pPr>
+              <w:spacing w:after="0" w:line="240" w:lineRule="auto"/>
+              <w:rPr>
+                <w:rFonts w:ascii="Arial" w:eastAsia="Times New Roman" w:hAnsi="Arial" w:cs="Arial"/>
+                <w:color w:val="000000"/>
+                <w:kern w:val="0"/>
                 <w:lang w:eastAsia="es-CO"/>
                 <w14:ligatures w14:val="none"/>
               </w:rPr>
@@ -12890,17 +12832,15 @@
               <w:bottom w:w="100" w:type="dxa"/>
               <w:right w:w="100" w:type="dxa"/>
             </w:tcMar>
-            <w:hideMark/>
           </w:tcPr>
           <w:p>
             <w:pPr>
               <w:spacing w:after="0" w:line="240" w:lineRule="auto"/>
               <w:jc w:val="center"/>
               <w:rPr>
-                <w:rFonts w:ascii="Times New Roman" w:eastAsia="Times New Roman" w:hAnsi="Times New Roman" w:cs="Times New Roman"/>
-                <w:kern w:val="0"/>
-                <w:sz w:val="24"/>
-                <w:szCs w:val="24"/>
+                <w:rFonts w:ascii="Arial" w:eastAsia="Times New Roman" w:hAnsi="Arial" w:cs="Arial"/>
+                <w:color w:val="000000"/>
+                <w:kern w:val="0"/>
                 <w:lang w:eastAsia="es-CO"/>
                 <w14:ligatures w14:val="none"/>
               </w:rPr>
@@ -12932,30 +12872,28 @@
               <w:bottom w:w="100" w:type="dxa"/>
               <w:right w:w="100" w:type="dxa"/>
             </w:tcMar>
-            <w:hideMark/>
           </w:tcPr>
           <w:p>
             <w:pPr>
               <w:spacing w:after="0" w:line="240" w:lineRule="auto"/>
               <w:jc w:val="center"/>
               <w:rPr>
-                <w:rFonts w:ascii="Times New Roman" w:eastAsia="Times New Roman" w:hAnsi="Times New Roman" w:cs="Times New Roman"/>
-                <w:kern w:val="0"/>
-                <w:sz w:val="24"/>
-                <w:szCs w:val="24"/>
-                <w:lang w:eastAsia="es-CO"/>
-                <w14:ligatures w14:val="none"/>
-              </w:rPr>
-            </w:pPr>
-            <w:r>
-              <w:rPr>
-                <w:rFonts w:ascii="Arial" w:eastAsia="Times New Roman" w:hAnsi="Arial" w:cs="Arial"/>
-                <w:color w:val="000000"/>
-                <w:kern w:val="0"/>
-                <w:lang w:eastAsia="es-CO"/>
-                <w14:ligatures w14:val="none"/>
-              </w:rPr>
-              <w:t>Community</w:t>
+                <w:rFonts w:ascii="Arial" w:eastAsia="Times New Roman" w:hAnsi="Arial" w:cs="Arial"/>
+                <w:color w:val="000000"/>
+                <w:kern w:val="0"/>
+                <w:lang w:eastAsia="es-CO"/>
+                <w14:ligatures w14:val="none"/>
+              </w:rPr>
+            </w:pPr>
+            <w:r>
+              <w:rPr>
+                <w:rFonts w:ascii="Arial" w:eastAsia="Times New Roman" w:hAnsi="Arial" w:cs="Arial"/>
+                <w:color w:val="000000"/>
+                <w:kern w:val="0"/>
+                <w:lang w:eastAsia="es-CO"/>
+                <w14:ligatures w14:val="none"/>
+              </w:rPr>
+              <w:t>Product</w:t>
             </w:r>
           </w:p>
         </w:tc>
@@ -12974,42 +12912,18 @@
               <w:bottom w:w="100" w:type="dxa"/>
               <w:right w:w="100" w:type="dxa"/>
             </w:tcMar>
-            <w:hideMark/>
-          </w:tcPr>
-          <w:p>
-            <w:pPr>
-              <w:spacing w:after="0" w:line="240" w:lineRule="auto"/>
-              <w:rPr>
-                <w:rFonts w:ascii="Times New Roman" w:eastAsia="Times New Roman" w:hAnsi="Times New Roman" w:cs="Times New Roman"/>
-                <w:kern w:val="0"/>
-                <w:sz w:val="24"/>
-                <w:szCs w:val="24"/>
-                <w:lang w:eastAsia="es-CO"/>
-                <w14:ligatures w14:val="none"/>
-              </w:rPr>
-            </w:pPr>
-            <w:proofErr w:type="spellStart"/>
-            <w:r>
-              <w:rPr>
-                <w:rFonts w:ascii="Arial" w:eastAsia="Times New Roman" w:hAnsi="Arial" w:cs="Arial"/>
-                <w:color w:val="000000"/>
-                <w:kern w:val="0"/>
-                <w:lang w:eastAsia="es-CO"/>
-                <w14:ligatures w14:val="none"/>
-              </w:rPr>
-              <w:t>deleteProduct</w:t>
-            </w:r>
-            <w:proofErr w:type="spellEnd"/>
-            <w:r>
-              <w:rPr>
-                <w:rFonts w:ascii="Arial" w:eastAsia="Times New Roman" w:hAnsi="Arial" w:cs="Arial"/>
-                <w:color w:val="000000"/>
-                <w:kern w:val="0"/>
-                <w:lang w:eastAsia="es-CO"/>
-                <w14:ligatures w14:val="none"/>
-              </w:rPr>
-              <w:t>(</w:t>
-            </w:r>
+          </w:tcPr>
+          <w:p>
+            <w:pPr>
+              <w:spacing w:after="0" w:line="240" w:lineRule="auto"/>
+              <w:rPr>
+                <w:rFonts w:ascii="Arial" w:eastAsia="Times New Roman" w:hAnsi="Arial" w:cs="Arial"/>
+                <w:color w:val="000000"/>
+                <w:kern w:val="0"/>
+                <w:lang w:eastAsia="es-CO"/>
+                <w14:ligatures w14:val="none"/>
+              </w:rPr>
+            </w:pPr>
             <w:proofErr w:type="spellStart"/>
             <w:proofErr w:type="gramStart"/>
             <w:r>
@@ -13020,9 +12934,19 @@
                 <w:lang w:eastAsia="es-CO"/>
                 <w14:ligatures w14:val="none"/>
               </w:rPr>
-              <w:t>productName:String</w:t>
+              <w:t>getName</w:t>
             </w:r>
             <w:proofErr w:type="spellEnd"/>
+            <w:r>
+              <w:rPr>
+                <w:rFonts w:ascii="Arial" w:eastAsia="Times New Roman" w:hAnsi="Arial" w:cs="Arial"/>
+                <w:color w:val="000000"/>
+                <w:kern w:val="0"/>
+                <w:lang w:eastAsia="es-CO"/>
+                <w14:ligatures w14:val="none"/>
+              </w:rPr>
+              <w:t>(</w:t>
+            </w:r>
             <w:proofErr w:type="gramEnd"/>
             <w:r>
               <w:rPr>
@@ -13044,43 +12968,28 @@
         <w:tc>
           <w:tcPr>
             <w:tcW w:w="1770" w:type="dxa"/>
-            <w:vMerge w:val="restart"/>
-            <w:tcBorders>
-              <w:top w:val="single" w:sz="8" w:space="0" w:color="000000"/>
-              <w:left w:val="single" w:sz="8" w:space="0" w:color="000000"/>
-              <w:bottom w:val="single" w:sz="8" w:space="0" w:color="000000"/>
-              <w:right w:val="single" w:sz="8" w:space="0" w:color="000000"/>
-            </w:tcBorders>
-            <w:tcMar>
-              <w:top w:w="100" w:type="dxa"/>
-              <w:left w:w="100" w:type="dxa"/>
-              <w:bottom w:w="100" w:type="dxa"/>
-              <w:right w:w="100" w:type="dxa"/>
-            </w:tcMar>
-            <w:hideMark/>
-          </w:tcPr>
-          <w:p>
-            <w:pPr>
-              <w:spacing w:after="0" w:line="240" w:lineRule="auto"/>
-              <w:rPr>
-                <w:rFonts w:ascii="Times New Roman" w:eastAsia="Times New Roman" w:hAnsi="Times New Roman" w:cs="Times New Roman"/>
-                <w:kern w:val="0"/>
-                <w:sz w:val="24"/>
-                <w:szCs w:val="24"/>
-                <w:lang w:eastAsia="es-CO"/>
-                <w14:ligatures w14:val="none"/>
-              </w:rPr>
-            </w:pPr>
-            <w:r>
-              <w:rPr>
-                <w:rFonts w:ascii="Arial" w:eastAsia="Times New Roman" w:hAnsi="Arial" w:cs="Arial"/>
-                <w:color w:val="000000"/>
-                <w:kern w:val="0"/>
-                <w:lang w:eastAsia="es-CO"/>
-                <w14:ligatures w14:val="none"/>
-              </w:rPr>
-              <w:t>Req#5: Add species to a place</w:t>
-            </w:r>
+            <w:vMerge/>
+            <w:tcBorders>
+              <w:top w:val="single" w:sz="8" w:space="0" w:color="000000"/>
+              <w:left w:val="single" w:sz="8" w:space="0" w:color="000000"/>
+              <w:bottom w:val="single" w:sz="8" w:space="0" w:color="000000"/>
+              <w:right w:val="single" w:sz="8" w:space="0" w:color="000000"/>
+            </w:tcBorders>
+            <w:vAlign w:val="center"/>
+            <w:hideMark/>
+          </w:tcPr>
+          <w:p>
+            <w:pPr>
+              <w:spacing w:after="0" w:line="240" w:lineRule="auto"/>
+              <w:rPr>
+                <w:rFonts w:ascii="Times New Roman" w:eastAsia="Times New Roman" w:hAnsi="Times New Roman" w:cs="Times New Roman"/>
+                <w:kern w:val="0"/>
+                <w:sz w:val="24"/>
+                <w:szCs w:val="24"/>
+                <w:lang w:eastAsia="es-CO"/>
+                <w14:ligatures w14:val="none"/>
+              </w:rPr>
+            </w:pPr>
           </w:p>
         </w:tc>
         <w:tc>
@@ -13113,18 +13022,16 @@
                 <w14:ligatures w14:val="none"/>
               </w:rPr>
             </w:pPr>
-            <w:proofErr w:type="spellStart"/>
-            <w:r>
-              <w:rPr>
-                <w:rFonts w:ascii="Arial" w:eastAsia="Times New Roman" w:hAnsi="Arial" w:cs="Arial"/>
-                <w:color w:val="000000"/>
-                <w:kern w:val="0"/>
-                <w:lang w:eastAsia="es-CO"/>
-                <w14:ligatures w14:val="none"/>
-              </w:rPr>
-              <w:t>ui</w:t>
-            </w:r>
-            <w:proofErr w:type="spellEnd"/>
+            <w:r>
+              <w:rPr>
+                <w:rFonts w:ascii="Arial" w:eastAsia="Times New Roman" w:hAnsi="Arial" w:cs="Arial"/>
+                <w:color w:val="000000"/>
+                <w:kern w:val="0"/>
+                <w:lang w:eastAsia="es-CO"/>
+                <w14:ligatures w14:val="none"/>
+              </w:rPr>
+              <w:t>model</w:t>
+            </w:r>
           </w:p>
         </w:tc>
         <w:tc>
@@ -13165,7 +13072,7 @@
                 <w:lang w:eastAsia="es-CO"/>
                 <w14:ligatures w14:val="none"/>
               </w:rPr>
-              <w:t>Main</w:t>
+              <w:t>Controller</w:t>
             </w:r>
           </w:p>
         </w:tc>
@@ -13208,7 +13115,7 @@
                 <w:lang w:eastAsia="es-CO"/>
                 <w14:ligatures w14:val="none"/>
               </w:rPr>
-              <w:t>addSpecies</w:t>
+              <w:t>deleteProduct</w:t>
             </w:r>
             <w:proofErr w:type="spellEnd"/>
             <w:r>
@@ -13221,7 +13128,51 @@
               </w:rPr>
               <w:t>(</w:t>
             </w:r>
+            <w:proofErr w:type="spellStart"/>
             <w:proofErr w:type="gramEnd"/>
+            <w:r>
+              <w:rPr>
+                <w:rFonts w:ascii="Arial" w:eastAsia="Times New Roman" w:hAnsi="Arial" w:cs="Arial"/>
+                <w:color w:val="000000"/>
+                <w:kern w:val="0"/>
+                <w:lang w:eastAsia="es-CO"/>
+                <w14:ligatures w14:val="none"/>
+              </w:rPr>
+              <w:t>intCommunity</w:t>
+            </w:r>
+            <w:proofErr w:type="spellEnd"/>
+            <w:r>
+              <w:rPr>
+                <w:rFonts w:ascii="Arial" w:eastAsia="Times New Roman" w:hAnsi="Arial" w:cs="Arial"/>
+                <w:color w:val="000000"/>
+                <w:kern w:val="0"/>
+                <w:lang w:eastAsia="es-CO"/>
+                <w14:ligatures w14:val="none"/>
+              </w:rPr>
+              <w:t xml:space="preserve"> : int, </w:t>
+            </w:r>
+            <w:proofErr w:type="spellStart"/>
+            <w:r>
+              <w:rPr>
+                <w:rFonts w:ascii="Arial" w:eastAsia="Times New Roman" w:hAnsi="Arial" w:cs="Arial"/>
+                <w:color w:val="000000"/>
+                <w:kern w:val="0"/>
+                <w:lang w:eastAsia="es-CO"/>
+                <w14:ligatures w14:val="none"/>
+              </w:rPr>
+              <w:t>intProduct</w:t>
+            </w:r>
+            <w:proofErr w:type="spellEnd"/>
+            <w:r>
+              <w:rPr>
+                <w:rFonts w:ascii="Arial" w:eastAsia="Times New Roman" w:hAnsi="Arial" w:cs="Arial"/>
+                <w:color w:val="000000"/>
+                <w:kern w:val="0"/>
+                <w:lang w:eastAsia="es-CO"/>
+                <w14:ligatures w14:val="none"/>
+              </w:rPr>
+              <w:t xml:space="preserve"> : int</w:t>
+            </w:r>
             <w:r>
               <w:rPr>
                 <w:rFonts w:ascii="Arial" w:eastAsia="Times New Roman" w:hAnsi="Arial" w:cs="Arial"/>
@@ -13346,7 +13297,7 @@
                 <w:lang w:eastAsia="es-CO"/>
                 <w14:ligatures w14:val="none"/>
               </w:rPr>
-              <w:t>Controller</w:t>
+              <w:t>Community</w:t>
             </w:r>
           </w:p>
         </w:tc>
@@ -13375,6 +13326,7 @@
                 <w:kern w:val="0"/>
                 <w:sz w:val="24"/>
                 <w:szCs w:val="24"/>
+                <w:u w:val="single"/>
                 <w:lang w:eastAsia="es-CO"/>
                 <w14:ligatures w14:val="none"/>
               </w:rPr>
@@ -13389,7 +13341,7 @@
                 <w:lang w:eastAsia="es-CO"/>
                 <w14:ligatures w14:val="none"/>
               </w:rPr>
-              <w:t>searchPlace</w:t>
+              <w:t>deleteProduct</w:t>
             </w:r>
             <w:proofErr w:type="spellEnd"/>
             <w:r>
@@ -13412,7 +13364,7 @@
                 <w:lang w:eastAsia="es-CO"/>
                 <w14:ligatures w14:val="none"/>
               </w:rPr>
-              <w:t>placeName</w:t>
+              <w:t>intProduct</w:t>
             </w:r>
             <w:proofErr w:type="spellEnd"/>
             <w:r>
@@ -13423,7 +13375,17 @@
                 <w:lang w:eastAsia="es-CO"/>
                 <w14:ligatures w14:val="none"/>
               </w:rPr>
-              <w:t>: String)</w:t>
+              <w:t xml:space="preserve"> : int</w:t>
+            </w:r>
+            <w:r>
+              <w:rPr>
+                <w:rFonts w:ascii="Arial" w:eastAsia="Times New Roman" w:hAnsi="Arial" w:cs="Arial"/>
+                <w:color w:val="000000"/>
+                <w:kern w:val="0"/>
+                <w:lang w:eastAsia="es-CO"/>
+                <w14:ligatures w14:val="none"/>
+              </w:rPr>
+              <w:t>)</w:t>
             </w:r>
           </w:p>
         </w:tc>
@@ -13435,28 +13397,43 @@
         <w:tc>
           <w:tcPr>
             <w:tcW w:w="1770" w:type="dxa"/>
-            <w:vMerge/>
-            <w:tcBorders>
-              <w:top w:val="single" w:sz="8" w:space="0" w:color="000000"/>
-              <w:left w:val="single" w:sz="8" w:space="0" w:color="000000"/>
-              <w:bottom w:val="single" w:sz="8" w:space="0" w:color="000000"/>
-              <w:right w:val="single" w:sz="8" w:space="0" w:color="000000"/>
-            </w:tcBorders>
-            <w:vAlign w:val="center"/>
-            <w:hideMark/>
-          </w:tcPr>
-          <w:p>
-            <w:pPr>
-              <w:spacing w:after="0" w:line="240" w:lineRule="auto"/>
-              <w:rPr>
-                <w:rFonts w:ascii="Times New Roman" w:eastAsia="Times New Roman" w:hAnsi="Times New Roman" w:cs="Times New Roman"/>
-                <w:kern w:val="0"/>
-                <w:sz w:val="24"/>
-                <w:szCs w:val="24"/>
-                <w:lang w:eastAsia="es-CO"/>
-                <w14:ligatures w14:val="none"/>
-              </w:rPr>
-            </w:pPr>
+            <w:vMerge w:val="restart"/>
+            <w:tcBorders>
+              <w:top w:val="single" w:sz="8" w:space="0" w:color="000000"/>
+              <w:left w:val="single" w:sz="8" w:space="0" w:color="000000"/>
+              <w:bottom w:val="single" w:sz="8" w:space="0" w:color="000000"/>
+              <w:right w:val="single" w:sz="8" w:space="0" w:color="000000"/>
+            </w:tcBorders>
+            <w:tcMar>
+              <w:top w:w="100" w:type="dxa"/>
+              <w:left w:w="100" w:type="dxa"/>
+              <w:bottom w:w="100" w:type="dxa"/>
+              <w:right w:w="100" w:type="dxa"/>
+            </w:tcMar>
+            <w:hideMark/>
+          </w:tcPr>
+          <w:p>
+            <w:pPr>
+              <w:spacing w:after="0" w:line="240" w:lineRule="auto"/>
+              <w:rPr>
+                <w:rFonts w:ascii="Times New Roman" w:eastAsia="Times New Roman" w:hAnsi="Times New Roman" w:cs="Times New Roman"/>
+                <w:kern w:val="0"/>
+                <w:sz w:val="24"/>
+                <w:szCs w:val="24"/>
+                <w:lang w:eastAsia="es-CO"/>
+                <w14:ligatures w14:val="none"/>
+              </w:rPr>
+            </w:pPr>
+            <w:r>
+              <w:rPr>
+                <w:rFonts w:ascii="Arial" w:eastAsia="Times New Roman" w:hAnsi="Arial" w:cs="Arial"/>
+                <w:color w:val="000000"/>
+                <w:kern w:val="0"/>
+                <w:lang w:eastAsia="es-CO"/>
+                <w14:ligatures w14:val="none"/>
+              </w:rPr>
+              <w:t>Req#5: Add species to a place</w:t>
+            </w:r>
           </w:p>
         </w:tc>
         <w:tc>
@@ -13489,16 +13466,18 @@
                 <w14:ligatures w14:val="none"/>
               </w:rPr>
             </w:pPr>
-            <w:r>
-              <w:rPr>
-                <w:rFonts w:ascii="Arial" w:eastAsia="Times New Roman" w:hAnsi="Arial" w:cs="Arial"/>
-                <w:color w:val="000000"/>
-                <w:kern w:val="0"/>
-                <w:lang w:eastAsia="es-CO"/>
-                <w14:ligatures w14:val="none"/>
-              </w:rPr>
-              <w:t>model</w:t>
-            </w:r>
+            <w:proofErr w:type="spellStart"/>
+            <w:r>
+              <w:rPr>
+                <w:rFonts w:ascii="Arial" w:eastAsia="Times New Roman" w:hAnsi="Arial" w:cs="Arial"/>
+                <w:color w:val="000000"/>
+                <w:kern w:val="0"/>
+                <w:lang w:eastAsia="es-CO"/>
+                <w14:ligatures w14:val="none"/>
+              </w:rPr>
+              <w:t>ui</w:t>
+            </w:r>
+            <w:proofErr w:type="spellEnd"/>
           </w:p>
         </w:tc>
         <w:tc>
@@ -13539,7 +13518,7 @@
                 <w:lang w:eastAsia="es-CO"/>
                 <w14:ligatures w14:val="none"/>
               </w:rPr>
-              <w:t>Place</w:t>
+              <w:t>Main</w:t>
             </w:r>
           </w:p>
         </w:tc>
@@ -13582,7 +13561,7 @@
                 <w:lang w:eastAsia="es-CO"/>
                 <w14:ligatures w14:val="none"/>
               </w:rPr>
-              <w:t>getName</w:t>
+              <w:t>addSpecies</w:t>
             </w:r>
             <w:proofErr w:type="spellEnd"/>
             <w:r>
@@ -13720,7 +13699,7 @@
                 <w:lang w:eastAsia="es-CO"/>
                 <w14:ligatures w14:val="none"/>
               </w:rPr>
-              <w:t>Place</w:t>
+              <w:t>Controller</w:t>
             </w:r>
           </w:p>
         </w:tc>
@@ -13763,7 +13742,7 @@
                 <w:lang w:eastAsia="es-CO"/>
                 <w14:ligatures w14:val="none"/>
               </w:rPr>
-              <w:t>availableSpecies</w:t>
+              <w:t>searchPlace</w:t>
             </w:r>
             <w:proofErr w:type="spellEnd"/>
             <w:r>
@@ -13776,6 +13755,7 @@
               </w:rPr>
               <w:t>(</w:t>
             </w:r>
+            <w:proofErr w:type="spellStart"/>
             <w:proofErr w:type="gramEnd"/>
             <w:r>
               <w:rPr>
@@ -13785,7 +13765,18 @@
                 <w:lang w:eastAsia="es-CO"/>
                 <w14:ligatures w14:val="none"/>
               </w:rPr>
-              <w:t>)</w:t>
+              <w:t>placeName</w:t>
+            </w:r>
+            <w:proofErr w:type="spellEnd"/>
+            <w:r>
+              <w:rPr>
+                <w:rFonts w:ascii="Arial" w:eastAsia="Times New Roman" w:hAnsi="Arial" w:cs="Arial"/>
+                <w:color w:val="000000"/>
+                <w:kern w:val="0"/>
+                <w:lang w:eastAsia="es-CO"/>
+                <w14:ligatures w14:val="none"/>
+              </w:rPr>
+              <w:t>: String)</w:t>
             </w:r>
           </w:p>
         </w:tc>
@@ -13944,7 +13935,7 @@
                 <w:lang w:eastAsia="es-CO"/>
                 <w14:ligatures w14:val="none"/>
               </w:rPr>
-              <w:t>searchSpecies</w:t>
+              <w:t>getName</w:t>
             </w:r>
             <w:proofErr w:type="spellEnd"/>
             <w:r>
@@ -13957,7 +13948,6 @@
               </w:rPr>
               <w:t>(</w:t>
             </w:r>
-            <w:proofErr w:type="spellStart"/>
             <w:proofErr w:type="gramEnd"/>
             <w:r>
               <w:rPr>
@@ -13967,18 +13957,7 @@
                 <w:lang w:eastAsia="es-CO"/>
                 <w14:ligatures w14:val="none"/>
               </w:rPr>
-              <w:t>speciesName</w:t>
-            </w:r>
-            <w:proofErr w:type="spellEnd"/>
-            <w:r>
-              <w:rPr>
-                <w:rFonts w:ascii="Arial" w:eastAsia="Times New Roman" w:hAnsi="Arial" w:cs="Arial"/>
-                <w:color w:val="000000"/>
-                <w:kern w:val="0"/>
-                <w:lang w:eastAsia="es-CO"/>
-                <w14:ligatures w14:val="none"/>
-              </w:rPr>
-              <w:t>: String)</w:t>
+              <w:t>)</w:t>
             </w:r>
           </w:p>
         </w:tc>
@@ -14094,7 +14073,7 @@
                 <w:lang w:eastAsia="es-CO"/>
                 <w14:ligatures w14:val="none"/>
               </w:rPr>
-              <w:t>Species</w:t>
+              <w:t>Place</w:t>
             </w:r>
           </w:p>
         </w:tc>
@@ -14137,7 +14116,7 @@
                 <w:lang w:eastAsia="es-CO"/>
                 <w14:ligatures w14:val="none"/>
               </w:rPr>
-              <w:t>getName</w:t>
+              <w:t>availableSpecies</w:t>
             </w:r>
             <w:proofErr w:type="spellEnd"/>
             <w:r>
@@ -14275,7 +14254,7 @@
                 <w:lang w:eastAsia="es-CO"/>
                 <w14:ligatures w14:val="none"/>
               </w:rPr>
-              <w:t>Controller</w:t>
+              <w:t>Place</w:t>
             </w:r>
           </w:p>
         </w:tc>
@@ -14318,7 +14297,7 @@
                 <w:lang w:eastAsia="es-CO"/>
                 <w14:ligatures w14:val="none"/>
               </w:rPr>
-              <w:t>addSpecies</w:t>
+              <w:t>searchSpecies</w:t>
             </w:r>
             <w:proofErr w:type="spellEnd"/>
             <w:r>
@@ -14341,7 +14320,7 @@
                 <w:lang w:eastAsia="es-CO"/>
                 <w14:ligatures w14:val="none"/>
               </w:rPr>
-              <w:t>communityName</w:t>
+              <w:t>speciesName</w:t>
             </w:r>
             <w:proofErr w:type="spellEnd"/>
             <w:r>
@@ -14352,73 +14331,7 @@
                 <w:lang w:eastAsia="es-CO"/>
                 <w14:ligatures w14:val="none"/>
               </w:rPr>
-              <w:t xml:space="preserve"> : String, </w:t>
-            </w:r>
-            <w:proofErr w:type="spellStart"/>
-            <w:r>
-              <w:rPr>
-                <w:rFonts w:ascii="Arial" w:eastAsia="Times New Roman" w:hAnsi="Arial" w:cs="Arial"/>
-                <w:color w:val="000000"/>
-                <w:kern w:val="0"/>
-                <w:lang w:eastAsia="es-CO"/>
-                <w14:ligatures w14:val="none"/>
-              </w:rPr>
-              <w:t>speciesName</w:t>
-            </w:r>
-            <w:proofErr w:type="spellEnd"/>
-            <w:r>
-              <w:rPr>
-                <w:rFonts w:ascii="Arial" w:eastAsia="Times New Roman" w:hAnsi="Arial" w:cs="Arial"/>
-                <w:color w:val="000000"/>
-                <w:kern w:val="0"/>
-                <w:lang w:eastAsia="es-CO"/>
-                <w14:ligatures w14:val="none"/>
-              </w:rPr>
-              <w:t xml:space="preserve"> : String, photo : String, </w:t>
-            </w:r>
-            <w:proofErr w:type="spellStart"/>
-            <w:r>
-              <w:rPr>
-                <w:rFonts w:ascii="Arial" w:eastAsia="Times New Roman" w:hAnsi="Arial" w:cs="Arial"/>
-                <w:color w:val="000000"/>
-                <w:kern w:val="0"/>
-                <w:lang w:eastAsia="es-CO"/>
-                <w14:ligatures w14:val="none"/>
-              </w:rPr>
-              <w:t>localPop</w:t>
-            </w:r>
-            <w:proofErr w:type="spellEnd"/>
-            <w:r>
-              <w:rPr>
-                <w:rFonts w:ascii="Arial" w:eastAsia="Times New Roman" w:hAnsi="Arial" w:cs="Arial"/>
-                <w:color w:val="000000"/>
-                <w:kern w:val="0"/>
-                <w:lang w:eastAsia="es-CO"/>
-                <w14:ligatures w14:val="none"/>
-              </w:rPr>
-              <w:t xml:space="preserve"> : int, type : </w:t>
-            </w:r>
-            <w:proofErr w:type="spellStart"/>
-            <w:r>
-              <w:rPr>
-                <w:rFonts w:ascii="Arial" w:eastAsia="Times New Roman" w:hAnsi="Arial" w:cs="Arial"/>
-                <w:color w:val="000000"/>
-                <w:kern w:val="0"/>
-                <w:lang w:eastAsia="es-CO"/>
-                <w14:ligatures w14:val="none"/>
-              </w:rPr>
-              <w:t>SpeciesType</w:t>
-            </w:r>
-            <w:proofErr w:type="spellEnd"/>
-            <w:r>
-              <w:rPr>
-                <w:rFonts w:ascii="Arial" w:eastAsia="Times New Roman" w:hAnsi="Arial" w:cs="Arial"/>
-                <w:color w:val="000000"/>
-                <w:kern w:val="0"/>
-                <w:lang w:eastAsia="es-CO"/>
-                <w14:ligatures w14:val="none"/>
-              </w:rPr>
-              <w:t>)</w:t>
+              <w:t>: String)</w:t>
             </w:r>
           </w:p>
         </w:tc>
@@ -14534,7 +14447,7 @@
                 <w:lang w:eastAsia="es-CO"/>
                 <w14:ligatures w14:val="none"/>
               </w:rPr>
-              <w:t>Place</w:t>
+              <w:t>Species</w:t>
             </w:r>
           </w:p>
         </w:tc>
@@ -14577,7 +14490,7 @@
                 <w:lang w:eastAsia="es-CO"/>
                 <w14:ligatures w14:val="none"/>
               </w:rPr>
-              <w:t>addSpecies</w:t>
+              <w:t>getName</w:t>
             </w:r>
             <w:proofErr w:type="spellEnd"/>
             <w:r>
@@ -14590,63 +14503,7 @@
               </w:rPr>
               <w:t>(</w:t>
             </w:r>
-            <w:proofErr w:type="spellStart"/>
             <w:proofErr w:type="gramEnd"/>
-            <w:r>
-              <w:rPr>
-                <w:rFonts w:ascii="Arial" w:eastAsia="Times New Roman" w:hAnsi="Arial" w:cs="Arial"/>
-                <w:color w:val="000000"/>
-                <w:kern w:val="0"/>
-                <w:lang w:eastAsia="es-CO"/>
-                <w14:ligatures w14:val="none"/>
-              </w:rPr>
-              <w:t>speciesName</w:t>
-            </w:r>
-            <w:proofErr w:type="spellEnd"/>
-            <w:r>
-              <w:rPr>
-                <w:rFonts w:ascii="Arial" w:eastAsia="Times New Roman" w:hAnsi="Arial" w:cs="Arial"/>
-                <w:color w:val="000000"/>
-                <w:kern w:val="0"/>
-                <w:lang w:eastAsia="es-CO"/>
-                <w14:ligatures w14:val="none"/>
-              </w:rPr>
-              <w:t xml:space="preserve"> : String, photo : String, </w:t>
-            </w:r>
-            <w:proofErr w:type="spellStart"/>
-            <w:r>
-              <w:rPr>
-                <w:rFonts w:ascii="Arial" w:eastAsia="Times New Roman" w:hAnsi="Arial" w:cs="Arial"/>
-                <w:color w:val="000000"/>
-                <w:kern w:val="0"/>
-                <w:lang w:eastAsia="es-CO"/>
-                <w14:ligatures w14:val="none"/>
-              </w:rPr>
-              <w:t>localPop</w:t>
-            </w:r>
-            <w:proofErr w:type="spellEnd"/>
-            <w:r>
-              <w:rPr>
-                <w:rFonts w:ascii="Arial" w:eastAsia="Times New Roman" w:hAnsi="Arial" w:cs="Arial"/>
-                <w:color w:val="000000"/>
-                <w:kern w:val="0"/>
-                <w:lang w:eastAsia="es-CO"/>
-                <w14:ligatures w14:val="none"/>
-              </w:rPr>
-              <w:t xml:space="preserve">: int, type : </w:t>
-            </w:r>
-            <w:proofErr w:type="spellStart"/>
-            <w:r>
-              <w:rPr>
-                <w:rFonts w:ascii="Arial" w:eastAsia="Times New Roman" w:hAnsi="Arial" w:cs="Arial"/>
-                <w:color w:val="000000"/>
-                <w:kern w:val="0"/>
-                <w:lang w:eastAsia="es-CO"/>
-                <w14:ligatures w14:val="none"/>
-              </w:rPr>
-              <w:t>SpeciesType</w:t>
-            </w:r>
-            <w:proofErr w:type="spellEnd"/>
             <w:r>
               <w:rPr>
                 <w:rFonts w:ascii="Arial" w:eastAsia="Times New Roman" w:hAnsi="Arial" w:cs="Arial"/>
@@ -14771,7 +14628,7 @@
                 <w:lang w:eastAsia="es-CO"/>
                 <w14:ligatures w14:val="none"/>
               </w:rPr>
-              <w:t>Species</w:t>
+              <w:t>Controller</w:t>
             </w:r>
           </w:p>
         </w:tc>
@@ -14804,6 +14661,7 @@
                 <w14:ligatures w14:val="none"/>
               </w:rPr>
             </w:pPr>
+            <w:proofErr w:type="spellStart"/>
             <w:proofErr w:type="gramStart"/>
             <w:r>
               <w:rPr>
@@ -14813,8 +14671,20 @@
                 <w:lang w:eastAsia="es-CO"/>
                 <w14:ligatures w14:val="none"/>
               </w:rPr>
-              <w:t>Species(</w:t>
-            </w:r>
+              <w:t>addSpecies</w:t>
+            </w:r>
+            <w:proofErr w:type="spellEnd"/>
+            <w:r>
+              <w:rPr>
+                <w:rFonts w:ascii="Arial" w:eastAsia="Times New Roman" w:hAnsi="Arial" w:cs="Arial"/>
+                <w:color w:val="000000"/>
+                <w:kern w:val="0"/>
+                <w:lang w:eastAsia="es-CO"/>
+                <w14:ligatures w14:val="none"/>
+              </w:rPr>
+              <w:t>(</w:t>
+            </w:r>
+            <w:proofErr w:type="spellStart"/>
             <w:proofErr w:type="gramEnd"/>
             <w:r>
               <w:rPr>
@@ -14824,7 +14694,18 @@
                 <w:lang w:eastAsia="es-CO"/>
                 <w14:ligatures w14:val="none"/>
               </w:rPr>
-              <w:t xml:space="preserve">name : String, photo : String, </w:t>
+              <w:t>communityName</w:t>
+            </w:r>
+            <w:proofErr w:type="spellEnd"/>
+            <w:r>
+              <w:rPr>
+                <w:rFonts w:ascii="Arial" w:eastAsia="Times New Roman" w:hAnsi="Arial" w:cs="Arial"/>
+                <w:color w:val="000000"/>
+                <w:kern w:val="0"/>
+                <w:lang w:eastAsia="es-CO"/>
+                <w14:ligatures w14:val="none"/>
+              </w:rPr>
+              <w:t xml:space="preserve"> : String, </w:t>
             </w:r>
             <w:proofErr w:type="spellStart"/>
             <w:r>
@@ -14835,6 +14716,28 @@
                 <w:lang w:eastAsia="es-CO"/>
                 <w14:ligatures w14:val="none"/>
               </w:rPr>
+              <w:t>speciesName</w:t>
+            </w:r>
+            <w:proofErr w:type="spellEnd"/>
+            <w:r>
+              <w:rPr>
+                <w:rFonts w:ascii="Arial" w:eastAsia="Times New Roman" w:hAnsi="Arial" w:cs="Arial"/>
+                <w:color w:val="000000"/>
+                <w:kern w:val="0"/>
+                <w:lang w:eastAsia="es-CO"/>
+                <w14:ligatures w14:val="none"/>
+              </w:rPr>
+              <w:t xml:space="preserve"> : String, photo : String, </w:t>
+            </w:r>
+            <w:proofErr w:type="spellStart"/>
+            <w:r>
+              <w:rPr>
+                <w:rFonts w:ascii="Arial" w:eastAsia="Times New Roman" w:hAnsi="Arial" w:cs="Arial"/>
+                <w:color w:val="000000"/>
+                <w:kern w:val="0"/>
+                <w:lang w:eastAsia="es-CO"/>
+                <w14:ligatures w14:val="none"/>
+              </w:rPr>
               <w:t>localPop</w:t>
             </w:r>
             <w:proofErr w:type="spellEnd"/>
@@ -14846,7 +14749,7 @@
                 <w:lang w:eastAsia="es-CO"/>
                 <w14:ligatures w14:val="none"/>
               </w:rPr>
-              <w:t xml:space="preserve">: int, type : </w:t>
+              <w:t xml:space="preserve"> : int, type : </w:t>
             </w:r>
             <w:proofErr w:type="spellStart"/>
             <w:r>
@@ -14880,43 +14783,28 @@
         <w:tc>
           <w:tcPr>
             <w:tcW w:w="1770" w:type="dxa"/>
-            <w:vMerge w:val="restart"/>
-            <w:tcBorders>
-              <w:top w:val="single" w:sz="8" w:space="0" w:color="000000"/>
-              <w:left w:val="single" w:sz="8" w:space="0" w:color="000000"/>
-              <w:bottom w:val="single" w:sz="8" w:space="0" w:color="000000"/>
-              <w:right w:val="single" w:sz="8" w:space="0" w:color="000000"/>
-            </w:tcBorders>
-            <w:tcMar>
-              <w:top w:w="100" w:type="dxa"/>
-              <w:left w:w="100" w:type="dxa"/>
-              <w:bottom w:w="100" w:type="dxa"/>
-              <w:right w:w="100" w:type="dxa"/>
-            </w:tcMar>
-            <w:hideMark/>
-          </w:tcPr>
-          <w:p>
-            <w:pPr>
-              <w:spacing w:after="0" w:line="240" w:lineRule="auto"/>
-              <w:rPr>
-                <w:rFonts w:ascii="Times New Roman" w:eastAsia="Times New Roman" w:hAnsi="Times New Roman" w:cs="Times New Roman"/>
-                <w:kern w:val="0"/>
-                <w:sz w:val="24"/>
-                <w:szCs w:val="24"/>
-                <w:lang w:eastAsia="es-CO"/>
-                <w14:ligatures w14:val="none"/>
-              </w:rPr>
-            </w:pPr>
-            <w:r>
-              <w:rPr>
-                <w:rFonts w:ascii="Arial" w:eastAsia="Times New Roman" w:hAnsi="Arial" w:cs="Arial"/>
-                <w:color w:val="000000"/>
-                <w:kern w:val="0"/>
-                <w:lang w:eastAsia="es-CO"/>
-                <w14:ligatures w14:val="none"/>
-              </w:rPr>
-              <w:t>Req#6: Modify a species data in a place</w:t>
-            </w:r>
+            <w:vMerge/>
+            <w:tcBorders>
+              <w:top w:val="single" w:sz="8" w:space="0" w:color="000000"/>
+              <w:left w:val="single" w:sz="8" w:space="0" w:color="000000"/>
+              <w:bottom w:val="single" w:sz="8" w:space="0" w:color="000000"/>
+              <w:right w:val="single" w:sz="8" w:space="0" w:color="000000"/>
+            </w:tcBorders>
+            <w:vAlign w:val="center"/>
+            <w:hideMark/>
+          </w:tcPr>
+          <w:p>
+            <w:pPr>
+              <w:spacing w:after="0" w:line="240" w:lineRule="auto"/>
+              <w:rPr>
+                <w:rFonts w:ascii="Times New Roman" w:eastAsia="Times New Roman" w:hAnsi="Times New Roman" w:cs="Times New Roman"/>
+                <w:kern w:val="0"/>
+                <w:sz w:val="24"/>
+                <w:szCs w:val="24"/>
+                <w:lang w:eastAsia="es-CO"/>
+                <w14:ligatures w14:val="none"/>
+              </w:rPr>
+            </w:pPr>
           </w:p>
         </w:tc>
         <w:tc>
@@ -14949,18 +14837,16 @@
                 <w14:ligatures w14:val="none"/>
               </w:rPr>
             </w:pPr>
-            <w:proofErr w:type="spellStart"/>
-            <w:r>
-              <w:rPr>
-                <w:rFonts w:ascii="Arial" w:eastAsia="Times New Roman" w:hAnsi="Arial" w:cs="Arial"/>
-                <w:color w:val="000000"/>
-                <w:kern w:val="0"/>
-                <w:lang w:eastAsia="es-CO"/>
-                <w14:ligatures w14:val="none"/>
-              </w:rPr>
-              <w:t>ui</w:t>
-            </w:r>
-            <w:proofErr w:type="spellEnd"/>
+            <w:r>
+              <w:rPr>
+                <w:rFonts w:ascii="Arial" w:eastAsia="Times New Roman" w:hAnsi="Arial" w:cs="Arial"/>
+                <w:color w:val="000000"/>
+                <w:kern w:val="0"/>
+                <w:lang w:eastAsia="es-CO"/>
+                <w14:ligatures w14:val="none"/>
+              </w:rPr>
+              <w:t>model</w:t>
+            </w:r>
           </w:p>
         </w:tc>
         <w:tc>
@@ -15001,7 +14887,7 @@
                 <w:lang w:eastAsia="es-CO"/>
                 <w14:ligatures w14:val="none"/>
               </w:rPr>
-              <w:t>Main</w:t>
+              <w:t>Place</w:t>
             </w:r>
           </w:p>
         </w:tc>
@@ -15044,7 +14930,7 @@
                 <w:lang w:eastAsia="es-CO"/>
                 <w14:ligatures w14:val="none"/>
               </w:rPr>
-              <w:t>modifySpecies</w:t>
+              <w:t>addSpecies</w:t>
             </w:r>
             <w:proofErr w:type="spellEnd"/>
             <w:r>
@@ -15057,7 +14943,63 @@
               </w:rPr>
               <w:t>(</w:t>
             </w:r>
+            <w:proofErr w:type="spellStart"/>
             <w:proofErr w:type="gramEnd"/>
+            <w:r>
+              <w:rPr>
+                <w:rFonts w:ascii="Arial" w:eastAsia="Times New Roman" w:hAnsi="Arial" w:cs="Arial"/>
+                <w:color w:val="000000"/>
+                <w:kern w:val="0"/>
+                <w:lang w:eastAsia="es-CO"/>
+                <w14:ligatures w14:val="none"/>
+              </w:rPr>
+              <w:t>speciesName</w:t>
+            </w:r>
+            <w:proofErr w:type="spellEnd"/>
+            <w:r>
+              <w:rPr>
+                <w:rFonts w:ascii="Arial" w:eastAsia="Times New Roman" w:hAnsi="Arial" w:cs="Arial"/>
+                <w:color w:val="000000"/>
+                <w:kern w:val="0"/>
+                <w:lang w:eastAsia="es-CO"/>
+                <w14:ligatures w14:val="none"/>
+              </w:rPr>
+              <w:t xml:space="preserve"> : String, photo : String, </w:t>
+            </w:r>
+            <w:proofErr w:type="spellStart"/>
+            <w:r>
+              <w:rPr>
+                <w:rFonts w:ascii="Arial" w:eastAsia="Times New Roman" w:hAnsi="Arial" w:cs="Arial"/>
+                <w:color w:val="000000"/>
+                <w:kern w:val="0"/>
+                <w:lang w:eastAsia="es-CO"/>
+                <w14:ligatures w14:val="none"/>
+              </w:rPr>
+              <w:t>localPop</w:t>
+            </w:r>
+            <w:proofErr w:type="spellEnd"/>
+            <w:r>
+              <w:rPr>
+                <w:rFonts w:ascii="Arial" w:eastAsia="Times New Roman" w:hAnsi="Arial" w:cs="Arial"/>
+                <w:color w:val="000000"/>
+                <w:kern w:val="0"/>
+                <w:lang w:eastAsia="es-CO"/>
+                <w14:ligatures w14:val="none"/>
+              </w:rPr>
+              <w:t xml:space="preserve">: int, type : </w:t>
+            </w:r>
+            <w:proofErr w:type="spellStart"/>
+            <w:r>
+              <w:rPr>
+                <w:rFonts w:ascii="Arial" w:eastAsia="Times New Roman" w:hAnsi="Arial" w:cs="Arial"/>
+                <w:color w:val="000000"/>
+                <w:kern w:val="0"/>
+                <w:lang w:eastAsia="es-CO"/>
+                <w14:ligatures w14:val="none"/>
+              </w:rPr>
+              <w:t>SpeciesType</w:t>
+            </w:r>
+            <w:proofErr w:type="spellEnd"/>
             <w:r>
               <w:rPr>
                 <w:rFonts w:ascii="Arial" w:eastAsia="Times New Roman" w:hAnsi="Arial" w:cs="Arial"/>
@@ -15182,7 +15124,7 @@
                 <w:lang w:eastAsia="es-CO"/>
                 <w14:ligatures w14:val="none"/>
               </w:rPr>
-              <w:t>Controller</w:t>
+              <w:t>Species</w:t>
             </w:r>
           </w:p>
         </w:tc>
@@ -15215,17 +15157,38 @@
                 <w14:ligatures w14:val="none"/>
               </w:rPr>
             </w:pPr>
+            <w:proofErr w:type="gramStart"/>
+            <w:r>
+              <w:rPr>
+                <w:rFonts w:ascii="Arial" w:eastAsia="Times New Roman" w:hAnsi="Arial" w:cs="Arial"/>
+                <w:color w:val="000000"/>
+                <w:kern w:val="0"/>
+                <w:lang w:eastAsia="es-CO"/>
+                <w14:ligatures w14:val="none"/>
+              </w:rPr>
+              <w:t>Species(</w:t>
+            </w:r>
+            <w:proofErr w:type="gramEnd"/>
+            <w:r>
+              <w:rPr>
+                <w:rFonts w:ascii="Arial" w:eastAsia="Times New Roman" w:hAnsi="Arial" w:cs="Arial"/>
+                <w:color w:val="000000"/>
+                <w:kern w:val="0"/>
+                <w:lang w:eastAsia="es-CO"/>
+                <w14:ligatures w14:val="none"/>
+              </w:rPr>
+              <w:t xml:space="preserve">name : String, photo : String, </w:t>
+            </w:r>
             <w:proofErr w:type="spellStart"/>
-            <w:proofErr w:type="gramStart"/>
-            <w:r>
-              <w:rPr>
-                <w:rFonts w:ascii="Arial" w:eastAsia="Times New Roman" w:hAnsi="Arial" w:cs="Arial"/>
-                <w:color w:val="000000"/>
-                <w:kern w:val="0"/>
-                <w:lang w:eastAsia="es-CO"/>
-                <w14:ligatures w14:val="none"/>
-              </w:rPr>
-              <w:t>searchPlace</w:t>
+            <w:r>
+              <w:rPr>
+                <w:rFonts w:ascii="Arial" w:eastAsia="Times New Roman" w:hAnsi="Arial" w:cs="Arial"/>
+                <w:color w:val="000000"/>
+                <w:kern w:val="0"/>
+                <w:lang w:eastAsia="es-CO"/>
+                <w14:ligatures w14:val="none"/>
+              </w:rPr>
+              <w:t>localPop</w:t>
             </w:r>
             <w:proofErr w:type="spellEnd"/>
             <w:r>
@@ -15236,19 +15199,18 @@
                 <w:lang w:eastAsia="es-CO"/>
                 <w14:ligatures w14:val="none"/>
               </w:rPr>
-              <w:t>(</w:t>
+              <w:t xml:space="preserve">: int, type : </w:t>
             </w:r>
             <w:proofErr w:type="spellStart"/>
-            <w:proofErr w:type="gramEnd"/>
-            <w:r>
-              <w:rPr>
-                <w:rFonts w:ascii="Arial" w:eastAsia="Times New Roman" w:hAnsi="Arial" w:cs="Arial"/>
-                <w:color w:val="000000"/>
-                <w:kern w:val="0"/>
-                <w:lang w:eastAsia="es-CO"/>
-                <w14:ligatures w14:val="none"/>
-              </w:rPr>
-              <w:t>placeName</w:t>
+            <w:r>
+              <w:rPr>
+                <w:rFonts w:ascii="Arial" w:eastAsia="Times New Roman" w:hAnsi="Arial" w:cs="Arial"/>
+                <w:color w:val="000000"/>
+                <w:kern w:val="0"/>
+                <w:lang w:eastAsia="es-CO"/>
+                <w14:ligatures w14:val="none"/>
+              </w:rPr>
+              <w:t>SpeciesType</w:t>
             </w:r>
             <w:proofErr w:type="spellEnd"/>
             <w:r>
@@ -15259,7 +15221,7 @@
                 <w:lang w:eastAsia="es-CO"/>
                 <w14:ligatures w14:val="none"/>
               </w:rPr>
-              <w:t xml:space="preserve"> : String)</w:t>
+              <w:t>)</w:t>
             </w:r>
           </w:p>
         </w:tc>
@@ -15271,28 +15233,43 @@
         <w:tc>
           <w:tcPr>
             <w:tcW w:w="1770" w:type="dxa"/>
-            <w:vMerge/>
-            <w:tcBorders>
-              <w:top w:val="single" w:sz="8" w:space="0" w:color="000000"/>
-              <w:left w:val="single" w:sz="8" w:space="0" w:color="000000"/>
-              <w:bottom w:val="single" w:sz="8" w:space="0" w:color="000000"/>
-              <w:right w:val="single" w:sz="8" w:space="0" w:color="000000"/>
-            </w:tcBorders>
-            <w:vAlign w:val="center"/>
-            <w:hideMark/>
-          </w:tcPr>
-          <w:p>
-            <w:pPr>
-              <w:spacing w:after="0" w:line="240" w:lineRule="auto"/>
-              <w:rPr>
-                <w:rFonts w:ascii="Times New Roman" w:eastAsia="Times New Roman" w:hAnsi="Times New Roman" w:cs="Times New Roman"/>
-                <w:kern w:val="0"/>
-                <w:sz w:val="24"/>
-                <w:szCs w:val="24"/>
-                <w:lang w:eastAsia="es-CO"/>
-                <w14:ligatures w14:val="none"/>
-              </w:rPr>
-            </w:pPr>
+            <w:vMerge w:val="restart"/>
+            <w:tcBorders>
+              <w:top w:val="single" w:sz="8" w:space="0" w:color="000000"/>
+              <w:left w:val="single" w:sz="8" w:space="0" w:color="000000"/>
+              <w:bottom w:val="single" w:sz="8" w:space="0" w:color="000000"/>
+              <w:right w:val="single" w:sz="8" w:space="0" w:color="000000"/>
+            </w:tcBorders>
+            <w:tcMar>
+              <w:top w:w="100" w:type="dxa"/>
+              <w:left w:w="100" w:type="dxa"/>
+              <w:bottom w:w="100" w:type="dxa"/>
+              <w:right w:w="100" w:type="dxa"/>
+            </w:tcMar>
+            <w:hideMark/>
+          </w:tcPr>
+          <w:p>
+            <w:pPr>
+              <w:spacing w:after="0" w:line="240" w:lineRule="auto"/>
+              <w:rPr>
+                <w:rFonts w:ascii="Times New Roman" w:eastAsia="Times New Roman" w:hAnsi="Times New Roman" w:cs="Times New Roman"/>
+                <w:kern w:val="0"/>
+                <w:sz w:val="24"/>
+                <w:szCs w:val="24"/>
+                <w:lang w:eastAsia="es-CO"/>
+                <w14:ligatures w14:val="none"/>
+              </w:rPr>
+            </w:pPr>
+            <w:r>
+              <w:rPr>
+                <w:rFonts w:ascii="Arial" w:eastAsia="Times New Roman" w:hAnsi="Arial" w:cs="Arial"/>
+                <w:color w:val="000000"/>
+                <w:kern w:val="0"/>
+                <w:lang w:eastAsia="es-CO"/>
+                <w14:ligatures w14:val="none"/>
+              </w:rPr>
+              <w:t>Req#6: Modify a species data in a place</w:t>
+            </w:r>
           </w:p>
         </w:tc>
         <w:tc>
@@ -15325,16 +15302,18 @@
                 <w14:ligatures w14:val="none"/>
               </w:rPr>
             </w:pPr>
-            <w:r>
-              <w:rPr>
-                <w:rFonts w:ascii="Arial" w:eastAsia="Times New Roman" w:hAnsi="Arial" w:cs="Arial"/>
-                <w:color w:val="000000"/>
-                <w:kern w:val="0"/>
-                <w:lang w:eastAsia="es-CO"/>
-                <w14:ligatures w14:val="none"/>
-              </w:rPr>
-              <w:t>model</w:t>
-            </w:r>
+            <w:proofErr w:type="spellStart"/>
+            <w:r>
+              <w:rPr>
+                <w:rFonts w:ascii="Arial" w:eastAsia="Times New Roman" w:hAnsi="Arial" w:cs="Arial"/>
+                <w:color w:val="000000"/>
+                <w:kern w:val="0"/>
+                <w:lang w:eastAsia="es-CO"/>
+                <w14:ligatures w14:val="none"/>
+              </w:rPr>
+              <w:t>ui</w:t>
+            </w:r>
+            <w:proofErr w:type="spellEnd"/>
           </w:p>
         </w:tc>
         <w:tc>
@@ -15375,7 +15354,7 @@
                 <w:lang w:eastAsia="es-CO"/>
                 <w14:ligatures w14:val="none"/>
               </w:rPr>
-              <w:t>Place</w:t>
+              <w:t>Main</w:t>
             </w:r>
           </w:p>
         </w:tc>
@@ -15418,7 +15397,7 @@
                 <w:lang w:eastAsia="es-CO"/>
                 <w14:ligatures w14:val="none"/>
               </w:rPr>
-              <w:t>getName</w:t>
+              <w:t>modifySpecies</w:t>
             </w:r>
             <w:proofErr w:type="spellEnd"/>
             <w:r>
@@ -15556,7 +15535,7 @@
                 <w:lang w:eastAsia="es-CO"/>
                 <w14:ligatures w14:val="none"/>
               </w:rPr>
-              <w:t>Place</w:t>
+              <w:t>Controller</w:t>
             </w:r>
           </w:p>
         </w:tc>
@@ -15589,28 +15568,6 @@
                 <w14:ligatures w14:val="none"/>
               </w:rPr>
             </w:pPr>
-            <w:proofErr w:type="spellStart"/>
-            <w:r>
-              <w:rPr>
-                <w:rFonts w:ascii="Arial" w:eastAsia="Times New Roman" w:hAnsi="Arial" w:cs="Arial"/>
-                <w:color w:val="000000"/>
-                <w:kern w:val="0"/>
-                <w:lang w:eastAsia="es-CO"/>
-                <w14:ligatures w14:val="none"/>
-              </w:rPr>
-              <w:t>searchSpecies</w:t>
-            </w:r>
-            <w:proofErr w:type="spellEnd"/>
-            <w:r>
-              <w:rPr>
-                <w:rFonts w:ascii="Arial" w:eastAsia="Times New Roman" w:hAnsi="Arial" w:cs="Arial"/>
-                <w:color w:val="000000"/>
-                <w:kern w:val="0"/>
-                <w:lang w:eastAsia="es-CO"/>
-                <w14:ligatures w14:val="none"/>
-              </w:rPr>
-              <w:t>(</w:t>
-            </w:r>
             <w:proofErr w:type="spellStart"/>
             <w:proofErr w:type="gramStart"/>
             <w:r>
@@ -15621,9 +15578,20 @@
                 <w:lang w:eastAsia="es-CO"/>
                 <w14:ligatures w14:val="none"/>
               </w:rPr>
-              <w:t>oldSpeciesName:String</w:t>
+              <w:t>searchPlace</w:t>
             </w:r>
             <w:proofErr w:type="spellEnd"/>
+            <w:r>
+              <w:rPr>
+                <w:rFonts w:ascii="Arial" w:eastAsia="Times New Roman" w:hAnsi="Arial" w:cs="Arial"/>
+                <w:color w:val="000000"/>
+                <w:kern w:val="0"/>
+                <w:lang w:eastAsia="es-CO"/>
+                <w14:ligatures w14:val="none"/>
+              </w:rPr>
+              <w:t>(</w:t>
+            </w:r>
+            <w:proofErr w:type="spellStart"/>
             <w:proofErr w:type="gramEnd"/>
             <w:r>
               <w:rPr>
@@ -15633,7 +15601,18 @@
                 <w:lang w:eastAsia="es-CO"/>
                 <w14:ligatures w14:val="none"/>
               </w:rPr>
-              <w:t>)</w:t>
+              <w:t>placeName</w:t>
+            </w:r>
+            <w:proofErr w:type="spellEnd"/>
+            <w:r>
+              <w:rPr>
+                <w:rFonts w:ascii="Arial" w:eastAsia="Times New Roman" w:hAnsi="Arial" w:cs="Arial"/>
+                <w:color w:val="000000"/>
+                <w:kern w:val="0"/>
+                <w:lang w:eastAsia="es-CO"/>
+                <w14:ligatures w14:val="none"/>
+              </w:rPr>
+              <w:t xml:space="preserve"> : String)</w:t>
             </w:r>
           </w:p>
         </w:tc>
@@ -15749,7 +15728,7 @@
                 <w:lang w:eastAsia="es-CO"/>
                 <w14:ligatures w14:val="none"/>
               </w:rPr>
-              <w:t>Species</w:t>
+              <w:t>Place</w:t>
             </w:r>
           </w:p>
         </w:tc>
@@ -15930,7 +15909,7 @@
                 <w:lang w:eastAsia="es-CO"/>
                 <w14:ligatures w14:val="none"/>
               </w:rPr>
-              <w:t>Controller</w:t>
+              <w:t>Place</w:t>
             </w:r>
           </w:p>
         </w:tc>
@@ -15963,6 +15942,28 @@
                 <w14:ligatures w14:val="none"/>
               </w:rPr>
             </w:pPr>
+            <w:proofErr w:type="spellStart"/>
+            <w:r>
+              <w:rPr>
+                <w:rFonts w:ascii="Arial" w:eastAsia="Times New Roman" w:hAnsi="Arial" w:cs="Arial"/>
+                <w:color w:val="000000"/>
+                <w:kern w:val="0"/>
+                <w:lang w:eastAsia="es-CO"/>
+                <w14:ligatures w14:val="none"/>
+              </w:rPr>
+              <w:t>searchSpecies</w:t>
+            </w:r>
+            <w:proofErr w:type="spellEnd"/>
+            <w:r>
+              <w:rPr>
+                <w:rFonts w:ascii="Arial" w:eastAsia="Times New Roman" w:hAnsi="Arial" w:cs="Arial"/>
+                <w:color w:val="000000"/>
+                <w:kern w:val="0"/>
+                <w:lang w:eastAsia="es-CO"/>
+                <w14:ligatures w14:val="none"/>
+              </w:rPr>
+              <w:t>(</w:t>
+            </w:r>
             <w:proofErr w:type="spellStart"/>
             <w:proofErr w:type="gramStart"/>
             <w:r>
@@ -15973,120 +15974,10 @@
                 <w:lang w:eastAsia="es-CO"/>
                 <w14:ligatures w14:val="none"/>
               </w:rPr>
-              <w:t>modifySpecies</w:t>
+              <w:t>oldSpeciesName:String</w:t>
             </w:r>
             <w:proofErr w:type="spellEnd"/>
-            <w:r>
-              <w:rPr>
-                <w:rFonts w:ascii="Arial" w:eastAsia="Times New Roman" w:hAnsi="Arial" w:cs="Arial"/>
-                <w:color w:val="000000"/>
-                <w:kern w:val="0"/>
-                <w:lang w:eastAsia="es-CO"/>
-                <w14:ligatures w14:val="none"/>
-              </w:rPr>
-              <w:t>(</w:t>
-            </w:r>
-            <w:proofErr w:type="spellStart"/>
             <w:proofErr w:type="gramEnd"/>
-            <w:r>
-              <w:rPr>
-                <w:rFonts w:ascii="Arial" w:eastAsia="Times New Roman" w:hAnsi="Arial" w:cs="Arial"/>
-                <w:color w:val="000000"/>
-                <w:kern w:val="0"/>
-                <w:lang w:eastAsia="es-CO"/>
-                <w14:ligatures w14:val="none"/>
-              </w:rPr>
-              <w:t>placeName</w:t>
-            </w:r>
-            <w:proofErr w:type="spellEnd"/>
-            <w:r>
-              <w:rPr>
-                <w:rFonts w:ascii="Arial" w:eastAsia="Times New Roman" w:hAnsi="Arial" w:cs="Arial"/>
-                <w:color w:val="000000"/>
-                <w:kern w:val="0"/>
-                <w:lang w:eastAsia="es-CO"/>
-                <w14:ligatures w14:val="none"/>
-              </w:rPr>
-              <w:t xml:space="preserve">: String, </w:t>
-            </w:r>
-            <w:proofErr w:type="spellStart"/>
-            <w:r>
-              <w:rPr>
-                <w:rFonts w:ascii="Arial" w:eastAsia="Times New Roman" w:hAnsi="Arial" w:cs="Arial"/>
-                <w:color w:val="000000"/>
-                <w:kern w:val="0"/>
-                <w:lang w:eastAsia="es-CO"/>
-                <w14:ligatures w14:val="none"/>
-              </w:rPr>
-              <w:t>oldSpeciesName</w:t>
-            </w:r>
-            <w:proofErr w:type="spellEnd"/>
-            <w:r>
-              <w:rPr>
-                <w:rFonts w:ascii="Arial" w:eastAsia="Times New Roman" w:hAnsi="Arial" w:cs="Arial"/>
-                <w:color w:val="000000"/>
-                <w:kern w:val="0"/>
-                <w:lang w:eastAsia="es-CO"/>
-                <w14:ligatures w14:val="none"/>
-              </w:rPr>
-              <w:t xml:space="preserve"> : String, </w:t>
-            </w:r>
-            <w:proofErr w:type="spellStart"/>
-            <w:r>
-              <w:rPr>
-                <w:rFonts w:ascii="Arial" w:eastAsia="Times New Roman" w:hAnsi="Arial" w:cs="Arial"/>
-                <w:color w:val="000000"/>
-                <w:kern w:val="0"/>
-                <w:lang w:eastAsia="es-CO"/>
-                <w14:ligatures w14:val="none"/>
-              </w:rPr>
-              <w:t>newSpeciesName</w:t>
-            </w:r>
-            <w:proofErr w:type="spellEnd"/>
-            <w:r>
-              <w:rPr>
-                <w:rFonts w:ascii="Arial" w:eastAsia="Times New Roman" w:hAnsi="Arial" w:cs="Arial"/>
-                <w:color w:val="000000"/>
-                <w:kern w:val="0"/>
-                <w:lang w:eastAsia="es-CO"/>
-                <w14:ligatures w14:val="none"/>
-              </w:rPr>
-              <w:t xml:space="preserve">, photo : Image, </w:t>
-            </w:r>
-            <w:proofErr w:type="spellStart"/>
-            <w:r>
-              <w:rPr>
-                <w:rFonts w:ascii="Arial" w:eastAsia="Times New Roman" w:hAnsi="Arial" w:cs="Arial"/>
-                <w:color w:val="000000"/>
-                <w:kern w:val="0"/>
-                <w:lang w:eastAsia="es-CO"/>
-                <w14:ligatures w14:val="none"/>
-              </w:rPr>
-              <w:t>localPop</w:t>
-            </w:r>
-            <w:proofErr w:type="spellEnd"/>
-            <w:r>
-              <w:rPr>
-                <w:rFonts w:ascii="Arial" w:eastAsia="Times New Roman" w:hAnsi="Arial" w:cs="Arial"/>
-                <w:color w:val="000000"/>
-                <w:kern w:val="0"/>
-                <w:lang w:eastAsia="es-CO"/>
-                <w14:ligatures w14:val="none"/>
-              </w:rPr>
-              <w:t xml:space="preserve"> : int, </w:t>
-            </w:r>
-            <w:proofErr w:type="spellStart"/>
-            <w:r>
-              <w:rPr>
-                <w:rFonts w:ascii="Arial" w:eastAsia="Times New Roman" w:hAnsi="Arial" w:cs="Arial"/>
-                <w:color w:val="000000"/>
-                <w:kern w:val="0"/>
-                <w:lang w:eastAsia="es-CO"/>
-                <w14:ligatures w14:val="none"/>
-              </w:rPr>
-              <w:t>type:SpeciesType</w:t>
-            </w:r>
-            <w:proofErr w:type="spellEnd"/>
             <w:r>
               <w:rPr>
                 <w:rFonts w:ascii="Arial" w:eastAsia="Times New Roman" w:hAnsi="Arial" w:cs="Arial"/>
@@ -16211,7 +16102,7 @@
                 <w:lang w:eastAsia="es-CO"/>
                 <w14:ligatures w14:val="none"/>
               </w:rPr>
-              <w:t>Place</w:t>
+              <w:t>Species</w:t>
             </w:r>
           </w:p>
         </w:tc>
@@ -16254,7 +16145,7 @@
                 <w:lang w:eastAsia="es-CO"/>
                 <w14:ligatures w14:val="none"/>
               </w:rPr>
-              <w:t>modifySpecies</w:t>
+              <w:t>getName</w:t>
             </w:r>
             <w:proofErr w:type="spellEnd"/>
             <w:r>
@@ -16267,85 +16158,7 @@
               </w:rPr>
               <w:t>(</w:t>
             </w:r>
-            <w:proofErr w:type="spellStart"/>
             <w:proofErr w:type="gramEnd"/>
-            <w:r>
-              <w:rPr>
-                <w:rFonts w:ascii="Arial" w:eastAsia="Times New Roman" w:hAnsi="Arial" w:cs="Arial"/>
-                <w:color w:val="000000"/>
-                <w:kern w:val="0"/>
-                <w:lang w:eastAsia="es-CO"/>
-                <w14:ligatures w14:val="none"/>
-              </w:rPr>
-              <w:t>oldSpeciesName</w:t>
-            </w:r>
-            <w:proofErr w:type="spellEnd"/>
-            <w:r>
-              <w:rPr>
-                <w:rFonts w:ascii="Arial" w:eastAsia="Times New Roman" w:hAnsi="Arial" w:cs="Arial"/>
-                <w:color w:val="000000"/>
-                <w:kern w:val="0"/>
-                <w:lang w:eastAsia="es-CO"/>
-                <w14:ligatures w14:val="none"/>
-              </w:rPr>
-              <w:t xml:space="preserve"> : String, </w:t>
-            </w:r>
-            <w:proofErr w:type="spellStart"/>
-            <w:r>
-              <w:rPr>
-                <w:rFonts w:ascii="Arial" w:eastAsia="Times New Roman" w:hAnsi="Arial" w:cs="Arial"/>
-                <w:color w:val="000000"/>
-                <w:kern w:val="0"/>
-                <w:lang w:eastAsia="es-CO"/>
-                <w14:ligatures w14:val="none"/>
-              </w:rPr>
-              <w:t>newSpeciesName</w:t>
-            </w:r>
-            <w:proofErr w:type="spellEnd"/>
-            <w:r>
-              <w:rPr>
-                <w:rFonts w:ascii="Arial" w:eastAsia="Times New Roman" w:hAnsi="Arial" w:cs="Arial"/>
-                <w:color w:val="000000"/>
-                <w:kern w:val="0"/>
-                <w:lang w:eastAsia="es-CO"/>
-                <w14:ligatures w14:val="none"/>
-              </w:rPr>
-              <w:t xml:space="preserve">, photo : Image, </w:t>
-            </w:r>
-            <w:proofErr w:type="spellStart"/>
-            <w:r>
-              <w:rPr>
-                <w:rFonts w:ascii="Arial" w:eastAsia="Times New Roman" w:hAnsi="Arial" w:cs="Arial"/>
-                <w:color w:val="000000"/>
-                <w:kern w:val="0"/>
-                <w:lang w:eastAsia="es-CO"/>
-                <w14:ligatures w14:val="none"/>
-              </w:rPr>
-              <w:t>localPop</w:t>
-            </w:r>
-            <w:proofErr w:type="spellEnd"/>
-            <w:r>
-              <w:rPr>
-                <w:rFonts w:ascii="Arial" w:eastAsia="Times New Roman" w:hAnsi="Arial" w:cs="Arial"/>
-                <w:color w:val="000000"/>
-                <w:kern w:val="0"/>
-                <w:lang w:eastAsia="es-CO"/>
-                <w14:ligatures w14:val="none"/>
-              </w:rPr>
-              <w:t xml:space="preserve"> : int, </w:t>
-            </w:r>
-            <w:proofErr w:type="spellStart"/>
-            <w:r>
-              <w:rPr>
-                <w:rFonts w:ascii="Arial" w:eastAsia="Times New Roman" w:hAnsi="Arial" w:cs="Arial"/>
-                <w:color w:val="000000"/>
-                <w:kern w:val="0"/>
-                <w:lang w:eastAsia="es-CO"/>
-                <w14:ligatures w14:val="none"/>
-              </w:rPr>
-              <w:t>type:SpeciesType</w:t>
-            </w:r>
-            <w:proofErr w:type="spellEnd"/>
             <w:r>
               <w:rPr>
                 <w:rFonts w:ascii="Arial" w:eastAsia="Times New Roman" w:hAnsi="Arial" w:cs="Arial"/>
@@ -16470,7 +16283,7 @@
                 <w:lang w:eastAsia="es-CO"/>
                 <w14:ligatures w14:val="none"/>
               </w:rPr>
-              <w:t>Place</w:t>
+              <w:t>Controller</w:t>
             </w:r>
           </w:p>
         </w:tc>
@@ -16513,7 +16326,7 @@
                 <w:lang w:eastAsia="es-CO"/>
                 <w14:ligatures w14:val="none"/>
               </w:rPr>
-              <w:t>searchSpecies</w:t>
+              <w:t>modifySpecies</w:t>
             </w:r>
             <w:proofErr w:type="spellEnd"/>
             <w:r>
@@ -16536,6 +16349,50 @@
                 <w:lang w:eastAsia="es-CO"/>
                 <w14:ligatures w14:val="none"/>
               </w:rPr>
+              <w:t>placeName</w:t>
+            </w:r>
+            <w:proofErr w:type="spellEnd"/>
+            <w:r>
+              <w:rPr>
+                <w:rFonts w:ascii="Arial" w:eastAsia="Times New Roman" w:hAnsi="Arial" w:cs="Arial"/>
+                <w:color w:val="000000"/>
+                <w:kern w:val="0"/>
+                <w:lang w:eastAsia="es-CO"/>
+                <w14:ligatures w14:val="none"/>
+              </w:rPr>
+              <w:t xml:space="preserve">: String, </w:t>
+            </w:r>
+            <w:proofErr w:type="spellStart"/>
+            <w:r>
+              <w:rPr>
+                <w:rFonts w:ascii="Arial" w:eastAsia="Times New Roman" w:hAnsi="Arial" w:cs="Arial"/>
+                <w:color w:val="000000"/>
+                <w:kern w:val="0"/>
+                <w:lang w:eastAsia="es-CO"/>
+                <w14:ligatures w14:val="none"/>
+              </w:rPr>
+              <w:t>oldSpeciesName</w:t>
+            </w:r>
+            <w:proofErr w:type="spellEnd"/>
+            <w:r>
+              <w:rPr>
+                <w:rFonts w:ascii="Arial" w:eastAsia="Times New Roman" w:hAnsi="Arial" w:cs="Arial"/>
+                <w:color w:val="000000"/>
+                <w:kern w:val="0"/>
+                <w:lang w:eastAsia="es-CO"/>
+                <w14:ligatures w14:val="none"/>
+              </w:rPr>
+              <w:t xml:space="preserve"> : String, </w:t>
+            </w:r>
+            <w:proofErr w:type="spellStart"/>
+            <w:r>
+              <w:rPr>
+                <w:rFonts w:ascii="Arial" w:eastAsia="Times New Roman" w:hAnsi="Arial" w:cs="Arial"/>
+                <w:color w:val="000000"/>
+                <w:kern w:val="0"/>
+                <w:lang w:eastAsia="es-CO"/>
+                <w14:ligatures w14:val="none"/>
+              </w:rPr>
               <w:t>newSpeciesName</w:t>
             </w:r>
             <w:proofErr w:type="spellEnd"/>
@@ -16547,7 +16404,51 @@
                 <w:lang w:eastAsia="es-CO"/>
                 <w14:ligatures w14:val="none"/>
               </w:rPr>
-              <w:t>: String)</w:t>
+              <w:t xml:space="preserve">, photo : Image, </w:t>
+            </w:r>
+            <w:proofErr w:type="spellStart"/>
+            <w:r>
+              <w:rPr>
+                <w:rFonts w:ascii="Arial" w:eastAsia="Times New Roman" w:hAnsi="Arial" w:cs="Arial"/>
+                <w:color w:val="000000"/>
+                <w:kern w:val="0"/>
+                <w:lang w:eastAsia="es-CO"/>
+                <w14:ligatures w14:val="none"/>
+              </w:rPr>
+              <w:t>localPop</w:t>
+            </w:r>
+            <w:proofErr w:type="spellEnd"/>
+            <w:r>
+              <w:rPr>
+                <w:rFonts w:ascii="Arial" w:eastAsia="Times New Roman" w:hAnsi="Arial" w:cs="Arial"/>
+                <w:color w:val="000000"/>
+                <w:kern w:val="0"/>
+                <w:lang w:eastAsia="es-CO"/>
+                <w14:ligatures w14:val="none"/>
+              </w:rPr>
+              <w:t xml:space="preserve"> : int, </w:t>
+            </w:r>
+            <w:proofErr w:type="spellStart"/>
+            <w:r>
+              <w:rPr>
+                <w:rFonts w:ascii="Arial" w:eastAsia="Times New Roman" w:hAnsi="Arial" w:cs="Arial"/>
+                <w:color w:val="000000"/>
+                <w:kern w:val="0"/>
+                <w:lang w:eastAsia="es-CO"/>
+                <w14:ligatures w14:val="none"/>
+              </w:rPr>
+              <w:t>type:SpeciesType</w:t>
+            </w:r>
+            <w:proofErr w:type="spellEnd"/>
+            <w:r>
+              <w:rPr>
+                <w:rFonts w:ascii="Arial" w:eastAsia="Times New Roman" w:hAnsi="Arial" w:cs="Arial"/>
+                <w:color w:val="000000"/>
+                <w:kern w:val="0"/>
+                <w:lang w:eastAsia="es-CO"/>
+                <w14:ligatures w14:val="none"/>
+              </w:rPr>
+              <w:t>)</w:t>
             </w:r>
           </w:p>
         </w:tc>
@@ -16663,7 +16564,7 @@
                 <w:lang w:eastAsia="es-CO"/>
                 <w14:ligatures w14:val="none"/>
               </w:rPr>
-              <w:t>Species</w:t>
+              <w:t>Place</w:t>
             </w:r>
           </w:p>
         </w:tc>
@@ -16706,7 +16607,7 @@
                 <w:lang w:eastAsia="es-CO"/>
                 <w14:ligatures w14:val="none"/>
               </w:rPr>
-              <w:t>getName</w:t>
+              <w:t>modifySpecies</w:t>
             </w:r>
             <w:proofErr w:type="spellEnd"/>
             <w:r>
@@ -16719,7 +16620,85 @@
               </w:rPr>
               <w:t>(</w:t>
             </w:r>
+            <w:proofErr w:type="spellStart"/>
             <w:proofErr w:type="gramEnd"/>
+            <w:r>
+              <w:rPr>
+                <w:rFonts w:ascii="Arial" w:eastAsia="Times New Roman" w:hAnsi="Arial" w:cs="Arial"/>
+                <w:color w:val="000000"/>
+                <w:kern w:val="0"/>
+                <w:lang w:eastAsia="es-CO"/>
+                <w14:ligatures w14:val="none"/>
+              </w:rPr>
+              <w:t>oldSpeciesName</w:t>
+            </w:r>
+            <w:proofErr w:type="spellEnd"/>
+            <w:r>
+              <w:rPr>
+                <w:rFonts w:ascii="Arial" w:eastAsia="Times New Roman" w:hAnsi="Arial" w:cs="Arial"/>
+                <w:color w:val="000000"/>
+                <w:kern w:val="0"/>
+                <w:lang w:eastAsia="es-CO"/>
+                <w14:ligatures w14:val="none"/>
+              </w:rPr>
+              <w:t xml:space="preserve"> : String, </w:t>
+            </w:r>
+            <w:proofErr w:type="spellStart"/>
+            <w:r>
+              <w:rPr>
+                <w:rFonts w:ascii="Arial" w:eastAsia="Times New Roman" w:hAnsi="Arial" w:cs="Arial"/>
+                <w:color w:val="000000"/>
+                <w:kern w:val="0"/>
+                <w:lang w:eastAsia="es-CO"/>
+                <w14:ligatures w14:val="none"/>
+              </w:rPr>
+              <w:t>newSpeciesName</w:t>
+            </w:r>
+            <w:proofErr w:type="spellEnd"/>
+            <w:r>
+              <w:rPr>
+                <w:rFonts w:ascii="Arial" w:eastAsia="Times New Roman" w:hAnsi="Arial" w:cs="Arial"/>
+                <w:color w:val="000000"/>
+                <w:kern w:val="0"/>
+                <w:lang w:eastAsia="es-CO"/>
+                <w14:ligatures w14:val="none"/>
+              </w:rPr>
+              <w:t xml:space="preserve">, photo : Image, </w:t>
+            </w:r>
+            <w:proofErr w:type="spellStart"/>
+            <w:r>
+              <w:rPr>
+                <w:rFonts w:ascii="Arial" w:eastAsia="Times New Roman" w:hAnsi="Arial" w:cs="Arial"/>
+                <w:color w:val="000000"/>
+                <w:kern w:val="0"/>
+                <w:lang w:eastAsia="es-CO"/>
+                <w14:ligatures w14:val="none"/>
+              </w:rPr>
+              <w:t>localPop</w:t>
+            </w:r>
+            <w:proofErr w:type="spellEnd"/>
+            <w:r>
+              <w:rPr>
+                <w:rFonts w:ascii="Arial" w:eastAsia="Times New Roman" w:hAnsi="Arial" w:cs="Arial"/>
+                <w:color w:val="000000"/>
+                <w:kern w:val="0"/>
+                <w:lang w:eastAsia="es-CO"/>
+                <w14:ligatures w14:val="none"/>
+              </w:rPr>
+              <w:t xml:space="preserve"> : int, </w:t>
+            </w:r>
+            <w:proofErr w:type="spellStart"/>
+            <w:r>
+              <w:rPr>
+                <w:rFonts w:ascii="Arial" w:eastAsia="Times New Roman" w:hAnsi="Arial" w:cs="Arial"/>
+                <w:color w:val="000000"/>
+                <w:kern w:val="0"/>
+                <w:lang w:eastAsia="es-CO"/>
+                <w14:ligatures w14:val="none"/>
+              </w:rPr>
+              <w:t>type:SpeciesType</w:t>
+            </w:r>
+            <w:proofErr w:type="spellEnd"/>
             <w:r>
               <w:rPr>
                 <w:rFonts w:ascii="Arial" w:eastAsia="Times New Roman" w:hAnsi="Arial" w:cs="Arial"/>
@@ -16844,7 +16823,7 @@
                 <w:lang w:eastAsia="es-CO"/>
                 <w14:ligatures w14:val="none"/>
               </w:rPr>
-              <w:t>Species</w:t>
+              <w:t>Place</w:t>
             </w:r>
           </w:p>
         </w:tc>
@@ -16887,7 +16866,7 @@
                 <w:lang w:eastAsia="es-CO"/>
                 <w14:ligatures w14:val="none"/>
               </w:rPr>
-              <w:t>setName</w:t>
+              <w:t>searchSpecies</w:t>
             </w:r>
             <w:proofErr w:type="spellEnd"/>
             <w:r>
@@ -16921,7 +16900,7 @@
                 <w:lang w:eastAsia="es-CO"/>
                 <w14:ligatures w14:val="none"/>
               </w:rPr>
-              <w:t xml:space="preserve"> : String)</w:t>
+              <w:t>: String)</w:t>
             </w:r>
           </w:p>
         </w:tc>
@@ -17080,7 +17059,7 @@
                 <w:lang w:eastAsia="es-CO"/>
                 <w14:ligatures w14:val="none"/>
               </w:rPr>
-              <w:t>setType</w:t>
+              <w:t>getName</w:t>
             </w:r>
             <w:proofErr w:type="spellEnd"/>
             <w:r>
@@ -17094,28 +17073,6 @@
               <w:t>(</w:t>
             </w:r>
             <w:proofErr w:type="gramEnd"/>
-            <w:r>
-              <w:rPr>
-                <w:rFonts w:ascii="Arial" w:eastAsia="Times New Roman" w:hAnsi="Arial" w:cs="Arial"/>
-                <w:color w:val="000000"/>
-                <w:kern w:val="0"/>
-                <w:lang w:eastAsia="es-CO"/>
-                <w14:ligatures w14:val="none"/>
-              </w:rPr>
-              <w:t xml:space="preserve">type : </w:t>
-            </w:r>
-            <w:proofErr w:type="spellStart"/>
-            <w:r>
-              <w:rPr>
-                <w:rFonts w:ascii="Arial" w:eastAsia="Times New Roman" w:hAnsi="Arial" w:cs="Arial"/>
-                <w:color w:val="000000"/>
-                <w:kern w:val="0"/>
-                <w:lang w:eastAsia="es-CO"/>
-                <w14:ligatures w14:val="none"/>
-              </w:rPr>
-              <w:t>SpeciesType</w:t>
-            </w:r>
-            <w:proofErr w:type="spellEnd"/>
             <w:r>
               <w:rPr>
                 <w:rFonts w:ascii="Arial" w:eastAsia="Times New Roman" w:hAnsi="Arial" w:cs="Arial"/>
@@ -17283,7 +17240,7 @@
                 <w:lang w:eastAsia="es-CO"/>
                 <w14:ligatures w14:val="none"/>
               </w:rPr>
-              <w:t>setPhoto</w:t>
+              <w:t>setName</w:t>
             </w:r>
             <w:proofErr w:type="spellEnd"/>
             <w:r>
@@ -17296,6 +17253,7 @@
               </w:rPr>
               <w:t>(</w:t>
             </w:r>
+            <w:proofErr w:type="spellStart"/>
             <w:proofErr w:type="gramEnd"/>
             <w:r>
               <w:rPr>
@@ -17305,7 +17263,18 @@
                 <w:lang w:eastAsia="es-CO"/>
                 <w14:ligatures w14:val="none"/>
               </w:rPr>
-              <w:t>photo : String)</w:t>
+              <w:t>newSpeciesName</w:t>
+            </w:r>
+            <w:proofErr w:type="spellEnd"/>
+            <w:r>
+              <w:rPr>
+                <w:rFonts w:ascii="Arial" w:eastAsia="Times New Roman" w:hAnsi="Arial" w:cs="Arial"/>
+                <w:color w:val="000000"/>
+                <w:kern w:val="0"/>
+                <w:lang w:eastAsia="es-CO"/>
+                <w14:ligatures w14:val="none"/>
+              </w:rPr>
+              <w:t xml:space="preserve"> : String)</w:t>
             </w:r>
           </w:p>
         </w:tc>
@@ -17464,7 +17433,7 @@
                 <w:lang w:eastAsia="es-CO"/>
                 <w14:ligatures w14:val="none"/>
               </w:rPr>
-              <w:t>getPhoto</w:t>
+              <w:t>setType</w:t>
             </w:r>
             <w:proofErr w:type="spellEnd"/>
             <w:r>
@@ -17486,7 +17455,29 @@
                 <w:lang w:eastAsia="es-CO"/>
                 <w14:ligatures w14:val="none"/>
               </w:rPr>
-              <w:t>photo : String)</w:t>
+              <w:t xml:space="preserve">type : </w:t>
+            </w:r>
+            <w:proofErr w:type="spellStart"/>
+            <w:r>
+              <w:rPr>
+                <w:rFonts w:ascii="Arial" w:eastAsia="Times New Roman" w:hAnsi="Arial" w:cs="Arial"/>
+                <w:color w:val="000000"/>
+                <w:kern w:val="0"/>
+                <w:lang w:eastAsia="es-CO"/>
+                <w14:ligatures w14:val="none"/>
+              </w:rPr>
+              <w:t>SpeciesType</w:t>
+            </w:r>
+            <w:proofErr w:type="spellEnd"/>
+            <w:r>
+              <w:rPr>
+                <w:rFonts w:ascii="Arial" w:eastAsia="Times New Roman" w:hAnsi="Arial" w:cs="Arial"/>
+                <w:color w:val="000000"/>
+                <w:kern w:val="0"/>
+                <w:lang w:eastAsia="es-CO"/>
+                <w14:ligatures w14:val="none"/>
+              </w:rPr>
+              <w:t>)</w:t>
             </w:r>
           </w:p>
         </w:tc>
@@ -17645,7 +17636,7 @@
                 <w:lang w:eastAsia="es-CO"/>
                 <w14:ligatures w14:val="none"/>
               </w:rPr>
-              <w:t>setLocalPop</w:t>
+              <w:t>setPhoto</w:t>
             </w:r>
             <w:proofErr w:type="spellEnd"/>
             <w:r>
@@ -17658,7 +17649,6 @@
               </w:rPr>
               <w:t>(</w:t>
             </w:r>
-            <w:proofErr w:type="spellStart"/>
             <w:proofErr w:type="gramEnd"/>
             <w:r>
               <w:rPr>
@@ -17668,18 +17658,7 @@
                 <w:lang w:eastAsia="es-CO"/>
                 <w14:ligatures w14:val="none"/>
               </w:rPr>
-              <w:t>localPop</w:t>
-            </w:r>
-            <w:proofErr w:type="spellEnd"/>
-            <w:r>
-              <w:rPr>
-                <w:rFonts w:ascii="Arial" w:eastAsia="Times New Roman" w:hAnsi="Arial" w:cs="Arial"/>
-                <w:color w:val="000000"/>
-                <w:kern w:val="0"/>
-                <w:lang w:eastAsia="es-CO"/>
-                <w14:ligatures w14:val="none"/>
-              </w:rPr>
-              <w:t xml:space="preserve"> : int)</w:t>
+              <w:t>photo : String)</w:t>
             </w:r>
           </w:p>
         </w:tc>
@@ -17691,43 +17670,28 @@
         <w:tc>
           <w:tcPr>
             <w:tcW w:w="1770" w:type="dxa"/>
-            <w:vMerge w:val="restart"/>
-            <w:tcBorders>
-              <w:top w:val="single" w:sz="8" w:space="0" w:color="000000"/>
-              <w:left w:val="single" w:sz="8" w:space="0" w:color="000000"/>
-              <w:bottom w:val="single" w:sz="8" w:space="0" w:color="000000"/>
-              <w:right w:val="single" w:sz="8" w:space="0" w:color="000000"/>
-            </w:tcBorders>
-            <w:tcMar>
-              <w:top w:w="100" w:type="dxa"/>
-              <w:left w:w="100" w:type="dxa"/>
-              <w:bottom w:w="100" w:type="dxa"/>
-              <w:right w:w="100" w:type="dxa"/>
-            </w:tcMar>
-            <w:hideMark/>
-          </w:tcPr>
-          <w:p>
-            <w:pPr>
-              <w:spacing w:after="0" w:line="240" w:lineRule="auto"/>
-              <w:rPr>
-                <w:rFonts w:ascii="Times New Roman" w:eastAsia="Times New Roman" w:hAnsi="Times New Roman" w:cs="Times New Roman"/>
-                <w:kern w:val="0"/>
-                <w:sz w:val="24"/>
-                <w:szCs w:val="24"/>
-                <w:lang w:eastAsia="es-CO"/>
-                <w14:ligatures w14:val="none"/>
-              </w:rPr>
-            </w:pPr>
-            <w:r>
-              <w:rPr>
-                <w:rFonts w:ascii="Arial" w:eastAsia="Times New Roman" w:hAnsi="Arial" w:cs="Arial"/>
-                <w:color w:val="000000"/>
-                <w:kern w:val="0"/>
-                <w:lang w:eastAsia="es-CO"/>
-                <w14:ligatures w14:val="none"/>
-              </w:rPr>
-              <w:t>Req#7: Access a place information. </w:t>
-            </w:r>
+            <w:vMerge/>
+            <w:tcBorders>
+              <w:top w:val="single" w:sz="8" w:space="0" w:color="000000"/>
+              <w:left w:val="single" w:sz="8" w:space="0" w:color="000000"/>
+              <w:bottom w:val="single" w:sz="8" w:space="0" w:color="000000"/>
+              <w:right w:val="single" w:sz="8" w:space="0" w:color="000000"/>
+            </w:tcBorders>
+            <w:vAlign w:val="center"/>
+            <w:hideMark/>
+          </w:tcPr>
+          <w:p>
+            <w:pPr>
+              <w:spacing w:after="0" w:line="240" w:lineRule="auto"/>
+              <w:rPr>
+                <w:rFonts w:ascii="Times New Roman" w:eastAsia="Times New Roman" w:hAnsi="Times New Roman" w:cs="Times New Roman"/>
+                <w:kern w:val="0"/>
+                <w:sz w:val="24"/>
+                <w:szCs w:val="24"/>
+                <w:lang w:eastAsia="es-CO"/>
+                <w14:ligatures w14:val="none"/>
+              </w:rPr>
+            </w:pPr>
           </w:p>
         </w:tc>
         <w:tc>
@@ -17760,18 +17724,16 @@
                 <w14:ligatures w14:val="none"/>
               </w:rPr>
             </w:pPr>
-            <w:proofErr w:type="spellStart"/>
-            <w:r>
-              <w:rPr>
-                <w:rFonts w:ascii="Arial" w:eastAsia="Times New Roman" w:hAnsi="Arial" w:cs="Arial"/>
-                <w:color w:val="000000"/>
-                <w:kern w:val="0"/>
-                <w:lang w:eastAsia="es-CO"/>
-                <w14:ligatures w14:val="none"/>
-              </w:rPr>
-              <w:t>ui</w:t>
-            </w:r>
-            <w:proofErr w:type="spellEnd"/>
+            <w:r>
+              <w:rPr>
+                <w:rFonts w:ascii="Arial" w:eastAsia="Times New Roman" w:hAnsi="Arial" w:cs="Arial"/>
+                <w:color w:val="000000"/>
+                <w:kern w:val="0"/>
+                <w:lang w:eastAsia="es-CO"/>
+                <w14:ligatures w14:val="none"/>
+              </w:rPr>
+              <w:t>model</w:t>
+            </w:r>
           </w:p>
         </w:tc>
         <w:tc>
@@ -17812,7 +17774,7 @@
                 <w:lang w:eastAsia="es-CO"/>
                 <w14:ligatures w14:val="none"/>
               </w:rPr>
-              <w:t>Main</w:t>
+              <w:t>Species</w:t>
             </w:r>
           </w:p>
         </w:tc>
@@ -17855,7 +17817,7 @@
                 <w:lang w:eastAsia="es-CO"/>
                 <w14:ligatures w14:val="none"/>
               </w:rPr>
-              <w:t>accessPlace</w:t>
+              <w:t>getPhoto</w:t>
             </w:r>
             <w:proofErr w:type="spellEnd"/>
             <w:r>
@@ -17877,7 +17839,7 @@
                 <w:lang w:eastAsia="es-CO"/>
                 <w14:ligatures w14:val="none"/>
               </w:rPr>
-              <w:t>)</w:t>
+              <w:t>photo : String)</w:t>
             </w:r>
           </w:p>
         </w:tc>
@@ -17993,7 +17955,7 @@
                 <w:lang w:eastAsia="es-CO"/>
                 <w14:ligatures w14:val="none"/>
               </w:rPr>
-              <w:t>Controller</w:t>
+              <w:t>Species</w:t>
             </w:r>
           </w:p>
         </w:tc>
@@ -18036,7 +17998,7 @@
                 <w:lang w:eastAsia="es-CO"/>
                 <w14:ligatures w14:val="none"/>
               </w:rPr>
-              <w:t>searchPlace</w:t>
+              <w:t>setLocalPop</w:t>
             </w:r>
             <w:proofErr w:type="spellEnd"/>
             <w:r>
@@ -18049,6 +18011,7 @@
               </w:rPr>
               <w:t>(</w:t>
             </w:r>
+            <w:proofErr w:type="spellStart"/>
             <w:proofErr w:type="gramEnd"/>
             <w:r>
               <w:rPr>
@@ -18058,7 +18021,18 @@
                 <w:lang w:eastAsia="es-CO"/>
                 <w14:ligatures w14:val="none"/>
               </w:rPr>
-              <w:t>name: String)</w:t>
+              <w:t>localPop</w:t>
+            </w:r>
+            <w:proofErr w:type="spellEnd"/>
+            <w:r>
+              <w:rPr>
+                <w:rFonts w:ascii="Arial" w:eastAsia="Times New Roman" w:hAnsi="Arial" w:cs="Arial"/>
+                <w:color w:val="000000"/>
+                <w:kern w:val="0"/>
+                <w:lang w:eastAsia="es-CO"/>
+                <w14:ligatures w14:val="none"/>
+              </w:rPr>
+              <w:t xml:space="preserve"> : int)</w:t>
             </w:r>
           </w:p>
         </w:tc>
@@ -18070,28 +18044,43 @@
         <w:tc>
           <w:tcPr>
             <w:tcW w:w="1770" w:type="dxa"/>
-            <w:vMerge/>
-            <w:tcBorders>
-              <w:top w:val="single" w:sz="8" w:space="0" w:color="000000"/>
-              <w:left w:val="single" w:sz="8" w:space="0" w:color="000000"/>
-              <w:bottom w:val="single" w:sz="8" w:space="0" w:color="000000"/>
-              <w:right w:val="single" w:sz="8" w:space="0" w:color="000000"/>
-            </w:tcBorders>
-            <w:vAlign w:val="center"/>
-            <w:hideMark/>
-          </w:tcPr>
-          <w:p>
-            <w:pPr>
-              <w:spacing w:after="0" w:line="240" w:lineRule="auto"/>
-              <w:rPr>
-                <w:rFonts w:ascii="Times New Roman" w:eastAsia="Times New Roman" w:hAnsi="Times New Roman" w:cs="Times New Roman"/>
-                <w:kern w:val="0"/>
-                <w:sz w:val="24"/>
-                <w:szCs w:val="24"/>
-                <w:lang w:eastAsia="es-CO"/>
-                <w14:ligatures w14:val="none"/>
-              </w:rPr>
-            </w:pPr>
+            <w:vMerge w:val="restart"/>
+            <w:tcBorders>
+              <w:top w:val="single" w:sz="8" w:space="0" w:color="000000"/>
+              <w:left w:val="single" w:sz="8" w:space="0" w:color="000000"/>
+              <w:bottom w:val="single" w:sz="8" w:space="0" w:color="000000"/>
+              <w:right w:val="single" w:sz="8" w:space="0" w:color="000000"/>
+            </w:tcBorders>
+            <w:tcMar>
+              <w:top w:w="100" w:type="dxa"/>
+              <w:left w:w="100" w:type="dxa"/>
+              <w:bottom w:w="100" w:type="dxa"/>
+              <w:right w:w="100" w:type="dxa"/>
+            </w:tcMar>
+            <w:hideMark/>
+          </w:tcPr>
+          <w:p>
+            <w:pPr>
+              <w:spacing w:after="0" w:line="240" w:lineRule="auto"/>
+              <w:rPr>
+                <w:rFonts w:ascii="Times New Roman" w:eastAsia="Times New Roman" w:hAnsi="Times New Roman" w:cs="Times New Roman"/>
+                <w:kern w:val="0"/>
+                <w:sz w:val="24"/>
+                <w:szCs w:val="24"/>
+                <w:lang w:eastAsia="es-CO"/>
+                <w14:ligatures w14:val="none"/>
+              </w:rPr>
+            </w:pPr>
+            <w:r>
+              <w:rPr>
+                <w:rFonts w:ascii="Arial" w:eastAsia="Times New Roman" w:hAnsi="Arial" w:cs="Arial"/>
+                <w:color w:val="000000"/>
+                <w:kern w:val="0"/>
+                <w:lang w:eastAsia="es-CO"/>
+                <w14:ligatures w14:val="none"/>
+              </w:rPr>
+              <w:t>Req#7: Access a place information. </w:t>
+            </w:r>
           </w:p>
         </w:tc>
         <w:tc>
@@ -18124,16 +18113,18 @@
                 <w14:ligatures w14:val="none"/>
               </w:rPr>
             </w:pPr>
-            <w:r>
-              <w:rPr>
-                <w:rFonts w:ascii="Arial" w:eastAsia="Times New Roman" w:hAnsi="Arial" w:cs="Arial"/>
-                <w:color w:val="000000"/>
-                <w:kern w:val="0"/>
-                <w:lang w:eastAsia="es-CO"/>
-                <w14:ligatures w14:val="none"/>
-              </w:rPr>
-              <w:t>model</w:t>
-            </w:r>
+            <w:proofErr w:type="spellStart"/>
+            <w:r>
+              <w:rPr>
+                <w:rFonts w:ascii="Arial" w:eastAsia="Times New Roman" w:hAnsi="Arial" w:cs="Arial"/>
+                <w:color w:val="000000"/>
+                <w:kern w:val="0"/>
+                <w:lang w:eastAsia="es-CO"/>
+                <w14:ligatures w14:val="none"/>
+              </w:rPr>
+              <w:t>ui</w:t>
+            </w:r>
+            <w:proofErr w:type="spellEnd"/>
           </w:p>
         </w:tc>
         <w:tc>
@@ -18174,7 +18165,7 @@
                 <w:lang w:eastAsia="es-CO"/>
                 <w14:ligatures w14:val="none"/>
               </w:rPr>
-              <w:t>Place</w:t>
+              <w:t>Main</w:t>
             </w:r>
           </w:p>
         </w:tc>
@@ -18217,7 +18208,7 @@
                 <w:lang w:eastAsia="es-CO"/>
                 <w14:ligatures w14:val="none"/>
               </w:rPr>
-              <w:t>getName</w:t>
+              <w:t>accessPlace</w:t>
             </w:r>
             <w:proofErr w:type="spellEnd"/>
             <w:r>
@@ -18389,15 +18380,16 @@
               </w:rPr>
             </w:pPr>
             <w:proofErr w:type="spellStart"/>
-            <w:r>
-              <w:rPr>
-                <w:rFonts w:ascii="Arial" w:eastAsia="Times New Roman" w:hAnsi="Arial" w:cs="Arial"/>
-                <w:color w:val="000000"/>
-                <w:kern w:val="0"/>
-                <w:lang w:eastAsia="es-CO"/>
-                <w14:ligatures w14:val="none"/>
-              </w:rPr>
-              <w:t>accessPlace</w:t>
+            <w:proofErr w:type="gramStart"/>
+            <w:r>
+              <w:rPr>
+                <w:rFonts w:ascii="Arial" w:eastAsia="Times New Roman" w:hAnsi="Arial" w:cs="Arial"/>
+                <w:color w:val="000000"/>
+                <w:kern w:val="0"/>
+                <w:lang w:eastAsia="es-CO"/>
+                <w14:ligatures w14:val="none"/>
+              </w:rPr>
+              <w:t>searchPlace</w:t>
             </w:r>
             <w:proofErr w:type="spellEnd"/>
             <w:r>
@@ -18410,19 +18402,6 @@
               </w:rPr>
               <w:t>(</w:t>
             </w:r>
-            <w:proofErr w:type="spellStart"/>
-            <w:proofErr w:type="gramStart"/>
-            <w:r>
-              <w:rPr>
-                <w:rFonts w:ascii="Arial" w:eastAsia="Times New Roman" w:hAnsi="Arial" w:cs="Arial"/>
-                <w:color w:val="000000"/>
-                <w:kern w:val="0"/>
-                <w:lang w:eastAsia="es-CO"/>
-                <w14:ligatures w14:val="none"/>
-              </w:rPr>
-              <w:t>name:String</w:t>
-            </w:r>
-            <w:proofErr w:type="spellEnd"/>
             <w:proofErr w:type="gramEnd"/>
             <w:r>
               <w:rPr>
@@ -18432,7 +18411,7 @@
                 <w:lang w:eastAsia="es-CO"/>
                 <w14:ligatures w14:val="none"/>
               </w:rPr>
-              <w:t>)</w:t>
+              <w:t>name: String)</w:t>
             </w:r>
           </w:p>
         </w:tc>
@@ -18591,7 +18570,7 @@
                 <w:lang w:eastAsia="es-CO"/>
                 <w14:ligatures w14:val="none"/>
               </w:rPr>
-              <w:t>toString</w:t>
+              <w:t>getName</w:t>
             </w:r>
             <w:proofErr w:type="spellEnd"/>
             <w:r>
@@ -18729,7 +18708,7 @@
                 <w:lang w:eastAsia="es-CO"/>
                 <w14:ligatures w14:val="none"/>
               </w:rPr>
-              <w:t>Community</w:t>
+              <w:t>Controller</w:t>
             </w:r>
           </w:p>
         </w:tc>
@@ -18762,6 +18741,28 @@
                 <w14:ligatures w14:val="none"/>
               </w:rPr>
             </w:pPr>
+            <w:proofErr w:type="spellStart"/>
+            <w:r>
+              <w:rPr>
+                <w:rFonts w:ascii="Arial" w:eastAsia="Times New Roman" w:hAnsi="Arial" w:cs="Arial"/>
+                <w:color w:val="000000"/>
+                <w:kern w:val="0"/>
+                <w:lang w:eastAsia="es-CO"/>
+                <w14:ligatures w14:val="none"/>
+              </w:rPr>
+              <w:t>accessPlace</w:t>
+            </w:r>
+            <w:proofErr w:type="spellEnd"/>
+            <w:r>
+              <w:rPr>
+                <w:rFonts w:ascii="Arial" w:eastAsia="Times New Roman" w:hAnsi="Arial" w:cs="Arial"/>
+                <w:color w:val="000000"/>
+                <w:kern w:val="0"/>
+                <w:lang w:eastAsia="es-CO"/>
+                <w14:ligatures w14:val="none"/>
+              </w:rPr>
+              <w:t>(</w:t>
+            </w:r>
             <w:proofErr w:type="spellStart"/>
             <w:proofErr w:type="gramStart"/>
             <w:r>
@@ -18772,19 +18773,9 @@
                 <w:lang w:eastAsia="es-CO"/>
                 <w14:ligatures w14:val="none"/>
               </w:rPr>
-              <w:t>toString</w:t>
+              <w:t>name:String</w:t>
             </w:r>
             <w:proofErr w:type="spellEnd"/>
-            <w:r>
-              <w:rPr>
-                <w:rFonts w:ascii="Arial" w:eastAsia="Times New Roman" w:hAnsi="Arial" w:cs="Arial"/>
-                <w:color w:val="000000"/>
-                <w:kern w:val="0"/>
-                <w:lang w:eastAsia="es-CO"/>
-                <w14:ligatures w14:val="none"/>
-              </w:rPr>
-              <w:t>(</w:t>
-            </w:r>
             <w:proofErr w:type="gramEnd"/>
             <w:r>
               <w:rPr>
@@ -18806,43 +18797,28 @@
         <w:tc>
           <w:tcPr>
             <w:tcW w:w="1770" w:type="dxa"/>
-            <w:vMerge w:val="restart"/>
-            <w:tcBorders>
-              <w:top w:val="single" w:sz="8" w:space="0" w:color="000000"/>
-              <w:left w:val="single" w:sz="8" w:space="0" w:color="000000"/>
-              <w:bottom w:val="single" w:sz="8" w:space="0" w:color="000000"/>
-              <w:right w:val="single" w:sz="8" w:space="0" w:color="000000"/>
-            </w:tcBorders>
-            <w:tcMar>
-              <w:top w:w="100" w:type="dxa"/>
-              <w:left w:w="100" w:type="dxa"/>
-              <w:bottom w:w="100" w:type="dxa"/>
-              <w:right w:w="100" w:type="dxa"/>
-            </w:tcMar>
-            <w:hideMark/>
-          </w:tcPr>
-          <w:p>
-            <w:pPr>
-              <w:spacing w:after="0" w:line="240" w:lineRule="auto"/>
-              <w:rPr>
-                <w:rFonts w:ascii="Times New Roman" w:eastAsia="Times New Roman" w:hAnsi="Times New Roman" w:cs="Times New Roman"/>
-                <w:kern w:val="0"/>
-                <w:sz w:val="24"/>
-                <w:szCs w:val="24"/>
-                <w:lang w:eastAsia="es-CO"/>
-                <w14:ligatures w14:val="none"/>
-              </w:rPr>
-            </w:pPr>
-            <w:r>
-              <w:rPr>
-                <w:rFonts w:ascii="Arial" w:eastAsia="Times New Roman" w:hAnsi="Arial" w:cs="Arial"/>
-                <w:color w:val="000000"/>
-                <w:kern w:val="0"/>
-                <w:lang w:eastAsia="es-CO"/>
-                <w14:ligatures w14:val="none"/>
-              </w:rPr>
-              <w:t>Req#8: Access the information of the communities in a department. </w:t>
-            </w:r>
+            <w:vMerge/>
+            <w:tcBorders>
+              <w:top w:val="single" w:sz="8" w:space="0" w:color="000000"/>
+              <w:left w:val="single" w:sz="8" w:space="0" w:color="000000"/>
+              <w:bottom w:val="single" w:sz="8" w:space="0" w:color="000000"/>
+              <w:right w:val="single" w:sz="8" w:space="0" w:color="000000"/>
+            </w:tcBorders>
+            <w:vAlign w:val="center"/>
+            <w:hideMark/>
+          </w:tcPr>
+          <w:p>
+            <w:pPr>
+              <w:spacing w:after="0" w:line="240" w:lineRule="auto"/>
+              <w:rPr>
+                <w:rFonts w:ascii="Times New Roman" w:eastAsia="Times New Roman" w:hAnsi="Times New Roman" w:cs="Times New Roman"/>
+                <w:kern w:val="0"/>
+                <w:sz w:val="24"/>
+                <w:szCs w:val="24"/>
+                <w:lang w:eastAsia="es-CO"/>
+                <w14:ligatures w14:val="none"/>
+              </w:rPr>
+            </w:pPr>
           </w:p>
         </w:tc>
         <w:tc>
@@ -18875,18 +18851,16 @@
                 <w14:ligatures w14:val="none"/>
               </w:rPr>
             </w:pPr>
-            <w:proofErr w:type="spellStart"/>
-            <w:r>
-              <w:rPr>
-                <w:rFonts w:ascii="Arial" w:eastAsia="Times New Roman" w:hAnsi="Arial" w:cs="Arial"/>
-                <w:color w:val="000000"/>
-                <w:kern w:val="0"/>
-                <w:lang w:eastAsia="es-CO"/>
-                <w14:ligatures w14:val="none"/>
-              </w:rPr>
-              <w:t>ui</w:t>
-            </w:r>
-            <w:proofErr w:type="spellEnd"/>
+            <w:r>
+              <w:rPr>
+                <w:rFonts w:ascii="Arial" w:eastAsia="Times New Roman" w:hAnsi="Arial" w:cs="Arial"/>
+                <w:color w:val="000000"/>
+                <w:kern w:val="0"/>
+                <w:lang w:eastAsia="es-CO"/>
+                <w14:ligatures w14:val="none"/>
+              </w:rPr>
+              <w:t>model</w:t>
+            </w:r>
           </w:p>
         </w:tc>
         <w:tc>
@@ -18927,7 +18901,7 @@
                 <w:lang w:eastAsia="es-CO"/>
                 <w14:ligatures w14:val="none"/>
               </w:rPr>
-              <w:t>Main</w:t>
+              <w:t>Place</w:t>
             </w:r>
           </w:p>
         </w:tc>
@@ -18970,7 +18944,7 @@
                 <w:lang w:eastAsia="es-CO"/>
                 <w14:ligatures w14:val="none"/>
               </w:rPr>
-              <w:t>accessDeptCommunity</w:t>
+              <w:t>toString</w:t>
             </w:r>
             <w:proofErr w:type="spellEnd"/>
             <w:r>
@@ -19108,7 +19082,7 @@
                 <w:lang w:eastAsia="es-CO"/>
                 <w14:ligatures w14:val="none"/>
               </w:rPr>
-              <w:t>Controller</w:t>
+              <w:t>Community</w:t>
             </w:r>
           </w:p>
         </w:tc>
@@ -19151,7 +19125,7 @@
                 <w:lang w:eastAsia="es-CO"/>
                 <w14:ligatures w14:val="none"/>
               </w:rPr>
-              <w:t>searchDepartment</w:t>
+              <w:t>toString</w:t>
             </w:r>
             <w:proofErr w:type="spellEnd"/>
             <w:r>
@@ -19173,7 +19147,7 @@
                 <w:lang w:eastAsia="es-CO"/>
                 <w14:ligatures w14:val="none"/>
               </w:rPr>
-              <w:t>department : Department)</w:t>
+              <w:t>)</w:t>
             </w:r>
           </w:p>
         </w:tc>
@@ -19185,28 +19159,43 @@
         <w:tc>
           <w:tcPr>
             <w:tcW w:w="1770" w:type="dxa"/>
-            <w:vMerge/>
-            <w:tcBorders>
-              <w:top w:val="single" w:sz="8" w:space="0" w:color="000000"/>
-              <w:left w:val="single" w:sz="8" w:space="0" w:color="000000"/>
-              <w:bottom w:val="single" w:sz="8" w:space="0" w:color="000000"/>
-              <w:right w:val="single" w:sz="8" w:space="0" w:color="000000"/>
-            </w:tcBorders>
-            <w:vAlign w:val="center"/>
-            <w:hideMark/>
-          </w:tcPr>
-          <w:p>
-            <w:pPr>
-              <w:spacing w:after="0" w:line="240" w:lineRule="auto"/>
-              <w:rPr>
-                <w:rFonts w:ascii="Times New Roman" w:eastAsia="Times New Roman" w:hAnsi="Times New Roman" w:cs="Times New Roman"/>
-                <w:kern w:val="0"/>
-                <w:sz w:val="24"/>
-                <w:szCs w:val="24"/>
-                <w:lang w:eastAsia="es-CO"/>
-                <w14:ligatures w14:val="none"/>
-              </w:rPr>
-            </w:pPr>
+            <w:vMerge w:val="restart"/>
+            <w:tcBorders>
+              <w:top w:val="single" w:sz="8" w:space="0" w:color="000000"/>
+              <w:left w:val="single" w:sz="8" w:space="0" w:color="000000"/>
+              <w:bottom w:val="single" w:sz="8" w:space="0" w:color="000000"/>
+              <w:right w:val="single" w:sz="8" w:space="0" w:color="000000"/>
+            </w:tcBorders>
+            <w:tcMar>
+              <w:top w:w="100" w:type="dxa"/>
+              <w:left w:w="100" w:type="dxa"/>
+              <w:bottom w:w="100" w:type="dxa"/>
+              <w:right w:w="100" w:type="dxa"/>
+            </w:tcMar>
+            <w:hideMark/>
+          </w:tcPr>
+          <w:p>
+            <w:pPr>
+              <w:spacing w:after="0" w:line="240" w:lineRule="auto"/>
+              <w:rPr>
+                <w:rFonts w:ascii="Times New Roman" w:eastAsia="Times New Roman" w:hAnsi="Times New Roman" w:cs="Times New Roman"/>
+                <w:kern w:val="0"/>
+                <w:sz w:val="24"/>
+                <w:szCs w:val="24"/>
+                <w:lang w:eastAsia="es-CO"/>
+                <w14:ligatures w14:val="none"/>
+              </w:rPr>
+            </w:pPr>
+            <w:r>
+              <w:rPr>
+                <w:rFonts w:ascii="Arial" w:eastAsia="Times New Roman" w:hAnsi="Arial" w:cs="Arial"/>
+                <w:color w:val="000000"/>
+                <w:kern w:val="0"/>
+                <w:lang w:eastAsia="es-CO"/>
+                <w14:ligatures w14:val="none"/>
+              </w:rPr>
+              <w:t>Req#8: Access the information of the communities in a department. </w:t>
+            </w:r>
           </w:p>
         </w:tc>
         <w:tc>
@@ -19239,16 +19228,18 @@
                 <w14:ligatures w14:val="none"/>
               </w:rPr>
             </w:pPr>
-            <w:r>
-              <w:rPr>
-                <w:rFonts w:ascii="Arial" w:eastAsia="Times New Roman" w:hAnsi="Arial" w:cs="Arial"/>
-                <w:color w:val="000000"/>
-                <w:kern w:val="0"/>
-                <w:lang w:eastAsia="es-CO"/>
-                <w14:ligatures w14:val="none"/>
-              </w:rPr>
-              <w:t>model</w:t>
-            </w:r>
+            <w:proofErr w:type="spellStart"/>
+            <w:r>
+              <w:rPr>
+                <w:rFonts w:ascii="Arial" w:eastAsia="Times New Roman" w:hAnsi="Arial" w:cs="Arial"/>
+                <w:color w:val="000000"/>
+                <w:kern w:val="0"/>
+                <w:lang w:eastAsia="es-CO"/>
+                <w14:ligatures w14:val="none"/>
+              </w:rPr>
+              <w:t>ui</w:t>
+            </w:r>
+            <w:proofErr w:type="spellEnd"/>
           </w:p>
         </w:tc>
         <w:tc>
@@ -19289,7 +19280,7 @@
                 <w:lang w:eastAsia="es-CO"/>
                 <w14:ligatures w14:val="none"/>
               </w:rPr>
-              <w:t>Place</w:t>
+              <w:t>Main</w:t>
             </w:r>
           </w:p>
         </w:tc>
@@ -19332,7 +19323,7 @@
                 <w:lang w:eastAsia="es-CO"/>
                 <w14:ligatures w14:val="none"/>
               </w:rPr>
-              <w:t>getDepartment</w:t>
+              <w:t>accessDeptCommunity</w:t>
             </w:r>
             <w:proofErr w:type="spellEnd"/>
             <w:r>
@@ -19504,15 +19495,16 @@
               </w:rPr>
             </w:pPr>
             <w:proofErr w:type="spellStart"/>
-            <w:r>
-              <w:rPr>
-                <w:rFonts w:ascii="Arial" w:eastAsia="Times New Roman" w:hAnsi="Arial" w:cs="Arial"/>
-                <w:color w:val="000000"/>
-                <w:kern w:val="0"/>
-                <w:lang w:eastAsia="es-CO"/>
-                <w14:ligatures w14:val="none"/>
-              </w:rPr>
-              <w:t>accessDeptCommunity</w:t>
+            <w:proofErr w:type="gramStart"/>
+            <w:r>
+              <w:rPr>
+                <w:rFonts w:ascii="Arial" w:eastAsia="Times New Roman" w:hAnsi="Arial" w:cs="Arial"/>
+                <w:color w:val="000000"/>
+                <w:kern w:val="0"/>
+                <w:lang w:eastAsia="es-CO"/>
+                <w14:ligatures w14:val="none"/>
+              </w:rPr>
+              <w:t>searchDepartment</w:t>
             </w:r>
             <w:proofErr w:type="spellEnd"/>
             <w:r>
@@ -19525,19 +19517,6 @@
               </w:rPr>
               <w:t>(</w:t>
             </w:r>
-            <w:proofErr w:type="spellStart"/>
-            <w:proofErr w:type="gramStart"/>
-            <w:r>
-              <w:rPr>
-                <w:rFonts w:ascii="Arial" w:eastAsia="Times New Roman" w:hAnsi="Arial" w:cs="Arial"/>
-                <w:color w:val="000000"/>
-                <w:kern w:val="0"/>
-                <w:lang w:eastAsia="es-CO"/>
-                <w14:ligatures w14:val="none"/>
-              </w:rPr>
-              <w:t>department:Department</w:t>
-            </w:r>
-            <w:proofErr w:type="spellEnd"/>
             <w:proofErr w:type="gramEnd"/>
             <w:r>
               <w:rPr>
@@ -19547,7 +19526,7 @@
                 <w:lang w:eastAsia="es-CO"/>
                 <w14:ligatures w14:val="none"/>
               </w:rPr>
-              <w:t>)</w:t>
+              <w:t>department : Department)</w:t>
             </w:r>
           </w:p>
         </w:tc>
@@ -19706,7 +19685,7 @@
                 <w:lang w:eastAsia="es-CO"/>
                 <w14:ligatures w14:val="none"/>
               </w:rPr>
-              <w:t>getCaregivingCommunity</w:t>
+              <w:t>getDepartment</w:t>
             </w:r>
             <w:proofErr w:type="spellEnd"/>
             <w:r>
@@ -19844,7 +19823,7 @@
                 <w:lang w:eastAsia="es-CO"/>
                 <w14:ligatures w14:val="none"/>
               </w:rPr>
-              <w:t>Community</w:t>
+              <w:t>Controller</w:t>
             </w:r>
           </w:p>
         </w:tc>
@@ -19877,6 +19856,28 @@
                 <w14:ligatures w14:val="none"/>
               </w:rPr>
             </w:pPr>
+            <w:proofErr w:type="spellStart"/>
+            <w:r>
+              <w:rPr>
+                <w:rFonts w:ascii="Arial" w:eastAsia="Times New Roman" w:hAnsi="Arial" w:cs="Arial"/>
+                <w:color w:val="000000"/>
+                <w:kern w:val="0"/>
+                <w:lang w:eastAsia="es-CO"/>
+                <w14:ligatures w14:val="none"/>
+              </w:rPr>
+              <w:t>accessDeptCommunity</w:t>
+            </w:r>
+            <w:proofErr w:type="spellEnd"/>
+            <w:r>
+              <w:rPr>
+                <w:rFonts w:ascii="Arial" w:eastAsia="Times New Roman" w:hAnsi="Arial" w:cs="Arial"/>
+                <w:color w:val="000000"/>
+                <w:kern w:val="0"/>
+                <w:lang w:eastAsia="es-CO"/>
+                <w14:ligatures w14:val="none"/>
+              </w:rPr>
+              <w:t>(</w:t>
+            </w:r>
             <w:proofErr w:type="spellStart"/>
             <w:proofErr w:type="gramStart"/>
             <w:r>
@@ -19887,19 +19888,9 @@
                 <w:lang w:eastAsia="es-CO"/>
                 <w14:ligatures w14:val="none"/>
               </w:rPr>
-              <w:t>getName</w:t>
+              <w:t>department:Department</w:t>
             </w:r>
             <w:proofErr w:type="spellEnd"/>
-            <w:r>
-              <w:rPr>
-                <w:rFonts w:ascii="Arial" w:eastAsia="Times New Roman" w:hAnsi="Arial" w:cs="Arial"/>
-                <w:color w:val="000000"/>
-                <w:kern w:val="0"/>
-                <w:lang w:eastAsia="es-CO"/>
-                <w14:ligatures w14:val="none"/>
-              </w:rPr>
-              <w:t>(</w:t>
-            </w:r>
             <w:proofErr w:type="gramEnd"/>
             <w:r>
               <w:rPr>
@@ -20068,7 +20059,7 @@
                 <w:lang w:eastAsia="es-CO"/>
                 <w14:ligatures w14:val="none"/>
               </w:rPr>
-              <w:t>searchCommunity</w:t>
+              <w:t>getCaregivingCommunity</w:t>
             </w:r>
             <w:proofErr w:type="spellEnd"/>
             <w:r>
@@ -20090,7 +20081,7 @@
                 <w:lang w:eastAsia="es-CO"/>
                 <w14:ligatures w14:val="none"/>
               </w:rPr>
-              <w:t>name : String)</w:t>
+              <w:t>)</w:t>
             </w:r>
           </w:p>
         </w:tc>
@@ -20249,7 +20240,7 @@
                 <w:lang w:eastAsia="es-CO"/>
                 <w14:ligatures w14:val="none"/>
               </w:rPr>
-              <w:t>toString</w:t>
+              <w:t>getName</w:t>
             </w:r>
             <w:proofErr w:type="spellEnd"/>
             <w:r>
@@ -20283,43 +20274,28 @@
         <w:tc>
           <w:tcPr>
             <w:tcW w:w="1770" w:type="dxa"/>
-            <w:vMerge w:val="restart"/>
-            <w:tcBorders>
-              <w:top w:val="single" w:sz="8" w:space="0" w:color="000000"/>
-              <w:left w:val="single" w:sz="8" w:space="0" w:color="000000"/>
-              <w:bottom w:val="single" w:sz="8" w:space="0" w:color="000000"/>
-              <w:right w:val="single" w:sz="8" w:space="0" w:color="000000"/>
-            </w:tcBorders>
-            <w:tcMar>
-              <w:top w:w="100" w:type="dxa"/>
-              <w:left w:w="100" w:type="dxa"/>
-              <w:bottom w:w="100" w:type="dxa"/>
-              <w:right w:w="100" w:type="dxa"/>
-            </w:tcMar>
-            <w:hideMark/>
-          </w:tcPr>
-          <w:p>
-            <w:pPr>
-              <w:spacing w:after="0" w:line="240" w:lineRule="auto"/>
-              <w:rPr>
-                <w:rFonts w:ascii="Times New Roman" w:eastAsia="Times New Roman" w:hAnsi="Times New Roman" w:cs="Times New Roman"/>
-                <w:kern w:val="0"/>
-                <w:sz w:val="24"/>
-                <w:szCs w:val="24"/>
-                <w:lang w:eastAsia="es-CO"/>
-                <w14:ligatures w14:val="none"/>
-              </w:rPr>
-            </w:pPr>
-            <w:r>
-              <w:rPr>
-                <w:rFonts w:ascii="Arial" w:eastAsia="Times New Roman" w:hAnsi="Arial" w:cs="Arial"/>
-                <w:color w:val="000000"/>
-                <w:kern w:val="0"/>
-                <w:lang w:eastAsia="es-CO"/>
-                <w14:ligatures w14:val="none"/>
-              </w:rPr>
-              <w:t>Req#9: Access the information of communities based on their biggest problematic. </w:t>
-            </w:r>
+            <w:vMerge/>
+            <w:tcBorders>
+              <w:top w:val="single" w:sz="8" w:space="0" w:color="000000"/>
+              <w:left w:val="single" w:sz="8" w:space="0" w:color="000000"/>
+              <w:bottom w:val="single" w:sz="8" w:space="0" w:color="000000"/>
+              <w:right w:val="single" w:sz="8" w:space="0" w:color="000000"/>
+            </w:tcBorders>
+            <w:vAlign w:val="center"/>
+            <w:hideMark/>
+          </w:tcPr>
+          <w:p>
+            <w:pPr>
+              <w:spacing w:after="0" w:line="240" w:lineRule="auto"/>
+              <w:rPr>
+                <w:rFonts w:ascii="Times New Roman" w:eastAsia="Times New Roman" w:hAnsi="Times New Roman" w:cs="Times New Roman"/>
+                <w:kern w:val="0"/>
+                <w:sz w:val="24"/>
+                <w:szCs w:val="24"/>
+                <w:lang w:eastAsia="es-CO"/>
+                <w14:ligatures w14:val="none"/>
+              </w:rPr>
+            </w:pPr>
           </w:p>
         </w:tc>
         <w:tc>
@@ -20352,18 +20328,16 @@
                 <w14:ligatures w14:val="none"/>
               </w:rPr>
             </w:pPr>
-            <w:proofErr w:type="spellStart"/>
-            <w:r>
-              <w:rPr>
-                <w:rFonts w:ascii="Arial" w:eastAsia="Times New Roman" w:hAnsi="Arial" w:cs="Arial"/>
-                <w:color w:val="000000"/>
-                <w:kern w:val="0"/>
-                <w:lang w:eastAsia="es-CO"/>
-                <w14:ligatures w14:val="none"/>
-              </w:rPr>
-              <w:t>ui</w:t>
-            </w:r>
-            <w:proofErr w:type="spellEnd"/>
+            <w:r>
+              <w:rPr>
+                <w:rFonts w:ascii="Arial" w:eastAsia="Times New Roman" w:hAnsi="Arial" w:cs="Arial"/>
+                <w:color w:val="000000"/>
+                <w:kern w:val="0"/>
+                <w:lang w:eastAsia="es-CO"/>
+                <w14:ligatures w14:val="none"/>
+              </w:rPr>
+              <w:t>model</w:t>
+            </w:r>
           </w:p>
         </w:tc>
         <w:tc>
@@ -20404,7 +20378,7 @@
                 <w:lang w:eastAsia="es-CO"/>
                 <w14:ligatures w14:val="none"/>
               </w:rPr>
-              <w:t>Main</w:t>
+              <w:t>Place</w:t>
             </w:r>
           </w:p>
         </w:tc>
@@ -20447,7 +20421,7 @@
                 <w:lang w:eastAsia="es-CO"/>
                 <w14:ligatures w14:val="none"/>
               </w:rPr>
-              <w:t>accessChallengeCommunity</w:t>
+              <w:t>searchCommunity</w:t>
             </w:r>
             <w:proofErr w:type="spellEnd"/>
             <w:r>
@@ -20469,7 +20443,7 @@
                 <w:lang w:eastAsia="es-CO"/>
                 <w14:ligatures w14:val="none"/>
               </w:rPr>
-              <w:t>)</w:t>
+              <w:t>name : String)</w:t>
             </w:r>
           </w:p>
         </w:tc>
@@ -20585,7 +20559,7 @@
                 <w:lang w:eastAsia="es-CO"/>
                 <w14:ligatures w14:val="none"/>
               </w:rPr>
-              <w:t>Controller</w:t>
+              <w:t>Community</w:t>
             </w:r>
           </w:p>
         </w:tc>
@@ -20618,28 +20592,6 @@
                 <w14:ligatures w14:val="none"/>
               </w:rPr>
             </w:pPr>
-            <w:proofErr w:type="spellStart"/>
-            <w:r>
-              <w:rPr>
-                <w:rFonts w:ascii="Arial" w:eastAsia="Times New Roman" w:hAnsi="Arial" w:cs="Arial"/>
-                <w:color w:val="000000"/>
-                <w:kern w:val="0"/>
-                <w:lang w:eastAsia="es-CO"/>
-                <w14:ligatures w14:val="none"/>
-              </w:rPr>
-              <w:t>searchChallenge</w:t>
-            </w:r>
-            <w:proofErr w:type="spellEnd"/>
-            <w:r>
-              <w:rPr>
-                <w:rFonts w:ascii="Arial" w:eastAsia="Times New Roman" w:hAnsi="Arial" w:cs="Arial"/>
-                <w:color w:val="000000"/>
-                <w:kern w:val="0"/>
-                <w:lang w:eastAsia="es-CO"/>
-                <w14:ligatures w14:val="none"/>
-              </w:rPr>
-              <w:t>(</w:t>
-            </w:r>
             <w:proofErr w:type="spellStart"/>
             <w:proofErr w:type="gramStart"/>
             <w:r>
@@ -20650,9 +20602,19 @@
                 <w:lang w:eastAsia="es-CO"/>
                 <w14:ligatures w14:val="none"/>
               </w:rPr>
-              <w:t>challenge:Challenge</w:t>
+              <w:t>toString</w:t>
             </w:r>
             <w:proofErr w:type="spellEnd"/>
+            <w:r>
+              <w:rPr>
+                <w:rFonts w:ascii="Arial" w:eastAsia="Times New Roman" w:hAnsi="Arial" w:cs="Arial"/>
+                <w:color w:val="000000"/>
+                <w:kern w:val="0"/>
+                <w:lang w:eastAsia="es-CO"/>
+                <w14:ligatures w14:val="none"/>
+              </w:rPr>
+              <w:t>(</w:t>
+            </w:r>
             <w:proofErr w:type="gramEnd"/>
             <w:r>
               <w:rPr>
@@ -20674,28 +20636,43 @@
         <w:tc>
           <w:tcPr>
             <w:tcW w:w="1770" w:type="dxa"/>
-            <w:vMerge/>
-            <w:tcBorders>
-              <w:top w:val="single" w:sz="8" w:space="0" w:color="000000"/>
-              <w:left w:val="single" w:sz="8" w:space="0" w:color="000000"/>
-              <w:bottom w:val="single" w:sz="8" w:space="0" w:color="000000"/>
-              <w:right w:val="single" w:sz="8" w:space="0" w:color="000000"/>
-            </w:tcBorders>
-            <w:vAlign w:val="center"/>
-            <w:hideMark/>
-          </w:tcPr>
-          <w:p>
-            <w:pPr>
-              <w:spacing w:after="0" w:line="240" w:lineRule="auto"/>
-              <w:rPr>
-                <w:rFonts w:ascii="Times New Roman" w:eastAsia="Times New Roman" w:hAnsi="Times New Roman" w:cs="Times New Roman"/>
-                <w:kern w:val="0"/>
-                <w:sz w:val="24"/>
-                <w:szCs w:val="24"/>
-                <w:lang w:eastAsia="es-CO"/>
-                <w14:ligatures w14:val="none"/>
-              </w:rPr>
-            </w:pPr>
+            <w:vMerge w:val="restart"/>
+            <w:tcBorders>
+              <w:top w:val="single" w:sz="8" w:space="0" w:color="000000"/>
+              <w:left w:val="single" w:sz="8" w:space="0" w:color="000000"/>
+              <w:bottom w:val="single" w:sz="8" w:space="0" w:color="000000"/>
+              <w:right w:val="single" w:sz="8" w:space="0" w:color="000000"/>
+            </w:tcBorders>
+            <w:tcMar>
+              <w:top w:w="100" w:type="dxa"/>
+              <w:left w:w="100" w:type="dxa"/>
+              <w:bottom w:w="100" w:type="dxa"/>
+              <w:right w:w="100" w:type="dxa"/>
+            </w:tcMar>
+            <w:hideMark/>
+          </w:tcPr>
+          <w:p>
+            <w:pPr>
+              <w:spacing w:after="0" w:line="240" w:lineRule="auto"/>
+              <w:rPr>
+                <w:rFonts w:ascii="Times New Roman" w:eastAsia="Times New Roman" w:hAnsi="Times New Roman" w:cs="Times New Roman"/>
+                <w:kern w:val="0"/>
+                <w:sz w:val="24"/>
+                <w:szCs w:val="24"/>
+                <w:lang w:eastAsia="es-CO"/>
+                <w14:ligatures w14:val="none"/>
+              </w:rPr>
+            </w:pPr>
+            <w:r>
+              <w:rPr>
+                <w:rFonts w:ascii="Arial" w:eastAsia="Times New Roman" w:hAnsi="Arial" w:cs="Arial"/>
+                <w:color w:val="000000"/>
+                <w:kern w:val="0"/>
+                <w:lang w:eastAsia="es-CO"/>
+                <w14:ligatures w14:val="none"/>
+              </w:rPr>
+              <w:t>Req#9: Access the information of communities based on their biggest problematic. </w:t>
+            </w:r>
           </w:p>
         </w:tc>
         <w:tc>
@@ -20728,16 +20705,18 @@
                 <w14:ligatures w14:val="none"/>
               </w:rPr>
             </w:pPr>
-            <w:r>
-              <w:rPr>
-                <w:rFonts w:ascii="Arial" w:eastAsia="Times New Roman" w:hAnsi="Arial" w:cs="Arial"/>
-                <w:color w:val="000000"/>
-                <w:kern w:val="0"/>
-                <w:lang w:eastAsia="es-CO"/>
-                <w14:ligatures w14:val="none"/>
-              </w:rPr>
-              <w:t>model</w:t>
-            </w:r>
+            <w:proofErr w:type="spellStart"/>
+            <w:r>
+              <w:rPr>
+                <w:rFonts w:ascii="Arial" w:eastAsia="Times New Roman" w:hAnsi="Arial" w:cs="Arial"/>
+                <w:color w:val="000000"/>
+                <w:kern w:val="0"/>
+                <w:lang w:eastAsia="es-CO"/>
+                <w14:ligatures w14:val="none"/>
+              </w:rPr>
+              <w:t>ui</w:t>
+            </w:r>
+            <w:proofErr w:type="spellEnd"/>
           </w:p>
         </w:tc>
         <w:tc>
@@ -20778,7 +20757,7 @@
                 <w:lang w:eastAsia="es-CO"/>
                 <w14:ligatures w14:val="none"/>
               </w:rPr>
-              <w:t>Community</w:t>
+              <w:t>Main</w:t>
             </w:r>
           </w:p>
         </w:tc>
@@ -20821,7 +20800,7 @@
                 <w:lang w:eastAsia="es-CO"/>
                 <w14:ligatures w14:val="none"/>
               </w:rPr>
-              <w:t>getChallenge</w:t>
+              <w:t>accessChallengeCommunity</w:t>
             </w:r>
             <w:proofErr w:type="spellEnd"/>
             <w:r>
@@ -20993,6 +20972,28 @@
               </w:rPr>
             </w:pPr>
             <w:proofErr w:type="spellStart"/>
+            <w:r>
+              <w:rPr>
+                <w:rFonts w:ascii="Arial" w:eastAsia="Times New Roman" w:hAnsi="Arial" w:cs="Arial"/>
+                <w:color w:val="000000"/>
+                <w:kern w:val="0"/>
+                <w:lang w:eastAsia="es-CO"/>
+                <w14:ligatures w14:val="none"/>
+              </w:rPr>
+              <w:t>searchChallenge</w:t>
+            </w:r>
+            <w:proofErr w:type="spellEnd"/>
+            <w:r>
+              <w:rPr>
+                <w:rFonts w:ascii="Arial" w:eastAsia="Times New Roman" w:hAnsi="Arial" w:cs="Arial"/>
+                <w:color w:val="000000"/>
+                <w:kern w:val="0"/>
+                <w:lang w:eastAsia="es-CO"/>
+                <w14:ligatures w14:val="none"/>
+              </w:rPr>
+              <w:t>(</w:t>
+            </w:r>
+            <w:proofErr w:type="spellStart"/>
             <w:proofErr w:type="gramStart"/>
             <w:r>
               <w:rPr>
@@ -21002,30 +21003,10 @@
                 <w:lang w:eastAsia="es-CO"/>
                 <w14:ligatures w14:val="none"/>
               </w:rPr>
-              <w:t>accessChallengeCommunity</w:t>
+              <w:t>challenge:Challenge</w:t>
             </w:r>
             <w:proofErr w:type="spellEnd"/>
-            <w:r>
-              <w:rPr>
-                <w:rFonts w:ascii="Arial" w:eastAsia="Times New Roman" w:hAnsi="Arial" w:cs="Arial"/>
-                <w:color w:val="000000"/>
-                <w:kern w:val="0"/>
-                <w:lang w:eastAsia="es-CO"/>
-                <w14:ligatures w14:val="none"/>
-              </w:rPr>
-              <w:t>(</w:t>
-            </w:r>
             <w:proofErr w:type="gramEnd"/>
-            <w:r>
-              <w:rPr>
-                <w:rFonts w:ascii="Arial" w:eastAsia="Times New Roman" w:hAnsi="Arial" w:cs="Arial"/>
-                <w:color w:val="000000"/>
-                <w:kern w:val="0"/>
-                <w:lang w:eastAsia="es-CO"/>
-                <w14:ligatures w14:val="none"/>
-              </w:rPr>
-              <w:t>challenge1 : Challenge, challenge2 : Challenge</w:t>
-            </w:r>
             <w:r>
               <w:rPr>
                 <w:rFonts w:ascii="Arial" w:eastAsia="Times New Roman" w:hAnsi="Arial" w:cs="Arial"/>
@@ -21193,7 +21174,7 @@
                 <w:lang w:eastAsia="es-CO"/>
                 <w14:ligatures w14:val="none"/>
               </w:rPr>
-              <w:t>toString</w:t>
+              <w:t>getChallenge</w:t>
             </w:r>
             <w:proofErr w:type="spellEnd"/>
             <w:r>
@@ -21227,6 +21208,378 @@
         <w:tc>
           <w:tcPr>
             <w:tcW w:w="1770" w:type="dxa"/>
+            <w:vMerge/>
+            <w:tcBorders>
+              <w:top w:val="single" w:sz="8" w:space="0" w:color="000000"/>
+              <w:left w:val="single" w:sz="8" w:space="0" w:color="000000"/>
+              <w:bottom w:val="single" w:sz="8" w:space="0" w:color="000000"/>
+              <w:right w:val="single" w:sz="8" w:space="0" w:color="000000"/>
+            </w:tcBorders>
+            <w:vAlign w:val="center"/>
+            <w:hideMark/>
+          </w:tcPr>
+          <w:p>
+            <w:pPr>
+              <w:spacing w:after="0" w:line="240" w:lineRule="auto"/>
+              <w:rPr>
+                <w:rFonts w:ascii="Times New Roman" w:eastAsia="Times New Roman" w:hAnsi="Times New Roman" w:cs="Times New Roman"/>
+                <w:kern w:val="0"/>
+                <w:sz w:val="24"/>
+                <w:szCs w:val="24"/>
+                <w:lang w:eastAsia="es-CO"/>
+                <w14:ligatures w14:val="none"/>
+              </w:rPr>
+            </w:pPr>
+          </w:p>
+        </w:tc>
+        <w:tc>
+          <w:tcPr>
+            <w:tcW w:w="0" w:type="auto"/>
+            <w:tcBorders>
+              <w:top w:val="single" w:sz="8" w:space="0" w:color="000000"/>
+              <w:left w:val="single" w:sz="8" w:space="0" w:color="000000"/>
+              <w:bottom w:val="single" w:sz="8" w:space="0" w:color="000000"/>
+              <w:right w:val="single" w:sz="8" w:space="0" w:color="000000"/>
+            </w:tcBorders>
+            <w:tcMar>
+              <w:top w:w="100" w:type="dxa"/>
+              <w:left w:w="100" w:type="dxa"/>
+              <w:bottom w:w="100" w:type="dxa"/>
+              <w:right w:w="100" w:type="dxa"/>
+            </w:tcMar>
+            <w:hideMark/>
+          </w:tcPr>
+          <w:p>
+            <w:pPr>
+              <w:spacing w:after="0" w:line="240" w:lineRule="auto"/>
+              <w:jc w:val="center"/>
+              <w:rPr>
+                <w:rFonts w:ascii="Times New Roman" w:eastAsia="Times New Roman" w:hAnsi="Times New Roman" w:cs="Times New Roman"/>
+                <w:kern w:val="0"/>
+                <w:sz w:val="24"/>
+                <w:szCs w:val="24"/>
+                <w:lang w:eastAsia="es-CO"/>
+                <w14:ligatures w14:val="none"/>
+              </w:rPr>
+            </w:pPr>
+            <w:r>
+              <w:rPr>
+                <w:rFonts w:ascii="Arial" w:eastAsia="Times New Roman" w:hAnsi="Arial" w:cs="Arial"/>
+                <w:color w:val="000000"/>
+                <w:kern w:val="0"/>
+                <w:lang w:eastAsia="es-CO"/>
+                <w14:ligatures w14:val="none"/>
+              </w:rPr>
+              <w:t>model</w:t>
+            </w:r>
+          </w:p>
+        </w:tc>
+        <w:tc>
+          <w:tcPr>
+            <w:tcW w:w="1802" w:type="dxa"/>
+            <w:tcBorders>
+              <w:top w:val="single" w:sz="8" w:space="0" w:color="000000"/>
+              <w:left w:val="single" w:sz="8" w:space="0" w:color="000000"/>
+              <w:bottom w:val="single" w:sz="8" w:space="0" w:color="000000"/>
+              <w:right w:val="single" w:sz="8" w:space="0" w:color="000000"/>
+            </w:tcBorders>
+            <w:tcMar>
+              <w:top w:w="100" w:type="dxa"/>
+              <w:left w:w="100" w:type="dxa"/>
+              <w:bottom w:w="100" w:type="dxa"/>
+              <w:right w:w="100" w:type="dxa"/>
+            </w:tcMar>
+            <w:hideMark/>
+          </w:tcPr>
+          <w:p>
+            <w:pPr>
+              <w:spacing w:after="0" w:line="240" w:lineRule="auto"/>
+              <w:jc w:val="center"/>
+              <w:rPr>
+                <w:rFonts w:ascii="Times New Roman" w:eastAsia="Times New Roman" w:hAnsi="Times New Roman" w:cs="Times New Roman"/>
+                <w:kern w:val="0"/>
+                <w:sz w:val="24"/>
+                <w:szCs w:val="24"/>
+                <w:lang w:eastAsia="es-CO"/>
+                <w14:ligatures w14:val="none"/>
+              </w:rPr>
+            </w:pPr>
+            <w:r>
+              <w:rPr>
+                <w:rFonts w:ascii="Arial" w:eastAsia="Times New Roman" w:hAnsi="Arial" w:cs="Arial"/>
+                <w:color w:val="000000"/>
+                <w:kern w:val="0"/>
+                <w:lang w:eastAsia="es-CO"/>
+                <w14:ligatures w14:val="none"/>
+              </w:rPr>
+              <w:t>Controller</w:t>
+            </w:r>
+          </w:p>
+        </w:tc>
+        <w:tc>
+          <w:tcPr>
+            <w:tcW w:w="5135" w:type="dxa"/>
+            <w:tcBorders>
+              <w:top w:val="single" w:sz="8" w:space="0" w:color="000000"/>
+              <w:left w:val="single" w:sz="8" w:space="0" w:color="000000"/>
+              <w:bottom w:val="single" w:sz="8" w:space="0" w:color="000000"/>
+              <w:right w:val="single" w:sz="8" w:space="0" w:color="000000"/>
+            </w:tcBorders>
+            <w:tcMar>
+              <w:top w:w="100" w:type="dxa"/>
+              <w:left w:w="100" w:type="dxa"/>
+              <w:bottom w:w="100" w:type="dxa"/>
+              <w:right w:w="100" w:type="dxa"/>
+            </w:tcMar>
+            <w:hideMark/>
+          </w:tcPr>
+          <w:p>
+            <w:pPr>
+              <w:spacing w:after="0" w:line="240" w:lineRule="auto"/>
+              <w:rPr>
+                <w:rFonts w:ascii="Times New Roman" w:eastAsia="Times New Roman" w:hAnsi="Times New Roman" w:cs="Times New Roman"/>
+                <w:kern w:val="0"/>
+                <w:sz w:val="24"/>
+                <w:szCs w:val="24"/>
+                <w:lang w:eastAsia="es-CO"/>
+                <w14:ligatures w14:val="none"/>
+              </w:rPr>
+            </w:pPr>
+            <w:proofErr w:type="spellStart"/>
+            <w:proofErr w:type="gramStart"/>
+            <w:r>
+              <w:rPr>
+                <w:rFonts w:ascii="Arial" w:eastAsia="Times New Roman" w:hAnsi="Arial" w:cs="Arial"/>
+                <w:color w:val="000000"/>
+                <w:kern w:val="0"/>
+                <w:lang w:eastAsia="es-CO"/>
+                <w14:ligatures w14:val="none"/>
+              </w:rPr>
+              <w:t>accessChallengeCommunity</w:t>
+            </w:r>
+            <w:proofErr w:type="spellEnd"/>
+            <w:r>
+              <w:rPr>
+                <w:rFonts w:ascii="Arial" w:eastAsia="Times New Roman" w:hAnsi="Arial" w:cs="Arial"/>
+                <w:color w:val="000000"/>
+                <w:kern w:val="0"/>
+                <w:lang w:eastAsia="es-CO"/>
+                <w14:ligatures w14:val="none"/>
+              </w:rPr>
+              <w:t>(</w:t>
+            </w:r>
+            <w:proofErr w:type="gramEnd"/>
+            <w:r>
+              <w:rPr>
+                <w:rFonts w:ascii="Arial" w:eastAsia="Times New Roman" w:hAnsi="Arial" w:cs="Arial"/>
+                <w:color w:val="000000"/>
+                <w:kern w:val="0"/>
+                <w:lang w:eastAsia="es-CO"/>
+                <w14:ligatures w14:val="none"/>
+              </w:rPr>
+              <w:t>challenge1 : Challenge, challenge2 : Challenge</w:t>
+            </w:r>
+            <w:r>
+              <w:rPr>
+                <w:rFonts w:ascii="Arial" w:eastAsia="Times New Roman" w:hAnsi="Arial" w:cs="Arial"/>
+                <w:color w:val="000000"/>
+                <w:kern w:val="0"/>
+                <w:lang w:eastAsia="es-CO"/>
+                <w14:ligatures w14:val="none"/>
+              </w:rPr>
+              <w:t>)</w:t>
+            </w:r>
+          </w:p>
+        </w:tc>
+      </w:tr>
+      <w:tr>
+        <w:trPr>
+          <w:trHeight w:val="420"/>
+        </w:trPr>
+        <w:tc>
+          <w:tcPr>
+            <w:tcW w:w="1770" w:type="dxa"/>
+            <w:vMerge/>
+            <w:tcBorders>
+              <w:top w:val="single" w:sz="8" w:space="0" w:color="000000"/>
+              <w:left w:val="single" w:sz="8" w:space="0" w:color="000000"/>
+              <w:bottom w:val="single" w:sz="8" w:space="0" w:color="000000"/>
+              <w:right w:val="single" w:sz="8" w:space="0" w:color="000000"/>
+            </w:tcBorders>
+            <w:vAlign w:val="center"/>
+            <w:hideMark/>
+          </w:tcPr>
+          <w:p>
+            <w:pPr>
+              <w:spacing w:after="0" w:line="240" w:lineRule="auto"/>
+              <w:rPr>
+                <w:rFonts w:ascii="Times New Roman" w:eastAsia="Times New Roman" w:hAnsi="Times New Roman" w:cs="Times New Roman"/>
+                <w:kern w:val="0"/>
+                <w:sz w:val="24"/>
+                <w:szCs w:val="24"/>
+                <w:lang w:eastAsia="es-CO"/>
+                <w14:ligatures w14:val="none"/>
+              </w:rPr>
+            </w:pPr>
+          </w:p>
+        </w:tc>
+        <w:tc>
+          <w:tcPr>
+            <w:tcW w:w="0" w:type="auto"/>
+            <w:tcBorders>
+              <w:top w:val="single" w:sz="8" w:space="0" w:color="000000"/>
+              <w:left w:val="single" w:sz="8" w:space="0" w:color="000000"/>
+              <w:bottom w:val="single" w:sz="8" w:space="0" w:color="000000"/>
+              <w:right w:val="single" w:sz="8" w:space="0" w:color="000000"/>
+            </w:tcBorders>
+            <w:tcMar>
+              <w:top w:w="100" w:type="dxa"/>
+              <w:left w:w="100" w:type="dxa"/>
+              <w:bottom w:w="100" w:type="dxa"/>
+              <w:right w:w="100" w:type="dxa"/>
+            </w:tcMar>
+            <w:hideMark/>
+          </w:tcPr>
+          <w:p>
+            <w:pPr>
+              <w:spacing w:after="0" w:line="240" w:lineRule="auto"/>
+              <w:jc w:val="center"/>
+              <w:rPr>
+                <w:rFonts w:ascii="Times New Roman" w:eastAsia="Times New Roman" w:hAnsi="Times New Roman" w:cs="Times New Roman"/>
+                <w:kern w:val="0"/>
+                <w:sz w:val="24"/>
+                <w:szCs w:val="24"/>
+                <w:lang w:eastAsia="es-CO"/>
+                <w14:ligatures w14:val="none"/>
+              </w:rPr>
+            </w:pPr>
+            <w:r>
+              <w:rPr>
+                <w:rFonts w:ascii="Arial" w:eastAsia="Times New Roman" w:hAnsi="Arial" w:cs="Arial"/>
+                <w:color w:val="000000"/>
+                <w:kern w:val="0"/>
+                <w:lang w:eastAsia="es-CO"/>
+                <w14:ligatures w14:val="none"/>
+              </w:rPr>
+              <w:t>model</w:t>
+            </w:r>
+          </w:p>
+        </w:tc>
+        <w:tc>
+          <w:tcPr>
+            <w:tcW w:w="1802" w:type="dxa"/>
+            <w:tcBorders>
+              <w:top w:val="single" w:sz="8" w:space="0" w:color="000000"/>
+              <w:left w:val="single" w:sz="8" w:space="0" w:color="000000"/>
+              <w:bottom w:val="single" w:sz="8" w:space="0" w:color="000000"/>
+              <w:right w:val="single" w:sz="8" w:space="0" w:color="000000"/>
+            </w:tcBorders>
+            <w:tcMar>
+              <w:top w:w="100" w:type="dxa"/>
+              <w:left w:w="100" w:type="dxa"/>
+              <w:bottom w:w="100" w:type="dxa"/>
+              <w:right w:w="100" w:type="dxa"/>
+            </w:tcMar>
+            <w:hideMark/>
+          </w:tcPr>
+          <w:p>
+            <w:pPr>
+              <w:spacing w:after="0" w:line="240" w:lineRule="auto"/>
+              <w:jc w:val="center"/>
+              <w:rPr>
+                <w:rFonts w:ascii="Times New Roman" w:eastAsia="Times New Roman" w:hAnsi="Times New Roman" w:cs="Times New Roman"/>
+                <w:kern w:val="0"/>
+                <w:sz w:val="24"/>
+                <w:szCs w:val="24"/>
+                <w:lang w:eastAsia="es-CO"/>
+                <w14:ligatures w14:val="none"/>
+              </w:rPr>
+            </w:pPr>
+            <w:r>
+              <w:rPr>
+                <w:rFonts w:ascii="Arial" w:eastAsia="Times New Roman" w:hAnsi="Arial" w:cs="Arial"/>
+                <w:color w:val="000000"/>
+                <w:kern w:val="0"/>
+                <w:lang w:eastAsia="es-CO"/>
+                <w14:ligatures w14:val="none"/>
+              </w:rPr>
+              <w:t>Community</w:t>
+            </w:r>
+          </w:p>
+        </w:tc>
+        <w:tc>
+          <w:tcPr>
+            <w:tcW w:w="5135" w:type="dxa"/>
+            <w:tcBorders>
+              <w:top w:val="single" w:sz="8" w:space="0" w:color="000000"/>
+              <w:left w:val="single" w:sz="8" w:space="0" w:color="000000"/>
+              <w:bottom w:val="single" w:sz="8" w:space="0" w:color="000000"/>
+              <w:right w:val="single" w:sz="8" w:space="0" w:color="000000"/>
+            </w:tcBorders>
+            <w:tcMar>
+              <w:top w:w="100" w:type="dxa"/>
+              <w:left w:w="100" w:type="dxa"/>
+              <w:bottom w:w="100" w:type="dxa"/>
+              <w:right w:w="100" w:type="dxa"/>
+            </w:tcMar>
+            <w:hideMark/>
+          </w:tcPr>
+          <w:p>
+            <w:pPr>
+              <w:spacing w:after="0" w:line="240" w:lineRule="auto"/>
+              <w:rPr>
+                <w:rFonts w:ascii="Times New Roman" w:eastAsia="Times New Roman" w:hAnsi="Times New Roman" w:cs="Times New Roman"/>
+                <w:kern w:val="0"/>
+                <w:sz w:val="24"/>
+                <w:szCs w:val="24"/>
+                <w:lang w:eastAsia="es-CO"/>
+                <w14:ligatures w14:val="none"/>
+              </w:rPr>
+            </w:pPr>
+            <w:proofErr w:type="spellStart"/>
+            <w:proofErr w:type="gramStart"/>
+            <w:r>
+              <w:rPr>
+                <w:rFonts w:ascii="Arial" w:eastAsia="Times New Roman" w:hAnsi="Arial" w:cs="Arial"/>
+                <w:color w:val="000000"/>
+                <w:kern w:val="0"/>
+                <w:lang w:eastAsia="es-CO"/>
+                <w14:ligatures w14:val="none"/>
+              </w:rPr>
+              <w:t>toString</w:t>
+            </w:r>
+            <w:proofErr w:type="spellEnd"/>
+            <w:r>
+              <w:rPr>
+                <w:rFonts w:ascii="Arial" w:eastAsia="Times New Roman" w:hAnsi="Arial" w:cs="Arial"/>
+                <w:color w:val="000000"/>
+                <w:kern w:val="0"/>
+                <w:lang w:eastAsia="es-CO"/>
+                <w14:ligatures w14:val="none"/>
+              </w:rPr>
+              <w:t>(</w:t>
+            </w:r>
+            <w:proofErr w:type="gramEnd"/>
+            <w:r>
+              <w:rPr>
+                <w:rFonts w:ascii="Arial" w:eastAsia="Times New Roman" w:hAnsi="Arial" w:cs="Arial"/>
+                <w:color w:val="000000"/>
+                <w:kern w:val="0"/>
+                <w:lang w:eastAsia="es-CO"/>
+                <w14:ligatures w14:val="none"/>
+              </w:rPr>
+              <w:t>)</w:t>
+            </w:r>
+          </w:p>
+        </w:tc>
+      </w:tr>
+      <w:tr>
+        <w:trPr>
+          <w:trHeight w:val="420"/>
+        </w:trPr>
+        <w:tc>
+          <w:tcPr>
+            <w:tcW w:w="1770" w:type="dxa"/>
             <w:vMerge w:val="restart"/>
             <w:tcBorders>
               <w:top w:val="single" w:sz="8" w:space="0" w:color="000000"/>
@@ -21262,18 +21615,8 @@
                 <w:lang w:eastAsia="es-CO"/>
                 <w14:ligatures w14:val="none"/>
               </w:rPr>
-              <w:t xml:space="preserve">Req#10: Display the name of the place with the </w:t>
-            </w:r>
-            <w:r>
-              <w:rPr>
-                <w:rFonts w:ascii="Arial" w:eastAsia="Times New Roman" w:hAnsi="Arial" w:cs="Arial"/>
-                <w:color w:val="000000"/>
-                <w:kern w:val="0"/>
-                <w:lang w:eastAsia="es-CO"/>
-                <w14:ligatures w14:val="none"/>
-              </w:rPr>
               <w:lastRenderedPageBreak/>
-              <w:t>most species diversity. </w:t>
+              <w:t>Req#10: Display the name of the place with the most species diversity. </w:t>
             </w:r>
           </w:p>
         </w:tc>
@@ -21316,7 +21659,6 @@
                 <w:lang w:eastAsia="es-CO"/>
                 <w14:ligatures w14:val="none"/>
               </w:rPr>
-              <w:lastRenderedPageBreak/>
               <w:t>ui</w:t>
             </w:r>
             <w:proofErr w:type="spellEnd"/>
@@ -22727,7 +23069,7 @@
 </file>
 
 <file path=word/styles.xml><?xml version="1.0" encoding="utf-8"?>
-<w:styles xmlns:mc="http://schemas.openxmlformats.org/markup-compatibility/2006" xmlns:r="http://schemas.openxmlformats.org/officeDocument/2006/relationships" xmlns:w="http://schemas.openxmlformats.org/wordprocessingml/2006/main" xmlns:w14="http://schemas.microsoft.com/office/word/2010/wordml" xmlns:w15="http://schemas.microsoft.com/office/word/2012/wordml" xmlns:w16cex="http://schemas.microsoft.com/office/word/2018/wordml/cex" xmlns:w16cid="http://schemas.microsoft.com/office/word/2016/wordml/cid" xmlns:w16="http://schemas.microsoft.com/office/word/2018/wordml" xmlns:w16du="http://schemas.microsoft.com/office/word/2023/wordml/word16du" xmlns:w16sdtdh="http://schemas.microsoft.com/office/word/2020/wordml/sdtdatahash" xmlns:w16se="http://schemas.microsoft.com/office/word/2015/wordml/symex" mc:Ignorable="w14 w15 w16se w16cid w16 w16cex w16sdtdh w16du">
+<w:styles xmlns:mc="http://schemas.openxmlformats.org/markup-compatibility/2006" xmlns:r="http://schemas.openxmlformats.org/officeDocument/2006/relationships" xmlns:w="http://schemas.openxmlformats.org/wordprocessingml/2006/main" xmlns:w14="http://schemas.microsoft.com/office/word/2010/wordml" xmlns:w15="http://schemas.microsoft.com/office/word/2012/wordml" xmlns:w16cex="http://schemas.microsoft.com/office/word/2018/wordml/cex" xmlns:w16cid="http://schemas.microsoft.com/office/word/2016/wordml/cid" xmlns:w16="http://schemas.microsoft.com/office/word/2018/wordml" xmlns:w16sdtdh="http://schemas.microsoft.com/office/word/2020/wordml/sdtdatahash" xmlns:w16se="http://schemas.microsoft.com/office/word/2015/wordml/symex" mc:Ignorable="w14 w15 w16se w16cid w16 w16cex w16sdtdh">
   <w:docDefaults>
     <w:rPrDefault>
       <w:rPr>
@@ -23130,11 +23472,11 @@
       <w:lang w:val="en-US"/>
     </w:rPr>
   </w:style>
-  <w:style w:type="paragraph" w:styleId="Heading1">
+  <w:style w:type="paragraph" w:styleId="Ttulo1">
     <w:name w:val="heading 1"/>
     <w:basedOn w:val="Normal"/>
     <w:next w:val="Normal"/>
-    <w:link w:val="Heading1Char"/>
+    <w:link w:val="Ttulo1Car"/>
     <w:uiPriority w:val="9"/>
     <w:qFormat/>
     <w:rsid w:val="00285DB9"/>
@@ -23151,11 +23493,11 @@
       <w:szCs w:val="40"/>
     </w:rPr>
   </w:style>
-  <w:style w:type="paragraph" w:styleId="Heading2">
+  <w:style w:type="paragraph" w:styleId="Ttulo2">
     <w:name w:val="heading 2"/>
     <w:basedOn w:val="Normal"/>
     <w:next w:val="Normal"/>
-    <w:link w:val="Heading2Char"/>
+    <w:link w:val="Ttulo2Car"/>
     <w:uiPriority w:val="9"/>
     <w:semiHidden/>
     <w:unhideWhenUsed/>
@@ -23174,11 +23516,11 @@
       <w:szCs w:val="32"/>
     </w:rPr>
   </w:style>
-  <w:style w:type="paragraph" w:styleId="Heading3">
+  <w:style w:type="paragraph" w:styleId="Ttulo3">
     <w:name w:val="heading 3"/>
     <w:basedOn w:val="Normal"/>
     <w:next w:val="Normal"/>
-    <w:link w:val="Heading3Char"/>
+    <w:link w:val="Ttulo3Car"/>
     <w:uiPriority w:val="9"/>
     <w:semiHidden/>
     <w:unhideWhenUsed/>
@@ -23197,11 +23539,11 @@
       <w:szCs w:val="28"/>
     </w:rPr>
   </w:style>
-  <w:style w:type="paragraph" w:styleId="Heading4">
+  <w:style w:type="paragraph" w:styleId="Ttulo4">
     <w:name w:val="heading 4"/>
     <w:basedOn w:val="Normal"/>
     <w:next w:val="Normal"/>
-    <w:link w:val="Heading4Char"/>
+    <w:link w:val="Ttulo4Car"/>
     <w:uiPriority w:val="9"/>
     <w:semiHidden/>
     <w:unhideWhenUsed/>
@@ -23220,11 +23562,11 @@
       <w:color w:val="0F4761" w:themeColor="accent1" w:themeShade="BF"/>
     </w:rPr>
   </w:style>
-  <w:style w:type="paragraph" w:styleId="Heading5">
+  <w:style w:type="paragraph" w:styleId="Ttulo5">
     <w:name w:val="heading 5"/>
     <w:basedOn w:val="Normal"/>
     <w:next w:val="Normal"/>
-    <w:link w:val="Heading5Char"/>
+    <w:link w:val="Ttulo5Car"/>
     <w:uiPriority w:val="9"/>
     <w:semiHidden/>
     <w:unhideWhenUsed/>
@@ -23241,11 +23583,11 @@
       <w:color w:val="0F4761" w:themeColor="accent1" w:themeShade="BF"/>
     </w:rPr>
   </w:style>
-  <w:style w:type="paragraph" w:styleId="Heading6">
+  <w:style w:type="paragraph" w:styleId="Ttulo6">
     <w:name w:val="heading 6"/>
     <w:basedOn w:val="Normal"/>
     <w:next w:val="Normal"/>
-    <w:link w:val="Heading6Char"/>
+    <w:link w:val="Ttulo6Car"/>
     <w:uiPriority w:val="9"/>
     <w:semiHidden/>
     <w:unhideWhenUsed/>
@@ -23264,11 +23606,11 @@
       <w:color w:val="595959" w:themeColor="text1" w:themeTint="A6"/>
     </w:rPr>
   </w:style>
-  <w:style w:type="paragraph" w:styleId="Heading7">
+  <w:style w:type="paragraph" w:styleId="Ttulo7">
     <w:name w:val="heading 7"/>
     <w:basedOn w:val="Normal"/>
     <w:next w:val="Normal"/>
-    <w:link w:val="Heading7Char"/>
+    <w:link w:val="Ttulo7Car"/>
     <w:uiPriority w:val="9"/>
     <w:semiHidden/>
     <w:unhideWhenUsed/>
@@ -23285,11 +23627,11 @@
       <w:color w:val="595959" w:themeColor="text1" w:themeTint="A6"/>
     </w:rPr>
   </w:style>
-  <w:style w:type="paragraph" w:styleId="Heading8">
+  <w:style w:type="paragraph" w:styleId="Ttulo8">
     <w:name w:val="heading 8"/>
     <w:basedOn w:val="Normal"/>
     <w:next w:val="Normal"/>
-    <w:link w:val="Heading8Char"/>
+    <w:link w:val="Ttulo8Car"/>
     <w:uiPriority w:val="9"/>
     <w:semiHidden/>
     <w:unhideWhenUsed/>
@@ -23308,11 +23650,11 @@
       <w:color w:val="272727" w:themeColor="text1" w:themeTint="D8"/>
     </w:rPr>
   </w:style>
-  <w:style w:type="paragraph" w:styleId="Heading9">
+  <w:style w:type="paragraph" w:styleId="Ttulo9">
     <w:name w:val="heading 9"/>
     <w:basedOn w:val="Normal"/>
     <w:next w:val="Normal"/>
-    <w:link w:val="Heading9Char"/>
+    <w:link w:val="Ttulo9Car"/>
     <w:uiPriority w:val="9"/>
     <w:semiHidden/>
     <w:unhideWhenUsed/>
@@ -23329,13 +23671,13 @@
       <w:color w:val="272727" w:themeColor="text1" w:themeTint="D8"/>
     </w:rPr>
   </w:style>
-  <w:style w:type="character" w:default="1" w:styleId="DefaultParagraphFont">
+  <w:style w:type="character" w:default="1" w:styleId="Fuentedeprrafopredeter">
     <w:name w:val="Default Paragraph Font"/>
     <w:uiPriority w:val="1"/>
     <w:semiHidden/>
     <w:unhideWhenUsed/>
   </w:style>
-  <w:style w:type="table" w:default="1" w:styleId="TableNormal">
+  <w:style w:type="table" w:default="1" w:styleId="Tablanormal">
     <w:name w:val="Normal Table"/>
     <w:uiPriority w:val="99"/>
     <w:semiHidden/>
@@ -23350,16 +23692,16 @@
       </w:tblCellMar>
     </w:tblPr>
   </w:style>
-  <w:style w:type="numbering" w:default="1" w:styleId="NoList">
+  <w:style w:type="numbering" w:default="1" w:styleId="Sinlista">
     <w:name w:val="No List"/>
     <w:uiPriority w:val="99"/>
     <w:semiHidden/>
     <w:unhideWhenUsed/>
   </w:style>
-  <w:style w:type="character" w:customStyle="1" w:styleId="Heading1Char">
-    <w:name w:val="Heading 1 Char"/>
-    <w:basedOn w:val="DefaultParagraphFont"/>
-    <w:link w:val="Heading1"/>
+  <w:style w:type="character" w:customStyle="1" w:styleId="Ttulo1Car">
+    <w:name w:val="Título 1 Car"/>
+    <w:basedOn w:val="Fuentedeprrafopredeter"/>
+    <w:link w:val="Ttulo1"/>
     <w:uiPriority w:val="9"/>
     <w:rsid w:val="00285DB9"/>
     <w:rPr>
@@ -23369,10 +23711,10 @@
       <w:szCs w:val="40"/>
     </w:rPr>
   </w:style>
-  <w:style w:type="character" w:customStyle="1" w:styleId="Heading2Char">
-    <w:name w:val="Heading 2 Char"/>
-    <w:basedOn w:val="DefaultParagraphFont"/>
-    <w:link w:val="Heading2"/>
+  <w:style w:type="character" w:customStyle="1" w:styleId="Ttulo2Car">
+    <w:name w:val="Título 2 Car"/>
+    <w:basedOn w:val="Fuentedeprrafopredeter"/>
+    <w:link w:val="Ttulo2"/>
     <w:uiPriority w:val="9"/>
     <w:semiHidden/>
     <w:rsid w:val="00285DB9"/>
@@ -23383,10 +23725,10 @@
       <w:szCs w:val="32"/>
     </w:rPr>
   </w:style>
-  <w:style w:type="character" w:customStyle="1" w:styleId="Heading3Char">
-    <w:name w:val="Heading 3 Char"/>
-    <w:basedOn w:val="DefaultParagraphFont"/>
-    <w:link w:val="Heading3"/>
+  <w:style w:type="character" w:customStyle="1" w:styleId="Ttulo3Car">
+    <w:name w:val="Título 3 Car"/>
+    <w:basedOn w:val="Fuentedeprrafopredeter"/>
+    <w:link w:val="Ttulo3"/>
     <w:uiPriority w:val="9"/>
     <w:semiHidden/>
     <w:rsid w:val="00285DB9"/>
@@ -23397,10 +23739,10 @@
       <w:szCs w:val="28"/>
     </w:rPr>
   </w:style>
-  <w:style w:type="character" w:customStyle="1" w:styleId="Heading4Char">
-    <w:name w:val="Heading 4 Char"/>
-    <w:basedOn w:val="DefaultParagraphFont"/>
-    <w:link w:val="Heading4"/>
+  <w:style w:type="character" w:customStyle="1" w:styleId="Ttulo4Car">
+    <w:name w:val="Título 4 Car"/>
+    <w:basedOn w:val="Fuentedeprrafopredeter"/>
+    <w:link w:val="Ttulo4"/>
     <w:uiPriority w:val="9"/>
     <w:semiHidden/>
     <w:rsid w:val="00285DB9"/>
@@ -23411,10 +23753,10 @@
       <w:color w:val="0F4761" w:themeColor="accent1" w:themeShade="BF"/>
     </w:rPr>
   </w:style>
-  <w:style w:type="character" w:customStyle="1" w:styleId="Heading5Char">
-    <w:name w:val="Heading 5 Char"/>
-    <w:basedOn w:val="DefaultParagraphFont"/>
-    <w:link w:val="Heading5"/>
+  <w:style w:type="character" w:customStyle="1" w:styleId="Ttulo5Car">
+    <w:name w:val="Título 5 Car"/>
+    <w:basedOn w:val="Fuentedeprrafopredeter"/>
+    <w:link w:val="Ttulo5"/>
     <w:uiPriority w:val="9"/>
     <w:semiHidden/>
     <w:rsid w:val="00285DB9"/>
@@ -23423,10 +23765,10 @@
       <w:color w:val="0F4761" w:themeColor="accent1" w:themeShade="BF"/>
     </w:rPr>
   </w:style>
-  <w:style w:type="character" w:customStyle="1" w:styleId="Heading6Char">
-    <w:name w:val="Heading 6 Char"/>
-    <w:basedOn w:val="DefaultParagraphFont"/>
-    <w:link w:val="Heading6"/>
+  <w:style w:type="character" w:customStyle="1" w:styleId="Ttulo6Car">
+    <w:name w:val="Título 6 Car"/>
+    <w:basedOn w:val="Fuentedeprrafopredeter"/>
+    <w:link w:val="Ttulo6"/>
     <w:uiPriority w:val="9"/>
     <w:semiHidden/>
     <w:rsid w:val="00285DB9"/>
@@ -23437,10 +23779,10 @@
       <w:color w:val="595959" w:themeColor="text1" w:themeTint="A6"/>
     </w:rPr>
   </w:style>
-  <w:style w:type="character" w:customStyle="1" w:styleId="Heading7Char">
-    <w:name w:val="Heading 7 Char"/>
-    <w:basedOn w:val="DefaultParagraphFont"/>
-    <w:link w:val="Heading7"/>
+  <w:style w:type="character" w:customStyle="1" w:styleId="Ttulo7Car">
+    <w:name w:val="Título 7 Car"/>
+    <w:basedOn w:val="Fuentedeprrafopredeter"/>
+    <w:link w:val="Ttulo7"/>
     <w:uiPriority w:val="9"/>
     <w:semiHidden/>
     <w:rsid w:val="00285DB9"/>
@@ -23449,10 +23791,10 @@
       <w:color w:val="595959" w:themeColor="text1" w:themeTint="A6"/>
     </w:rPr>
   </w:style>
-  <w:style w:type="character" w:customStyle="1" w:styleId="Heading8Char">
-    <w:name w:val="Heading 8 Char"/>
-    <w:basedOn w:val="DefaultParagraphFont"/>
-    <w:link w:val="Heading8"/>
+  <w:style w:type="character" w:customStyle="1" w:styleId="Ttulo8Car">
+    <w:name w:val="Título 8 Car"/>
+    <w:basedOn w:val="Fuentedeprrafopredeter"/>
+    <w:link w:val="Ttulo8"/>
     <w:uiPriority w:val="9"/>
     <w:semiHidden/>
     <w:rsid w:val="00285DB9"/>
@@ -23463,10 +23805,10 @@
       <w:color w:val="272727" w:themeColor="text1" w:themeTint="D8"/>
     </w:rPr>
   </w:style>
-  <w:style w:type="character" w:customStyle="1" w:styleId="Heading9Char">
-    <w:name w:val="Heading 9 Char"/>
-    <w:basedOn w:val="DefaultParagraphFont"/>
-    <w:link w:val="Heading9"/>
+  <w:style w:type="character" w:customStyle="1" w:styleId="Ttulo9Car">
+    <w:name w:val="Título 9 Car"/>
+    <w:basedOn w:val="Fuentedeprrafopredeter"/>
+    <w:link w:val="Ttulo9"/>
     <w:uiPriority w:val="9"/>
     <w:semiHidden/>
     <w:rsid w:val="00285DB9"/>
@@ -23475,11 +23817,11 @@
       <w:color w:val="272727" w:themeColor="text1" w:themeTint="D8"/>
     </w:rPr>
   </w:style>
-  <w:style w:type="paragraph" w:styleId="Title">
+  <w:style w:type="paragraph" w:styleId="Ttulo">
     <w:name w:val="Title"/>
     <w:basedOn w:val="Normal"/>
     <w:next w:val="Normal"/>
-    <w:link w:val="TitleChar"/>
+    <w:link w:val="TtuloCar"/>
     <w:uiPriority w:val="10"/>
     <w:qFormat/>
     <w:rsid w:val="00285DB9"/>
@@ -23495,10 +23837,10 @@
       <w:szCs w:val="56"/>
     </w:rPr>
   </w:style>
-  <w:style w:type="character" w:customStyle="1" w:styleId="TitleChar">
-    <w:name w:val="Title Char"/>
-    <w:basedOn w:val="DefaultParagraphFont"/>
-    <w:link w:val="Title"/>
+  <w:style w:type="character" w:customStyle="1" w:styleId="TtuloCar">
+    <w:name w:val="Título Car"/>
+    <w:basedOn w:val="Fuentedeprrafopredeter"/>
+    <w:link w:val="Ttulo"/>
     <w:uiPriority w:val="10"/>
     <w:rsid w:val="00285DB9"/>
     <w:rPr>
@@ -23509,11 +23851,11 @@
       <w:szCs w:val="56"/>
     </w:rPr>
   </w:style>
-  <w:style w:type="paragraph" w:styleId="Subtitle">
+  <w:style w:type="paragraph" w:styleId="Subttulo">
     <w:name w:val="Subtitle"/>
     <w:basedOn w:val="Normal"/>
     <w:next w:val="Normal"/>
-    <w:link w:val="SubtitleChar"/>
+    <w:link w:val="SubttuloCar"/>
     <w:uiPriority w:val="11"/>
     <w:qFormat/>
     <w:rsid w:val="00285DB9"/>
@@ -23530,10 +23872,10 @@
       <w:szCs w:val="28"/>
     </w:rPr>
   </w:style>
-  <w:style w:type="character" w:customStyle="1" w:styleId="SubtitleChar">
-    <w:name w:val="Subtitle Char"/>
-    <w:basedOn w:val="DefaultParagraphFont"/>
-    <w:link w:val="Subtitle"/>
+  <w:style w:type="character" w:customStyle="1" w:styleId="SubttuloCar">
+    <w:name w:val="Subtítulo Car"/>
+    <w:basedOn w:val="Fuentedeprrafopredeter"/>
+    <w:link w:val="Subttulo"/>
     <w:uiPriority w:val="11"/>
     <w:rsid w:val="00285DB9"/>
     <w:rPr>
@@ -23544,11 +23886,11 @@
       <w:szCs w:val="28"/>
     </w:rPr>
   </w:style>
-  <w:style w:type="paragraph" w:styleId="Quote">
+  <w:style w:type="paragraph" w:styleId="Cita">
     <w:name w:val="Quote"/>
     <w:basedOn w:val="Normal"/>
     <w:next w:val="Normal"/>
-    <w:link w:val="QuoteChar"/>
+    <w:link w:val="CitaCar"/>
     <w:uiPriority w:val="29"/>
     <w:qFormat/>
     <w:rsid w:val="00285DB9"/>
@@ -23562,10 +23904,10 @@
       <w:color w:val="404040" w:themeColor="text1" w:themeTint="BF"/>
     </w:rPr>
   </w:style>
-  <w:style w:type="character" w:customStyle="1" w:styleId="QuoteChar">
-    <w:name w:val="Quote Char"/>
-    <w:basedOn w:val="DefaultParagraphFont"/>
-    <w:link w:val="Quote"/>
+  <w:style w:type="character" w:customStyle="1" w:styleId="CitaCar">
+    <w:name w:val="Cita Car"/>
+    <w:basedOn w:val="Fuentedeprrafopredeter"/>
+    <w:link w:val="Cita"/>
     <w:uiPriority w:val="29"/>
     <w:rsid w:val="00285DB9"/>
     <w:rPr>
@@ -23574,7 +23916,7 @@
       <w:color w:val="404040" w:themeColor="text1" w:themeTint="BF"/>
     </w:rPr>
   </w:style>
-  <w:style w:type="paragraph" w:styleId="ListParagraph">
+  <w:style w:type="paragraph" w:styleId="Prrafodelista">
     <w:name w:val="List Paragraph"/>
     <w:basedOn w:val="Normal"/>
     <w:uiPriority w:val="34"/>
@@ -23585,9 +23927,9 @@
       <w:contextualSpacing/>
     </w:pPr>
   </w:style>
-  <w:style w:type="character" w:styleId="IntenseEmphasis">
+  <w:style w:type="character" w:styleId="nfasisintenso">
     <w:name w:val="Intense Emphasis"/>
-    <w:basedOn w:val="DefaultParagraphFont"/>
+    <w:basedOn w:val="Fuentedeprrafopredeter"/>
     <w:uiPriority w:val="21"/>
     <w:qFormat/>
     <w:rsid w:val="00285DB9"/>
@@ -23597,11 +23939,11 @@
       <w:color w:val="0F4761" w:themeColor="accent1" w:themeShade="BF"/>
     </w:rPr>
   </w:style>
-  <w:style w:type="paragraph" w:styleId="IntenseQuote">
+  <w:style w:type="paragraph" w:styleId="Citadestacada">
     <w:name w:val="Intense Quote"/>
     <w:basedOn w:val="Normal"/>
     <w:next w:val="Normal"/>
-    <w:link w:val="IntenseQuoteChar"/>
+    <w:link w:val="CitadestacadaCar"/>
     <w:uiPriority w:val="30"/>
     <w:qFormat/>
     <w:rsid w:val="00285DB9"/>
@@ -23620,10 +23962,10 @@
       <w:color w:val="0F4761" w:themeColor="accent1" w:themeShade="BF"/>
     </w:rPr>
   </w:style>
-  <w:style w:type="character" w:customStyle="1" w:styleId="IntenseQuoteChar">
-    <w:name w:val="Intense Quote Char"/>
-    <w:basedOn w:val="DefaultParagraphFont"/>
-    <w:link w:val="IntenseQuote"/>
+  <w:style w:type="character" w:customStyle="1" w:styleId="CitadestacadaCar">
+    <w:name w:val="Cita destacada Car"/>
+    <w:basedOn w:val="Fuentedeprrafopredeter"/>
+    <w:link w:val="Citadestacada"/>
     <w:uiPriority w:val="30"/>
     <w:rsid w:val="00285DB9"/>
     <w:rPr>
@@ -23632,9 +23974,9 @@
       <w:color w:val="0F4761" w:themeColor="accent1" w:themeShade="BF"/>
     </w:rPr>
   </w:style>
-  <w:style w:type="character" w:styleId="IntenseReference">
+  <w:style w:type="character" w:styleId="Referenciaintensa">
     <w:name w:val="Intense Reference"/>
-    <w:basedOn w:val="DefaultParagraphFont"/>
+    <w:basedOn w:val="Fuentedeprrafopredeter"/>
     <w:uiPriority w:val="32"/>
     <w:qFormat/>
     <w:rsid w:val="00285DB9"/>

</xml_diff>

<commit_message>
Added the functionality to access the information of a place. Must bug fix. Added the necessary methods to the Traceability Diagram.
</commit_message>
<xml_diff>
--- a/docs/Traceability diagram.docx
+++ b/docs/Traceability diagram.docx
@@ -1,6 +1,6 @@
 
 <file path=word/document.xml><?xml version="1.0" encoding="utf-8"?>
-<w:document xmlns:wpc="http://schemas.microsoft.com/office/word/2010/wordprocessingCanvas" xmlns:cx="http://schemas.microsoft.com/office/drawing/2014/chartex" xmlns:cx1="http://schemas.microsoft.com/office/drawing/2015/9/8/chartex" xmlns:cx2="http://schemas.microsoft.com/office/drawing/2015/10/21/chartex" xmlns:cx3="http://schemas.microsoft.com/office/drawing/2016/5/9/chartex" xmlns:cx4="http://schemas.microsoft.com/office/drawing/2016/5/10/chartex" xmlns:cx5="http://schemas.microsoft.com/office/drawing/2016/5/11/chartex" xmlns:cx6="http://schemas.microsoft.com/office/drawing/2016/5/12/chartex" xmlns:cx7="http://schemas.microsoft.com/office/drawing/2016/5/13/chartex" xmlns:cx8="http://schemas.microsoft.com/office/drawing/2016/5/14/chartex" xmlns:mc="http://schemas.openxmlformats.org/markup-compatibility/2006" xmlns:aink="http://schemas.microsoft.com/office/drawing/2016/ink" xmlns:am3d="http://schemas.microsoft.com/office/drawing/2017/model3d" xmlns:o="urn:schemas-microsoft-com:office:office" xmlns:oel="http://schemas.microsoft.com/office/2019/extlst" xmlns:r="http://schemas.openxmlformats.org/officeDocument/2006/relationships" xmlns:m="http://schemas.openxmlformats.org/officeDocument/2006/math" xmlns:v="urn:schemas-microsoft-com:vml" xmlns:wp14="http://schemas.microsoft.com/office/word/2010/wordprocessingDrawing" xmlns:wp="http://schemas.openxmlformats.org/drawingml/2006/wordprocessingDrawing" xmlns:w10="urn:schemas-microsoft-com:office:word" xmlns:w="http://schemas.openxmlformats.org/wordprocessingml/2006/main" xmlns:w14="http://schemas.microsoft.com/office/word/2010/wordml" xmlns:w15="http://schemas.microsoft.com/office/word/2012/wordml" xmlns:w16cex="http://schemas.microsoft.com/office/word/2018/wordml/cex" xmlns:w16cid="http://schemas.microsoft.com/office/word/2016/wordml/cid" xmlns:w16="http://schemas.microsoft.com/office/word/2018/wordml" xmlns:w16du="http://schemas.microsoft.com/office/word/2023/wordml/word16du" xmlns:w16sdtdh="http://schemas.microsoft.com/office/word/2020/wordml/sdtdatahash" xmlns:w16se="http://schemas.microsoft.com/office/word/2015/wordml/symex" xmlns:wpg="http://schemas.microsoft.com/office/word/2010/wordprocessingGroup" xmlns:wpi="http://schemas.microsoft.com/office/word/2010/wordprocessingInk" xmlns:wne="http://schemas.microsoft.com/office/word/2006/wordml" xmlns:wps="http://schemas.microsoft.com/office/word/2010/wordprocessingShape" mc:Ignorable="w14 w15 w16se w16cid w16 w16cex w16sdtdh w16du wp14">
+<w:document xmlns:wpc="http://schemas.microsoft.com/office/word/2010/wordprocessingCanvas" xmlns:cx="http://schemas.microsoft.com/office/drawing/2014/chartex" xmlns:cx1="http://schemas.microsoft.com/office/drawing/2015/9/8/chartex" xmlns:cx2="http://schemas.microsoft.com/office/drawing/2015/10/21/chartex" xmlns:cx3="http://schemas.microsoft.com/office/drawing/2016/5/9/chartex" xmlns:cx4="http://schemas.microsoft.com/office/drawing/2016/5/10/chartex" xmlns:cx5="http://schemas.microsoft.com/office/drawing/2016/5/11/chartex" xmlns:cx6="http://schemas.microsoft.com/office/drawing/2016/5/12/chartex" xmlns:cx7="http://schemas.microsoft.com/office/drawing/2016/5/13/chartex" xmlns:cx8="http://schemas.microsoft.com/office/drawing/2016/5/14/chartex" xmlns:mc="http://schemas.openxmlformats.org/markup-compatibility/2006" xmlns:aink="http://schemas.microsoft.com/office/drawing/2016/ink" xmlns:am3d="http://schemas.microsoft.com/office/drawing/2017/model3d" xmlns:o="urn:schemas-microsoft-com:office:office" xmlns:r="http://schemas.openxmlformats.org/officeDocument/2006/relationships" xmlns:m="http://schemas.openxmlformats.org/officeDocument/2006/math" xmlns:v="urn:schemas-microsoft-com:vml" xmlns:wp14="http://schemas.microsoft.com/office/word/2010/wordprocessingDrawing" xmlns:wp="http://schemas.openxmlformats.org/drawingml/2006/wordprocessingDrawing" xmlns:w10="urn:schemas-microsoft-com:office:word" xmlns:w="http://schemas.openxmlformats.org/wordprocessingml/2006/main" xmlns:w14="http://schemas.microsoft.com/office/word/2010/wordml" xmlns:w15="http://schemas.microsoft.com/office/word/2012/wordml" xmlns:w16cex="http://schemas.microsoft.com/office/word/2018/wordml/cex" xmlns:w16cid="http://schemas.microsoft.com/office/word/2016/wordml/cid" xmlns:w16="http://schemas.microsoft.com/office/word/2018/wordml" xmlns:w16sdtdh="http://schemas.microsoft.com/office/word/2020/wordml/sdtdatahash" xmlns:w16se="http://schemas.microsoft.com/office/word/2015/wordml/symex" xmlns:wpg="http://schemas.microsoft.com/office/word/2010/wordprocessingGroup" xmlns:wpi="http://schemas.microsoft.com/office/word/2010/wordprocessingInk" xmlns:wne="http://schemas.microsoft.com/office/word/2006/wordml" xmlns:wps="http://schemas.microsoft.com/office/word/2010/wordprocessingShape" mc:Ignorable="w14 w15 w16se w16cid w16 w16cex w16sdtdh wp14">
   <w:body>
     <w:p>
       <w:pPr>
@@ -20226,7 +20226,6 @@
             <w:tcBorders>
               <w:top w:val="single" w:sz="8" w:space="0" w:color="000000"/>
               <w:left w:val="single" w:sz="8" w:space="0" w:color="000000"/>
-              <w:bottom w:val="single" w:sz="8" w:space="0" w:color="000000"/>
               <w:right w:val="single" w:sz="8" w:space="0" w:color="000000"/>
             </w:tcBorders>
             <w:tcMar>
@@ -20411,22 +20410,23 @@
             <w:tcW w:w="1770" w:type="dxa"/>
             <w:vMerge/>
             <w:tcBorders>
-              <w:top w:val="single" w:sz="8" w:space="0" w:color="000000"/>
-              <w:left w:val="single" w:sz="8" w:space="0" w:color="000000"/>
-              <w:bottom w:val="single" w:sz="8" w:space="0" w:color="000000"/>
-              <w:right w:val="single" w:sz="8" w:space="0" w:color="000000"/>
-            </w:tcBorders>
-            <w:vAlign w:val="center"/>
-            <w:hideMark/>
-          </w:tcPr>
-          <w:p>
-            <w:pPr>
-              <w:spacing w:after="0" w:line="240" w:lineRule="auto"/>
-              <w:rPr>
-                <w:rFonts w:ascii="Times New Roman" w:eastAsia="Times New Roman" w:hAnsi="Times New Roman" w:cs="Times New Roman"/>
-                <w:kern w:val="0"/>
-                <w:sz w:val="24"/>
-                <w:szCs w:val="24"/>
+              <w:left w:val="single" w:sz="8" w:space="0" w:color="000000"/>
+              <w:right w:val="single" w:sz="8" w:space="0" w:color="000000"/>
+            </w:tcBorders>
+            <w:tcMar>
+              <w:top w:w="100" w:type="dxa"/>
+              <w:left w:w="100" w:type="dxa"/>
+              <w:bottom w:w="100" w:type="dxa"/>
+              <w:right w:w="100" w:type="dxa"/>
+            </w:tcMar>
+          </w:tcPr>
+          <w:p>
+            <w:pPr>
+              <w:spacing w:after="0" w:line="240" w:lineRule="auto"/>
+              <w:rPr>
+                <w:rFonts w:ascii="Arial" w:eastAsia="Times New Roman" w:hAnsi="Arial" w:cs="Arial"/>
+                <w:color w:val="000000"/>
+                <w:kern w:val="0"/>
                 <w:lang w:eastAsia="es-CO"/>
                 <w14:ligatures w14:val="none"/>
               </w:rPr>
@@ -20448,17 +20448,15 @@
               <w:bottom w:w="100" w:type="dxa"/>
               <w:right w:w="100" w:type="dxa"/>
             </w:tcMar>
-            <w:hideMark/>
-          </w:tcPr>
-          <w:p>
-            <w:pPr>
-              <w:spacing w:after="0" w:line="240" w:lineRule="auto"/>
-              <w:jc w:val="center"/>
-              <w:rPr>
-                <w:rFonts w:ascii="Times New Roman" w:eastAsia="Times New Roman" w:hAnsi="Times New Roman" w:cs="Times New Roman"/>
-                <w:kern w:val="0"/>
-                <w:sz w:val="24"/>
-                <w:szCs w:val="24"/>
+          </w:tcPr>
+          <w:p>
+            <w:pPr>
+              <w:spacing w:after="0" w:line="240" w:lineRule="auto"/>
+              <w:jc w:val="center"/>
+              <w:rPr>
+                <w:rFonts w:ascii="Arial" w:eastAsia="Times New Roman" w:hAnsi="Arial" w:cs="Arial"/>
+                <w:color w:val="000000"/>
+                <w:kern w:val="0"/>
                 <w:lang w:eastAsia="es-CO"/>
                 <w14:ligatures w14:val="none"/>
               </w:rPr>
@@ -20490,17 +20488,15 @@
               <w:bottom w:w="100" w:type="dxa"/>
               <w:right w:w="100" w:type="dxa"/>
             </w:tcMar>
-            <w:hideMark/>
-          </w:tcPr>
-          <w:p>
-            <w:pPr>
-              <w:spacing w:after="0" w:line="240" w:lineRule="auto"/>
-              <w:jc w:val="center"/>
-              <w:rPr>
-                <w:rFonts w:ascii="Times New Roman" w:eastAsia="Times New Roman" w:hAnsi="Times New Roman" w:cs="Times New Roman"/>
-                <w:kern w:val="0"/>
-                <w:sz w:val="24"/>
-                <w:szCs w:val="24"/>
+          </w:tcPr>
+          <w:p>
+            <w:pPr>
+              <w:spacing w:after="0" w:line="240" w:lineRule="auto"/>
+              <w:jc w:val="center"/>
+              <w:rPr>
+                <w:rFonts w:ascii="Arial" w:eastAsia="Times New Roman" w:hAnsi="Arial" w:cs="Arial"/>
+                <w:color w:val="000000"/>
+                <w:kern w:val="0"/>
                 <w:lang w:eastAsia="es-CO"/>
                 <w14:ligatures w14:val="none"/>
               </w:rPr>
@@ -20532,30 +20528,29 @@
               <w:bottom w:w="100" w:type="dxa"/>
               <w:right w:w="100" w:type="dxa"/>
             </w:tcMar>
-            <w:hideMark/>
-          </w:tcPr>
-          <w:p>
-            <w:pPr>
-              <w:spacing w:after="0" w:line="240" w:lineRule="auto"/>
-              <w:rPr>
-                <w:rFonts w:ascii="Times New Roman" w:eastAsia="Times New Roman" w:hAnsi="Times New Roman" w:cs="Times New Roman"/>
-                <w:kern w:val="0"/>
-                <w:sz w:val="24"/>
-                <w:szCs w:val="24"/>
+          </w:tcPr>
+          <w:p>
+            <w:pPr>
+              <w:spacing w:after="0" w:line="240" w:lineRule="auto"/>
+              <w:rPr>
+                <w:rFonts w:ascii="Arial" w:eastAsia="Times New Roman" w:hAnsi="Arial" w:cs="Arial"/>
+                <w:color w:val="000000"/>
+                <w:kern w:val="0"/>
                 <w:lang w:eastAsia="es-CO"/>
                 <w14:ligatures w14:val="none"/>
               </w:rPr>
             </w:pPr>
             <w:proofErr w:type="spellStart"/>
-            <w:r>
-              <w:rPr>
-                <w:rFonts w:ascii="Arial" w:eastAsia="Times New Roman" w:hAnsi="Arial" w:cs="Arial"/>
-                <w:color w:val="000000"/>
-                <w:kern w:val="0"/>
-                <w:lang w:eastAsia="es-CO"/>
-                <w14:ligatures w14:val="none"/>
-              </w:rPr>
-              <w:t>searchPlace</w:t>
+            <w:proofErr w:type="gramStart"/>
+            <w:r>
+              <w:rPr>
+                <w:rFonts w:ascii="Arial" w:eastAsia="Times New Roman" w:hAnsi="Arial" w:cs="Arial"/>
+                <w:color w:val="000000"/>
+                <w:kern w:val="0"/>
+                <w:lang w:eastAsia="es-CO"/>
+                <w14:ligatures w14:val="none"/>
+              </w:rPr>
+              <w:t>oneMinPlace</w:t>
             </w:r>
             <w:proofErr w:type="spellEnd"/>
             <w:r>
@@ -20566,7 +20561,18 @@
                 <w:lang w:eastAsia="es-CO"/>
                 <w14:ligatures w14:val="none"/>
               </w:rPr>
-              <w:t>(name: String)</w:t>
+              <w:t>(</w:t>
+            </w:r>
+            <w:proofErr w:type="gramEnd"/>
+            <w:r>
+              <w:rPr>
+                <w:rFonts w:ascii="Arial" w:eastAsia="Times New Roman" w:hAnsi="Arial" w:cs="Arial"/>
+                <w:color w:val="000000"/>
+                <w:kern w:val="0"/>
+                <w:lang w:eastAsia="es-CO"/>
+                <w14:ligatures w14:val="none"/>
+              </w:rPr>
+              <w:t>)</w:t>
             </w:r>
           </w:p>
         </w:tc>
@@ -20580,9 +20586,7 @@
             <w:tcW w:w="1770" w:type="dxa"/>
             <w:vMerge/>
             <w:tcBorders>
-              <w:top w:val="single" w:sz="8" w:space="0" w:color="000000"/>
-              <w:left w:val="single" w:sz="8" w:space="0" w:color="000000"/>
-              <w:bottom w:val="single" w:sz="8" w:space="0" w:color="000000"/>
+              <w:left w:val="single" w:sz="8" w:space="0" w:color="000000"/>
               <w:right w:val="single" w:sz="8" w:space="0" w:color="000000"/>
             </w:tcBorders>
             <w:vAlign w:val="center"/>
@@ -20617,7 +20621,6 @@
               <w:bottom w:w="100" w:type="dxa"/>
               <w:right w:w="100" w:type="dxa"/>
             </w:tcMar>
-            <w:hideMark/>
           </w:tcPr>
           <w:p>
             <w:pPr>
@@ -20659,30 +20662,29 @@
               <w:bottom w:w="100" w:type="dxa"/>
               <w:right w:w="100" w:type="dxa"/>
             </w:tcMar>
-            <w:hideMark/>
-          </w:tcPr>
-          <w:p>
-            <w:pPr>
-              <w:spacing w:after="0" w:line="240" w:lineRule="auto"/>
-              <w:jc w:val="center"/>
-              <w:rPr>
-                <w:rFonts w:ascii="Times New Roman" w:eastAsia="Times New Roman" w:hAnsi="Times New Roman" w:cs="Times New Roman"/>
-                <w:kern w:val="0"/>
-                <w:sz w:val="24"/>
-                <w:szCs w:val="24"/>
-                <w:lang w:eastAsia="es-CO"/>
-                <w14:ligatures w14:val="none"/>
-              </w:rPr>
-            </w:pPr>
-            <w:r>
-              <w:rPr>
-                <w:rFonts w:ascii="Arial" w:eastAsia="Times New Roman" w:hAnsi="Arial" w:cs="Arial"/>
-                <w:color w:val="000000"/>
-                <w:kern w:val="0"/>
-                <w:lang w:eastAsia="es-CO"/>
-                <w14:ligatures w14:val="none"/>
-              </w:rPr>
-              <w:t>Place</w:t>
+          </w:tcPr>
+          <w:p>
+            <w:pPr>
+              <w:spacing w:after="0" w:line="240" w:lineRule="auto"/>
+              <w:jc w:val="center"/>
+              <w:rPr>
+                <w:rFonts w:ascii="Times New Roman" w:eastAsia="Times New Roman" w:hAnsi="Times New Roman" w:cs="Times New Roman"/>
+                <w:kern w:val="0"/>
+                <w:sz w:val="24"/>
+                <w:szCs w:val="24"/>
+                <w:lang w:eastAsia="es-CO"/>
+                <w14:ligatures w14:val="none"/>
+              </w:rPr>
+            </w:pPr>
+            <w:r>
+              <w:rPr>
+                <w:rFonts w:ascii="Arial" w:eastAsia="Times New Roman" w:hAnsi="Arial" w:cs="Arial"/>
+                <w:color w:val="000000"/>
+                <w:kern w:val="0"/>
+                <w:lang w:eastAsia="es-CO"/>
+                <w14:ligatures w14:val="none"/>
+              </w:rPr>
+              <w:t>Controller</w:t>
             </w:r>
           </w:p>
         </w:tc>
@@ -20701,7 +20703,6 @@
               <w:bottom w:w="100" w:type="dxa"/>
               <w:right w:w="100" w:type="dxa"/>
             </w:tcMar>
-            <w:hideMark/>
           </w:tcPr>
           <w:p>
             <w:pPr>
@@ -20716,15 +20717,16 @@
               </w:rPr>
             </w:pPr>
             <w:proofErr w:type="spellStart"/>
-            <w:r>
-              <w:rPr>
-                <w:rFonts w:ascii="Arial" w:eastAsia="Times New Roman" w:hAnsi="Arial" w:cs="Arial"/>
-                <w:color w:val="000000"/>
-                <w:kern w:val="0"/>
-                <w:lang w:eastAsia="es-CO"/>
-                <w14:ligatures w14:val="none"/>
-              </w:rPr>
-              <w:t>getName</w:t>
+            <w:proofErr w:type="gramStart"/>
+            <w:r>
+              <w:rPr>
+                <w:rFonts w:ascii="Arial" w:eastAsia="Times New Roman" w:hAnsi="Arial" w:cs="Arial"/>
+                <w:color w:val="000000"/>
+                <w:kern w:val="0"/>
+                <w:lang w:eastAsia="es-CO"/>
+                <w14:ligatures w14:val="none"/>
+              </w:rPr>
+              <w:t>displayPlaces</w:t>
             </w:r>
             <w:proofErr w:type="spellEnd"/>
             <w:r>
@@ -20735,7 +20737,18 @@
                 <w:lang w:eastAsia="es-CO"/>
                 <w14:ligatures w14:val="none"/>
               </w:rPr>
-              <w:t>()</w:t>
+              <w:t>(</w:t>
+            </w:r>
+            <w:proofErr w:type="gramEnd"/>
+            <w:r>
+              <w:rPr>
+                <w:rFonts w:ascii="Arial" w:eastAsia="Times New Roman" w:hAnsi="Arial" w:cs="Arial"/>
+                <w:color w:val="000000"/>
+                <w:kern w:val="0"/>
+                <w:lang w:eastAsia="es-CO"/>
+                <w14:ligatures w14:val="none"/>
+              </w:rPr>
+              <w:t>)</w:t>
             </w:r>
           </w:p>
         </w:tc>
@@ -20749,9 +20762,7 @@
             <w:tcW w:w="1770" w:type="dxa"/>
             <w:vMerge/>
             <w:tcBorders>
-              <w:top w:val="single" w:sz="8" w:space="0" w:color="000000"/>
-              <w:left w:val="single" w:sz="8" w:space="0" w:color="000000"/>
-              <w:bottom w:val="single" w:sz="8" w:space="0" w:color="000000"/>
+              <w:left w:val="single" w:sz="8" w:space="0" w:color="000000"/>
               <w:right w:val="single" w:sz="8" w:space="0" w:color="000000"/>
             </w:tcBorders>
             <w:vAlign w:val="center"/>
@@ -20786,7 +20797,6 @@
               <w:bottom w:w="100" w:type="dxa"/>
               <w:right w:w="100" w:type="dxa"/>
             </w:tcMar>
-            <w:hideMark/>
           </w:tcPr>
           <w:p>
             <w:pPr>
@@ -20828,30 +20838,29 @@
               <w:bottom w:w="100" w:type="dxa"/>
               <w:right w:w="100" w:type="dxa"/>
             </w:tcMar>
-            <w:hideMark/>
-          </w:tcPr>
-          <w:p>
-            <w:pPr>
-              <w:spacing w:after="0" w:line="240" w:lineRule="auto"/>
-              <w:jc w:val="center"/>
-              <w:rPr>
-                <w:rFonts w:ascii="Times New Roman" w:eastAsia="Times New Roman" w:hAnsi="Times New Roman" w:cs="Times New Roman"/>
-                <w:kern w:val="0"/>
-                <w:sz w:val="24"/>
-                <w:szCs w:val="24"/>
-                <w:lang w:eastAsia="es-CO"/>
-                <w14:ligatures w14:val="none"/>
-              </w:rPr>
-            </w:pPr>
-            <w:r>
-              <w:rPr>
-                <w:rFonts w:ascii="Arial" w:eastAsia="Times New Roman" w:hAnsi="Arial" w:cs="Arial"/>
-                <w:color w:val="000000"/>
-                <w:kern w:val="0"/>
-                <w:lang w:eastAsia="es-CO"/>
-                <w14:ligatures w14:val="none"/>
-              </w:rPr>
-              <w:t>Controller</w:t>
+          </w:tcPr>
+          <w:p>
+            <w:pPr>
+              <w:spacing w:after="0" w:line="240" w:lineRule="auto"/>
+              <w:jc w:val="center"/>
+              <w:rPr>
+                <w:rFonts w:ascii="Times New Roman" w:eastAsia="Times New Roman" w:hAnsi="Times New Roman" w:cs="Times New Roman"/>
+                <w:kern w:val="0"/>
+                <w:sz w:val="24"/>
+                <w:szCs w:val="24"/>
+                <w:lang w:eastAsia="es-CO"/>
+                <w14:ligatures w14:val="none"/>
+              </w:rPr>
+            </w:pPr>
+            <w:r>
+              <w:rPr>
+                <w:rFonts w:ascii="Arial" w:eastAsia="Times New Roman" w:hAnsi="Arial" w:cs="Arial"/>
+                <w:color w:val="000000"/>
+                <w:kern w:val="0"/>
+                <w:lang w:eastAsia="es-CO"/>
+                <w14:ligatures w14:val="none"/>
+              </w:rPr>
+              <w:t>Place</w:t>
             </w:r>
           </w:p>
         </w:tc>
@@ -20870,7 +20879,6 @@
               <w:bottom w:w="100" w:type="dxa"/>
               <w:right w:w="100" w:type="dxa"/>
             </w:tcMar>
-            <w:hideMark/>
           </w:tcPr>
           <w:p>
             <w:pPr>
@@ -20885,15 +20893,16 @@
               </w:rPr>
             </w:pPr>
             <w:proofErr w:type="spellStart"/>
-            <w:r>
-              <w:rPr>
-                <w:rFonts w:ascii="Arial" w:eastAsia="Times New Roman" w:hAnsi="Arial" w:cs="Arial"/>
-                <w:color w:val="000000"/>
-                <w:kern w:val="0"/>
-                <w:lang w:eastAsia="es-CO"/>
-                <w14:ligatures w14:val="none"/>
-              </w:rPr>
-              <w:t>accessPlace</w:t>
+            <w:proofErr w:type="gramStart"/>
+            <w:r>
+              <w:rPr>
+                <w:rFonts w:ascii="Arial" w:eastAsia="Times New Roman" w:hAnsi="Arial" w:cs="Arial"/>
+                <w:color w:val="000000"/>
+                <w:kern w:val="0"/>
+                <w:lang w:eastAsia="es-CO"/>
+                <w14:ligatures w14:val="none"/>
+              </w:rPr>
+              <w:t>getName</w:t>
             </w:r>
             <w:proofErr w:type="spellEnd"/>
             <w:r>
@@ -20906,18 +20915,7 @@
               </w:rPr>
               <w:t>(</w:t>
             </w:r>
-            <w:proofErr w:type="spellStart"/>
-            <w:r>
-              <w:rPr>
-                <w:rFonts w:ascii="Arial" w:eastAsia="Times New Roman" w:hAnsi="Arial" w:cs="Arial"/>
-                <w:color w:val="000000"/>
-                <w:kern w:val="0"/>
-                <w:lang w:eastAsia="es-CO"/>
-                <w14:ligatures w14:val="none"/>
-              </w:rPr>
-              <w:t>name:String</w:t>
-            </w:r>
-            <w:proofErr w:type="spellEnd"/>
+            <w:proofErr w:type="gramEnd"/>
             <w:r>
               <w:rPr>
                 <w:rFonts w:ascii="Arial" w:eastAsia="Times New Roman" w:hAnsi="Arial" w:cs="Arial"/>
@@ -20940,9 +20938,7 @@
             <w:tcW w:w="1770" w:type="dxa"/>
             <w:vMerge/>
             <w:tcBorders>
-              <w:top w:val="single" w:sz="8" w:space="0" w:color="000000"/>
-              <w:left w:val="single" w:sz="8" w:space="0" w:color="000000"/>
-              <w:bottom w:val="single" w:sz="8" w:space="0" w:color="000000"/>
+              <w:left w:val="single" w:sz="8" w:space="0" w:color="000000"/>
               <w:right w:val="single" w:sz="8" w:space="0" w:color="000000"/>
             </w:tcBorders>
             <w:vAlign w:val="center"/>
@@ -21042,7 +21038,7 @@
                 <w:lang w:eastAsia="es-CO"/>
                 <w14:ligatures w14:val="none"/>
               </w:rPr>
-              <w:t>Place</w:t>
+              <w:t>Controller</w:t>
             </w:r>
           </w:p>
         </w:tc>
@@ -21076,15 +21072,16 @@
               </w:rPr>
             </w:pPr>
             <w:proofErr w:type="spellStart"/>
-            <w:r>
-              <w:rPr>
-                <w:rFonts w:ascii="Arial" w:eastAsia="Times New Roman" w:hAnsi="Arial" w:cs="Arial"/>
-                <w:color w:val="000000"/>
-                <w:kern w:val="0"/>
-                <w:lang w:eastAsia="es-CO"/>
-                <w14:ligatures w14:val="none"/>
-              </w:rPr>
-              <w:t>toString</w:t>
+            <w:proofErr w:type="gramStart"/>
+            <w:r>
+              <w:rPr>
+                <w:rFonts w:ascii="Arial" w:eastAsia="Times New Roman" w:hAnsi="Arial" w:cs="Arial"/>
+                <w:color w:val="000000"/>
+                <w:kern w:val="0"/>
+                <w:lang w:eastAsia="es-CO"/>
+                <w14:ligatures w14:val="none"/>
+              </w:rPr>
+              <w:t>accessPlace</w:t>
             </w:r>
             <w:proofErr w:type="spellEnd"/>
             <w:r>
@@ -21095,7 +21092,40 @@
                 <w:lang w:eastAsia="es-CO"/>
                 <w14:ligatures w14:val="none"/>
               </w:rPr>
-              <w:t>()</w:t>
+              <w:t>(</w:t>
+            </w:r>
+            <w:proofErr w:type="spellStart"/>
+            <w:proofErr w:type="gramEnd"/>
+            <w:r>
+              <w:rPr>
+                <w:rFonts w:ascii="Arial" w:eastAsia="Times New Roman" w:hAnsi="Arial" w:cs="Arial"/>
+                <w:color w:val="000000"/>
+                <w:kern w:val="0"/>
+                <w:lang w:eastAsia="es-CO"/>
+                <w14:ligatures w14:val="none"/>
+              </w:rPr>
+              <w:t>intPlace</w:t>
+            </w:r>
+            <w:proofErr w:type="spellEnd"/>
+            <w:r>
+              <w:rPr>
+                <w:rFonts w:ascii="Arial" w:eastAsia="Times New Roman" w:hAnsi="Arial" w:cs="Arial"/>
+                <w:color w:val="000000"/>
+                <w:kern w:val="0"/>
+                <w:lang w:eastAsia="es-CO"/>
+                <w14:ligatures w14:val="none"/>
+              </w:rPr>
+              <w:t xml:space="preserve"> : int</w:t>
+            </w:r>
+            <w:r>
+              <w:rPr>
+                <w:rFonts w:ascii="Arial" w:eastAsia="Times New Roman" w:hAnsi="Arial" w:cs="Arial"/>
+                <w:color w:val="000000"/>
+                <w:kern w:val="0"/>
+                <w:lang w:eastAsia="es-CO"/>
+                <w14:ligatures w14:val="none"/>
+              </w:rPr>
+              <w:t>)</w:t>
             </w:r>
           </w:p>
         </w:tc>
@@ -21109,9 +21139,191 @@
             <w:tcW w:w="1770" w:type="dxa"/>
             <w:vMerge/>
             <w:tcBorders>
-              <w:top w:val="single" w:sz="8" w:space="0" w:color="000000"/>
-              <w:left w:val="single" w:sz="8" w:space="0" w:color="000000"/>
-              <w:bottom w:val="single" w:sz="8" w:space="0" w:color="000000"/>
+              <w:left w:val="single" w:sz="8" w:space="0" w:color="000000"/>
+              <w:right w:val="single" w:sz="8" w:space="0" w:color="000000"/>
+            </w:tcBorders>
+            <w:vAlign w:val="center"/>
+          </w:tcPr>
+          <w:p>
+            <w:pPr>
+              <w:spacing w:after="0" w:line="240" w:lineRule="auto"/>
+              <w:rPr>
+                <w:rFonts w:ascii="Times New Roman" w:eastAsia="Times New Roman" w:hAnsi="Times New Roman" w:cs="Times New Roman"/>
+                <w:kern w:val="0"/>
+                <w:sz w:val="24"/>
+                <w:szCs w:val="24"/>
+                <w:lang w:eastAsia="es-CO"/>
+                <w14:ligatures w14:val="none"/>
+              </w:rPr>
+            </w:pPr>
+          </w:p>
+        </w:tc>
+        <w:tc>
+          <w:tcPr>
+            <w:tcW w:w="0" w:type="auto"/>
+            <w:tcBorders>
+              <w:top w:val="single" w:sz="8" w:space="0" w:color="000000"/>
+              <w:left w:val="single" w:sz="8" w:space="0" w:color="000000"/>
+              <w:bottom w:val="single" w:sz="8" w:space="0" w:color="000000"/>
+              <w:right w:val="single" w:sz="8" w:space="0" w:color="000000"/>
+            </w:tcBorders>
+            <w:tcMar>
+              <w:top w:w="100" w:type="dxa"/>
+              <w:left w:w="100" w:type="dxa"/>
+              <w:bottom w:w="100" w:type="dxa"/>
+              <w:right w:w="100" w:type="dxa"/>
+            </w:tcMar>
+          </w:tcPr>
+          <w:p>
+            <w:pPr>
+              <w:spacing w:after="0" w:line="240" w:lineRule="auto"/>
+              <w:jc w:val="center"/>
+              <w:rPr>
+                <w:rFonts w:ascii="Arial" w:eastAsia="Times New Roman" w:hAnsi="Arial" w:cs="Arial"/>
+                <w:color w:val="000000"/>
+                <w:kern w:val="0"/>
+                <w:lang w:eastAsia="es-CO"/>
+                <w14:ligatures w14:val="none"/>
+              </w:rPr>
+            </w:pPr>
+            <w:r>
+              <w:rPr>
+                <w:rFonts w:ascii="Arial" w:eastAsia="Times New Roman" w:hAnsi="Arial" w:cs="Arial"/>
+                <w:color w:val="000000"/>
+                <w:kern w:val="0"/>
+                <w:lang w:eastAsia="es-CO"/>
+                <w14:ligatures w14:val="none"/>
+              </w:rPr>
+              <w:t>model</w:t>
+            </w:r>
+          </w:p>
+        </w:tc>
+        <w:tc>
+          <w:tcPr>
+            <w:tcW w:w="1802" w:type="dxa"/>
+            <w:tcBorders>
+              <w:top w:val="single" w:sz="8" w:space="0" w:color="000000"/>
+              <w:left w:val="single" w:sz="8" w:space="0" w:color="000000"/>
+              <w:bottom w:val="single" w:sz="8" w:space="0" w:color="000000"/>
+              <w:right w:val="single" w:sz="8" w:space="0" w:color="000000"/>
+            </w:tcBorders>
+            <w:tcMar>
+              <w:top w:w="100" w:type="dxa"/>
+              <w:left w:w="100" w:type="dxa"/>
+              <w:bottom w:w="100" w:type="dxa"/>
+              <w:right w:w="100" w:type="dxa"/>
+            </w:tcMar>
+          </w:tcPr>
+          <w:p>
+            <w:pPr>
+              <w:spacing w:after="0" w:line="240" w:lineRule="auto"/>
+              <w:jc w:val="center"/>
+              <w:rPr>
+                <w:rFonts w:ascii="Arial" w:eastAsia="Times New Roman" w:hAnsi="Arial" w:cs="Arial"/>
+                <w:color w:val="000000"/>
+                <w:kern w:val="0"/>
+                <w:lang w:eastAsia="es-CO"/>
+                <w14:ligatures w14:val="none"/>
+              </w:rPr>
+            </w:pPr>
+            <w:r>
+              <w:rPr>
+                <w:rFonts w:ascii="Arial" w:eastAsia="Times New Roman" w:hAnsi="Arial" w:cs="Arial"/>
+                <w:color w:val="000000"/>
+                <w:kern w:val="0"/>
+                <w:lang w:eastAsia="es-CO"/>
+                <w14:ligatures w14:val="none"/>
+              </w:rPr>
+              <w:t>Controller</w:t>
+            </w:r>
+          </w:p>
+        </w:tc>
+        <w:tc>
+          <w:tcPr>
+            <w:tcW w:w="5135" w:type="dxa"/>
+            <w:tcBorders>
+              <w:top w:val="single" w:sz="8" w:space="0" w:color="000000"/>
+              <w:left w:val="single" w:sz="8" w:space="0" w:color="000000"/>
+              <w:bottom w:val="single" w:sz="8" w:space="0" w:color="000000"/>
+              <w:right w:val="single" w:sz="8" w:space="0" w:color="000000"/>
+            </w:tcBorders>
+            <w:tcMar>
+              <w:top w:w="100" w:type="dxa"/>
+              <w:left w:w="100" w:type="dxa"/>
+              <w:bottom w:w="100" w:type="dxa"/>
+              <w:right w:w="100" w:type="dxa"/>
+            </w:tcMar>
+          </w:tcPr>
+          <w:p>
+            <w:pPr>
+              <w:spacing w:after="0" w:line="240" w:lineRule="auto"/>
+              <w:rPr>
+                <w:rFonts w:ascii="Arial" w:eastAsia="Times New Roman" w:hAnsi="Arial" w:cs="Arial"/>
+                <w:color w:val="000000"/>
+                <w:kern w:val="0"/>
+                <w:lang w:eastAsia="es-CO"/>
+                <w14:ligatures w14:val="none"/>
+              </w:rPr>
+            </w:pPr>
+            <w:proofErr w:type="spellStart"/>
+            <w:proofErr w:type="gramStart"/>
+            <w:r>
+              <w:rPr>
+                <w:rFonts w:ascii="Arial" w:eastAsia="Times New Roman" w:hAnsi="Arial" w:cs="Arial"/>
+                <w:color w:val="000000"/>
+                <w:kern w:val="0"/>
+                <w:lang w:eastAsia="es-CO"/>
+                <w14:ligatures w14:val="none"/>
+              </w:rPr>
+              <w:t>intToPlace</w:t>
+            </w:r>
+            <w:proofErr w:type="spellEnd"/>
+            <w:r>
+              <w:rPr>
+                <w:rFonts w:ascii="Arial" w:eastAsia="Times New Roman" w:hAnsi="Arial" w:cs="Arial"/>
+                <w:color w:val="000000"/>
+                <w:kern w:val="0"/>
+                <w:lang w:eastAsia="es-CO"/>
+                <w14:ligatures w14:val="none"/>
+              </w:rPr>
+              <w:t>(</w:t>
+            </w:r>
+            <w:proofErr w:type="spellStart"/>
+            <w:proofErr w:type="gramEnd"/>
+            <w:r>
+              <w:rPr>
+                <w:rFonts w:ascii="Arial" w:eastAsia="Times New Roman" w:hAnsi="Arial" w:cs="Arial"/>
+                <w:color w:val="000000"/>
+                <w:kern w:val="0"/>
+                <w:lang w:eastAsia="es-CO"/>
+                <w14:ligatures w14:val="none"/>
+              </w:rPr>
+              <w:t>intPlace</w:t>
+            </w:r>
+            <w:proofErr w:type="spellEnd"/>
+            <w:r>
+              <w:rPr>
+                <w:rFonts w:ascii="Arial" w:eastAsia="Times New Roman" w:hAnsi="Arial" w:cs="Arial"/>
+                <w:color w:val="000000"/>
+                <w:kern w:val="0"/>
+                <w:lang w:eastAsia="es-CO"/>
+                <w14:ligatures w14:val="none"/>
+              </w:rPr>
+              <w:t xml:space="preserve"> : int)</w:t>
+            </w:r>
+          </w:p>
+        </w:tc>
+      </w:tr>
+      <w:tr>
+        <w:trPr>
+          <w:trHeight w:val="420"/>
+        </w:trPr>
+        <w:tc>
+          <w:tcPr>
+            <w:tcW w:w="1770" w:type="dxa"/>
+            <w:vMerge/>
+            <w:tcBorders>
+              <w:left w:val="single" w:sz="8" w:space="0" w:color="000000"/>
               <w:right w:val="single" w:sz="8" w:space="0" w:color="000000"/>
             </w:tcBorders>
             <w:vAlign w:val="center"/>
@@ -21211,6 +21423,514 @@
                 <w:lang w:eastAsia="es-CO"/>
                 <w14:ligatures w14:val="none"/>
               </w:rPr>
+              <w:t>Place</w:t>
+            </w:r>
+          </w:p>
+        </w:tc>
+        <w:tc>
+          <w:tcPr>
+            <w:tcW w:w="5135" w:type="dxa"/>
+            <w:tcBorders>
+              <w:top w:val="single" w:sz="8" w:space="0" w:color="000000"/>
+              <w:left w:val="single" w:sz="8" w:space="0" w:color="000000"/>
+              <w:bottom w:val="single" w:sz="8" w:space="0" w:color="000000"/>
+              <w:right w:val="single" w:sz="8" w:space="0" w:color="000000"/>
+            </w:tcBorders>
+            <w:tcMar>
+              <w:top w:w="100" w:type="dxa"/>
+              <w:left w:w="100" w:type="dxa"/>
+              <w:bottom w:w="100" w:type="dxa"/>
+              <w:right w:w="100" w:type="dxa"/>
+            </w:tcMar>
+            <w:hideMark/>
+          </w:tcPr>
+          <w:p>
+            <w:pPr>
+              <w:spacing w:after="0" w:line="240" w:lineRule="auto"/>
+              <w:rPr>
+                <w:rFonts w:ascii="Times New Roman" w:eastAsia="Times New Roman" w:hAnsi="Times New Roman" w:cs="Times New Roman"/>
+                <w:kern w:val="0"/>
+                <w:sz w:val="24"/>
+                <w:szCs w:val="24"/>
+                <w:lang w:eastAsia="es-CO"/>
+                <w14:ligatures w14:val="none"/>
+              </w:rPr>
+            </w:pPr>
+            <w:proofErr w:type="spellStart"/>
+            <w:r>
+              <w:rPr>
+                <w:rFonts w:ascii="Arial" w:eastAsia="Times New Roman" w:hAnsi="Arial" w:cs="Arial"/>
+                <w:color w:val="000000"/>
+                <w:kern w:val="0"/>
+                <w:lang w:eastAsia="es-CO"/>
+                <w14:ligatures w14:val="none"/>
+              </w:rPr>
+              <w:t>toString</w:t>
+            </w:r>
+            <w:proofErr w:type="spellEnd"/>
+            <w:r>
+              <w:rPr>
+                <w:rFonts w:ascii="Arial" w:eastAsia="Times New Roman" w:hAnsi="Arial" w:cs="Arial"/>
+                <w:color w:val="000000"/>
+                <w:kern w:val="0"/>
+                <w:lang w:eastAsia="es-CO"/>
+                <w14:ligatures w14:val="none"/>
+              </w:rPr>
+              <w:t>()</w:t>
+            </w:r>
+          </w:p>
+        </w:tc>
+      </w:tr>
+      <w:tr>
+        <w:trPr>
+          <w:trHeight w:val="420"/>
+        </w:trPr>
+        <w:tc>
+          <w:tcPr>
+            <w:tcW w:w="1770" w:type="dxa"/>
+            <w:vMerge/>
+            <w:tcBorders>
+              <w:left w:val="single" w:sz="8" w:space="0" w:color="000000"/>
+              <w:right w:val="single" w:sz="8" w:space="0" w:color="000000"/>
+            </w:tcBorders>
+            <w:vAlign w:val="center"/>
+          </w:tcPr>
+          <w:p>
+            <w:pPr>
+              <w:spacing w:after="0" w:line="240" w:lineRule="auto"/>
+              <w:rPr>
+                <w:rFonts w:ascii="Times New Roman" w:eastAsia="Times New Roman" w:hAnsi="Times New Roman" w:cs="Times New Roman"/>
+                <w:kern w:val="0"/>
+                <w:sz w:val="24"/>
+                <w:szCs w:val="24"/>
+                <w:lang w:eastAsia="es-CO"/>
+                <w14:ligatures w14:val="none"/>
+              </w:rPr>
+            </w:pPr>
+          </w:p>
+        </w:tc>
+        <w:tc>
+          <w:tcPr>
+            <w:tcW w:w="0" w:type="auto"/>
+            <w:tcBorders>
+              <w:top w:val="single" w:sz="8" w:space="0" w:color="000000"/>
+              <w:left w:val="single" w:sz="8" w:space="0" w:color="000000"/>
+              <w:bottom w:val="single" w:sz="8" w:space="0" w:color="000000"/>
+              <w:right w:val="single" w:sz="8" w:space="0" w:color="000000"/>
+            </w:tcBorders>
+            <w:tcMar>
+              <w:top w:w="100" w:type="dxa"/>
+              <w:left w:w="100" w:type="dxa"/>
+              <w:bottom w:w="100" w:type="dxa"/>
+              <w:right w:w="100" w:type="dxa"/>
+            </w:tcMar>
+          </w:tcPr>
+          <w:p>
+            <w:pPr>
+              <w:spacing w:after="0" w:line="240" w:lineRule="auto"/>
+              <w:jc w:val="center"/>
+              <w:rPr>
+                <w:rFonts w:ascii="Arial" w:eastAsia="Times New Roman" w:hAnsi="Arial" w:cs="Arial"/>
+                <w:color w:val="000000"/>
+                <w:kern w:val="0"/>
+                <w:lang w:eastAsia="es-CO"/>
+                <w14:ligatures w14:val="none"/>
+              </w:rPr>
+            </w:pPr>
+            <w:r>
+              <w:rPr>
+                <w:rFonts w:ascii="Arial" w:eastAsia="Times New Roman" w:hAnsi="Arial" w:cs="Arial"/>
+                <w:color w:val="000000"/>
+                <w:kern w:val="0"/>
+                <w:lang w:eastAsia="es-CO"/>
+                <w14:ligatures w14:val="none"/>
+              </w:rPr>
+              <w:t>model</w:t>
+            </w:r>
+          </w:p>
+        </w:tc>
+        <w:tc>
+          <w:tcPr>
+            <w:tcW w:w="1802" w:type="dxa"/>
+            <w:tcBorders>
+              <w:top w:val="single" w:sz="8" w:space="0" w:color="000000"/>
+              <w:left w:val="single" w:sz="8" w:space="0" w:color="000000"/>
+              <w:bottom w:val="single" w:sz="8" w:space="0" w:color="000000"/>
+              <w:right w:val="single" w:sz="8" w:space="0" w:color="000000"/>
+            </w:tcBorders>
+            <w:tcMar>
+              <w:top w:w="100" w:type="dxa"/>
+              <w:left w:w="100" w:type="dxa"/>
+              <w:bottom w:w="100" w:type="dxa"/>
+              <w:right w:w="100" w:type="dxa"/>
+            </w:tcMar>
+          </w:tcPr>
+          <w:p>
+            <w:pPr>
+              <w:spacing w:after="0" w:line="240" w:lineRule="auto"/>
+              <w:jc w:val="center"/>
+              <w:rPr>
+                <w:rFonts w:ascii="Arial" w:eastAsia="Times New Roman" w:hAnsi="Arial" w:cs="Arial"/>
+                <w:color w:val="000000"/>
+                <w:kern w:val="0"/>
+                <w:lang w:eastAsia="es-CO"/>
+                <w14:ligatures w14:val="none"/>
+              </w:rPr>
+            </w:pPr>
+            <w:proofErr w:type="spellStart"/>
+            <w:r>
+              <w:rPr>
+                <w:rFonts w:ascii="Arial" w:eastAsia="Times New Roman" w:hAnsi="Arial" w:cs="Arial"/>
+                <w:color w:val="000000"/>
+                <w:kern w:val="0"/>
+                <w:lang w:eastAsia="es-CO"/>
+                <w14:ligatures w14:val="none"/>
+              </w:rPr>
+              <w:t>PlaceType</w:t>
+            </w:r>
+            <w:proofErr w:type="spellEnd"/>
+          </w:p>
+        </w:tc>
+        <w:tc>
+          <w:tcPr>
+            <w:tcW w:w="5135" w:type="dxa"/>
+            <w:tcBorders>
+              <w:top w:val="single" w:sz="8" w:space="0" w:color="000000"/>
+              <w:left w:val="single" w:sz="8" w:space="0" w:color="000000"/>
+              <w:bottom w:val="single" w:sz="8" w:space="0" w:color="000000"/>
+              <w:right w:val="single" w:sz="8" w:space="0" w:color="000000"/>
+            </w:tcBorders>
+            <w:tcMar>
+              <w:top w:w="100" w:type="dxa"/>
+              <w:left w:w="100" w:type="dxa"/>
+              <w:bottom w:w="100" w:type="dxa"/>
+              <w:right w:w="100" w:type="dxa"/>
+            </w:tcMar>
+          </w:tcPr>
+          <w:p>
+            <w:pPr>
+              <w:spacing w:after="0" w:line="240" w:lineRule="auto"/>
+              <w:rPr>
+                <w:rFonts w:ascii="Arial" w:eastAsia="Times New Roman" w:hAnsi="Arial" w:cs="Arial"/>
+                <w:color w:val="000000"/>
+                <w:kern w:val="0"/>
+                <w:lang w:eastAsia="es-CO"/>
+                <w14:ligatures w14:val="none"/>
+              </w:rPr>
+            </w:pPr>
+            <w:proofErr w:type="spellStart"/>
+            <w:proofErr w:type="gramStart"/>
+            <w:r>
+              <w:rPr>
+                <w:rFonts w:ascii="Arial" w:eastAsia="Times New Roman" w:hAnsi="Arial" w:cs="Arial"/>
+                <w:color w:val="000000"/>
+                <w:kern w:val="0"/>
+                <w:lang w:eastAsia="es-CO"/>
+                <w14:ligatures w14:val="none"/>
+              </w:rPr>
+              <w:t>getDescription</w:t>
+            </w:r>
+            <w:proofErr w:type="spellEnd"/>
+            <w:r>
+              <w:rPr>
+                <w:rFonts w:ascii="Arial" w:eastAsia="Times New Roman" w:hAnsi="Arial" w:cs="Arial"/>
+                <w:color w:val="000000"/>
+                <w:kern w:val="0"/>
+                <w:lang w:eastAsia="es-CO"/>
+                <w14:ligatures w14:val="none"/>
+              </w:rPr>
+              <w:t>(</w:t>
+            </w:r>
+            <w:proofErr w:type="gramEnd"/>
+            <w:r>
+              <w:rPr>
+                <w:rFonts w:ascii="Arial" w:eastAsia="Times New Roman" w:hAnsi="Arial" w:cs="Arial"/>
+                <w:color w:val="000000"/>
+                <w:kern w:val="0"/>
+                <w:lang w:eastAsia="es-CO"/>
+                <w14:ligatures w14:val="none"/>
+              </w:rPr>
+              <w:t>)</w:t>
+            </w:r>
+          </w:p>
+        </w:tc>
+      </w:tr>
+      <w:tr>
+        <w:trPr>
+          <w:trHeight w:val="420"/>
+        </w:trPr>
+        <w:tc>
+          <w:tcPr>
+            <w:tcW w:w="1770" w:type="dxa"/>
+            <w:vMerge/>
+            <w:tcBorders>
+              <w:left w:val="single" w:sz="8" w:space="0" w:color="000000"/>
+              <w:right w:val="single" w:sz="8" w:space="0" w:color="000000"/>
+            </w:tcBorders>
+            <w:vAlign w:val="center"/>
+          </w:tcPr>
+          <w:p>
+            <w:pPr>
+              <w:spacing w:after="0" w:line="240" w:lineRule="auto"/>
+              <w:rPr>
+                <w:rFonts w:ascii="Times New Roman" w:eastAsia="Times New Roman" w:hAnsi="Times New Roman" w:cs="Times New Roman"/>
+                <w:kern w:val="0"/>
+                <w:sz w:val="24"/>
+                <w:szCs w:val="24"/>
+                <w:lang w:eastAsia="es-CO"/>
+                <w14:ligatures w14:val="none"/>
+              </w:rPr>
+            </w:pPr>
+          </w:p>
+        </w:tc>
+        <w:tc>
+          <w:tcPr>
+            <w:tcW w:w="0" w:type="auto"/>
+            <w:tcBorders>
+              <w:top w:val="single" w:sz="8" w:space="0" w:color="000000"/>
+              <w:left w:val="single" w:sz="8" w:space="0" w:color="000000"/>
+              <w:bottom w:val="single" w:sz="8" w:space="0" w:color="000000"/>
+              <w:right w:val="single" w:sz="8" w:space="0" w:color="000000"/>
+            </w:tcBorders>
+            <w:tcMar>
+              <w:top w:w="100" w:type="dxa"/>
+              <w:left w:w="100" w:type="dxa"/>
+              <w:bottom w:w="100" w:type="dxa"/>
+              <w:right w:w="100" w:type="dxa"/>
+            </w:tcMar>
+          </w:tcPr>
+          <w:p>
+            <w:pPr>
+              <w:spacing w:after="0" w:line="240" w:lineRule="auto"/>
+              <w:jc w:val="center"/>
+              <w:rPr>
+                <w:rFonts w:ascii="Arial" w:eastAsia="Times New Roman" w:hAnsi="Arial" w:cs="Arial"/>
+                <w:color w:val="000000"/>
+                <w:kern w:val="0"/>
+                <w:lang w:eastAsia="es-CO"/>
+                <w14:ligatures w14:val="none"/>
+              </w:rPr>
+            </w:pPr>
+            <w:r>
+              <w:rPr>
+                <w:rFonts w:ascii="Arial" w:eastAsia="Times New Roman" w:hAnsi="Arial" w:cs="Arial"/>
+                <w:color w:val="000000"/>
+                <w:kern w:val="0"/>
+                <w:lang w:eastAsia="es-CO"/>
+                <w14:ligatures w14:val="none"/>
+              </w:rPr>
+              <w:t>model</w:t>
+            </w:r>
+          </w:p>
+        </w:tc>
+        <w:tc>
+          <w:tcPr>
+            <w:tcW w:w="1802" w:type="dxa"/>
+            <w:tcBorders>
+              <w:top w:val="single" w:sz="8" w:space="0" w:color="000000"/>
+              <w:left w:val="single" w:sz="8" w:space="0" w:color="000000"/>
+              <w:bottom w:val="single" w:sz="8" w:space="0" w:color="000000"/>
+              <w:right w:val="single" w:sz="8" w:space="0" w:color="000000"/>
+            </w:tcBorders>
+            <w:tcMar>
+              <w:top w:w="100" w:type="dxa"/>
+              <w:left w:w="100" w:type="dxa"/>
+              <w:bottom w:w="100" w:type="dxa"/>
+              <w:right w:w="100" w:type="dxa"/>
+            </w:tcMar>
+          </w:tcPr>
+          <w:p>
+            <w:pPr>
+              <w:spacing w:after="0" w:line="240" w:lineRule="auto"/>
+              <w:jc w:val="center"/>
+              <w:rPr>
+                <w:rFonts w:ascii="Arial" w:eastAsia="Times New Roman" w:hAnsi="Arial" w:cs="Arial"/>
+                <w:color w:val="000000"/>
+                <w:kern w:val="0"/>
+                <w:lang w:eastAsia="es-CO"/>
+                <w14:ligatures w14:val="none"/>
+              </w:rPr>
+            </w:pPr>
+            <w:r>
+              <w:rPr>
+                <w:rFonts w:ascii="Arial" w:eastAsia="Times New Roman" w:hAnsi="Arial" w:cs="Arial"/>
+                <w:color w:val="000000"/>
+                <w:kern w:val="0"/>
+                <w:lang w:eastAsia="es-CO"/>
+                <w14:ligatures w14:val="none"/>
+              </w:rPr>
+              <w:t>Department</w:t>
+            </w:r>
+          </w:p>
+        </w:tc>
+        <w:tc>
+          <w:tcPr>
+            <w:tcW w:w="5135" w:type="dxa"/>
+            <w:tcBorders>
+              <w:top w:val="single" w:sz="8" w:space="0" w:color="000000"/>
+              <w:left w:val="single" w:sz="8" w:space="0" w:color="000000"/>
+              <w:bottom w:val="single" w:sz="8" w:space="0" w:color="000000"/>
+              <w:right w:val="single" w:sz="8" w:space="0" w:color="000000"/>
+            </w:tcBorders>
+            <w:tcMar>
+              <w:top w:w="100" w:type="dxa"/>
+              <w:left w:w="100" w:type="dxa"/>
+              <w:bottom w:w="100" w:type="dxa"/>
+              <w:right w:w="100" w:type="dxa"/>
+            </w:tcMar>
+          </w:tcPr>
+          <w:p>
+            <w:pPr>
+              <w:spacing w:after="0" w:line="240" w:lineRule="auto"/>
+              <w:rPr>
+                <w:rFonts w:ascii="Arial" w:eastAsia="Times New Roman" w:hAnsi="Arial" w:cs="Arial"/>
+                <w:color w:val="000000"/>
+                <w:kern w:val="0"/>
+                <w:lang w:eastAsia="es-CO"/>
+                <w14:ligatures w14:val="none"/>
+              </w:rPr>
+            </w:pPr>
+            <w:proofErr w:type="spellStart"/>
+            <w:proofErr w:type="gramStart"/>
+            <w:r>
+              <w:rPr>
+                <w:rFonts w:ascii="Arial" w:eastAsia="Times New Roman" w:hAnsi="Arial" w:cs="Arial"/>
+                <w:color w:val="000000"/>
+                <w:kern w:val="0"/>
+                <w:lang w:eastAsia="es-CO"/>
+                <w14:ligatures w14:val="none"/>
+              </w:rPr>
+              <w:t>getDescription</w:t>
+            </w:r>
+            <w:proofErr w:type="spellEnd"/>
+            <w:r>
+              <w:rPr>
+                <w:rFonts w:ascii="Arial" w:eastAsia="Times New Roman" w:hAnsi="Arial" w:cs="Arial"/>
+                <w:color w:val="000000"/>
+                <w:kern w:val="0"/>
+                <w:lang w:eastAsia="es-CO"/>
+                <w14:ligatures w14:val="none"/>
+              </w:rPr>
+              <w:t>(</w:t>
+            </w:r>
+            <w:proofErr w:type="gramEnd"/>
+            <w:r>
+              <w:rPr>
+                <w:rFonts w:ascii="Arial" w:eastAsia="Times New Roman" w:hAnsi="Arial" w:cs="Arial"/>
+                <w:color w:val="000000"/>
+                <w:kern w:val="0"/>
+                <w:lang w:eastAsia="es-CO"/>
+                <w14:ligatures w14:val="none"/>
+              </w:rPr>
+              <w:t>)</w:t>
+            </w:r>
+          </w:p>
+        </w:tc>
+      </w:tr>
+      <w:tr>
+        <w:trPr>
+          <w:trHeight w:val="420"/>
+        </w:trPr>
+        <w:tc>
+          <w:tcPr>
+            <w:tcW w:w="1770" w:type="dxa"/>
+            <w:vMerge/>
+            <w:tcBorders>
+              <w:left w:val="single" w:sz="8" w:space="0" w:color="000000"/>
+              <w:right w:val="single" w:sz="8" w:space="0" w:color="000000"/>
+            </w:tcBorders>
+            <w:vAlign w:val="center"/>
+          </w:tcPr>
+          <w:p>
+            <w:pPr>
+              <w:spacing w:after="0" w:line="240" w:lineRule="auto"/>
+              <w:rPr>
+                <w:rFonts w:ascii="Times New Roman" w:eastAsia="Times New Roman" w:hAnsi="Times New Roman" w:cs="Times New Roman"/>
+                <w:kern w:val="0"/>
+                <w:sz w:val="24"/>
+                <w:szCs w:val="24"/>
+                <w:lang w:eastAsia="es-CO"/>
+                <w14:ligatures w14:val="none"/>
+              </w:rPr>
+            </w:pPr>
+          </w:p>
+        </w:tc>
+        <w:tc>
+          <w:tcPr>
+            <w:tcW w:w="0" w:type="auto"/>
+            <w:tcBorders>
+              <w:top w:val="single" w:sz="8" w:space="0" w:color="000000"/>
+              <w:left w:val="single" w:sz="8" w:space="0" w:color="000000"/>
+              <w:bottom w:val="single" w:sz="8" w:space="0" w:color="000000"/>
+              <w:right w:val="single" w:sz="8" w:space="0" w:color="000000"/>
+            </w:tcBorders>
+            <w:tcMar>
+              <w:top w:w="100" w:type="dxa"/>
+              <w:left w:w="100" w:type="dxa"/>
+              <w:bottom w:w="100" w:type="dxa"/>
+              <w:right w:w="100" w:type="dxa"/>
+            </w:tcMar>
+          </w:tcPr>
+          <w:p>
+            <w:pPr>
+              <w:spacing w:after="0" w:line="240" w:lineRule="auto"/>
+              <w:jc w:val="center"/>
+              <w:rPr>
+                <w:rFonts w:ascii="Arial" w:eastAsia="Times New Roman" w:hAnsi="Arial" w:cs="Arial"/>
+                <w:color w:val="000000"/>
+                <w:kern w:val="0"/>
+                <w:lang w:eastAsia="es-CO"/>
+                <w14:ligatures w14:val="none"/>
+              </w:rPr>
+            </w:pPr>
+            <w:r>
+              <w:rPr>
+                <w:rFonts w:ascii="Arial" w:eastAsia="Times New Roman" w:hAnsi="Arial" w:cs="Arial"/>
+                <w:color w:val="000000"/>
+                <w:kern w:val="0"/>
+                <w:lang w:eastAsia="es-CO"/>
+                <w14:ligatures w14:val="none"/>
+              </w:rPr>
+              <w:t>model</w:t>
+            </w:r>
+          </w:p>
+        </w:tc>
+        <w:tc>
+          <w:tcPr>
+            <w:tcW w:w="1802" w:type="dxa"/>
+            <w:tcBorders>
+              <w:top w:val="single" w:sz="8" w:space="0" w:color="000000"/>
+              <w:left w:val="single" w:sz="8" w:space="0" w:color="000000"/>
+              <w:bottom w:val="single" w:sz="8" w:space="0" w:color="000000"/>
+              <w:right w:val="single" w:sz="8" w:space="0" w:color="000000"/>
+            </w:tcBorders>
+            <w:tcMar>
+              <w:top w:w="100" w:type="dxa"/>
+              <w:left w:w="100" w:type="dxa"/>
+              <w:bottom w:w="100" w:type="dxa"/>
+              <w:right w:w="100" w:type="dxa"/>
+            </w:tcMar>
+          </w:tcPr>
+          <w:p>
+            <w:pPr>
+              <w:spacing w:after="0" w:line="240" w:lineRule="auto"/>
+              <w:jc w:val="center"/>
+              <w:rPr>
+                <w:rFonts w:ascii="Arial" w:eastAsia="Times New Roman" w:hAnsi="Arial" w:cs="Arial"/>
+                <w:color w:val="000000"/>
+                <w:kern w:val="0"/>
+                <w:lang w:eastAsia="es-CO"/>
+                <w14:ligatures w14:val="none"/>
+              </w:rPr>
+            </w:pPr>
+            <w:r>
+              <w:rPr>
+                <w:rFonts w:ascii="Arial" w:eastAsia="Times New Roman" w:hAnsi="Arial" w:cs="Arial"/>
+                <w:color w:val="000000"/>
+                <w:kern w:val="0"/>
+                <w:lang w:eastAsia="es-CO"/>
+                <w14:ligatures w14:val="none"/>
+              </w:rPr>
               <w:t>Community</w:t>
             </w:r>
           </w:p>
@@ -21230,30 +21950,29 @@
               <w:bottom w:w="100" w:type="dxa"/>
               <w:right w:w="100" w:type="dxa"/>
             </w:tcMar>
-            <w:hideMark/>
-          </w:tcPr>
-          <w:p>
-            <w:pPr>
-              <w:spacing w:after="0" w:line="240" w:lineRule="auto"/>
-              <w:rPr>
-                <w:rFonts w:ascii="Times New Roman" w:eastAsia="Times New Roman" w:hAnsi="Times New Roman" w:cs="Times New Roman"/>
-                <w:kern w:val="0"/>
-                <w:sz w:val="24"/>
-                <w:szCs w:val="24"/>
+          </w:tcPr>
+          <w:p>
+            <w:pPr>
+              <w:spacing w:after="0" w:line="240" w:lineRule="auto"/>
+              <w:rPr>
+                <w:rFonts w:ascii="Arial" w:eastAsia="Times New Roman" w:hAnsi="Arial" w:cs="Arial"/>
+                <w:color w:val="000000"/>
+                <w:kern w:val="0"/>
                 <w:lang w:eastAsia="es-CO"/>
                 <w14:ligatures w14:val="none"/>
               </w:rPr>
             </w:pPr>
             <w:proofErr w:type="spellStart"/>
-            <w:r>
-              <w:rPr>
-                <w:rFonts w:ascii="Arial" w:eastAsia="Times New Roman" w:hAnsi="Arial" w:cs="Arial"/>
-                <w:color w:val="000000"/>
-                <w:kern w:val="0"/>
-                <w:lang w:eastAsia="es-CO"/>
-                <w14:ligatures w14:val="none"/>
-              </w:rPr>
-              <w:t>toString</w:t>
+            <w:proofErr w:type="gramStart"/>
+            <w:r>
+              <w:rPr>
+                <w:rFonts w:ascii="Arial" w:eastAsia="Times New Roman" w:hAnsi="Arial" w:cs="Arial"/>
+                <w:color w:val="000000"/>
+                <w:kern w:val="0"/>
+                <w:lang w:eastAsia="es-CO"/>
+                <w14:ligatures w14:val="none"/>
+              </w:rPr>
+              <w:t>getName</w:t>
             </w:r>
             <w:proofErr w:type="spellEnd"/>
             <w:r>
@@ -21264,7 +21983,191 @@
                 <w:lang w:eastAsia="es-CO"/>
                 <w14:ligatures w14:val="none"/>
               </w:rPr>
-              <w:t>()</w:t>
+              <w:t>(</w:t>
+            </w:r>
+            <w:proofErr w:type="gramEnd"/>
+            <w:r>
+              <w:rPr>
+                <w:rFonts w:ascii="Arial" w:eastAsia="Times New Roman" w:hAnsi="Arial" w:cs="Arial"/>
+                <w:color w:val="000000"/>
+                <w:kern w:val="0"/>
+                <w:lang w:eastAsia="es-CO"/>
+                <w14:ligatures w14:val="none"/>
+              </w:rPr>
+              <w:t>)</w:t>
+            </w:r>
+          </w:p>
+        </w:tc>
+      </w:tr>
+      <w:tr>
+        <w:trPr>
+          <w:trHeight w:val="420"/>
+        </w:trPr>
+        <w:tc>
+          <w:tcPr>
+            <w:tcW w:w="1770" w:type="dxa"/>
+            <w:vMerge/>
+            <w:tcBorders>
+              <w:left w:val="single" w:sz="8" w:space="0" w:color="000000"/>
+              <w:bottom w:val="single" w:sz="8" w:space="0" w:color="000000"/>
+              <w:right w:val="single" w:sz="8" w:space="0" w:color="000000"/>
+            </w:tcBorders>
+            <w:vAlign w:val="center"/>
+          </w:tcPr>
+          <w:p>
+            <w:pPr>
+              <w:spacing w:after="0" w:line="240" w:lineRule="auto"/>
+              <w:rPr>
+                <w:rFonts w:ascii="Times New Roman" w:eastAsia="Times New Roman" w:hAnsi="Times New Roman" w:cs="Times New Roman"/>
+                <w:kern w:val="0"/>
+                <w:sz w:val="24"/>
+                <w:szCs w:val="24"/>
+                <w:lang w:eastAsia="es-CO"/>
+                <w14:ligatures w14:val="none"/>
+              </w:rPr>
+            </w:pPr>
+          </w:p>
+        </w:tc>
+        <w:tc>
+          <w:tcPr>
+            <w:tcW w:w="0" w:type="auto"/>
+            <w:tcBorders>
+              <w:top w:val="single" w:sz="8" w:space="0" w:color="000000"/>
+              <w:left w:val="single" w:sz="8" w:space="0" w:color="000000"/>
+              <w:bottom w:val="single" w:sz="8" w:space="0" w:color="000000"/>
+              <w:right w:val="single" w:sz="8" w:space="0" w:color="000000"/>
+            </w:tcBorders>
+            <w:tcMar>
+              <w:top w:w="100" w:type="dxa"/>
+              <w:left w:w="100" w:type="dxa"/>
+              <w:bottom w:w="100" w:type="dxa"/>
+              <w:right w:w="100" w:type="dxa"/>
+            </w:tcMar>
+          </w:tcPr>
+          <w:p>
+            <w:pPr>
+              <w:spacing w:after="0" w:line="240" w:lineRule="auto"/>
+              <w:jc w:val="center"/>
+              <w:rPr>
+                <w:rFonts w:ascii="Arial" w:eastAsia="Times New Roman" w:hAnsi="Arial" w:cs="Arial"/>
+                <w:color w:val="000000"/>
+                <w:kern w:val="0"/>
+                <w:lang w:eastAsia="es-CO"/>
+                <w14:ligatures w14:val="none"/>
+              </w:rPr>
+            </w:pPr>
+            <w:r>
+              <w:rPr>
+                <w:rFonts w:ascii="Arial" w:eastAsia="Times New Roman" w:hAnsi="Arial" w:cs="Arial"/>
+                <w:color w:val="000000"/>
+                <w:kern w:val="0"/>
+                <w:lang w:eastAsia="es-CO"/>
+                <w14:ligatures w14:val="none"/>
+              </w:rPr>
+              <w:t>model</w:t>
+            </w:r>
+          </w:p>
+        </w:tc>
+        <w:tc>
+          <w:tcPr>
+            <w:tcW w:w="1802" w:type="dxa"/>
+            <w:tcBorders>
+              <w:top w:val="single" w:sz="8" w:space="0" w:color="000000"/>
+              <w:left w:val="single" w:sz="8" w:space="0" w:color="000000"/>
+              <w:bottom w:val="single" w:sz="8" w:space="0" w:color="000000"/>
+              <w:right w:val="single" w:sz="8" w:space="0" w:color="000000"/>
+            </w:tcBorders>
+            <w:tcMar>
+              <w:top w:w="100" w:type="dxa"/>
+              <w:left w:w="100" w:type="dxa"/>
+              <w:bottom w:w="100" w:type="dxa"/>
+              <w:right w:w="100" w:type="dxa"/>
+            </w:tcMar>
+          </w:tcPr>
+          <w:p>
+            <w:pPr>
+              <w:spacing w:after="0" w:line="240" w:lineRule="auto"/>
+              <w:jc w:val="center"/>
+              <w:rPr>
+                <w:rFonts w:ascii="Arial" w:eastAsia="Times New Roman" w:hAnsi="Arial" w:cs="Arial"/>
+                <w:color w:val="000000"/>
+                <w:kern w:val="0"/>
+                <w:lang w:eastAsia="es-CO"/>
+                <w14:ligatures w14:val="none"/>
+              </w:rPr>
+            </w:pPr>
+            <w:r>
+              <w:rPr>
+                <w:rFonts w:ascii="Arial" w:eastAsia="Times New Roman" w:hAnsi="Arial" w:cs="Arial"/>
+                <w:color w:val="000000"/>
+                <w:kern w:val="0"/>
+                <w:lang w:eastAsia="es-CO"/>
+                <w14:ligatures w14:val="none"/>
+              </w:rPr>
+              <w:t>Place</w:t>
+            </w:r>
+          </w:p>
+        </w:tc>
+        <w:tc>
+          <w:tcPr>
+            <w:tcW w:w="5135" w:type="dxa"/>
+            <w:tcBorders>
+              <w:top w:val="single" w:sz="8" w:space="0" w:color="000000"/>
+              <w:left w:val="single" w:sz="8" w:space="0" w:color="000000"/>
+              <w:bottom w:val="single" w:sz="8" w:space="0" w:color="000000"/>
+              <w:right w:val="single" w:sz="8" w:space="0" w:color="000000"/>
+            </w:tcBorders>
+            <w:tcMar>
+              <w:top w:w="100" w:type="dxa"/>
+              <w:left w:w="100" w:type="dxa"/>
+              <w:bottom w:w="100" w:type="dxa"/>
+              <w:right w:w="100" w:type="dxa"/>
+            </w:tcMar>
+          </w:tcPr>
+          <w:p>
+            <w:pPr>
+              <w:spacing w:after="0" w:line="240" w:lineRule="auto"/>
+              <w:rPr>
+                <w:rFonts w:ascii="Arial" w:eastAsia="Times New Roman" w:hAnsi="Arial" w:cs="Arial"/>
+                <w:color w:val="000000"/>
+                <w:kern w:val="0"/>
+                <w:lang w:eastAsia="es-CO"/>
+                <w14:ligatures w14:val="none"/>
+              </w:rPr>
+            </w:pPr>
+            <w:proofErr w:type="spellStart"/>
+            <w:proofErr w:type="gramStart"/>
+            <w:r>
+              <w:rPr>
+                <w:rFonts w:ascii="Arial" w:eastAsia="Times New Roman" w:hAnsi="Arial" w:cs="Arial"/>
+                <w:color w:val="000000"/>
+                <w:kern w:val="0"/>
+                <w:lang w:eastAsia="es-CO"/>
+                <w14:ligatures w14:val="none"/>
+              </w:rPr>
+              <w:t>displaySpecies</w:t>
+            </w:r>
+            <w:proofErr w:type="spellEnd"/>
+            <w:r>
+              <w:rPr>
+                <w:rFonts w:ascii="Arial" w:eastAsia="Times New Roman" w:hAnsi="Arial" w:cs="Arial"/>
+                <w:color w:val="000000"/>
+                <w:kern w:val="0"/>
+                <w:lang w:eastAsia="es-CO"/>
+                <w14:ligatures w14:val="none"/>
+              </w:rPr>
+              <w:t>(</w:t>
+            </w:r>
+            <w:proofErr w:type="gramEnd"/>
+            <w:r>
+              <w:rPr>
+                <w:rFonts w:ascii="Arial" w:eastAsia="Times New Roman" w:hAnsi="Arial" w:cs="Arial"/>
+                <w:color w:val="000000"/>
+                <w:kern w:val="0"/>
+                <w:lang w:eastAsia="es-CO"/>
+                <w14:ligatures w14:val="none"/>
+              </w:rPr>
+              <w:t>)</w:t>
             </w:r>
           </w:p>
         </w:tc>
@@ -24963,7 +25866,7 @@
 </file>
 
 <file path=word/styles.xml><?xml version="1.0" encoding="utf-8"?>
-<w:styles xmlns:mc="http://schemas.openxmlformats.org/markup-compatibility/2006" xmlns:r="http://schemas.openxmlformats.org/officeDocument/2006/relationships" xmlns:w="http://schemas.openxmlformats.org/wordprocessingml/2006/main" xmlns:w14="http://schemas.microsoft.com/office/word/2010/wordml" xmlns:w15="http://schemas.microsoft.com/office/word/2012/wordml" xmlns:w16cex="http://schemas.microsoft.com/office/word/2018/wordml/cex" xmlns:w16cid="http://schemas.microsoft.com/office/word/2016/wordml/cid" xmlns:w16="http://schemas.microsoft.com/office/word/2018/wordml" xmlns:w16du="http://schemas.microsoft.com/office/word/2023/wordml/word16du" xmlns:w16sdtdh="http://schemas.microsoft.com/office/word/2020/wordml/sdtdatahash" xmlns:w16se="http://schemas.microsoft.com/office/word/2015/wordml/symex" mc:Ignorable="w14 w15 w16se w16cid w16 w16cex w16sdtdh w16du">
+<w:styles xmlns:mc="http://schemas.openxmlformats.org/markup-compatibility/2006" xmlns:r="http://schemas.openxmlformats.org/officeDocument/2006/relationships" xmlns:w="http://schemas.openxmlformats.org/wordprocessingml/2006/main" xmlns:w14="http://schemas.microsoft.com/office/word/2010/wordml" xmlns:w15="http://schemas.microsoft.com/office/word/2012/wordml" xmlns:w16cex="http://schemas.microsoft.com/office/word/2018/wordml/cex" xmlns:w16cid="http://schemas.microsoft.com/office/word/2016/wordml/cid" xmlns:w16="http://schemas.microsoft.com/office/word/2018/wordml" xmlns:w16sdtdh="http://schemas.microsoft.com/office/word/2020/wordml/sdtdatahash" xmlns:w16se="http://schemas.microsoft.com/office/word/2015/wordml/symex" mc:Ignorable="w14 w15 w16se w16cid w16 w16cex w16sdtdh">
   <w:docDefaults>
     <w:rPrDefault>
       <w:rPr>
@@ -25366,11 +26269,11 @@
       <w:lang w:val="en-US"/>
     </w:rPr>
   </w:style>
-  <w:style w:type="paragraph" w:styleId="Heading1">
+  <w:style w:type="paragraph" w:styleId="Ttulo1">
     <w:name w:val="heading 1"/>
     <w:basedOn w:val="Normal"/>
     <w:next w:val="Normal"/>
-    <w:link w:val="Heading1Char"/>
+    <w:link w:val="Ttulo1Car"/>
     <w:uiPriority w:val="9"/>
     <w:qFormat/>
     <w:rsid w:val="00285DB9"/>
@@ -25387,11 +26290,11 @@
       <w:szCs w:val="40"/>
     </w:rPr>
   </w:style>
-  <w:style w:type="paragraph" w:styleId="Heading2">
+  <w:style w:type="paragraph" w:styleId="Ttulo2">
     <w:name w:val="heading 2"/>
     <w:basedOn w:val="Normal"/>
     <w:next w:val="Normal"/>
-    <w:link w:val="Heading2Char"/>
+    <w:link w:val="Ttulo2Car"/>
     <w:uiPriority w:val="9"/>
     <w:semiHidden/>
     <w:unhideWhenUsed/>
@@ -25410,11 +26313,11 @@
       <w:szCs w:val="32"/>
     </w:rPr>
   </w:style>
-  <w:style w:type="paragraph" w:styleId="Heading3">
+  <w:style w:type="paragraph" w:styleId="Ttulo3">
     <w:name w:val="heading 3"/>
     <w:basedOn w:val="Normal"/>
     <w:next w:val="Normal"/>
-    <w:link w:val="Heading3Char"/>
+    <w:link w:val="Ttulo3Car"/>
     <w:uiPriority w:val="9"/>
     <w:semiHidden/>
     <w:unhideWhenUsed/>
@@ -25433,11 +26336,11 @@
       <w:szCs w:val="28"/>
     </w:rPr>
   </w:style>
-  <w:style w:type="paragraph" w:styleId="Heading4">
+  <w:style w:type="paragraph" w:styleId="Ttulo4">
     <w:name w:val="heading 4"/>
     <w:basedOn w:val="Normal"/>
     <w:next w:val="Normal"/>
-    <w:link w:val="Heading4Char"/>
+    <w:link w:val="Ttulo4Car"/>
     <w:uiPriority w:val="9"/>
     <w:semiHidden/>
     <w:unhideWhenUsed/>
@@ -25456,11 +26359,11 @@
       <w:color w:val="0F4761" w:themeColor="accent1" w:themeShade="BF"/>
     </w:rPr>
   </w:style>
-  <w:style w:type="paragraph" w:styleId="Heading5">
+  <w:style w:type="paragraph" w:styleId="Ttulo5">
     <w:name w:val="heading 5"/>
     <w:basedOn w:val="Normal"/>
     <w:next w:val="Normal"/>
-    <w:link w:val="Heading5Char"/>
+    <w:link w:val="Ttulo5Car"/>
     <w:uiPriority w:val="9"/>
     <w:semiHidden/>
     <w:unhideWhenUsed/>
@@ -25477,11 +26380,11 @@
       <w:color w:val="0F4761" w:themeColor="accent1" w:themeShade="BF"/>
     </w:rPr>
   </w:style>
-  <w:style w:type="paragraph" w:styleId="Heading6">
+  <w:style w:type="paragraph" w:styleId="Ttulo6">
     <w:name w:val="heading 6"/>
     <w:basedOn w:val="Normal"/>
     <w:next w:val="Normal"/>
-    <w:link w:val="Heading6Char"/>
+    <w:link w:val="Ttulo6Car"/>
     <w:uiPriority w:val="9"/>
     <w:semiHidden/>
     <w:unhideWhenUsed/>
@@ -25500,11 +26403,11 @@
       <w:color w:val="595959" w:themeColor="text1" w:themeTint="A6"/>
     </w:rPr>
   </w:style>
-  <w:style w:type="paragraph" w:styleId="Heading7">
+  <w:style w:type="paragraph" w:styleId="Ttulo7">
     <w:name w:val="heading 7"/>
     <w:basedOn w:val="Normal"/>
     <w:next w:val="Normal"/>
-    <w:link w:val="Heading7Char"/>
+    <w:link w:val="Ttulo7Car"/>
     <w:uiPriority w:val="9"/>
     <w:semiHidden/>
     <w:unhideWhenUsed/>
@@ -25521,11 +26424,11 @@
       <w:color w:val="595959" w:themeColor="text1" w:themeTint="A6"/>
     </w:rPr>
   </w:style>
-  <w:style w:type="paragraph" w:styleId="Heading8">
+  <w:style w:type="paragraph" w:styleId="Ttulo8">
     <w:name w:val="heading 8"/>
     <w:basedOn w:val="Normal"/>
     <w:next w:val="Normal"/>
-    <w:link w:val="Heading8Char"/>
+    <w:link w:val="Ttulo8Car"/>
     <w:uiPriority w:val="9"/>
     <w:semiHidden/>
     <w:unhideWhenUsed/>
@@ -25544,11 +26447,11 @@
       <w:color w:val="272727" w:themeColor="text1" w:themeTint="D8"/>
     </w:rPr>
   </w:style>
-  <w:style w:type="paragraph" w:styleId="Heading9">
+  <w:style w:type="paragraph" w:styleId="Ttulo9">
     <w:name w:val="heading 9"/>
     <w:basedOn w:val="Normal"/>
     <w:next w:val="Normal"/>
-    <w:link w:val="Heading9Char"/>
+    <w:link w:val="Ttulo9Car"/>
     <w:uiPriority w:val="9"/>
     <w:semiHidden/>
     <w:unhideWhenUsed/>
@@ -25565,13 +26468,13 @@
       <w:color w:val="272727" w:themeColor="text1" w:themeTint="D8"/>
     </w:rPr>
   </w:style>
-  <w:style w:type="character" w:default="1" w:styleId="DefaultParagraphFont">
+  <w:style w:type="character" w:default="1" w:styleId="Fuentedeprrafopredeter">
     <w:name w:val="Default Paragraph Font"/>
     <w:uiPriority w:val="1"/>
     <w:semiHidden/>
     <w:unhideWhenUsed/>
   </w:style>
-  <w:style w:type="table" w:default="1" w:styleId="TableNormal">
+  <w:style w:type="table" w:default="1" w:styleId="Tablanormal">
     <w:name w:val="Normal Table"/>
     <w:uiPriority w:val="99"/>
     <w:semiHidden/>
@@ -25586,16 +26489,16 @@
       </w:tblCellMar>
     </w:tblPr>
   </w:style>
-  <w:style w:type="numbering" w:default="1" w:styleId="NoList">
+  <w:style w:type="numbering" w:default="1" w:styleId="Sinlista">
     <w:name w:val="No List"/>
     <w:uiPriority w:val="99"/>
     <w:semiHidden/>
     <w:unhideWhenUsed/>
   </w:style>
-  <w:style w:type="character" w:customStyle="1" w:styleId="Heading1Char">
-    <w:name w:val="Heading 1 Char"/>
-    <w:basedOn w:val="DefaultParagraphFont"/>
-    <w:link w:val="Heading1"/>
+  <w:style w:type="character" w:customStyle="1" w:styleId="Ttulo1Car">
+    <w:name w:val="Título 1 Car"/>
+    <w:basedOn w:val="Fuentedeprrafopredeter"/>
+    <w:link w:val="Ttulo1"/>
     <w:uiPriority w:val="9"/>
     <w:rsid w:val="00285DB9"/>
     <w:rPr>
@@ -25605,10 +26508,10 @@
       <w:szCs w:val="40"/>
     </w:rPr>
   </w:style>
-  <w:style w:type="character" w:customStyle="1" w:styleId="Heading2Char">
-    <w:name w:val="Heading 2 Char"/>
-    <w:basedOn w:val="DefaultParagraphFont"/>
-    <w:link w:val="Heading2"/>
+  <w:style w:type="character" w:customStyle="1" w:styleId="Ttulo2Car">
+    <w:name w:val="Título 2 Car"/>
+    <w:basedOn w:val="Fuentedeprrafopredeter"/>
+    <w:link w:val="Ttulo2"/>
     <w:uiPriority w:val="9"/>
     <w:semiHidden/>
     <w:rsid w:val="00285DB9"/>
@@ -25619,10 +26522,10 @@
       <w:szCs w:val="32"/>
     </w:rPr>
   </w:style>
-  <w:style w:type="character" w:customStyle="1" w:styleId="Heading3Char">
-    <w:name w:val="Heading 3 Char"/>
-    <w:basedOn w:val="DefaultParagraphFont"/>
-    <w:link w:val="Heading3"/>
+  <w:style w:type="character" w:customStyle="1" w:styleId="Ttulo3Car">
+    <w:name w:val="Título 3 Car"/>
+    <w:basedOn w:val="Fuentedeprrafopredeter"/>
+    <w:link w:val="Ttulo3"/>
     <w:uiPriority w:val="9"/>
     <w:semiHidden/>
     <w:rsid w:val="00285DB9"/>
@@ -25633,10 +26536,10 @@
       <w:szCs w:val="28"/>
     </w:rPr>
   </w:style>
-  <w:style w:type="character" w:customStyle="1" w:styleId="Heading4Char">
-    <w:name w:val="Heading 4 Char"/>
-    <w:basedOn w:val="DefaultParagraphFont"/>
-    <w:link w:val="Heading4"/>
+  <w:style w:type="character" w:customStyle="1" w:styleId="Ttulo4Car">
+    <w:name w:val="Título 4 Car"/>
+    <w:basedOn w:val="Fuentedeprrafopredeter"/>
+    <w:link w:val="Ttulo4"/>
     <w:uiPriority w:val="9"/>
     <w:semiHidden/>
     <w:rsid w:val="00285DB9"/>
@@ -25647,10 +26550,10 @@
       <w:color w:val="0F4761" w:themeColor="accent1" w:themeShade="BF"/>
     </w:rPr>
   </w:style>
-  <w:style w:type="character" w:customStyle="1" w:styleId="Heading5Char">
-    <w:name w:val="Heading 5 Char"/>
-    <w:basedOn w:val="DefaultParagraphFont"/>
-    <w:link w:val="Heading5"/>
+  <w:style w:type="character" w:customStyle="1" w:styleId="Ttulo5Car">
+    <w:name w:val="Título 5 Car"/>
+    <w:basedOn w:val="Fuentedeprrafopredeter"/>
+    <w:link w:val="Ttulo5"/>
     <w:uiPriority w:val="9"/>
     <w:semiHidden/>
     <w:rsid w:val="00285DB9"/>
@@ -25659,10 +26562,10 @@
       <w:color w:val="0F4761" w:themeColor="accent1" w:themeShade="BF"/>
     </w:rPr>
   </w:style>
-  <w:style w:type="character" w:customStyle="1" w:styleId="Heading6Char">
-    <w:name w:val="Heading 6 Char"/>
-    <w:basedOn w:val="DefaultParagraphFont"/>
-    <w:link w:val="Heading6"/>
+  <w:style w:type="character" w:customStyle="1" w:styleId="Ttulo6Car">
+    <w:name w:val="Título 6 Car"/>
+    <w:basedOn w:val="Fuentedeprrafopredeter"/>
+    <w:link w:val="Ttulo6"/>
     <w:uiPriority w:val="9"/>
     <w:semiHidden/>
     <w:rsid w:val="00285DB9"/>
@@ -25673,10 +26576,10 @@
       <w:color w:val="595959" w:themeColor="text1" w:themeTint="A6"/>
     </w:rPr>
   </w:style>
-  <w:style w:type="character" w:customStyle="1" w:styleId="Heading7Char">
-    <w:name w:val="Heading 7 Char"/>
-    <w:basedOn w:val="DefaultParagraphFont"/>
-    <w:link w:val="Heading7"/>
+  <w:style w:type="character" w:customStyle="1" w:styleId="Ttulo7Car">
+    <w:name w:val="Título 7 Car"/>
+    <w:basedOn w:val="Fuentedeprrafopredeter"/>
+    <w:link w:val="Ttulo7"/>
     <w:uiPriority w:val="9"/>
     <w:semiHidden/>
     <w:rsid w:val="00285DB9"/>
@@ -25685,10 +26588,10 @@
       <w:color w:val="595959" w:themeColor="text1" w:themeTint="A6"/>
     </w:rPr>
   </w:style>
-  <w:style w:type="character" w:customStyle="1" w:styleId="Heading8Char">
-    <w:name w:val="Heading 8 Char"/>
-    <w:basedOn w:val="DefaultParagraphFont"/>
-    <w:link w:val="Heading8"/>
+  <w:style w:type="character" w:customStyle="1" w:styleId="Ttulo8Car">
+    <w:name w:val="Título 8 Car"/>
+    <w:basedOn w:val="Fuentedeprrafopredeter"/>
+    <w:link w:val="Ttulo8"/>
     <w:uiPriority w:val="9"/>
     <w:semiHidden/>
     <w:rsid w:val="00285DB9"/>
@@ -25699,10 +26602,10 @@
       <w:color w:val="272727" w:themeColor="text1" w:themeTint="D8"/>
     </w:rPr>
   </w:style>
-  <w:style w:type="character" w:customStyle="1" w:styleId="Heading9Char">
-    <w:name w:val="Heading 9 Char"/>
-    <w:basedOn w:val="DefaultParagraphFont"/>
-    <w:link w:val="Heading9"/>
+  <w:style w:type="character" w:customStyle="1" w:styleId="Ttulo9Car">
+    <w:name w:val="Título 9 Car"/>
+    <w:basedOn w:val="Fuentedeprrafopredeter"/>
+    <w:link w:val="Ttulo9"/>
     <w:uiPriority w:val="9"/>
     <w:semiHidden/>
     <w:rsid w:val="00285DB9"/>
@@ -25711,11 +26614,11 @@
       <w:color w:val="272727" w:themeColor="text1" w:themeTint="D8"/>
     </w:rPr>
   </w:style>
-  <w:style w:type="paragraph" w:styleId="Title">
+  <w:style w:type="paragraph" w:styleId="Ttulo">
     <w:name w:val="Title"/>
     <w:basedOn w:val="Normal"/>
     <w:next w:val="Normal"/>
-    <w:link w:val="TitleChar"/>
+    <w:link w:val="TtuloCar"/>
     <w:uiPriority w:val="10"/>
     <w:qFormat/>
     <w:rsid w:val="00285DB9"/>
@@ -25731,10 +26634,10 @@
       <w:szCs w:val="56"/>
     </w:rPr>
   </w:style>
-  <w:style w:type="character" w:customStyle="1" w:styleId="TitleChar">
-    <w:name w:val="Title Char"/>
-    <w:basedOn w:val="DefaultParagraphFont"/>
-    <w:link w:val="Title"/>
+  <w:style w:type="character" w:customStyle="1" w:styleId="TtuloCar">
+    <w:name w:val="Título Car"/>
+    <w:basedOn w:val="Fuentedeprrafopredeter"/>
+    <w:link w:val="Ttulo"/>
     <w:uiPriority w:val="10"/>
     <w:rsid w:val="00285DB9"/>
     <w:rPr>
@@ -25745,11 +26648,11 @@
       <w:szCs w:val="56"/>
     </w:rPr>
   </w:style>
-  <w:style w:type="paragraph" w:styleId="Subtitle">
+  <w:style w:type="paragraph" w:styleId="Subttulo">
     <w:name w:val="Subtitle"/>
     <w:basedOn w:val="Normal"/>
     <w:next w:val="Normal"/>
-    <w:link w:val="SubtitleChar"/>
+    <w:link w:val="SubttuloCar"/>
     <w:uiPriority w:val="11"/>
     <w:qFormat/>
     <w:rsid w:val="00285DB9"/>
@@ -25766,10 +26669,10 @@
       <w:szCs w:val="28"/>
     </w:rPr>
   </w:style>
-  <w:style w:type="character" w:customStyle="1" w:styleId="SubtitleChar">
-    <w:name w:val="Subtitle Char"/>
-    <w:basedOn w:val="DefaultParagraphFont"/>
-    <w:link w:val="Subtitle"/>
+  <w:style w:type="character" w:customStyle="1" w:styleId="SubttuloCar">
+    <w:name w:val="Subtítulo Car"/>
+    <w:basedOn w:val="Fuentedeprrafopredeter"/>
+    <w:link w:val="Subttulo"/>
     <w:uiPriority w:val="11"/>
     <w:rsid w:val="00285DB9"/>
     <w:rPr>
@@ -25780,11 +26683,11 @@
       <w:szCs w:val="28"/>
     </w:rPr>
   </w:style>
-  <w:style w:type="paragraph" w:styleId="Quote">
+  <w:style w:type="paragraph" w:styleId="Cita">
     <w:name w:val="Quote"/>
     <w:basedOn w:val="Normal"/>
     <w:next w:val="Normal"/>
-    <w:link w:val="QuoteChar"/>
+    <w:link w:val="CitaCar"/>
     <w:uiPriority w:val="29"/>
     <w:qFormat/>
     <w:rsid w:val="00285DB9"/>
@@ -25798,10 +26701,10 @@
       <w:color w:val="404040" w:themeColor="text1" w:themeTint="BF"/>
     </w:rPr>
   </w:style>
-  <w:style w:type="character" w:customStyle="1" w:styleId="QuoteChar">
-    <w:name w:val="Quote Char"/>
-    <w:basedOn w:val="DefaultParagraphFont"/>
-    <w:link w:val="Quote"/>
+  <w:style w:type="character" w:customStyle="1" w:styleId="CitaCar">
+    <w:name w:val="Cita Car"/>
+    <w:basedOn w:val="Fuentedeprrafopredeter"/>
+    <w:link w:val="Cita"/>
     <w:uiPriority w:val="29"/>
     <w:rsid w:val="00285DB9"/>
     <w:rPr>
@@ -25810,7 +26713,7 @@
       <w:color w:val="404040" w:themeColor="text1" w:themeTint="BF"/>
     </w:rPr>
   </w:style>
-  <w:style w:type="paragraph" w:styleId="ListParagraph">
+  <w:style w:type="paragraph" w:styleId="Prrafodelista">
     <w:name w:val="List Paragraph"/>
     <w:basedOn w:val="Normal"/>
     <w:uiPriority w:val="34"/>
@@ -25821,9 +26724,9 @@
       <w:contextualSpacing/>
     </w:pPr>
   </w:style>
-  <w:style w:type="character" w:styleId="IntenseEmphasis">
+  <w:style w:type="character" w:styleId="nfasisintenso">
     <w:name w:val="Intense Emphasis"/>
-    <w:basedOn w:val="DefaultParagraphFont"/>
+    <w:basedOn w:val="Fuentedeprrafopredeter"/>
     <w:uiPriority w:val="21"/>
     <w:qFormat/>
     <w:rsid w:val="00285DB9"/>
@@ -25833,11 +26736,11 @@
       <w:color w:val="0F4761" w:themeColor="accent1" w:themeShade="BF"/>
     </w:rPr>
   </w:style>
-  <w:style w:type="paragraph" w:styleId="IntenseQuote">
+  <w:style w:type="paragraph" w:styleId="Citadestacada">
     <w:name w:val="Intense Quote"/>
     <w:basedOn w:val="Normal"/>
     <w:next w:val="Normal"/>
-    <w:link w:val="IntenseQuoteChar"/>
+    <w:link w:val="CitadestacadaCar"/>
     <w:uiPriority w:val="30"/>
     <w:qFormat/>
     <w:rsid w:val="00285DB9"/>
@@ -25856,10 +26759,10 @@
       <w:color w:val="0F4761" w:themeColor="accent1" w:themeShade="BF"/>
     </w:rPr>
   </w:style>
-  <w:style w:type="character" w:customStyle="1" w:styleId="IntenseQuoteChar">
-    <w:name w:val="Intense Quote Char"/>
-    <w:basedOn w:val="DefaultParagraphFont"/>
-    <w:link w:val="IntenseQuote"/>
+  <w:style w:type="character" w:customStyle="1" w:styleId="CitadestacadaCar">
+    <w:name w:val="Cita destacada Car"/>
+    <w:basedOn w:val="Fuentedeprrafopredeter"/>
+    <w:link w:val="Citadestacada"/>
     <w:uiPriority w:val="30"/>
     <w:rsid w:val="00285DB9"/>
     <w:rPr>
@@ -25868,9 +26771,9 @@
       <w:color w:val="0F4761" w:themeColor="accent1" w:themeShade="BF"/>
     </w:rPr>
   </w:style>
-  <w:style w:type="character" w:styleId="IntenseReference">
+  <w:style w:type="character" w:styleId="Referenciaintensa">
     <w:name w:val="Intense Reference"/>
-    <w:basedOn w:val="DefaultParagraphFont"/>
+    <w:basedOn w:val="Fuentedeprrafopredeter"/>
     <w:uiPriority w:val="32"/>
     <w:qFormat/>
     <w:rsid w:val="00285DB9"/>

</xml_diff>

<commit_message>
Added functionality to access the information of the communities that face an absence of hospitals and a lack of schools. Modified the traceability diagram to correct the information of the methods used.
</commit_message>
<xml_diff>
--- a/docs/Traceability diagram.docx
+++ b/docs/Traceability diagram.docx
@@ -25956,7 +25956,17 @@
                 <w:lang w:eastAsia="es-CO"/>
                 <w14:ligatures w14:val="none"/>
               </w:rPr>
-              <w:t>Req#9: Access the information of communities based on their biggest problematic. </w:t>
+              <w:t xml:space="preserve">Req#9: </w:t>
+            </w:r>
+            <w:r>
+              <w:rPr>
+                <w:rFonts w:ascii="Arial" w:eastAsia="Times New Roman" w:hAnsi="Arial" w:cs="Arial"/>
+                <w:color w:val="000000"/>
+                <w:kern w:val="0"/>
+                <w:lang w:eastAsia="es-CO"/>
+                <w14:ligatures w14:val="none"/>
+              </w:rPr>
+              <w:t>Access the information of communities that face an absence of hospitals and a lack of schools.</w:t>
             </w:r>
           </w:p>
         </w:tc>
@@ -25982,10 +25992,9 @@
               <w:spacing w:after="0" w:line="240" w:lineRule="auto"/>
               <w:jc w:val="center"/>
               <w:rPr>
-                <w:rFonts w:ascii="Times New Roman" w:eastAsia="Times New Roman" w:hAnsi="Times New Roman" w:cs="Times New Roman"/>
-                <w:kern w:val="0"/>
-                <w:sz w:val="24"/>
-                <w:szCs w:val="24"/>
+                <w:rFonts w:ascii="Arial" w:eastAsia="Times New Roman" w:hAnsi="Arial" w:cs="Arial"/>
+                <w:color w:val="000000"/>
+                <w:kern w:val="0"/>
                 <w:lang w:eastAsia="es-CO"/>
                 <w14:ligatures w14:val="none"/>
               </w:rPr>
@@ -26026,10 +26035,9 @@
               <w:spacing w:after="0" w:line="240" w:lineRule="auto"/>
               <w:jc w:val="center"/>
               <w:rPr>
-                <w:rFonts w:ascii="Times New Roman" w:eastAsia="Times New Roman" w:hAnsi="Times New Roman" w:cs="Times New Roman"/>
-                <w:kern w:val="0"/>
-                <w:sz w:val="24"/>
-                <w:szCs w:val="24"/>
+                <w:rFonts w:ascii="Arial" w:eastAsia="Times New Roman" w:hAnsi="Arial" w:cs="Arial"/>
+                <w:color w:val="000000"/>
+                <w:kern w:val="0"/>
                 <w:lang w:eastAsia="es-CO"/>
                 <w14:ligatures w14:val="none"/>
               </w:rPr>
@@ -26067,10 +26075,9 @@
             <w:pPr>
               <w:spacing w:after="0" w:line="240" w:lineRule="auto"/>
               <w:rPr>
-                <w:rFonts w:ascii="Times New Roman" w:eastAsia="Times New Roman" w:hAnsi="Times New Roman" w:cs="Times New Roman"/>
-                <w:kern w:val="0"/>
-                <w:sz w:val="24"/>
-                <w:szCs w:val="24"/>
+                <w:rFonts w:ascii="Arial" w:eastAsia="Times New Roman" w:hAnsi="Arial" w:cs="Arial"/>
+                <w:color w:val="000000"/>
+                <w:kern w:val="0"/>
                 <w:lang w:eastAsia="es-CO"/>
                 <w14:ligatures w14:val="none"/>
               </w:rPr>
@@ -26085,7 +26092,17 @@
                 <w:lang w:eastAsia="es-CO"/>
                 <w14:ligatures w14:val="none"/>
               </w:rPr>
-              <w:t>accessChallengeCommunity</w:t>
+              <w:t>access</w:t>
+            </w:r>
+            <w:r>
+              <w:rPr>
+                <w:rFonts w:ascii="Arial" w:eastAsia="Times New Roman" w:hAnsi="Arial" w:cs="Arial"/>
+                <w:color w:val="000000"/>
+                <w:kern w:val="0"/>
+                <w:lang w:eastAsia="es-CO"/>
+                <w14:ligatures w14:val="none"/>
+              </w:rPr>
+              <w:t>HospSchooCommunities</w:t>
             </w:r>
             <w:proofErr w:type="spellEnd"/>
             <w:r>
@@ -26158,17 +26175,15 @@
               <w:bottom w:w="100" w:type="dxa"/>
               <w:right w:w="100" w:type="dxa"/>
             </w:tcMar>
-            <w:hideMark/>
           </w:tcPr>
           <w:p>
             <w:pPr>
               <w:spacing w:after="0" w:line="240" w:lineRule="auto"/>
               <w:jc w:val="center"/>
               <w:rPr>
-                <w:rFonts w:ascii="Times New Roman" w:eastAsia="Times New Roman" w:hAnsi="Times New Roman" w:cs="Times New Roman"/>
-                <w:kern w:val="0"/>
-                <w:sz w:val="24"/>
-                <w:szCs w:val="24"/>
+                <w:rFonts w:ascii="Arial" w:eastAsia="Times New Roman" w:hAnsi="Arial" w:cs="Arial"/>
+                <w:color w:val="000000"/>
+                <w:kern w:val="0"/>
                 <w:lang w:eastAsia="es-CO"/>
                 <w14:ligatures w14:val="none"/>
               </w:rPr>
@@ -26200,17 +26215,15 @@
               <w:bottom w:w="100" w:type="dxa"/>
               <w:right w:w="100" w:type="dxa"/>
             </w:tcMar>
-            <w:hideMark/>
           </w:tcPr>
           <w:p>
             <w:pPr>
               <w:spacing w:after="0" w:line="240" w:lineRule="auto"/>
               <w:jc w:val="center"/>
               <w:rPr>
-                <w:rFonts w:ascii="Times New Roman" w:eastAsia="Times New Roman" w:hAnsi="Times New Roman" w:cs="Times New Roman"/>
-                <w:kern w:val="0"/>
-                <w:sz w:val="24"/>
-                <w:szCs w:val="24"/>
+                <w:rFonts w:ascii="Arial" w:eastAsia="Times New Roman" w:hAnsi="Arial" w:cs="Arial"/>
+                <w:color w:val="000000"/>
+                <w:kern w:val="0"/>
                 <w:lang w:eastAsia="es-CO"/>
                 <w14:ligatures w14:val="none"/>
               </w:rPr>
@@ -26242,42 +26255,18 @@
               <w:bottom w:w="100" w:type="dxa"/>
               <w:right w:w="100" w:type="dxa"/>
             </w:tcMar>
-            <w:hideMark/>
-          </w:tcPr>
-          <w:p>
-            <w:pPr>
-              <w:spacing w:after="0" w:line="240" w:lineRule="auto"/>
-              <w:rPr>
-                <w:rFonts w:ascii="Times New Roman" w:eastAsia="Times New Roman" w:hAnsi="Times New Roman" w:cs="Times New Roman"/>
-                <w:kern w:val="0"/>
-                <w:sz w:val="24"/>
-                <w:szCs w:val="24"/>
-                <w:lang w:eastAsia="es-CO"/>
-                <w14:ligatures w14:val="none"/>
-              </w:rPr>
-            </w:pPr>
-            <w:proofErr w:type="spellStart"/>
-            <w:r>
-              <w:rPr>
-                <w:rFonts w:ascii="Arial" w:eastAsia="Times New Roman" w:hAnsi="Arial" w:cs="Arial"/>
-                <w:color w:val="000000"/>
-                <w:kern w:val="0"/>
-                <w:lang w:eastAsia="es-CO"/>
-                <w14:ligatures w14:val="none"/>
-              </w:rPr>
-              <w:t>searchChallenge</w:t>
-            </w:r>
-            <w:proofErr w:type="spellEnd"/>
-            <w:r>
-              <w:rPr>
-                <w:rFonts w:ascii="Arial" w:eastAsia="Times New Roman" w:hAnsi="Arial" w:cs="Arial"/>
-                <w:color w:val="000000"/>
-                <w:kern w:val="0"/>
-                <w:lang w:eastAsia="es-CO"/>
-                <w14:ligatures w14:val="none"/>
-              </w:rPr>
-              <w:t>(</w:t>
-            </w:r>
+          </w:tcPr>
+          <w:p>
+            <w:pPr>
+              <w:spacing w:after="0" w:line="240" w:lineRule="auto"/>
+              <w:rPr>
+                <w:rFonts w:ascii="Arial" w:eastAsia="Times New Roman" w:hAnsi="Arial" w:cs="Arial"/>
+                <w:color w:val="000000"/>
+                <w:kern w:val="0"/>
+                <w:lang w:eastAsia="es-CO"/>
+                <w14:ligatures w14:val="none"/>
+              </w:rPr>
+            </w:pPr>
             <w:proofErr w:type="spellStart"/>
             <w:proofErr w:type="gramStart"/>
             <w:r>
@@ -26288,9 +26277,29 @@
                 <w:lang w:eastAsia="es-CO"/>
                 <w14:ligatures w14:val="none"/>
               </w:rPr>
-              <w:t>challenge:Challenge</w:t>
+              <w:t>access</w:t>
+            </w:r>
+            <w:r>
+              <w:rPr>
+                <w:rFonts w:ascii="Arial" w:eastAsia="Times New Roman" w:hAnsi="Arial" w:cs="Arial"/>
+                <w:color w:val="000000"/>
+                <w:kern w:val="0"/>
+                <w:lang w:eastAsia="es-CO"/>
+                <w14:ligatures w14:val="none"/>
+              </w:rPr>
+              <w:t>HospSchooCommunities</w:t>
             </w:r>
             <w:proofErr w:type="spellEnd"/>
+            <w:r>
+              <w:rPr>
+                <w:rFonts w:ascii="Arial" w:eastAsia="Times New Roman" w:hAnsi="Arial" w:cs="Arial"/>
+                <w:color w:val="000000"/>
+                <w:kern w:val="0"/>
+                <w:lang w:eastAsia="es-CO"/>
+                <w14:ligatures w14:val="none"/>
+              </w:rPr>
+              <w:t>(</w:t>
+            </w:r>
             <w:proofErr w:type="gramEnd"/>
             <w:r>
               <w:rPr>
@@ -26351,17 +26360,15 @@
               <w:bottom w:w="100" w:type="dxa"/>
               <w:right w:w="100" w:type="dxa"/>
             </w:tcMar>
-            <w:hideMark/>
           </w:tcPr>
           <w:p>
             <w:pPr>
               <w:spacing w:after="0" w:line="240" w:lineRule="auto"/>
               <w:jc w:val="center"/>
               <w:rPr>
-                <w:rFonts w:ascii="Times New Roman" w:eastAsia="Times New Roman" w:hAnsi="Times New Roman" w:cs="Times New Roman"/>
-                <w:kern w:val="0"/>
-                <w:sz w:val="24"/>
-                <w:szCs w:val="24"/>
+                <w:rFonts w:ascii="Arial" w:eastAsia="Times New Roman" w:hAnsi="Arial" w:cs="Arial"/>
+                <w:color w:val="000000"/>
+                <w:kern w:val="0"/>
                 <w:lang w:eastAsia="es-CO"/>
                 <w14:ligatures w14:val="none"/>
               </w:rPr>
@@ -26393,17 +26400,15 @@
               <w:bottom w:w="100" w:type="dxa"/>
               <w:right w:w="100" w:type="dxa"/>
             </w:tcMar>
-            <w:hideMark/>
           </w:tcPr>
           <w:p>
             <w:pPr>
               <w:spacing w:after="0" w:line="240" w:lineRule="auto"/>
               <w:jc w:val="center"/>
               <w:rPr>
-                <w:rFonts w:ascii="Times New Roman" w:eastAsia="Times New Roman" w:hAnsi="Times New Roman" w:cs="Times New Roman"/>
-                <w:kern w:val="0"/>
-                <w:sz w:val="24"/>
-                <w:szCs w:val="24"/>
+                <w:rFonts w:ascii="Arial" w:eastAsia="Times New Roman" w:hAnsi="Arial" w:cs="Arial"/>
+                <w:color w:val="000000"/>
+                <w:kern w:val="0"/>
                 <w:lang w:eastAsia="es-CO"/>
                 <w14:ligatures w14:val="none"/>
               </w:rPr>
@@ -26435,16 +26440,15 @@
               <w:bottom w:w="100" w:type="dxa"/>
               <w:right w:w="100" w:type="dxa"/>
             </w:tcMar>
-            <w:hideMark/>
-          </w:tcPr>
-          <w:p>
-            <w:pPr>
-              <w:spacing w:after="0" w:line="240" w:lineRule="auto"/>
-              <w:rPr>
-                <w:rFonts w:ascii="Times New Roman" w:eastAsia="Times New Roman" w:hAnsi="Times New Roman" w:cs="Times New Roman"/>
-                <w:kern w:val="0"/>
-                <w:sz w:val="24"/>
-                <w:szCs w:val="24"/>
+          </w:tcPr>
+          <w:p>
+            <w:pPr>
+              <w:spacing w:after="0" w:line="240" w:lineRule="auto"/>
+              <w:rPr>
+                <w:rFonts w:ascii="Arial" w:eastAsia="Times New Roman" w:hAnsi="Arial" w:cs="Arial"/>
+                <w:color w:val="000000"/>
+                <w:kern w:val="0"/>
+                <w:u w:val="single"/>
                 <w:lang w:eastAsia="es-CO"/>
                 <w14:ligatures w14:val="none"/>
               </w:rPr>
@@ -26539,10 +26543,9 @@
               <w:spacing w:after="0" w:line="240" w:lineRule="auto"/>
               <w:jc w:val="center"/>
               <w:rPr>
-                <w:rFonts w:ascii="Times New Roman" w:eastAsia="Times New Roman" w:hAnsi="Times New Roman" w:cs="Times New Roman"/>
-                <w:kern w:val="0"/>
-                <w:sz w:val="24"/>
-                <w:szCs w:val="24"/>
+                <w:rFonts w:ascii="Arial" w:eastAsia="Times New Roman" w:hAnsi="Arial" w:cs="Arial"/>
+                <w:color w:val="000000"/>
+                <w:kern w:val="0"/>
                 <w:lang w:eastAsia="es-CO"/>
                 <w14:ligatures w14:val="none"/>
               </w:rPr>
@@ -26581,23 +26584,22 @@
               <w:spacing w:after="0" w:line="240" w:lineRule="auto"/>
               <w:jc w:val="center"/>
               <w:rPr>
-                <w:rFonts w:ascii="Times New Roman" w:eastAsia="Times New Roman" w:hAnsi="Times New Roman" w:cs="Times New Roman"/>
-                <w:kern w:val="0"/>
-                <w:sz w:val="24"/>
-                <w:szCs w:val="24"/>
-                <w:lang w:eastAsia="es-CO"/>
-                <w14:ligatures w14:val="none"/>
-              </w:rPr>
-            </w:pPr>
-            <w:r>
-              <w:rPr>
-                <w:rFonts w:ascii="Arial" w:eastAsia="Times New Roman" w:hAnsi="Arial" w:cs="Arial"/>
-                <w:color w:val="000000"/>
-                <w:kern w:val="0"/>
-                <w:lang w:eastAsia="es-CO"/>
-                <w14:ligatures w14:val="none"/>
-              </w:rPr>
-              <w:t>Controller</w:t>
+                <w:rFonts w:ascii="Arial" w:eastAsia="Times New Roman" w:hAnsi="Arial" w:cs="Arial"/>
+                <w:color w:val="000000"/>
+                <w:kern w:val="0"/>
+                <w:lang w:eastAsia="es-CO"/>
+                <w14:ligatures w14:val="none"/>
+              </w:rPr>
+            </w:pPr>
+            <w:r>
+              <w:rPr>
+                <w:rFonts w:ascii="Arial" w:eastAsia="Times New Roman" w:hAnsi="Arial" w:cs="Arial"/>
+                <w:color w:val="000000"/>
+                <w:kern w:val="0"/>
+                <w:lang w:eastAsia="es-CO"/>
+                <w14:ligatures w14:val="none"/>
+              </w:rPr>
+              <w:t>Community</w:t>
             </w:r>
           </w:p>
         </w:tc>
@@ -26622,201 +26624,9 @@
             <w:pPr>
               <w:spacing w:after="0" w:line="240" w:lineRule="auto"/>
               <w:rPr>
-                <w:rFonts w:ascii="Times New Roman" w:eastAsia="Times New Roman" w:hAnsi="Times New Roman" w:cs="Times New Roman"/>
-                <w:kern w:val="0"/>
-                <w:sz w:val="24"/>
-                <w:szCs w:val="24"/>
-                <w:lang w:eastAsia="es-CO"/>
-                <w14:ligatures w14:val="none"/>
-              </w:rPr>
-            </w:pPr>
-            <w:proofErr w:type="spellStart"/>
-            <w:proofErr w:type="gramStart"/>
-            <w:r>
-              <w:rPr>
-                <w:rFonts w:ascii="Arial" w:eastAsia="Times New Roman" w:hAnsi="Arial" w:cs="Arial"/>
-                <w:color w:val="000000"/>
-                <w:kern w:val="0"/>
-                <w:lang w:eastAsia="es-CO"/>
-                <w14:ligatures w14:val="none"/>
-              </w:rPr>
-              <w:t>accessChallengeCommunity</w:t>
-            </w:r>
-            <w:proofErr w:type="spellEnd"/>
-            <w:r>
-              <w:rPr>
-                <w:rFonts w:ascii="Arial" w:eastAsia="Times New Roman" w:hAnsi="Arial" w:cs="Arial"/>
-                <w:color w:val="000000"/>
-                <w:kern w:val="0"/>
-                <w:lang w:eastAsia="es-CO"/>
-                <w14:ligatures w14:val="none"/>
-              </w:rPr>
-              <w:t>(</w:t>
-            </w:r>
-            <w:proofErr w:type="gramEnd"/>
-            <w:r>
-              <w:rPr>
-                <w:rFonts w:ascii="Arial" w:eastAsia="Times New Roman" w:hAnsi="Arial" w:cs="Arial"/>
-                <w:color w:val="000000"/>
-                <w:kern w:val="0"/>
-                <w:lang w:eastAsia="es-CO"/>
-                <w14:ligatures w14:val="none"/>
-              </w:rPr>
-              <w:t>challenge1 : Challenge, challenge2 : Challenge</w:t>
-            </w:r>
-            <w:r>
-              <w:rPr>
-                <w:rFonts w:ascii="Arial" w:eastAsia="Times New Roman" w:hAnsi="Arial" w:cs="Arial"/>
-                <w:color w:val="000000"/>
-                <w:kern w:val="0"/>
-                <w:lang w:eastAsia="es-CO"/>
-                <w14:ligatures w14:val="none"/>
-              </w:rPr>
-              <w:t>)</w:t>
-            </w:r>
-          </w:p>
-        </w:tc>
-      </w:tr>
-      <w:tr>
-        <w:trPr>
-          <w:trHeight w:val="420"/>
-        </w:trPr>
-        <w:tc>
-          <w:tcPr>
-            <w:tcW w:w="1770" w:type="dxa"/>
-            <w:vMerge/>
-            <w:tcBorders>
-              <w:top w:val="single" w:sz="8" w:space="0" w:color="000000"/>
-              <w:left w:val="single" w:sz="8" w:space="0" w:color="000000"/>
-              <w:bottom w:val="single" w:sz="8" w:space="0" w:color="000000"/>
-              <w:right w:val="single" w:sz="8" w:space="0" w:color="000000"/>
-            </w:tcBorders>
-            <w:vAlign w:val="center"/>
-            <w:hideMark/>
-          </w:tcPr>
-          <w:p>
-            <w:pPr>
-              <w:spacing w:after="0" w:line="240" w:lineRule="auto"/>
-              <w:rPr>
-                <w:rFonts w:ascii="Times New Roman" w:eastAsia="Times New Roman" w:hAnsi="Times New Roman" w:cs="Times New Roman"/>
-                <w:kern w:val="0"/>
-                <w:sz w:val="24"/>
-                <w:szCs w:val="24"/>
-                <w:lang w:eastAsia="es-CO"/>
-                <w14:ligatures w14:val="none"/>
-              </w:rPr>
-            </w:pPr>
-          </w:p>
-        </w:tc>
-        <w:tc>
-          <w:tcPr>
-            <w:tcW w:w="0" w:type="auto"/>
-            <w:tcBorders>
-              <w:top w:val="single" w:sz="8" w:space="0" w:color="000000"/>
-              <w:left w:val="single" w:sz="8" w:space="0" w:color="000000"/>
-              <w:bottom w:val="single" w:sz="8" w:space="0" w:color="000000"/>
-              <w:right w:val="single" w:sz="8" w:space="0" w:color="000000"/>
-            </w:tcBorders>
-            <w:tcMar>
-              <w:top w:w="100" w:type="dxa"/>
-              <w:left w:w="100" w:type="dxa"/>
-              <w:bottom w:w="100" w:type="dxa"/>
-              <w:right w:w="100" w:type="dxa"/>
-            </w:tcMar>
-            <w:hideMark/>
-          </w:tcPr>
-          <w:p>
-            <w:pPr>
-              <w:spacing w:after="0" w:line="240" w:lineRule="auto"/>
-              <w:jc w:val="center"/>
-              <w:rPr>
-                <w:rFonts w:ascii="Times New Roman" w:eastAsia="Times New Roman" w:hAnsi="Times New Roman" w:cs="Times New Roman"/>
-                <w:kern w:val="0"/>
-                <w:sz w:val="24"/>
-                <w:szCs w:val="24"/>
-                <w:lang w:eastAsia="es-CO"/>
-                <w14:ligatures w14:val="none"/>
-              </w:rPr>
-            </w:pPr>
-            <w:r>
-              <w:rPr>
-                <w:rFonts w:ascii="Arial" w:eastAsia="Times New Roman" w:hAnsi="Arial" w:cs="Arial"/>
-                <w:color w:val="000000"/>
-                <w:kern w:val="0"/>
-                <w:lang w:eastAsia="es-CO"/>
-                <w14:ligatures w14:val="none"/>
-              </w:rPr>
-              <w:t>model</w:t>
-            </w:r>
-          </w:p>
-        </w:tc>
-        <w:tc>
-          <w:tcPr>
-            <w:tcW w:w="1802" w:type="dxa"/>
-            <w:tcBorders>
-              <w:top w:val="single" w:sz="8" w:space="0" w:color="000000"/>
-              <w:left w:val="single" w:sz="8" w:space="0" w:color="000000"/>
-              <w:bottom w:val="single" w:sz="8" w:space="0" w:color="000000"/>
-              <w:right w:val="single" w:sz="8" w:space="0" w:color="000000"/>
-            </w:tcBorders>
-            <w:tcMar>
-              <w:top w:w="100" w:type="dxa"/>
-              <w:left w:w="100" w:type="dxa"/>
-              <w:bottom w:w="100" w:type="dxa"/>
-              <w:right w:w="100" w:type="dxa"/>
-            </w:tcMar>
-            <w:hideMark/>
-          </w:tcPr>
-          <w:p>
-            <w:pPr>
-              <w:spacing w:after="0" w:line="240" w:lineRule="auto"/>
-              <w:jc w:val="center"/>
-              <w:rPr>
-                <w:rFonts w:ascii="Times New Roman" w:eastAsia="Times New Roman" w:hAnsi="Times New Roman" w:cs="Times New Roman"/>
-                <w:kern w:val="0"/>
-                <w:sz w:val="24"/>
-                <w:szCs w:val="24"/>
-                <w:lang w:eastAsia="es-CO"/>
-                <w14:ligatures w14:val="none"/>
-              </w:rPr>
-            </w:pPr>
-            <w:r>
-              <w:rPr>
-                <w:rFonts w:ascii="Arial" w:eastAsia="Times New Roman" w:hAnsi="Arial" w:cs="Arial"/>
-                <w:color w:val="000000"/>
-                <w:kern w:val="0"/>
-                <w:lang w:eastAsia="es-CO"/>
-                <w14:ligatures w14:val="none"/>
-              </w:rPr>
-              <w:t>Community</w:t>
-            </w:r>
-          </w:p>
-        </w:tc>
-        <w:tc>
-          <w:tcPr>
-            <w:tcW w:w="5135" w:type="dxa"/>
-            <w:tcBorders>
-              <w:top w:val="single" w:sz="8" w:space="0" w:color="000000"/>
-              <w:left w:val="single" w:sz="8" w:space="0" w:color="000000"/>
-              <w:bottom w:val="single" w:sz="8" w:space="0" w:color="000000"/>
-              <w:right w:val="single" w:sz="8" w:space="0" w:color="000000"/>
-            </w:tcBorders>
-            <w:tcMar>
-              <w:top w:w="100" w:type="dxa"/>
-              <w:left w:w="100" w:type="dxa"/>
-              <w:bottom w:w="100" w:type="dxa"/>
-              <w:right w:w="100" w:type="dxa"/>
-            </w:tcMar>
-            <w:hideMark/>
-          </w:tcPr>
-          <w:p>
-            <w:pPr>
-              <w:spacing w:after="0" w:line="240" w:lineRule="auto"/>
-              <w:rPr>
-                <w:rFonts w:ascii="Times New Roman" w:eastAsia="Times New Roman" w:hAnsi="Times New Roman" w:cs="Times New Roman"/>
-                <w:kern w:val="0"/>
-                <w:sz w:val="24"/>
-                <w:szCs w:val="24"/>
+                <w:rFonts w:ascii="Arial" w:eastAsia="Times New Roman" w:hAnsi="Arial" w:cs="Arial"/>
+                <w:color w:val="000000"/>
+                <w:kern w:val="0"/>
                 <w:lang w:eastAsia="es-CO"/>
                 <w14:ligatures w14:val="none"/>
               </w:rPr>

</xml_diff>

<commit_message>
Added functionality to display the top 3 biggest places. Corrected the traceability diagram.
</commit_message>
<xml_diff>
--- a/docs/Traceability diagram.docx
+++ b/docs/Traceability diagram.docx
@@ -28316,6 +28316,184 @@
                 <w14:ligatures w14:val="none"/>
               </w:rPr>
               <w:t>biggestArea</w:t>
+            </w:r>
+            <w:proofErr w:type="spellEnd"/>
+            <w:r>
+              <w:rPr>
+                <w:rFonts w:ascii="Arial" w:eastAsia="Times New Roman" w:hAnsi="Arial" w:cs="Arial"/>
+                <w:color w:val="000000"/>
+                <w:kern w:val="0"/>
+                <w:lang w:eastAsia="es-CO"/>
+                <w14:ligatures w14:val="none"/>
+              </w:rPr>
+              <w:t>(</w:t>
+            </w:r>
+            <w:proofErr w:type="gramEnd"/>
+            <w:r>
+              <w:rPr>
+                <w:rFonts w:ascii="Arial" w:eastAsia="Times New Roman" w:hAnsi="Arial" w:cs="Arial"/>
+                <w:color w:val="000000"/>
+                <w:kern w:val="0"/>
+                <w:lang w:eastAsia="es-CO"/>
+                <w14:ligatures w14:val="none"/>
+              </w:rPr>
+              <w:t>)</w:t>
+            </w:r>
+          </w:p>
+        </w:tc>
+      </w:tr>
+      <w:tr>
+        <w:trPr>
+          <w:trHeight w:val="420"/>
+        </w:trPr>
+        <w:tc>
+          <w:tcPr>
+            <w:tcW w:w="1770" w:type="dxa"/>
+            <w:vMerge/>
+            <w:tcBorders>
+              <w:top w:val="single" w:sz="8" w:space="0" w:color="000000"/>
+              <w:left w:val="single" w:sz="8" w:space="0" w:color="000000"/>
+              <w:bottom w:val="single" w:sz="8" w:space="0" w:color="000000"/>
+              <w:right w:val="single" w:sz="8" w:space="0" w:color="000000"/>
+            </w:tcBorders>
+            <w:tcMar>
+              <w:top w:w="100" w:type="dxa"/>
+              <w:left w:w="100" w:type="dxa"/>
+              <w:bottom w:w="100" w:type="dxa"/>
+              <w:right w:w="100" w:type="dxa"/>
+            </w:tcMar>
+          </w:tcPr>
+          <w:p>
+            <w:pPr>
+              <w:spacing w:after="0" w:line="240" w:lineRule="auto"/>
+              <w:rPr>
+                <w:rFonts w:ascii="Arial" w:eastAsia="Times New Roman" w:hAnsi="Arial" w:cs="Arial"/>
+                <w:color w:val="000000"/>
+                <w:kern w:val="0"/>
+                <w:lang w:eastAsia="es-CO"/>
+                <w14:ligatures w14:val="none"/>
+              </w:rPr>
+            </w:pPr>
+          </w:p>
+        </w:tc>
+        <w:tc>
+          <w:tcPr>
+            <w:tcW w:w="0" w:type="auto"/>
+            <w:tcBorders>
+              <w:top w:val="single" w:sz="8" w:space="0" w:color="000000"/>
+              <w:left w:val="single" w:sz="8" w:space="0" w:color="000000"/>
+              <w:bottom w:val="single" w:sz="8" w:space="0" w:color="000000"/>
+              <w:right w:val="single" w:sz="8" w:space="0" w:color="000000"/>
+            </w:tcBorders>
+            <w:tcMar>
+              <w:top w:w="100" w:type="dxa"/>
+              <w:left w:w="100" w:type="dxa"/>
+              <w:bottom w:w="100" w:type="dxa"/>
+              <w:right w:w="100" w:type="dxa"/>
+            </w:tcMar>
+          </w:tcPr>
+          <w:p>
+            <w:pPr>
+              <w:spacing w:after="0" w:line="240" w:lineRule="auto"/>
+              <w:jc w:val="center"/>
+              <w:rPr>
+                <w:rFonts w:ascii="Arial" w:eastAsia="Times New Roman" w:hAnsi="Arial" w:cs="Arial"/>
+                <w:color w:val="000000"/>
+                <w:kern w:val="0"/>
+                <w:lang w:eastAsia="es-CO"/>
+                <w14:ligatures w14:val="none"/>
+              </w:rPr>
+            </w:pPr>
+            <w:r>
+              <w:rPr>
+                <w:rFonts w:ascii="Arial" w:eastAsia="Times New Roman" w:hAnsi="Arial" w:cs="Arial"/>
+                <w:color w:val="000000"/>
+                <w:kern w:val="0"/>
+                <w:lang w:eastAsia="es-CO"/>
+                <w14:ligatures w14:val="none"/>
+              </w:rPr>
+              <w:t>model</w:t>
+            </w:r>
+          </w:p>
+        </w:tc>
+        <w:tc>
+          <w:tcPr>
+            <w:tcW w:w="1802" w:type="dxa"/>
+            <w:tcBorders>
+              <w:top w:val="single" w:sz="8" w:space="0" w:color="000000"/>
+              <w:left w:val="single" w:sz="8" w:space="0" w:color="000000"/>
+              <w:bottom w:val="single" w:sz="8" w:space="0" w:color="000000"/>
+              <w:right w:val="single" w:sz="8" w:space="0" w:color="000000"/>
+            </w:tcBorders>
+            <w:tcMar>
+              <w:top w:w="100" w:type="dxa"/>
+              <w:left w:w="100" w:type="dxa"/>
+              <w:bottom w:w="100" w:type="dxa"/>
+              <w:right w:w="100" w:type="dxa"/>
+            </w:tcMar>
+          </w:tcPr>
+          <w:p>
+            <w:pPr>
+              <w:spacing w:after="0" w:line="240" w:lineRule="auto"/>
+              <w:jc w:val="center"/>
+              <w:rPr>
+                <w:rFonts w:ascii="Arial" w:eastAsia="Times New Roman" w:hAnsi="Arial" w:cs="Arial"/>
+                <w:color w:val="000000"/>
+                <w:kern w:val="0"/>
+                <w:lang w:eastAsia="es-CO"/>
+                <w14:ligatures w14:val="none"/>
+              </w:rPr>
+            </w:pPr>
+            <w:r>
+              <w:rPr>
+                <w:rFonts w:ascii="Arial" w:eastAsia="Times New Roman" w:hAnsi="Arial" w:cs="Arial"/>
+                <w:color w:val="000000"/>
+                <w:kern w:val="0"/>
+                <w:lang w:eastAsia="es-CO"/>
+                <w14:ligatures w14:val="none"/>
+              </w:rPr>
+              <w:t>Controller</w:t>
+            </w:r>
+          </w:p>
+        </w:tc>
+        <w:tc>
+          <w:tcPr>
+            <w:tcW w:w="5135" w:type="dxa"/>
+            <w:tcBorders>
+              <w:top w:val="single" w:sz="8" w:space="0" w:color="000000"/>
+              <w:left w:val="single" w:sz="8" w:space="0" w:color="000000"/>
+              <w:bottom w:val="single" w:sz="8" w:space="0" w:color="000000"/>
+              <w:right w:val="single" w:sz="8" w:space="0" w:color="000000"/>
+            </w:tcBorders>
+            <w:tcMar>
+              <w:top w:w="100" w:type="dxa"/>
+              <w:left w:w="100" w:type="dxa"/>
+              <w:bottom w:w="100" w:type="dxa"/>
+              <w:right w:w="100" w:type="dxa"/>
+            </w:tcMar>
+          </w:tcPr>
+          <w:p>
+            <w:pPr>
+              <w:spacing w:after="0" w:line="240" w:lineRule="auto"/>
+              <w:rPr>
+                <w:rFonts w:ascii="Arial" w:eastAsia="Times New Roman" w:hAnsi="Arial" w:cs="Arial"/>
+                <w:color w:val="000000"/>
+                <w:kern w:val="0"/>
+                <w:lang w:eastAsia="es-CO"/>
+                <w14:ligatures w14:val="none"/>
+              </w:rPr>
+            </w:pPr>
+            <w:proofErr w:type="spellStart"/>
+            <w:proofErr w:type="gramStart"/>
+            <w:r>
+              <w:rPr>
+                <w:rFonts w:ascii="Arial" w:eastAsia="Times New Roman" w:hAnsi="Arial" w:cs="Arial"/>
+                <w:color w:val="000000"/>
+                <w:kern w:val="0"/>
+                <w:lang w:eastAsia="es-CO"/>
+                <w14:ligatures w14:val="none"/>
+              </w:rPr>
+              <w:t>threeMinPlaces</w:t>
             </w:r>
             <w:proofErr w:type="spellEnd"/>
             <w:r>

</xml_diff>